<commit_message>
Added diary, gantt and updated doc
</commit_message>
<xml_diff>
--- a/doc/diaries/template_diario.docx
+++ b/doc/diaries/template_diario.docx
@@ -91,7 +91,13 @@
               <w:spacing w:line="360" w:lineRule="auto"/>
             </w:pPr>
             <w:r>
-              <w:t>03/09/2019</w:t>
+              <w:t>0</w:t>
+            </w:r>
+            <w:r>
+              <w:t>5</w:t>
+            </w:r>
+            <w:r>
+              <w:t>/09/2019</w:t>
             </w:r>
           </w:p>
         </w:tc>
@@ -160,31 +166,52 @@
               <w:rPr>
                 <w:b w:val="0"/>
               </w:rPr>
-              <w:t xml:space="preserve">Ho ricevuto </w:t>
+              <w:t xml:space="preserve">Ho </w:t>
             </w:r>
             <w:r>
               <w:rPr>
                 <w:b w:val="0"/>
               </w:rPr>
-              <w:t xml:space="preserve">il QDC del </w:t>
+              <w:t>guardato insieme al mio formatore il QDC del progetto, e mi hanno spiegato più precisamento cosa andrò a fare. Durante la spigazione del formatore mi sono soffermato su alcune cose su cui non ero del tutto in chiaro.</w:t>
+            </w:r>
+          </w:p>
+          <w:p>
+            <w:pPr>
+              <w:pStyle w:val="NoSpacing"/>
+              <w:rPr>
+                <w:bCs w:val="0"/>
+              </w:rPr>
+            </w:pPr>
+          </w:p>
+          <w:p>
+            <w:pPr>
+              <w:pStyle w:val="NoSpacing"/>
+              <w:rPr>
+                <w:bCs w:val="0"/>
+              </w:rPr>
+            </w:pPr>
+            <w:r>
+              <w:rPr>
+                <w:b w:val="0"/>
+              </w:rPr>
+              <w:t>Ha iniziato a fare la documentazione, iniziando dall’analisi</w:t>
             </w:r>
             <w:r>
               <w:rPr>
                 <w:b w:val="0"/>
               </w:rPr>
-              <w:t>proge</w:t>
+              <w:t>, e ho fatto il gantt</w:t>
             </w:r>
             <w:r>
               <w:rPr>
                 <w:b w:val="0"/>
               </w:rPr>
-              <w:t>tto e ho elaborato delle domande sulle cose dove non ero in chiaro, che ho mandato tramite email al docente responsabile.</w:t>
+              <w:t>.</w:t>
             </w:r>
           </w:p>
           <w:p>
             <w:pPr>
               <w:pStyle w:val="NoSpacing"/>
-              <w:ind w:left="720"/>
               <w:rPr>
                 <w:b w:val="0"/>
               </w:rPr>
@@ -251,6 +278,12 @@
                 <w:b w:val="0"/>
               </w:rPr>
             </w:pPr>
+            <w:r>
+              <w:rPr>
+                <w:b w:val="0"/>
+              </w:rPr>
+              <w:t>-</w:t>
+            </w:r>
           </w:p>
         </w:tc>
       </w:tr>
@@ -301,20 +334,23 @@
           <w:p>
             <w:pPr>
               <w:pStyle w:val="NoSpacing"/>
-              <w:ind w:left="1440"/>
               <w:rPr>
                 <w:b w:val="0"/>
                 <w:bCs w:val="0"/>
               </w:rPr>
             </w:pPr>
+            <w:r>
+              <w:rPr>
+                <w:b w:val="0"/>
+                <w:bCs w:val="0"/>
+              </w:rPr>
+              <w:t>-</w:t>
+            </w:r>
           </w:p>
         </w:tc>
       </w:tr>
     </w:tbl>
-    <w:p>
-      <w:bookmarkStart w:id="0" w:name="_GoBack"/>
-      <w:bookmarkEnd w:id="0"/>
-    </w:p>
+    <w:p/>
     <w:tbl>
       <w:tblPr>
         <w:tblStyle w:val="LightList"/>
@@ -366,17 +402,26 @@
           <w:p>
             <w:pPr>
               <w:pStyle w:val="NoSpacing"/>
-              <w:ind w:left="1440"/>
               <w:rPr>
                 <w:b w:val="0"/>
                 <w:bCs w:val="0"/>
               </w:rPr>
             </w:pPr>
+            <w:r>
+              <w:rPr>
+                <w:b w:val="0"/>
+                <w:bCs w:val="0"/>
+              </w:rPr>
+              <w:t>-</w:t>
+            </w:r>
           </w:p>
         </w:tc>
       </w:tr>
     </w:tbl>
-    <w:p/>
+    <w:p>
+      <w:bookmarkStart w:id="0" w:name="_GoBack"/>
+      <w:bookmarkEnd w:id="0"/>
+    </w:p>
     <w:p/>
     <w:p/>
     <w:p/>
@@ -398,7 +443,8 @@
     </w:p>
     <w:sectPr>
       <w:headerReference w:type="default" r:id="rId8"/>
-      <w:footerReference w:type="default" r:id="rId9"/>
+      <w:footerReference w:type="even" r:id="rId9"/>
+      <w:footerReference w:type="default" r:id="rId10"/>
       <w:pgSz w:w="11906" w:h="16838"/>
       <w:pgMar w:top="1417" w:right="1134" w:bottom="1134" w:left="1134" w:header="708" w:footer="708" w:gutter="0"/>
       <w:cols w:space="708"/>
@@ -435,7 +481,116 @@
 
 <file path=word/footer1.xml><?xml version="1.0" encoding="utf-8"?>
 <w:ftr xmlns:wpc="http://schemas.microsoft.com/office/word/2010/wordprocessingCanvas" xmlns:cx="http://schemas.microsoft.com/office/drawing/2014/chartex" xmlns:cx1="http://schemas.microsoft.com/office/drawing/2015/9/8/chartex" xmlns:cx2="http://schemas.microsoft.com/office/drawing/2015/10/21/chartex" xmlns:cx3="http://schemas.microsoft.com/office/drawing/2016/5/9/chartex" xmlns:cx4="http://schemas.microsoft.com/office/drawing/2016/5/10/chartex" xmlns:cx5="http://schemas.microsoft.com/office/drawing/2016/5/11/chartex" xmlns:cx6="http://schemas.microsoft.com/office/drawing/2016/5/12/chartex" xmlns:cx7="http://schemas.microsoft.com/office/drawing/2016/5/13/chartex" xmlns:cx8="http://schemas.microsoft.com/office/drawing/2016/5/14/chartex" xmlns:mc="http://schemas.openxmlformats.org/markup-compatibility/2006" xmlns:aink="http://schemas.microsoft.com/office/drawing/2016/ink" xmlns:am3d="http://schemas.microsoft.com/office/drawing/2017/model3d" xmlns:o="urn:schemas-microsoft-com:office:office" xmlns:r="http://schemas.openxmlformats.org/officeDocument/2006/relationships" xmlns:m="http://schemas.openxmlformats.org/officeDocument/2006/math" xmlns:v="urn:schemas-microsoft-com:vml" xmlns:wp14="http://schemas.microsoft.com/office/word/2010/wordprocessingDrawing" xmlns:wp="http://schemas.openxmlformats.org/drawingml/2006/wordprocessingDrawing" xmlns:w10="urn:schemas-microsoft-com:office:word" xmlns:w="http://schemas.openxmlformats.org/wordprocessingml/2006/main" xmlns:w14="http://schemas.microsoft.com/office/word/2010/wordml" xmlns:w15="http://schemas.microsoft.com/office/word/2012/wordml" xmlns:w16cid="http://schemas.microsoft.com/office/word/2016/wordml/cid" xmlns:w16se="http://schemas.microsoft.com/office/word/2015/wordml/symex" xmlns:wpg="http://schemas.microsoft.com/office/word/2010/wordprocessingGroup" xmlns:wpi="http://schemas.microsoft.com/office/word/2010/wordprocessingInk" xmlns:wne="http://schemas.microsoft.com/office/word/2006/wordml" xmlns:wps="http://schemas.microsoft.com/office/word/2010/wordprocessingShape" mc:Ignorable="w14 w15 w16se w16cid wp14">
+  <w:sdt>
+    <w:sdtPr>
+      <w:rPr>
+        <w:rStyle w:val="PageNumber"/>
+      </w:rPr>
+      <w:id w:val="1903407323"/>
+      <w:docPartObj>
+        <w:docPartGallery w:val="Page Numbers (Bottom of Page)"/>
+        <w:docPartUnique/>
+      </w:docPartObj>
+    </w:sdtPr>
+    <w:sdtContent>
+      <w:p>
+        <w:pPr>
+          <w:pStyle w:val="Footer"/>
+          <w:framePr w:wrap="none" w:vAnchor="text" w:hAnchor="margin" w:xAlign="right" w:y="1"/>
+          <w:rPr>
+            <w:rStyle w:val="PageNumber"/>
+          </w:rPr>
+        </w:pPr>
+        <w:r>
+          <w:rPr>
+            <w:rStyle w:val="PageNumber"/>
+          </w:rPr>
+          <w:fldChar w:fldCharType="begin"/>
+        </w:r>
+        <w:r>
+          <w:rPr>
+            <w:rStyle w:val="PageNumber"/>
+          </w:rPr>
+          <w:instrText xml:space="preserve"> PAGE </w:instrText>
+        </w:r>
+        <w:r>
+          <w:rPr>
+            <w:rStyle w:val="PageNumber"/>
+          </w:rPr>
+          <w:fldChar w:fldCharType="end"/>
+        </w:r>
+      </w:p>
+    </w:sdtContent>
+  </w:sdt>
   <w:p>
+    <w:pPr>
+      <w:pStyle w:val="Footer"/>
+      <w:ind w:right="360"/>
+    </w:pPr>
+  </w:p>
+</w:ftr>
+</file>
+
+<file path=word/footer2.xml><?xml version="1.0" encoding="utf-8"?>
+<w:ftr xmlns:wpc="http://schemas.microsoft.com/office/word/2010/wordprocessingCanvas" xmlns:cx="http://schemas.microsoft.com/office/drawing/2014/chartex" xmlns:cx1="http://schemas.microsoft.com/office/drawing/2015/9/8/chartex" xmlns:cx2="http://schemas.microsoft.com/office/drawing/2015/10/21/chartex" xmlns:cx3="http://schemas.microsoft.com/office/drawing/2016/5/9/chartex" xmlns:cx4="http://schemas.microsoft.com/office/drawing/2016/5/10/chartex" xmlns:cx5="http://schemas.microsoft.com/office/drawing/2016/5/11/chartex" xmlns:cx6="http://schemas.microsoft.com/office/drawing/2016/5/12/chartex" xmlns:cx7="http://schemas.microsoft.com/office/drawing/2016/5/13/chartex" xmlns:cx8="http://schemas.microsoft.com/office/drawing/2016/5/14/chartex" xmlns:mc="http://schemas.openxmlformats.org/markup-compatibility/2006" xmlns:aink="http://schemas.microsoft.com/office/drawing/2016/ink" xmlns:am3d="http://schemas.microsoft.com/office/drawing/2017/model3d" xmlns:o="urn:schemas-microsoft-com:office:office" xmlns:r="http://schemas.openxmlformats.org/officeDocument/2006/relationships" xmlns:m="http://schemas.openxmlformats.org/officeDocument/2006/math" xmlns:v="urn:schemas-microsoft-com:vml" xmlns:wp14="http://schemas.microsoft.com/office/word/2010/wordprocessingDrawing" xmlns:wp="http://schemas.openxmlformats.org/drawingml/2006/wordprocessingDrawing" xmlns:w10="urn:schemas-microsoft-com:office:word" xmlns:w="http://schemas.openxmlformats.org/wordprocessingml/2006/main" xmlns:w14="http://schemas.microsoft.com/office/word/2010/wordml" xmlns:w15="http://schemas.microsoft.com/office/word/2012/wordml" xmlns:w16cid="http://schemas.microsoft.com/office/word/2016/wordml/cid" xmlns:w16se="http://schemas.microsoft.com/office/word/2015/wordml/symex" xmlns:wpg="http://schemas.microsoft.com/office/word/2010/wordprocessingGroup" xmlns:wpi="http://schemas.microsoft.com/office/word/2010/wordprocessingInk" xmlns:wne="http://schemas.microsoft.com/office/word/2006/wordml" xmlns:wps="http://schemas.microsoft.com/office/word/2010/wordprocessingShape" mc:Ignorable="w14 w15 w16se w16cid wp14">
+  <w:sdt>
+    <w:sdtPr>
+      <w:rPr>
+        <w:rStyle w:val="PageNumber"/>
+      </w:rPr>
+      <w:id w:val="306601941"/>
+      <w:docPartObj>
+        <w:docPartGallery w:val="Page Numbers (Bottom of Page)"/>
+        <w:docPartUnique/>
+      </w:docPartObj>
+    </w:sdtPr>
+    <w:sdtContent>
+      <w:p>
+        <w:pPr>
+          <w:pStyle w:val="Footer"/>
+          <w:framePr w:wrap="none" w:vAnchor="text" w:hAnchor="margin" w:xAlign="right" w:y="1"/>
+          <w:rPr>
+            <w:rStyle w:val="PageNumber"/>
+          </w:rPr>
+        </w:pPr>
+        <w:r>
+          <w:rPr>
+            <w:rStyle w:val="PageNumber"/>
+          </w:rPr>
+          <w:fldChar w:fldCharType="begin"/>
+        </w:r>
+        <w:r>
+          <w:rPr>
+            <w:rStyle w:val="PageNumber"/>
+          </w:rPr>
+          <w:instrText xml:space="preserve"> PAGE </w:instrText>
+        </w:r>
+        <w:r>
+          <w:rPr>
+            <w:rStyle w:val="PageNumber"/>
+          </w:rPr>
+          <w:fldChar w:fldCharType="separate"/>
+        </w:r>
+        <w:r>
+          <w:rPr>
+            <w:rStyle w:val="PageNumber"/>
+            <w:noProof/>
+          </w:rPr>
+          <w:t>1</w:t>
+        </w:r>
+        <w:r>
+          <w:rPr>
+            <w:rStyle w:val="PageNumber"/>
+          </w:rPr>
+          <w:fldChar w:fldCharType="end"/>
+        </w:r>
+      </w:p>
+    </w:sdtContent>
+  </w:sdt>
+  <w:p>
+    <w:pPr>
+      <w:ind w:right="360"/>
+    </w:pPr>
     <w:sdt>
       <w:sdtPr>
         <w:alias w:val="Società"/>
@@ -450,6 +605,9 @@
       <w:sdtContent>
         <w:r>
           <w:t>Nome Progetto:</w:t>
+        </w:r>
+        <w:r>
+          <w:t xml:space="preserve"> Gestione fatturazioni</w:t>
         </w:r>
       </w:sdtContent>
     </w:sdt>
@@ -479,13 +637,6 @@
     </w:r>
     <w:r>
       <w:tab/>
-    </w:r>
-    <w:r>
-      <w:tab/>
-    </w:r>
-    <w:r>
-      <w:tab/>
-      <w:t>1/1</w:t>
     </w:r>
   </w:p>
 </w:ftr>
@@ -3006,8 +3157,11 @@
     <w:lsdException w:name="Table 3D effects 3" w:semiHidden="1" w:unhideWhenUsed="1"/>
     <w:lsdException w:name="Table Contemporary" w:semiHidden="1" w:unhideWhenUsed="1"/>
     <w:lsdException w:name="Table Elegant" w:semiHidden="1" w:unhideWhenUsed="1"/>
+    <w:lsdException w:name="Table Professional" w:semiHidden="1" w:unhideWhenUsed="1"/>
     <w:lsdException w:name="Table Subtle 1" w:semiHidden="1" w:unhideWhenUsed="1"/>
     <w:lsdException w:name="Table Subtle 2" w:semiHidden="1" w:unhideWhenUsed="1"/>
+    <w:lsdException w:name="Table Web 1" w:semiHidden="1" w:unhideWhenUsed="1"/>
+    <w:lsdException w:name="Table Web 2" w:semiHidden="1" w:unhideWhenUsed="1"/>
     <w:lsdException w:name="Table Web 3" w:semiHidden="1" w:unhideWhenUsed="1"/>
     <w:lsdException w:name="Balloon Text" w:semiHidden="1" w:unhideWhenUsed="1"/>
     <w:lsdException w:name="Table Grid" w:uiPriority="59"/>
@@ -3625,6 +3779,14 @@
       <w:lang w:val="en-US"/>
     </w:rPr>
   </w:style>
+  <w:style w:type="character" w:styleId="PageNumber">
+    <w:name w:val="page number"/>
+    <w:basedOn w:val="DefaultParagraphFont"/>
+    <w:uiPriority w:val="99"/>
+    <w:semiHidden/>
+    <w:unhideWhenUsed/>
+    <w:rsid w:val="00CA4490"/>
+  </w:style>
 </w:styles>
 </file>
 
@@ -3671,7 +3833,7 @@
     <w:charset w:val="00"/>
     <w:family w:val="swiss"/>
     <w:pitch w:val="variable"/>
-    <w:sig w:usb0="E0002AFF" w:usb1="C000ACFF" w:usb2="00000009" w:usb3="00000000" w:csb0="000001FF" w:csb1="00000000"/>
+    <w:sig w:usb0="E0002AFF" w:usb1="C000247B" w:usb2="00000009" w:usb3="00000000" w:csb0="000001FF" w:csb1="00000000"/>
   </w:font>
   <w:font w:name="Times New Roman">
     <w:panose1 w:val="02020603050405020304"/>
@@ -3690,14 +3852,14 @@
   <w:font w:name="Wingdings">
     <w:panose1 w:val="05000000000000000000"/>
     <w:charset w:val="02"/>
-    <w:family w:val="auto"/>
+    <w:family w:val="decorative"/>
     <w:pitch w:val="variable"/>
     <w:sig w:usb0="00000000" w:usb1="10000000" w:usb2="00000000" w:usb3="00000000" w:csb0="80000000" w:csb1="00000000"/>
   </w:font>
   <w:font w:name="Symbol">
     <w:panose1 w:val="05050102010706020507"/>
     <w:charset w:val="02"/>
-    <w:family w:val="roman"/>
+    <w:family w:val="decorative"/>
     <w:pitch w:val="variable"/>
     <w:sig w:usb0="00000000" w:usb1="10000000" w:usb2="00000000" w:usb3="00000000" w:csb0="80000000" w:csb1="00000000"/>
   </w:font>
@@ -3720,7 +3882,7 @@
     <w:charset w:val="00"/>
     <w:family w:val="swiss"/>
     <w:pitch w:val="variable"/>
-    <w:sig w:usb0="A00002EF" w:usb1="4000207B" w:usb2="00000000" w:usb3="00000000" w:csb0="0000019F" w:csb1="00000000"/>
+    <w:sig w:usb0="E0002AFF" w:usb1="C000247B" w:usb2="00000009" w:usb3="00000000" w:csb0="000001FF" w:csb1="00000000"/>
   </w:font>
 </w:fonts>
 </file>
@@ -3756,6 +3918,7 @@
     <w:rsid w:val="002E249D"/>
     <w:rsid w:val="00304ECD"/>
     <w:rsid w:val="00392F29"/>
+    <w:rsid w:val="003D1B61"/>
     <w:rsid w:val="003F5C32"/>
     <w:rsid w:val="00417A30"/>
     <w:rsid w:val="004E2C9B"/>
@@ -3986,8 +4149,11 @@
     <w:lsdException w:name="Table 3D effects 3" w:semiHidden="1" w:unhideWhenUsed="1"/>
     <w:lsdException w:name="Table Contemporary" w:semiHidden="1" w:unhideWhenUsed="1"/>
     <w:lsdException w:name="Table Elegant" w:semiHidden="1" w:unhideWhenUsed="1"/>
+    <w:lsdException w:name="Table Professional" w:semiHidden="1" w:unhideWhenUsed="1"/>
     <w:lsdException w:name="Table Subtle 1" w:semiHidden="1" w:unhideWhenUsed="1"/>
     <w:lsdException w:name="Table Subtle 2" w:semiHidden="1" w:unhideWhenUsed="1"/>
+    <w:lsdException w:name="Table Web 1" w:semiHidden="1" w:unhideWhenUsed="1"/>
+    <w:lsdException w:name="Table Web 2" w:semiHidden="1" w:unhideWhenUsed="1"/>
     <w:lsdException w:name="Table Web 3" w:semiHidden="1" w:unhideWhenUsed="1"/>
     <w:lsdException w:name="Balloon Text" w:semiHidden="1" w:unhideWhenUsed="1"/>
     <w:lsdException w:name="Table Grid" w:uiPriority="59"/>
@@ -4592,7 +4758,7 @@
 </file>
 
 <file path=customXml/itemProps1.xml><?xml version="1.0" encoding="utf-8"?>
-<ds:datastoreItem xmlns:ds="http://schemas.openxmlformats.org/officeDocument/2006/customXml" ds:itemID="{948AF86F-F148-1043-AE11-3C9DBF0FB8E3}">
+<ds:datastoreItem xmlns:ds="http://schemas.openxmlformats.org/officeDocument/2006/customXml" ds:itemID="{8CF6A0CC-BBAC-1246-A8AE-DDAA9260CA4D}">
   <ds:schemaRefs>
     <ds:schemaRef ds:uri="http://schemas.openxmlformats.org/officeDocument/2006/bibliography"/>
   </ds:schemaRefs>

</xml_diff>

<commit_message>
Diary of the day and Updated doc
</commit_message>
<xml_diff>
--- a/doc/diaries/template_diario.docx
+++ b/doc/diaries/template_diario.docx
@@ -94,7 +94,7 @@
               <w:t>0</w:t>
             </w:r>
             <w:r>
-              <w:t>5</w:t>
+              <w:t>6</w:t>
             </w:r>
             <w:r>
               <w:t>/09/2019</w:t>
@@ -149,8 +149,61 @@
           <w:p>
             <w:pPr>
               <w:pStyle w:val="NoSpacing"/>
-              <w:ind w:left="720"/>
               <w:rPr>
+                <w:b w:val="0"/>
+              </w:rPr>
+            </w:pPr>
+          </w:p>
+          <w:p>
+            <w:pPr>
+              <w:pStyle w:val="NoSpacing"/>
+            </w:pPr>
+            <w:r>
+              <w:rPr>
+                <w:b w:val="0"/>
+                <w:bCs w:val="0"/>
+              </w:rPr>
+              <w:t>Ho sistemato il gantt e l’ho inserito nella documentazione.</w:t>
+            </w:r>
+          </w:p>
+          <w:p>
+            <w:pPr>
+              <w:pStyle w:val="NoSpacing"/>
+            </w:pPr>
+          </w:p>
+          <w:p>
+            <w:pPr>
+              <w:pStyle w:val="NoSpacing"/>
+            </w:pPr>
+            <w:r>
+              <w:rPr>
+                <w:b w:val="0"/>
+                <w:bCs w:val="0"/>
+              </w:rPr>
+              <w:t>Sono andato avanti con la documentazione, ho finito l’analisi di dominio e</w:t>
+            </w:r>
+            <w:r>
+              <w:rPr>
+                <w:b w:val="0"/>
+                <w:bCs w:val="0"/>
+              </w:rPr>
+              <w:t xml:space="preserve"> ho</w:t>
+            </w:r>
+            <w:r>
+              <w:rPr>
+                <w:b w:val="0"/>
+                <w:bCs w:val="0"/>
+              </w:rPr>
+              <w:t xml:space="preserve"> iniziato l’analisi dei requisiti.</w:t>
+            </w:r>
+            <w:bookmarkStart w:id="0" w:name="_GoBack"/>
+            <w:bookmarkEnd w:id="0"/>
+          </w:p>
+          <w:p>
+            <w:pPr>
+              <w:pStyle w:val="NoSpacing"/>
+              <w:rPr>
+                <w:b w:val="0"/>
                 <w:bCs w:val="0"/>
               </w:rPr>
             </w:pPr>
@@ -159,54 +212,16 @@
             <w:pPr>
               <w:pStyle w:val="NoSpacing"/>
               <w:rPr>
+                <w:b w:val="0"/>
                 <w:bCs w:val="0"/>
               </w:rPr>
             </w:pPr>
             <w:r>
               <w:rPr>
                 <w:b w:val="0"/>
-              </w:rPr>
-              <w:t xml:space="preserve">Ho </w:t>
-            </w:r>
-            <w:r>
-              <w:rPr>
-                <w:b w:val="0"/>
-              </w:rPr>
-              <w:t>guardato insieme al mio formatore il QDC del progetto, e mi hanno spiegato più precisamento cosa andrò a fare. Durante la spigazione del formatore mi sono soffermato su alcune cose su cui non ero del tutto in chiaro.</w:t>
-            </w:r>
-          </w:p>
-          <w:p>
-            <w:pPr>
-              <w:pStyle w:val="NoSpacing"/>
-              <w:rPr>
                 <w:bCs w:val="0"/>
               </w:rPr>
-            </w:pPr>
-          </w:p>
-          <w:p>
-            <w:pPr>
-              <w:pStyle w:val="NoSpacing"/>
-              <w:rPr>
-                <w:bCs w:val="0"/>
-              </w:rPr>
-            </w:pPr>
-            <w:r>
-              <w:rPr>
-                <w:b w:val="0"/>
-              </w:rPr>
-              <w:t>Ha iniziato a fare la documentazione, iniziando dall’analisi</w:t>
-            </w:r>
-            <w:r>
-              <w:rPr>
-                <w:b w:val="0"/>
-              </w:rPr>
-              <w:t>, e ho fatto il gantt</w:t>
-            </w:r>
-            <w:r>
-              <w:rPr>
-                <w:b w:val="0"/>
-              </w:rPr>
-              <w:t>.</w:t>
+              <w:t>Ho inviato altre domande al mio formatore, per quanto riguarda i requisiti del progetto.</w:t>
             </w:r>
           </w:p>
           <w:p>
@@ -214,6 +229,7 @@
               <w:pStyle w:val="NoSpacing"/>
               <w:rPr>
                 <w:b w:val="0"/>
+                <w:bCs w:val="0"/>
               </w:rPr>
             </w:pPr>
           </w:p>
@@ -419,19 +435,6 @@
       </w:tr>
     </w:tbl>
     <w:p>
-      <w:bookmarkStart w:id="0" w:name="_GoBack"/>
-      <w:bookmarkEnd w:id="0"/>
-    </w:p>
-    <w:p/>
-    <w:p/>
-    <w:p/>
-    <w:p/>
-    <w:p/>
-    <w:p/>
-    <w:p/>
-    <w:p/>
-    <w:p/>
-    <w:p>
       <w:pPr>
         <w:tabs>
           <w:tab w:val="left" w:pos="8650"/>
@@ -465,6 +468,10 @@
         <w:separator/>
       </w:r>
     </w:p>
+    <w:p/>
+    <w:p/>
+    <w:p/>
+    <w:p/>
   </w:endnote>
   <w:endnote w:type="continuationSeparator" w:id="0">
     <w:p>
@@ -475,6 +482,10 @@
         <w:continuationSeparator/>
       </w:r>
     </w:p>
+    <w:p/>
+    <w:p/>
+    <w:p/>
+    <w:p/>
   </w:endnote>
 </w:endnotes>
 </file>
@@ -492,6 +503,11 @@
         <w:docPartUnique/>
       </w:docPartObj>
     </w:sdtPr>
+    <w:sdtEndPr>
+      <w:rPr>
+        <w:rStyle w:val="PageNumber"/>
+      </w:rPr>
+    </w:sdtEndPr>
     <w:sdtContent>
       <w:p>
         <w:pPr>
@@ -528,6 +544,10 @@
       <w:ind w:right="360"/>
     </w:pPr>
   </w:p>
+  <w:p/>
+  <w:p/>
+  <w:p/>
+  <w:p/>
 </w:ftr>
 </file>
 
@@ -544,6 +564,11 @@
         <w:docPartUnique/>
       </w:docPartObj>
     </w:sdtPr>
+    <w:sdtEndPr>
+      <w:rPr>
+        <w:rStyle w:val="PageNumber"/>
+      </w:rPr>
+    </w:sdtEndPr>
     <w:sdtContent>
       <w:p>
         <w:pPr>
@@ -653,6 +678,10 @@
         <w:separator/>
       </w:r>
     </w:p>
+    <w:p/>
+    <w:p/>
+    <w:p/>
+    <w:p/>
   </w:footnote>
   <w:footnote w:type="continuationSeparator" w:id="0">
     <w:p>
@@ -663,6 +692,10 @@
         <w:continuationSeparator/>
       </w:r>
     </w:p>
+    <w:p/>
+    <w:p/>
+    <w:p/>
+    <w:p/>
   </w:footnote>
 </w:footnotes>
 </file>
@@ -696,6 +729,10 @@
       <w:pStyle w:val="Header"/>
     </w:pPr>
   </w:p>
+  <w:p/>
+  <w:p/>
+  <w:p/>
+  <w:p/>
 </w:hdr>
 </file>
 
@@ -927,6 +964,119 @@
     </w:lvl>
   </w:abstractNum>
   <w:abstractNum w:abstractNumId="2" w15:restartNumberingAfterBreak="0">
+    <w:nsid w:val="2A9A1791"/>
+    <w:multiLevelType w:val="hybridMultilevel"/>
+    <w:tmpl w:val="7152C894"/>
+    <w:lvl w:ilvl="0" w:tplc="08090001">
+      <w:start w:val="1"/>
+      <w:numFmt w:val="bullet"/>
+      <w:lvlText w:val=""/>
+      <w:lvlJc w:val="left"/>
+      <w:pPr>
+        <w:ind w:left="720" w:hanging="360"/>
+      </w:pPr>
+      <w:rPr>
+        <w:rFonts w:ascii="Symbol" w:hAnsi="Symbol" w:hint="default"/>
+      </w:rPr>
+    </w:lvl>
+    <w:lvl w:ilvl="1" w:tplc="08090003" w:tentative="1">
+      <w:start w:val="1"/>
+      <w:numFmt w:val="bullet"/>
+      <w:lvlText w:val="o"/>
+      <w:lvlJc w:val="left"/>
+      <w:pPr>
+        <w:ind w:left="1440" w:hanging="360"/>
+      </w:pPr>
+      <w:rPr>
+        <w:rFonts w:ascii="Courier New" w:hAnsi="Courier New" w:cs="Courier New" w:hint="default"/>
+      </w:rPr>
+    </w:lvl>
+    <w:lvl w:ilvl="2" w:tplc="08090005" w:tentative="1">
+      <w:start w:val="1"/>
+      <w:numFmt w:val="bullet"/>
+      <w:lvlText w:val=""/>
+      <w:lvlJc w:val="left"/>
+      <w:pPr>
+        <w:ind w:left="2160" w:hanging="360"/>
+      </w:pPr>
+      <w:rPr>
+        <w:rFonts w:ascii="Wingdings" w:hAnsi="Wingdings" w:hint="default"/>
+      </w:rPr>
+    </w:lvl>
+    <w:lvl w:ilvl="3" w:tplc="08090001" w:tentative="1">
+      <w:start w:val="1"/>
+      <w:numFmt w:val="bullet"/>
+      <w:lvlText w:val=""/>
+      <w:lvlJc w:val="left"/>
+      <w:pPr>
+        <w:ind w:left="2880" w:hanging="360"/>
+      </w:pPr>
+      <w:rPr>
+        <w:rFonts w:ascii="Symbol" w:hAnsi="Symbol" w:hint="default"/>
+      </w:rPr>
+    </w:lvl>
+    <w:lvl w:ilvl="4" w:tplc="08090003" w:tentative="1">
+      <w:start w:val="1"/>
+      <w:numFmt w:val="bullet"/>
+      <w:lvlText w:val="o"/>
+      <w:lvlJc w:val="left"/>
+      <w:pPr>
+        <w:ind w:left="3600" w:hanging="360"/>
+      </w:pPr>
+      <w:rPr>
+        <w:rFonts w:ascii="Courier New" w:hAnsi="Courier New" w:cs="Courier New" w:hint="default"/>
+      </w:rPr>
+    </w:lvl>
+    <w:lvl w:ilvl="5" w:tplc="08090005" w:tentative="1">
+      <w:start w:val="1"/>
+      <w:numFmt w:val="bullet"/>
+      <w:lvlText w:val=""/>
+      <w:lvlJc w:val="left"/>
+      <w:pPr>
+        <w:ind w:left="4320" w:hanging="360"/>
+      </w:pPr>
+      <w:rPr>
+        <w:rFonts w:ascii="Wingdings" w:hAnsi="Wingdings" w:hint="default"/>
+      </w:rPr>
+    </w:lvl>
+    <w:lvl w:ilvl="6" w:tplc="08090001" w:tentative="1">
+      <w:start w:val="1"/>
+      <w:numFmt w:val="bullet"/>
+      <w:lvlText w:val=""/>
+      <w:lvlJc w:val="left"/>
+      <w:pPr>
+        <w:ind w:left="5040" w:hanging="360"/>
+      </w:pPr>
+      <w:rPr>
+        <w:rFonts w:ascii="Symbol" w:hAnsi="Symbol" w:hint="default"/>
+      </w:rPr>
+    </w:lvl>
+    <w:lvl w:ilvl="7" w:tplc="08090003" w:tentative="1">
+      <w:start w:val="1"/>
+      <w:numFmt w:val="bullet"/>
+      <w:lvlText w:val="o"/>
+      <w:lvlJc w:val="left"/>
+      <w:pPr>
+        <w:ind w:left="5760" w:hanging="360"/>
+      </w:pPr>
+      <w:rPr>
+        <w:rFonts w:ascii="Courier New" w:hAnsi="Courier New" w:cs="Courier New" w:hint="default"/>
+      </w:rPr>
+    </w:lvl>
+    <w:lvl w:ilvl="8" w:tplc="08090005" w:tentative="1">
+      <w:start w:val="1"/>
+      <w:numFmt w:val="bullet"/>
+      <w:lvlText w:val=""/>
+      <w:lvlJc w:val="left"/>
+      <w:pPr>
+        <w:ind w:left="6480" w:hanging="360"/>
+      </w:pPr>
+      <w:rPr>
+        <w:rFonts w:ascii="Wingdings" w:hAnsi="Wingdings" w:hint="default"/>
+      </w:rPr>
+    </w:lvl>
+  </w:abstractNum>
+  <w:abstractNum w:abstractNumId="3" w15:restartNumberingAfterBreak="0">
     <w:nsid w:val="36E11DF4"/>
     <w:multiLevelType w:val="hybridMultilevel"/>
     <w:tmpl w:val="1856E4BE"/>
@@ -1038,7 +1188,7 @@
       </w:rPr>
     </w:lvl>
   </w:abstractNum>
-  <w:abstractNum w:abstractNumId="3" w15:restartNumberingAfterBreak="0">
+  <w:abstractNum w:abstractNumId="4" w15:restartNumberingAfterBreak="0">
     <w:nsid w:val="3AFA4BF8"/>
     <w:multiLevelType w:val="hybridMultilevel"/>
     <w:tmpl w:val="EF1C99B4"/>
@@ -1150,7 +1300,7 @@
       </w:rPr>
     </w:lvl>
   </w:abstractNum>
-  <w:abstractNum w:abstractNumId="4" w15:restartNumberingAfterBreak="0">
+  <w:abstractNum w:abstractNumId="5" w15:restartNumberingAfterBreak="0">
     <w:nsid w:val="3D4C551D"/>
     <w:multiLevelType w:val="hybridMultilevel"/>
     <w:tmpl w:val="1D629A34"/>
@@ -1263,7 +1413,7 @@
       </w:rPr>
     </w:lvl>
   </w:abstractNum>
-  <w:abstractNum w:abstractNumId="5" w15:restartNumberingAfterBreak="0">
+  <w:abstractNum w:abstractNumId="6" w15:restartNumberingAfterBreak="0">
     <w:nsid w:val="3EBE4D1A"/>
     <w:multiLevelType w:val="hybridMultilevel"/>
     <w:tmpl w:val="C2E8BF98"/>
@@ -1375,7 +1525,7 @@
       </w:rPr>
     </w:lvl>
   </w:abstractNum>
-  <w:abstractNum w:abstractNumId="6" w15:restartNumberingAfterBreak="0">
+  <w:abstractNum w:abstractNumId="7" w15:restartNumberingAfterBreak="0">
     <w:nsid w:val="3F671B2A"/>
     <w:multiLevelType w:val="hybridMultilevel"/>
     <w:tmpl w:val="837CCA7E"/>
@@ -1488,7 +1638,7 @@
       </w:rPr>
     </w:lvl>
   </w:abstractNum>
-  <w:abstractNum w:abstractNumId="7" w15:restartNumberingAfterBreak="0">
+  <w:abstractNum w:abstractNumId="8" w15:restartNumberingAfterBreak="0">
     <w:nsid w:val="432D4A14"/>
     <w:multiLevelType w:val="hybridMultilevel"/>
     <w:tmpl w:val="3850D6E2"/>
@@ -1600,7 +1750,7 @@
       </w:rPr>
     </w:lvl>
   </w:abstractNum>
-  <w:abstractNum w:abstractNumId="8" w15:restartNumberingAfterBreak="0">
+  <w:abstractNum w:abstractNumId="9" w15:restartNumberingAfterBreak="0">
     <w:nsid w:val="442C21C6"/>
     <w:multiLevelType w:val="hybridMultilevel"/>
     <w:tmpl w:val="D64E2F34"/>
@@ -1713,7 +1863,7 @@
       </w:rPr>
     </w:lvl>
   </w:abstractNum>
-  <w:abstractNum w:abstractNumId="9" w15:restartNumberingAfterBreak="0">
+  <w:abstractNum w:abstractNumId="10" w15:restartNumberingAfterBreak="0">
     <w:nsid w:val="44F65ACA"/>
     <w:multiLevelType w:val="hybridMultilevel"/>
     <w:tmpl w:val="A3C8D654"/>
@@ -1826,7 +1976,7 @@
       </w:rPr>
     </w:lvl>
   </w:abstractNum>
-  <w:abstractNum w:abstractNumId="10" w15:restartNumberingAfterBreak="0">
+  <w:abstractNum w:abstractNumId="11" w15:restartNumberingAfterBreak="0">
     <w:nsid w:val="45714A95"/>
     <w:multiLevelType w:val="hybridMultilevel"/>
     <w:tmpl w:val="05F4A790"/>
@@ -1938,7 +2088,7 @@
       </w:rPr>
     </w:lvl>
   </w:abstractNum>
-  <w:abstractNum w:abstractNumId="11" w15:restartNumberingAfterBreak="0">
+  <w:abstractNum w:abstractNumId="12" w15:restartNumberingAfterBreak="0">
     <w:nsid w:val="47473CE2"/>
     <w:multiLevelType w:val="hybridMultilevel"/>
     <w:tmpl w:val="ECF27DAE"/>
@@ -2050,7 +2200,7 @@
       </w:rPr>
     </w:lvl>
   </w:abstractNum>
-  <w:abstractNum w:abstractNumId="12" w15:restartNumberingAfterBreak="0">
+  <w:abstractNum w:abstractNumId="13" w15:restartNumberingAfterBreak="0">
     <w:nsid w:val="4D8115E5"/>
     <w:multiLevelType w:val="hybridMultilevel"/>
     <w:tmpl w:val="3DC066B4"/>
@@ -2163,7 +2313,7 @@
       </w:rPr>
     </w:lvl>
   </w:abstractNum>
-  <w:abstractNum w:abstractNumId="13" w15:restartNumberingAfterBreak="0">
+  <w:abstractNum w:abstractNumId="14" w15:restartNumberingAfterBreak="0">
     <w:nsid w:val="5A3606D5"/>
     <w:multiLevelType w:val="hybridMultilevel"/>
     <w:tmpl w:val="91805626"/>
@@ -2276,7 +2426,7 @@
       </w:rPr>
     </w:lvl>
   </w:abstractNum>
-  <w:abstractNum w:abstractNumId="14" w15:restartNumberingAfterBreak="0">
+  <w:abstractNum w:abstractNumId="15" w15:restartNumberingAfterBreak="0">
     <w:nsid w:val="61C87B25"/>
     <w:multiLevelType w:val="hybridMultilevel"/>
     <w:tmpl w:val="6FA21976"/>
@@ -2389,7 +2539,7 @@
       </w:rPr>
     </w:lvl>
   </w:abstractNum>
-  <w:abstractNum w:abstractNumId="15" w15:restartNumberingAfterBreak="0">
+  <w:abstractNum w:abstractNumId="16" w15:restartNumberingAfterBreak="0">
     <w:nsid w:val="621D43F7"/>
     <w:multiLevelType w:val="hybridMultilevel"/>
     <w:tmpl w:val="E1BA4850"/>
@@ -2502,7 +2652,7 @@
       </w:rPr>
     </w:lvl>
   </w:abstractNum>
-  <w:abstractNum w:abstractNumId="16" w15:restartNumberingAfterBreak="0">
+  <w:abstractNum w:abstractNumId="17" w15:restartNumberingAfterBreak="0">
     <w:nsid w:val="657763C8"/>
     <w:multiLevelType w:val="hybridMultilevel"/>
     <w:tmpl w:val="94F87C5A"/>
@@ -2615,7 +2765,7 @@
       </w:rPr>
     </w:lvl>
   </w:abstractNum>
-  <w:abstractNum w:abstractNumId="17" w15:restartNumberingAfterBreak="0">
+  <w:abstractNum w:abstractNumId="18" w15:restartNumberingAfterBreak="0">
     <w:nsid w:val="6AFC21B1"/>
     <w:multiLevelType w:val="hybridMultilevel"/>
     <w:tmpl w:val="ABCC59D8"/>
@@ -2727,7 +2877,7 @@
       </w:rPr>
     </w:lvl>
   </w:abstractNum>
-  <w:abstractNum w:abstractNumId="18" w15:restartNumberingAfterBreak="0">
+  <w:abstractNum w:abstractNumId="19" w15:restartNumberingAfterBreak="0">
     <w:nsid w:val="74DB59D8"/>
     <w:multiLevelType w:val="hybridMultilevel"/>
     <w:tmpl w:val="E334E25C"/>
@@ -2840,7 +2990,7 @@
       </w:rPr>
     </w:lvl>
   </w:abstractNum>
-  <w:abstractNum w:abstractNumId="19" w15:restartNumberingAfterBreak="0">
+  <w:abstractNum w:abstractNumId="20" w15:restartNumberingAfterBreak="0">
     <w:nsid w:val="7DC25969"/>
     <w:multiLevelType w:val="hybridMultilevel"/>
     <w:tmpl w:val="49A4B118"/>
@@ -2930,63 +3080,66 @@
     </w:lvl>
   </w:abstractNum>
   <w:num w:numId="1">
-    <w:abstractNumId w:val="14"/>
+    <w:abstractNumId w:val="15"/>
   </w:num>
   <w:num w:numId="2">
-    <w:abstractNumId w:val="12"/>
+    <w:abstractNumId w:val="13"/>
   </w:num>
   <w:num w:numId="3">
-    <w:abstractNumId w:val="15"/>
+    <w:abstractNumId w:val="16"/>
   </w:num>
   <w:num w:numId="4">
-    <w:abstractNumId w:val="4"/>
+    <w:abstractNumId w:val="5"/>
   </w:num>
   <w:num w:numId="5">
-    <w:abstractNumId w:val="18"/>
+    <w:abstractNumId w:val="19"/>
   </w:num>
   <w:num w:numId="6">
     <w:abstractNumId w:val="1"/>
   </w:num>
   <w:num w:numId="7">
-    <w:abstractNumId w:val="16"/>
+    <w:abstractNumId w:val="17"/>
   </w:num>
   <w:num w:numId="8">
+    <w:abstractNumId w:val="9"/>
+  </w:num>
+  <w:num w:numId="9">
+    <w:abstractNumId w:val="6"/>
+  </w:num>
+  <w:num w:numId="10">
     <w:abstractNumId w:val="8"/>
   </w:num>
-  <w:num w:numId="9">
-    <w:abstractNumId w:val="5"/>
-  </w:num>
-  <w:num w:numId="10">
-    <w:abstractNumId w:val="7"/>
-  </w:num>
   <w:num w:numId="11">
-    <w:abstractNumId w:val="13"/>
+    <w:abstractNumId w:val="14"/>
   </w:num>
   <w:num w:numId="12">
     <w:abstractNumId w:val="0"/>
   </w:num>
   <w:num w:numId="13">
+    <w:abstractNumId w:val="4"/>
+  </w:num>
+  <w:num w:numId="14">
+    <w:abstractNumId w:val="11"/>
+  </w:num>
+  <w:num w:numId="15">
+    <w:abstractNumId w:val="7"/>
+  </w:num>
+  <w:num w:numId="16">
+    <w:abstractNumId w:val="12"/>
+  </w:num>
+  <w:num w:numId="17">
+    <w:abstractNumId w:val="20"/>
+  </w:num>
+  <w:num w:numId="18">
+    <w:abstractNumId w:val="10"/>
+  </w:num>
+  <w:num w:numId="19">
+    <w:abstractNumId w:val="18"/>
+  </w:num>
+  <w:num w:numId="20">
     <w:abstractNumId w:val="3"/>
   </w:num>
-  <w:num w:numId="14">
-    <w:abstractNumId w:val="10"/>
-  </w:num>
-  <w:num w:numId="15">
-    <w:abstractNumId w:val="6"/>
-  </w:num>
-  <w:num w:numId="16">
-    <w:abstractNumId w:val="11"/>
-  </w:num>
-  <w:num w:numId="17">
-    <w:abstractNumId w:val="19"/>
-  </w:num>
-  <w:num w:numId="18">
-    <w:abstractNumId w:val="9"/>
-  </w:num>
-  <w:num w:numId="19">
-    <w:abstractNumId w:val="17"/>
-  </w:num>
-  <w:num w:numId="20">
+  <w:num w:numId="21">
     <w:abstractNumId w:val="2"/>
   </w:num>
 </w:numbering>
@@ -3787,6 +3940,23 @@
     <w:unhideWhenUsed/>
     <w:rsid w:val="00CA4490"/>
   </w:style>
+  <w:style w:type="paragraph" w:styleId="NormalWeb">
+    <w:name w:val="Normal (Web)"/>
+    <w:basedOn w:val="Normal"/>
+    <w:uiPriority w:val="99"/>
+    <w:semiHidden/>
+    <w:unhideWhenUsed/>
+    <w:rsid w:val="00AB0F95"/>
+    <w:pPr>
+      <w:spacing w:before="100" w:beforeAutospacing="1" w:after="100" w:afterAutospacing="1" w:line="240" w:lineRule="auto"/>
+    </w:pPr>
+    <w:rPr>
+      <w:rFonts w:ascii="Times New Roman" w:eastAsia="Times New Roman" w:hAnsi="Times New Roman" w:cs="Times New Roman"/>
+      <w:sz w:val="24"/>
+      <w:szCs w:val="24"/>
+      <w:lang w:val="en-US" w:eastAsia="en-GB"/>
+    </w:rPr>
+  </w:style>
 </w:styles>
 </file>
 
@@ -3913,6 +4083,7 @@
     <w:rsid w:val="001C54F7"/>
     <w:rsid w:val="00262942"/>
     <w:rsid w:val="00262E13"/>
+    <w:rsid w:val="002706FD"/>
     <w:rsid w:val="002746BC"/>
     <w:rsid w:val="00283BFA"/>
     <w:rsid w:val="002E249D"/>
@@ -4758,7 +4929,7 @@
 </file>
 
 <file path=customXml/itemProps1.xml><?xml version="1.0" encoding="utf-8"?>
-<ds:datastoreItem xmlns:ds="http://schemas.openxmlformats.org/officeDocument/2006/customXml" ds:itemID="{8CF6A0CC-BBAC-1246-A8AE-DDAA9260CA4D}">
+<ds:datastoreItem xmlns:ds="http://schemas.openxmlformats.org/officeDocument/2006/customXml" ds:itemID="{51182648-4D10-E34B-8198-F3207782D98F}">
   <ds:schemaRefs>
     <ds:schemaRef ds:uri="http://schemas.openxmlformats.org/officeDocument/2006/bibliography"/>
   </ds:schemaRefs>

</xml_diff>

<commit_message>
Add diary and Updated doc
</commit_message>
<xml_diff>
--- a/doc/diaries/template_diario.docx
+++ b/doc/diaries/template_diario.docx
@@ -91,10 +91,7 @@
               <w:spacing w:line="360" w:lineRule="auto"/>
             </w:pPr>
             <w:r>
-              <w:t>0</w:t>
-            </w:r>
-            <w:r>
-              <w:t>6</w:t>
+              <w:t>10</w:t>
             </w:r>
             <w:r>
               <w:t>/09/2019</w:t>
@@ -150,20 +147,129 @@
             <w:pPr>
               <w:pStyle w:val="NoSpacing"/>
               <w:rPr>
-                <w:b w:val="0"/>
+                <w:bCs w:val="0"/>
               </w:rPr>
             </w:pPr>
           </w:p>
           <w:p>
             <w:pPr>
               <w:pStyle w:val="NoSpacing"/>
+              <w:rPr>
+                <w:bCs w:val="0"/>
+              </w:rPr>
             </w:pPr>
             <w:r>
               <w:rPr>
                 <w:b w:val="0"/>
-                <w:bCs w:val="0"/>
-              </w:rPr>
-              <w:t>Ho sistemato il gantt e l’ho inserito nella documentazione.</w:t>
+              </w:rPr>
+              <w:t>Ho ricevuto dei chiarimeti su dei requisiti di cui non ero completamete in chiaro, che sono:</w:t>
+            </w:r>
+          </w:p>
+          <w:p>
+            <w:pPr>
+              <w:pStyle w:val="NoSpacing"/>
+              <w:rPr>
+                <w:bCs w:val="0"/>
+              </w:rPr>
+            </w:pPr>
+          </w:p>
+          <w:p>
+            <w:pPr>
+              <w:pStyle w:val="NoSpacing"/>
+              <w:numPr>
+                <w:ilvl w:val="0"/>
+                <w:numId w:val="30"/>
+              </w:numPr>
+              <w:rPr>
+                <w:b w:val="0"/>
+              </w:rPr>
+            </w:pPr>
+            <w:r>
+              <w:rPr>
+                <w:b w:val="0"/>
+              </w:rPr>
+              <w:t>Una fattura potra avere se necessario un numero identificativo, ma non è richiesto dal committente.</w:t>
+            </w:r>
+          </w:p>
+          <w:p>
+            <w:pPr>
+              <w:pStyle w:val="NoSpacing"/>
+              <w:numPr>
+                <w:ilvl w:val="0"/>
+                <w:numId w:val="30"/>
+              </w:numPr>
+              <w:rPr>
+                <w:b w:val="0"/>
+              </w:rPr>
+            </w:pPr>
+            <w:r>
+              <w:rPr>
+                <w:b w:val="0"/>
+              </w:rPr>
+              <w:t>Il cliente viene associato solo a alle sue fatture, ma ogni fattura viene associata ad una singola tipologia</w:t>
+            </w:r>
+          </w:p>
+          <w:p>
+            <w:pPr>
+              <w:pStyle w:val="NoSpacing"/>
+              <w:numPr>
+                <w:ilvl w:val="0"/>
+                <w:numId w:val="30"/>
+              </w:numPr>
+              <w:rPr>
+                <w:b w:val="0"/>
+              </w:rPr>
+            </w:pPr>
+            <w:r>
+              <w:rPr>
+                <w:b w:val="0"/>
+              </w:rPr>
+              <w:t>In una fattura deve esserci la possibilità di aggungere il logo dell’azienda mandante.</w:t>
+            </w:r>
+          </w:p>
+          <w:p>
+            <w:pPr>
+              <w:pStyle w:val="NoSpacing"/>
+              <w:rPr>
+                <w:b w:val="0"/>
+              </w:rPr>
+            </w:pPr>
+          </w:p>
+          <w:p>
+            <w:pPr>
+              <w:pStyle w:val="NoSpacing"/>
+              <w:rPr>
+                <w:b w:val="0"/>
+              </w:rPr>
+            </w:pPr>
+          </w:p>
+          <w:p>
+            <w:pPr>
+              <w:pStyle w:val="NoSpacing"/>
+              <w:rPr>
+                <w:bCs w:val="0"/>
+              </w:rPr>
+            </w:pPr>
+          </w:p>
+          <w:p>
+            <w:pPr>
+              <w:pStyle w:val="NoSpacing"/>
+              <w:rPr>
+                <w:b w:val="0"/>
+                <w:bCs w:val="0"/>
+              </w:rPr>
+            </w:pPr>
+            <w:r>
+              <w:rPr>
+                <w:b w:val="0"/>
+              </w:rPr>
+              <w:t xml:space="preserve">Ho ricercato su internet </w:t>
+            </w:r>
+            <w:r>
+              <w:rPr>
+                <w:b w:val="0"/>
+              </w:rPr>
+              <w:t>cosa si intende per fattura, per capire meglio di cosa si occupera il mio lavoro.</w:t>
             </w:r>
           </w:p>
           <w:p>
@@ -180,24 +286,322 @@
                 <w:b w:val="0"/>
                 <w:bCs w:val="0"/>
               </w:rPr>
-              <w:t>Sono andato avanti con la documentazione, ho finito l’analisi di dominio e</w:t>
-            </w:r>
-            <w:r>
-              <w:rPr>
-                <w:b w:val="0"/>
-                <w:bCs w:val="0"/>
-              </w:rPr>
-              <w:t xml:space="preserve"> ho</w:t>
-            </w:r>
-            <w:r>
-              <w:rPr>
-                <w:b w:val="0"/>
-                <w:bCs w:val="0"/>
-              </w:rPr>
-              <w:t xml:space="preserve"> iniziato l’analisi dei requisiti.</w:t>
-            </w:r>
-            <w:bookmarkStart w:id="0" w:name="_GoBack"/>
-            <w:bookmarkEnd w:id="0"/>
+              <w:t>La fattura è un documento molto importante per un’azienda, e assicura da un lato, come prova di fornitura di un servizio o prodotto, dall’ altro assicura l’erogazione di un pagamento.</w:t>
+            </w:r>
+          </w:p>
+          <w:p>
+            <w:pPr>
+              <w:pStyle w:val="NoSpacing"/>
+            </w:pPr>
+          </w:p>
+          <w:p>
+            <w:pPr>
+              <w:rPr>
+                <w:b w:val="0"/>
+                <w:bCs w:val="0"/>
+              </w:rPr>
+            </w:pPr>
+            <w:r>
+              <w:t>Scopi di una fattura</w:t>
+            </w:r>
+            <w:r>
+              <w:t>:</w:t>
+            </w:r>
+          </w:p>
+          <w:p>
+            <w:pPr>
+              <w:rPr>
+                <w:b w:val="0"/>
+                <w:bCs w:val="0"/>
+              </w:rPr>
+            </w:pPr>
+          </w:p>
+          <w:p>
+            <w:pPr>
+              <w:pStyle w:val="ListParagraph"/>
+              <w:numPr>
+                <w:ilvl w:val="0"/>
+                <w:numId w:val="24"/>
+              </w:numPr>
+              <w:rPr>
+                <w:b w:val="0"/>
+                <w:bCs w:val="0"/>
+              </w:rPr>
+            </w:pPr>
+            <w:r>
+              <w:rPr>
+                <w:b w:val="0"/>
+                <w:bCs w:val="0"/>
+              </w:rPr>
+              <w:t>Farti pagare per il proprio lavoro</w:t>
+            </w:r>
+          </w:p>
+          <w:p>
+            <w:pPr>
+              <w:pStyle w:val="ListParagraph"/>
+              <w:numPr>
+                <w:ilvl w:val="0"/>
+                <w:numId w:val="24"/>
+              </w:numPr>
+              <w:rPr>
+                <w:b w:val="0"/>
+                <w:bCs w:val="0"/>
+              </w:rPr>
+            </w:pPr>
+            <w:r>
+              <w:rPr>
+                <w:b w:val="0"/>
+                <w:bCs w:val="0"/>
+              </w:rPr>
+              <w:t>Conoscere nei minimi dettagli le tue entrate e le tue uscite</w:t>
+            </w:r>
+          </w:p>
+          <w:p>
+            <w:pPr>
+              <w:pStyle w:val="ListParagraph"/>
+              <w:numPr>
+                <w:ilvl w:val="0"/>
+                <w:numId w:val="24"/>
+              </w:numPr>
+              <w:rPr>
+                <w:b w:val="0"/>
+                <w:bCs w:val="0"/>
+              </w:rPr>
+            </w:pPr>
+            <w:r>
+              <w:rPr>
+                <w:b w:val="0"/>
+                <w:bCs w:val="0"/>
+              </w:rPr>
+              <w:t>Offre trasparenza sui prodotti e servizi a pagamento</w:t>
+            </w:r>
+          </w:p>
+          <w:p>
+            <w:pPr>
+              <w:pStyle w:val="ListParagraph"/>
+              <w:numPr>
+                <w:ilvl w:val="0"/>
+                <w:numId w:val="24"/>
+              </w:numPr>
+              <w:rPr>
+                <w:b w:val="0"/>
+                <w:bCs w:val="0"/>
+              </w:rPr>
+            </w:pPr>
+            <w:r>
+              <w:rPr>
+                <w:b w:val="0"/>
+                <w:bCs w:val="0"/>
+              </w:rPr>
+              <w:t>È uno strumento di branding per la tua azienda</w:t>
+            </w:r>
+          </w:p>
+          <w:p/>
+          <w:p>
+            <w:pPr>
+              <w:pStyle w:val="NoSpacing"/>
+              <w:rPr>
+                <w:b w:val="0"/>
+                <w:bCs w:val="0"/>
+              </w:rPr>
+            </w:pPr>
+            <w:r>
+              <w:t>Contenuto di una fattura:</w:t>
+            </w:r>
+          </w:p>
+          <w:p>
+            <w:pPr>
+              <w:pStyle w:val="NoSpacing"/>
+              <w:rPr>
+                <w:b w:val="0"/>
+                <w:bCs w:val="0"/>
+              </w:rPr>
+            </w:pPr>
+          </w:p>
+          <w:p>
+            <w:pPr>
+              <w:pStyle w:val="ListParagraph"/>
+              <w:numPr>
+                <w:ilvl w:val="0"/>
+                <w:numId w:val="27"/>
+              </w:numPr>
+              <w:rPr>
+                <w:b w:val="0"/>
+                <w:bCs w:val="0"/>
+              </w:rPr>
+            </w:pPr>
+            <w:r>
+              <w:rPr>
+                <w:b w:val="0"/>
+                <w:bCs w:val="0"/>
+              </w:rPr>
+              <w:t>Intestazione della fattura</w:t>
+            </w:r>
+          </w:p>
+          <w:p>
+            <w:pPr>
+              <w:pStyle w:val="ListParagraph"/>
+              <w:numPr>
+                <w:ilvl w:val="0"/>
+                <w:numId w:val="27"/>
+              </w:numPr>
+              <w:rPr>
+                <w:b w:val="0"/>
+                <w:bCs w:val="0"/>
+              </w:rPr>
+            </w:pPr>
+            <w:r>
+              <w:rPr>
+                <w:b w:val="0"/>
+                <w:bCs w:val="0"/>
+              </w:rPr>
+              <w:t>Linee di fatturazione</w:t>
+            </w:r>
+          </w:p>
+          <w:p>
+            <w:pPr>
+              <w:pStyle w:val="ListParagraph"/>
+              <w:numPr>
+                <w:ilvl w:val="0"/>
+                <w:numId w:val="27"/>
+              </w:numPr>
+              <w:rPr>
+                <w:b w:val="0"/>
+                <w:bCs w:val="0"/>
+              </w:rPr>
+            </w:pPr>
+            <w:r>
+              <w:rPr>
+                <w:b w:val="0"/>
+                <w:bCs w:val="0"/>
+              </w:rPr>
+              <w:t>Riepilogo della fattura</w:t>
+            </w:r>
+          </w:p>
+          <w:p/>
+          <w:p>
+            <w:r>
+              <w:rPr>
+                <w:b w:val="0"/>
+                <w:bCs w:val="0"/>
+              </w:rPr>
+              <w:t xml:space="preserve">L'intestazione contiene elementi necessari come il tuo indirizzo. Le righe della fattura contengono i beni e/o servizi da te forniti, compreso il loro prezzo. </w:t>
+            </w:r>
+          </w:p>
+          <w:p>
+            <w:pPr>
+              <w:rPr>
+                <w:b w:val="0"/>
+                <w:bCs w:val="0"/>
+              </w:rPr>
+            </w:pPr>
+            <w:r>
+              <w:rPr>
+                <w:b w:val="0"/>
+                <w:bCs w:val="0"/>
+              </w:rPr>
+              <w:t>Il riepilogo della fattura contempla:</w:t>
+            </w:r>
+          </w:p>
+          <w:p>
+            <w:pPr>
+              <w:pStyle w:val="ListParagraph"/>
+              <w:numPr>
+                <w:ilvl w:val="0"/>
+                <w:numId w:val="29"/>
+              </w:numPr>
+              <w:rPr>
+                <w:b w:val="0"/>
+                <w:bCs w:val="0"/>
+              </w:rPr>
+            </w:pPr>
+            <w:r>
+              <w:rPr>
+                <w:b w:val="0"/>
+                <w:bCs w:val="0"/>
+              </w:rPr>
+              <w:t>L'importo netto (IVA esclusa)</w:t>
+            </w:r>
+          </w:p>
+          <w:p>
+            <w:pPr>
+              <w:pStyle w:val="ListParagraph"/>
+              <w:numPr>
+                <w:ilvl w:val="0"/>
+                <w:numId w:val="29"/>
+              </w:numPr>
+              <w:rPr>
+                <w:b w:val="0"/>
+                <w:bCs w:val="0"/>
+              </w:rPr>
+            </w:pPr>
+            <w:r>
+              <w:rPr>
+                <w:b w:val="0"/>
+                <w:bCs w:val="0"/>
+              </w:rPr>
+              <w:t>L'aliquota e l'importo dell'IVA</w:t>
+            </w:r>
+          </w:p>
+          <w:p>
+            <w:pPr>
+              <w:pStyle w:val="ListParagraph"/>
+              <w:numPr>
+                <w:ilvl w:val="0"/>
+                <w:numId w:val="29"/>
+              </w:numPr>
+              <w:rPr>
+                <w:b w:val="0"/>
+                <w:bCs w:val="0"/>
+              </w:rPr>
+            </w:pPr>
+            <w:r>
+              <w:rPr>
+                <w:b w:val="0"/>
+                <w:bCs w:val="0"/>
+              </w:rPr>
+              <w:t>L'importo totale</w:t>
+            </w:r>
+          </w:p>
+          <w:p>
+            <w:pPr>
+              <w:pStyle w:val="ListParagraph"/>
+              <w:numPr>
+                <w:ilvl w:val="0"/>
+                <w:numId w:val="29"/>
+              </w:numPr>
+              <w:rPr>
+                <w:b w:val="0"/>
+                <w:bCs w:val="0"/>
+              </w:rPr>
+            </w:pPr>
+            <w:r>
+              <w:rPr>
+                <w:b w:val="0"/>
+                <w:bCs w:val="0"/>
+              </w:rPr>
+              <w:t>Le condizioni di pagamento</w:t>
+            </w:r>
+          </w:p>
+          <w:p>
+            <w:pPr>
+              <w:pStyle w:val="ListParagraph"/>
+              <w:numPr>
+                <w:ilvl w:val="0"/>
+                <w:numId w:val="29"/>
+              </w:numPr>
+              <w:rPr>
+                <w:b w:val="0"/>
+                <w:bCs w:val="0"/>
+              </w:rPr>
+            </w:pPr>
+            <w:r>
+              <w:rPr>
+                <w:b w:val="0"/>
+                <w:bCs w:val="0"/>
+              </w:rPr>
+              <w:t>Le opzioni di pagamento</w:t>
+            </w:r>
           </w:p>
           <w:p>
             <w:pPr>
@@ -216,13 +620,6 @@
                 <w:bCs w:val="0"/>
               </w:rPr>
             </w:pPr>
-            <w:r>
-              <w:rPr>
-                <w:b w:val="0"/>
-                <w:bCs w:val="0"/>
-              </w:rPr>
-              <w:t>Ho inviato altre domande al mio formatore, per quanto riguarda i requisiti del progetto.</w:t>
-            </w:r>
           </w:p>
           <w:p>
             <w:pPr>
@@ -232,6 +629,953 @@
                 <w:bCs w:val="0"/>
               </w:rPr>
             </w:pPr>
+          </w:p>
+          <w:p>
+            <w:pPr>
+              <w:pStyle w:val="NoSpacing"/>
+              <w:rPr>
+                <w:b w:val="0"/>
+                <w:bCs w:val="0"/>
+              </w:rPr>
+            </w:pPr>
+          </w:p>
+          <w:p>
+            <w:pPr>
+              <w:pStyle w:val="NoSpacing"/>
+              <w:rPr>
+                <w:b w:val="0"/>
+                <w:bCs w:val="0"/>
+              </w:rPr>
+            </w:pPr>
+          </w:p>
+          <w:p>
+            <w:pPr>
+              <w:rPr>
+                <w:b w:val="0"/>
+                <w:bCs w:val="0"/>
+              </w:rPr>
+            </w:pPr>
+            <w:r>
+              <w:t>Elementi obbligatori di una fattura</w:t>
+            </w:r>
+            <w:r>
+              <w:t>:</w:t>
+            </w:r>
+          </w:p>
+          <w:p/>
+          <w:p>
+            <w:r>
+              <w:rPr>
+                <w:b w:val="0"/>
+                <w:bCs w:val="0"/>
+              </w:rPr>
+              <w:t>P</w:t>
+            </w:r>
+            <w:r>
+              <w:rPr>
+                <w:b w:val="0"/>
+                <w:bCs w:val="0"/>
+              </w:rPr>
+              <w:t>er essere giuridicamente valida, ogni fattura deve contenere una serie di elementi:</w:t>
+            </w:r>
+          </w:p>
+          <w:p>
+            <w:pPr>
+              <w:rPr>
+                <w:b w:val="0"/>
+                <w:bCs w:val="0"/>
+              </w:rPr>
+            </w:pPr>
+          </w:p>
+          <w:p>
+            <w:pPr>
+              <w:pStyle w:val="ListParagraph"/>
+              <w:numPr>
+                <w:ilvl w:val="0"/>
+                <w:numId w:val="32"/>
+              </w:numPr>
+              <w:rPr>
+                <w:rFonts w:ascii="Arial" w:hAnsi="Arial" w:cs="Arial"/>
+                <w:b w:val="0"/>
+                <w:bCs w:val="0"/>
+                <w:sz w:val="24"/>
+                <w:szCs w:val="24"/>
+              </w:rPr>
+            </w:pPr>
+            <w:r>
+              <w:rPr>
+                <w:rFonts w:ascii="Arial" w:hAnsi="Arial" w:cs="Arial"/>
+                <w:b w:val="0"/>
+                <w:bCs w:val="0"/>
+                <w:sz w:val="24"/>
+                <w:szCs w:val="24"/>
+              </w:rPr>
+              <w:t>La parola</w:t>
+            </w:r>
+            <w:r>
+              <w:rPr>
+                <w:rStyle w:val="apple-converted-space"/>
+                <w:rFonts w:ascii="Arial" w:hAnsi="Arial" w:cs="Arial"/>
+                <w:b w:val="0"/>
+                <w:bCs w:val="0"/>
+                <w:color w:val="000000" w:themeColor="text1"/>
+                <w:sz w:val="24"/>
+                <w:szCs w:val="24"/>
+              </w:rPr>
+              <w:t> </w:t>
+            </w:r>
+            <w:r>
+              <w:rPr>
+                <w:rStyle w:val="Strong"/>
+                <w:rFonts w:ascii="Arial" w:hAnsi="Arial" w:cs="Arial"/>
+                <w:b/>
+                <w:bCs/>
+                <w:color w:val="000000" w:themeColor="text1"/>
+                <w:sz w:val="24"/>
+                <w:szCs w:val="24"/>
+              </w:rPr>
+              <w:t>fattura</w:t>
+            </w:r>
+            <w:r>
+              <w:rPr>
+                <w:rStyle w:val="apple-converted-space"/>
+                <w:rFonts w:ascii="Arial" w:hAnsi="Arial" w:cs="Arial"/>
+                <w:b w:val="0"/>
+                <w:bCs w:val="0"/>
+                <w:color w:val="000000" w:themeColor="text1"/>
+                <w:sz w:val="24"/>
+                <w:szCs w:val="24"/>
+              </w:rPr>
+              <w:t> </w:t>
+            </w:r>
+            <w:r>
+              <w:rPr>
+                <w:rFonts w:ascii="Arial" w:hAnsi="Arial" w:cs="Arial"/>
+                <w:b w:val="0"/>
+                <w:bCs w:val="0"/>
+                <w:sz w:val="24"/>
+                <w:szCs w:val="24"/>
+              </w:rPr>
+              <w:t>deve essere menzionata in alto in modo chiaro.</w:t>
+            </w:r>
+          </w:p>
+          <w:p>
+            <w:pPr>
+              <w:pStyle w:val="ListParagraph"/>
+              <w:numPr>
+                <w:ilvl w:val="0"/>
+                <w:numId w:val="32"/>
+              </w:numPr>
+              <w:rPr>
+                <w:rFonts w:ascii="Arial" w:hAnsi="Arial" w:cs="Arial"/>
+                <w:b w:val="0"/>
+                <w:bCs w:val="0"/>
+                <w:sz w:val="24"/>
+                <w:szCs w:val="24"/>
+              </w:rPr>
+            </w:pPr>
+            <w:r>
+              <w:rPr>
+                <w:rFonts w:ascii="Arial" w:hAnsi="Arial" w:cs="Arial"/>
+                <w:b w:val="0"/>
+                <w:bCs w:val="0"/>
+                <w:sz w:val="24"/>
+                <w:szCs w:val="24"/>
+              </w:rPr>
+              <w:t>La</w:t>
+            </w:r>
+            <w:r>
+              <w:rPr>
+                <w:rStyle w:val="apple-converted-space"/>
+                <w:rFonts w:ascii="Arial" w:hAnsi="Arial" w:cs="Arial"/>
+                <w:b w:val="0"/>
+                <w:bCs w:val="0"/>
+                <w:color w:val="000000" w:themeColor="text1"/>
+                <w:sz w:val="24"/>
+                <w:szCs w:val="24"/>
+              </w:rPr>
+              <w:t> </w:t>
+            </w:r>
+            <w:r>
+              <w:rPr>
+                <w:rStyle w:val="Strong"/>
+                <w:rFonts w:ascii="Arial" w:hAnsi="Arial" w:cs="Arial"/>
+                <w:b/>
+                <w:bCs/>
+                <w:color w:val="000000" w:themeColor="text1"/>
+                <w:sz w:val="24"/>
+                <w:szCs w:val="24"/>
+              </w:rPr>
+              <w:t>data</w:t>
+            </w:r>
+            <w:r>
+              <w:rPr>
+                <w:rStyle w:val="apple-converted-space"/>
+                <w:rFonts w:ascii="Arial" w:hAnsi="Arial" w:cs="Arial"/>
+                <w:b w:val="0"/>
+                <w:bCs w:val="0"/>
+                <w:color w:val="000000" w:themeColor="text1"/>
+                <w:sz w:val="24"/>
+                <w:szCs w:val="24"/>
+              </w:rPr>
+              <w:t> </w:t>
+            </w:r>
+            <w:r>
+              <w:rPr>
+                <w:rFonts w:ascii="Arial" w:hAnsi="Arial" w:cs="Arial"/>
+                <w:b w:val="0"/>
+                <w:bCs w:val="0"/>
+                <w:sz w:val="24"/>
+                <w:szCs w:val="24"/>
+              </w:rPr>
+              <w:t>e un</w:t>
+            </w:r>
+            <w:r>
+              <w:rPr>
+                <w:rStyle w:val="apple-converted-space"/>
+                <w:rFonts w:ascii="Arial" w:hAnsi="Arial" w:cs="Arial"/>
+                <w:b w:val="0"/>
+                <w:bCs w:val="0"/>
+                <w:color w:val="000000" w:themeColor="text1"/>
+                <w:sz w:val="24"/>
+                <w:szCs w:val="24"/>
+              </w:rPr>
+              <w:t> </w:t>
+            </w:r>
+            <w:r>
+              <w:rPr>
+                <w:rStyle w:val="Strong"/>
+                <w:rFonts w:ascii="Arial" w:hAnsi="Arial" w:cs="Arial"/>
+                <w:b/>
+                <w:bCs/>
+                <w:color w:val="000000" w:themeColor="text1"/>
+                <w:sz w:val="24"/>
+                <w:szCs w:val="24"/>
+              </w:rPr>
+              <w:t>numero di serie</w:t>
+            </w:r>
+            <w:r>
+              <w:rPr>
+                <w:rFonts w:ascii="Arial" w:hAnsi="Arial" w:cs="Arial"/>
+                <w:b w:val="0"/>
+                <w:bCs w:val="0"/>
+                <w:sz w:val="24"/>
+                <w:szCs w:val="24"/>
+              </w:rPr>
+              <w:t>: utilizza un numero diverso per ogni fattura.</w:t>
+            </w:r>
+          </w:p>
+          <w:p>
+            <w:pPr>
+              <w:pStyle w:val="ListParagraph"/>
+              <w:numPr>
+                <w:ilvl w:val="0"/>
+                <w:numId w:val="32"/>
+              </w:numPr>
+              <w:rPr>
+                <w:rFonts w:ascii="Arial" w:hAnsi="Arial" w:cs="Arial"/>
+                <w:b w:val="0"/>
+                <w:bCs w:val="0"/>
+                <w:sz w:val="24"/>
+                <w:szCs w:val="24"/>
+              </w:rPr>
+            </w:pPr>
+            <w:r>
+              <w:rPr>
+                <w:rFonts w:ascii="Arial" w:hAnsi="Arial" w:cs="Arial"/>
+                <w:b w:val="0"/>
+                <w:bCs w:val="0"/>
+                <w:sz w:val="24"/>
+                <w:szCs w:val="24"/>
+              </w:rPr>
+              <w:t>L'</w:t>
+            </w:r>
+            <w:r>
+              <w:rPr>
+                <w:rStyle w:val="Strong"/>
+                <w:rFonts w:ascii="Arial" w:hAnsi="Arial" w:cs="Arial"/>
+                <w:b/>
+                <w:bCs/>
+                <w:color w:val="000000" w:themeColor="text1"/>
+                <w:sz w:val="24"/>
+                <w:szCs w:val="24"/>
+              </w:rPr>
+              <w:t>indirizzo</w:t>
+            </w:r>
+            <w:r>
+              <w:rPr>
+                <w:rStyle w:val="apple-converted-space"/>
+                <w:rFonts w:ascii="Arial" w:hAnsi="Arial" w:cs="Arial"/>
+                <w:b w:val="0"/>
+                <w:bCs w:val="0"/>
+                <w:color w:val="000000" w:themeColor="text1"/>
+                <w:sz w:val="24"/>
+                <w:szCs w:val="24"/>
+              </w:rPr>
+              <w:t> </w:t>
+            </w:r>
+            <w:r>
+              <w:rPr>
+                <w:rFonts w:ascii="Arial" w:hAnsi="Arial" w:cs="Arial"/>
+                <w:b w:val="0"/>
+                <w:bCs w:val="0"/>
+                <w:sz w:val="24"/>
+                <w:szCs w:val="24"/>
+              </w:rPr>
+              <w:t>completo di entrambe le parti</w:t>
+            </w:r>
+          </w:p>
+          <w:p>
+            <w:pPr>
+              <w:pStyle w:val="ListParagraph"/>
+              <w:numPr>
+                <w:ilvl w:val="0"/>
+                <w:numId w:val="32"/>
+              </w:numPr>
+              <w:rPr>
+                <w:rFonts w:ascii="Arial" w:hAnsi="Arial" w:cs="Arial"/>
+                <w:b w:val="0"/>
+                <w:bCs w:val="0"/>
+                <w:sz w:val="24"/>
+                <w:szCs w:val="24"/>
+              </w:rPr>
+            </w:pPr>
+            <w:r>
+              <w:rPr>
+                <w:rFonts w:ascii="Arial" w:hAnsi="Arial" w:cs="Arial"/>
+                <w:b w:val="0"/>
+                <w:bCs w:val="0"/>
+                <w:sz w:val="24"/>
+                <w:szCs w:val="24"/>
+              </w:rPr>
+              <w:t>I dati di pagamento:</w:t>
+            </w:r>
+            <w:r>
+              <w:rPr>
+                <w:rStyle w:val="apple-converted-space"/>
+                <w:rFonts w:ascii="Arial" w:hAnsi="Arial" w:cs="Arial"/>
+                <w:b w:val="0"/>
+                <w:bCs w:val="0"/>
+                <w:color w:val="000000" w:themeColor="text1"/>
+                <w:sz w:val="24"/>
+                <w:szCs w:val="24"/>
+              </w:rPr>
+              <w:t> </w:t>
+            </w:r>
+            <w:r>
+              <w:rPr>
+                <w:rStyle w:val="Strong"/>
+                <w:rFonts w:ascii="Arial" w:hAnsi="Arial" w:cs="Arial"/>
+                <w:b/>
+                <w:bCs/>
+                <w:color w:val="000000" w:themeColor="text1"/>
+                <w:sz w:val="24"/>
+                <w:szCs w:val="24"/>
+              </w:rPr>
+              <w:t>numero di conto corrente bancario</w:t>
+            </w:r>
+            <w:r>
+              <w:rPr>
+                <w:rStyle w:val="apple-converted-space"/>
+                <w:rFonts w:ascii="Arial" w:hAnsi="Arial" w:cs="Arial"/>
+                <w:b w:val="0"/>
+                <w:bCs w:val="0"/>
+                <w:color w:val="000000" w:themeColor="text1"/>
+                <w:sz w:val="24"/>
+                <w:szCs w:val="24"/>
+              </w:rPr>
+              <w:t> </w:t>
+            </w:r>
+            <w:r>
+              <w:rPr>
+                <w:rFonts w:ascii="Arial" w:hAnsi="Arial" w:cs="Arial"/>
+                <w:b w:val="0"/>
+                <w:bCs w:val="0"/>
+                <w:sz w:val="24"/>
+                <w:szCs w:val="24"/>
+              </w:rPr>
+              <w:t>o indirizzo PayPal</w:t>
+            </w:r>
+          </w:p>
+          <w:p>
+            <w:pPr>
+              <w:pStyle w:val="ListParagraph"/>
+              <w:numPr>
+                <w:ilvl w:val="0"/>
+                <w:numId w:val="32"/>
+              </w:numPr>
+              <w:rPr>
+                <w:rFonts w:ascii="Arial" w:hAnsi="Arial" w:cs="Arial"/>
+                <w:b w:val="0"/>
+                <w:bCs w:val="0"/>
+                <w:sz w:val="24"/>
+                <w:szCs w:val="24"/>
+              </w:rPr>
+            </w:pPr>
+            <w:r>
+              <w:rPr>
+                <w:rFonts w:ascii="Arial" w:hAnsi="Arial" w:cs="Arial"/>
+                <w:b w:val="0"/>
+                <w:bCs w:val="0"/>
+                <w:sz w:val="24"/>
+                <w:szCs w:val="24"/>
+              </w:rPr>
+              <w:t>Il tuo numero di partita</w:t>
+            </w:r>
+            <w:r>
+              <w:rPr>
+                <w:rStyle w:val="apple-converted-space"/>
+                <w:rFonts w:ascii="Arial" w:hAnsi="Arial" w:cs="Arial"/>
+                <w:b w:val="0"/>
+                <w:bCs w:val="0"/>
+                <w:color w:val="000000" w:themeColor="text1"/>
+                <w:sz w:val="24"/>
+                <w:szCs w:val="24"/>
+              </w:rPr>
+              <w:t> </w:t>
+            </w:r>
+            <w:r>
+              <w:rPr>
+                <w:rStyle w:val="Strong"/>
+                <w:rFonts w:ascii="Arial" w:hAnsi="Arial" w:cs="Arial"/>
+                <w:b/>
+                <w:bCs/>
+                <w:color w:val="000000" w:themeColor="text1"/>
+                <w:sz w:val="24"/>
+                <w:szCs w:val="24"/>
+              </w:rPr>
+              <w:t>IVA</w:t>
+            </w:r>
+            <w:r>
+              <w:rPr>
+                <w:rStyle w:val="apple-converted-space"/>
+                <w:rFonts w:ascii="Arial" w:hAnsi="Arial" w:cs="Arial"/>
+                <w:b w:val="0"/>
+                <w:bCs w:val="0"/>
+                <w:color w:val="000000" w:themeColor="text1"/>
+                <w:sz w:val="24"/>
+                <w:szCs w:val="24"/>
+              </w:rPr>
+              <w:t> </w:t>
+            </w:r>
+            <w:r>
+              <w:rPr>
+                <w:rFonts w:ascii="Arial" w:hAnsi="Arial" w:cs="Arial"/>
+                <w:b w:val="0"/>
+                <w:bCs w:val="0"/>
+                <w:sz w:val="24"/>
+                <w:szCs w:val="24"/>
+              </w:rPr>
+              <w:t>(o equivalente)</w:t>
+            </w:r>
+          </w:p>
+          <w:p>
+            <w:pPr>
+              <w:pStyle w:val="ListParagraph"/>
+              <w:numPr>
+                <w:ilvl w:val="0"/>
+                <w:numId w:val="32"/>
+              </w:numPr>
+              <w:rPr>
+                <w:rFonts w:ascii="Arial" w:hAnsi="Arial" w:cs="Arial"/>
+                <w:b w:val="0"/>
+                <w:bCs w:val="0"/>
+                <w:sz w:val="24"/>
+                <w:szCs w:val="24"/>
+              </w:rPr>
+            </w:pPr>
+            <w:r>
+              <w:rPr>
+                <w:rFonts w:ascii="Arial" w:hAnsi="Arial" w:cs="Arial"/>
+                <w:b w:val="0"/>
+                <w:bCs w:val="0"/>
+                <w:sz w:val="24"/>
+                <w:szCs w:val="24"/>
+              </w:rPr>
+              <w:t>La</w:t>
+            </w:r>
+            <w:r>
+              <w:rPr>
+                <w:rStyle w:val="apple-converted-space"/>
+                <w:rFonts w:ascii="Arial" w:hAnsi="Arial" w:cs="Arial"/>
+                <w:b w:val="0"/>
+                <w:bCs w:val="0"/>
+                <w:color w:val="000000" w:themeColor="text1"/>
+                <w:sz w:val="24"/>
+                <w:szCs w:val="24"/>
+              </w:rPr>
+              <w:t> </w:t>
+            </w:r>
+            <w:r>
+              <w:rPr>
+                <w:rStyle w:val="Strong"/>
+                <w:rFonts w:ascii="Arial" w:hAnsi="Arial" w:cs="Arial"/>
+                <w:b/>
+                <w:bCs/>
+                <w:color w:val="000000" w:themeColor="text1"/>
+                <w:sz w:val="24"/>
+                <w:szCs w:val="24"/>
+              </w:rPr>
+              <w:t>data di consegna</w:t>
+            </w:r>
+          </w:p>
+          <w:p>
+            <w:pPr>
+              <w:pStyle w:val="ListParagraph"/>
+              <w:numPr>
+                <w:ilvl w:val="0"/>
+                <w:numId w:val="32"/>
+              </w:numPr>
+              <w:rPr>
+                <w:rFonts w:ascii="Arial" w:hAnsi="Arial" w:cs="Arial"/>
+                <w:b w:val="0"/>
+                <w:bCs w:val="0"/>
+                <w:sz w:val="24"/>
+                <w:szCs w:val="24"/>
+              </w:rPr>
+            </w:pPr>
+            <w:r>
+              <w:rPr>
+                <w:rFonts w:ascii="Arial" w:hAnsi="Arial" w:cs="Arial"/>
+                <w:b w:val="0"/>
+                <w:bCs w:val="0"/>
+                <w:sz w:val="24"/>
+                <w:szCs w:val="24"/>
+              </w:rPr>
+              <w:t>Una descrizione della</w:t>
+            </w:r>
+            <w:r>
+              <w:rPr>
+                <w:rStyle w:val="apple-converted-space"/>
+                <w:rFonts w:ascii="Arial" w:hAnsi="Arial" w:cs="Arial"/>
+                <w:b w:val="0"/>
+                <w:bCs w:val="0"/>
+                <w:color w:val="000000" w:themeColor="text1"/>
+                <w:sz w:val="24"/>
+                <w:szCs w:val="24"/>
+              </w:rPr>
+              <w:t> </w:t>
+            </w:r>
+            <w:r>
+              <w:rPr>
+                <w:rStyle w:val="Strong"/>
+                <w:rFonts w:ascii="Arial" w:hAnsi="Arial" w:cs="Arial"/>
+                <w:b/>
+                <w:bCs/>
+                <w:color w:val="000000" w:themeColor="text1"/>
+                <w:sz w:val="24"/>
+                <w:szCs w:val="24"/>
+              </w:rPr>
+              <w:t>natura</w:t>
+            </w:r>
+            <w:r>
+              <w:rPr>
+                <w:rStyle w:val="apple-converted-space"/>
+                <w:rFonts w:ascii="Arial" w:hAnsi="Arial" w:cs="Arial"/>
+                <w:b w:val="0"/>
+                <w:bCs w:val="0"/>
+                <w:color w:val="000000" w:themeColor="text1"/>
+                <w:sz w:val="24"/>
+                <w:szCs w:val="24"/>
+              </w:rPr>
+              <w:t> </w:t>
+            </w:r>
+            <w:r>
+              <w:rPr>
+                <w:rFonts w:ascii="Arial" w:hAnsi="Arial" w:cs="Arial"/>
+                <w:b w:val="0"/>
+                <w:bCs w:val="0"/>
+                <w:sz w:val="24"/>
+                <w:szCs w:val="24"/>
+              </w:rPr>
+              <w:t>e della</w:t>
+            </w:r>
+            <w:r>
+              <w:rPr>
+                <w:rStyle w:val="apple-converted-space"/>
+                <w:rFonts w:ascii="Arial" w:hAnsi="Arial" w:cs="Arial"/>
+                <w:b w:val="0"/>
+                <w:bCs w:val="0"/>
+                <w:color w:val="000000" w:themeColor="text1"/>
+                <w:sz w:val="24"/>
+                <w:szCs w:val="24"/>
+              </w:rPr>
+              <w:t> </w:t>
+            </w:r>
+            <w:r>
+              <w:rPr>
+                <w:rStyle w:val="Strong"/>
+                <w:rFonts w:ascii="Arial" w:hAnsi="Arial" w:cs="Arial"/>
+                <w:b/>
+                <w:bCs/>
+                <w:color w:val="000000" w:themeColor="text1"/>
+                <w:sz w:val="24"/>
+                <w:szCs w:val="24"/>
+              </w:rPr>
+              <w:t>quantità</w:t>
+            </w:r>
+            <w:r>
+              <w:rPr>
+                <w:rStyle w:val="apple-converted-space"/>
+                <w:rFonts w:ascii="Arial" w:hAnsi="Arial" w:cs="Arial"/>
+                <w:b w:val="0"/>
+                <w:bCs w:val="0"/>
+                <w:color w:val="000000" w:themeColor="text1"/>
+                <w:sz w:val="24"/>
+                <w:szCs w:val="24"/>
+              </w:rPr>
+              <w:t> </w:t>
+            </w:r>
+            <w:r>
+              <w:rPr>
+                <w:rFonts w:ascii="Arial" w:hAnsi="Arial" w:cs="Arial"/>
+                <w:b w:val="0"/>
+                <w:bCs w:val="0"/>
+                <w:sz w:val="24"/>
+                <w:szCs w:val="24"/>
+              </w:rPr>
+              <w:t>di prodotti e/o servizi in modo che i tuoi clienti sappiano esattamente per cosa pagano:</w:t>
+            </w:r>
+          </w:p>
+          <w:p>
+            <w:pPr>
+              <w:pStyle w:val="ListParagraph"/>
+              <w:numPr>
+                <w:ilvl w:val="0"/>
+                <w:numId w:val="32"/>
+              </w:numPr>
+              <w:rPr>
+                <w:rFonts w:ascii="Arial" w:hAnsi="Arial" w:cs="Arial"/>
+                <w:b w:val="0"/>
+                <w:bCs w:val="0"/>
+                <w:sz w:val="24"/>
+                <w:szCs w:val="24"/>
+              </w:rPr>
+            </w:pPr>
+            <w:r>
+              <w:rPr>
+                <w:rFonts w:ascii="Arial" w:hAnsi="Arial" w:cs="Arial"/>
+                <w:b w:val="0"/>
+                <w:bCs w:val="0"/>
+                <w:sz w:val="24"/>
+                <w:szCs w:val="24"/>
+              </w:rPr>
+              <w:t>I diversi componenti di un progetto o prodotto e il</w:t>
+            </w:r>
+            <w:r>
+              <w:rPr>
+                <w:rStyle w:val="apple-converted-space"/>
+                <w:rFonts w:ascii="Arial" w:hAnsi="Arial" w:cs="Arial"/>
+                <w:b w:val="0"/>
+                <w:bCs w:val="0"/>
+                <w:color w:val="000000" w:themeColor="text1"/>
+                <w:sz w:val="24"/>
+                <w:szCs w:val="24"/>
+              </w:rPr>
+              <w:t> </w:t>
+            </w:r>
+            <w:r>
+              <w:rPr>
+                <w:rStyle w:val="Strong"/>
+                <w:rFonts w:ascii="Arial" w:hAnsi="Arial" w:cs="Arial"/>
+                <w:b/>
+                <w:bCs/>
+                <w:color w:val="000000" w:themeColor="text1"/>
+                <w:sz w:val="24"/>
+                <w:szCs w:val="24"/>
+              </w:rPr>
+              <w:t>prezzo unitario</w:t>
+            </w:r>
+            <w:r>
+              <w:rPr>
+                <w:rStyle w:val="apple-converted-space"/>
+                <w:rFonts w:ascii="Arial" w:hAnsi="Arial" w:cs="Arial"/>
+                <w:b w:val="0"/>
+                <w:bCs w:val="0"/>
+                <w:color w:val="000000" w:themeColor="text1"/>
+                <w:sz w:val="24"/>
+                <w:szCs w:val="24"/>
+              </w:rPr>
+              <w:t> </w:t>
+            </w:r>
+            <w:r>
+              <w:rPr>
+                <w:rFonts w:ascii="Arial" w:hAnsi="Arial" w:cs="Arial"/>
+                <w:b w:val="0"/>
+                <w:bCs w:val="0"/>
+                <w:sz w:val="24"/>
+                <w:szCs w:val="24"/>
+              </w:rPr>
+              <w:t>per ogni componente</w:t>
+            </w:r>
+          </w:p>
+          <w:p>
+            <w:pPr>
+              <w:pStyle w:val="ListParagraph"/>
+              <w:numPr>
+                <w:ilvl w:val="0"/>
+                <w:numId w:val="32"/>
+              </w:numPr>
+              <w:rPr>
+                <w:rFonts w:ascii="Arial" w:hAnsi="Arial" w:cs="Arial"/>
+                <w:b w:val="0"/>
+                <w:bCs w:val="0"/>
+                <w:sz w:val="24"/>
+                <w:szCs w:val="24"/>
+              </w:rPr>
+            </w:pPr>
+            <w:r>
+              <w:rPr>
+                <w:rFonts w:ascii="Arial" w:hAnsi="Arial" w:cs="Arial"/>
+                <w:b w:val="0"/>
+                <w:bCs w:val="0"/>
+                <w:sz w:val="24"/>
+                <w:szCs w:val="24"/>
+              </w:rPr>
+              <w:t>La tua</w:t>
+            </w:r>
+            <w:r>
+              <w:rPr>
+                <w:rStyle w:val="apple-converted-space"/>
+                <w:rFonts w:ascii="Arial" w:hAnsi="Arial" w:cs="Arial"/>
+                <w:b w:val="0"/>
+                <w:bCs w:val="0"/>
+                <w:color w:val="000000" w:themeColor="text1"/>
+                <w:sz w:val="24"/>
+                <w:szCs w:val="24"/>
+              </w:rPr>
+              <w:t> </w:t>
+            </w:r>
+            <w:r>
+              <w:rPr>
+                <w:rStyle w:val="Strong"/>
+                <w:rFonts w:ascii="Arial" w:hAnsi="Arial" w:cs="Arial"/>
+                <w:b/>
+                <w:bCs/>
+                <w:color w:val="000000" w:themeColor="text1"/>
+                <w:sz w:val="24"/>
+                <w:szCs w:val="24"/>
+              </w:rPr>
+              <w:t>tariffa oraria</w:t>
+            </w:r>
+            <w:r>
+              <w:rPr>
+                <w:rStyle w:val="apple-converted-space"/>
+                <w:rFonts w:ascii="Arial" w:hAnsi="Arial" w:cs="Arial"/>
+                <w:b w:val="0"/>
+                <w:bCs w:val="0"/>
+                <w:color w:val="000000" w:themeColor="text1"/>
+                <w:sz w:val="24"/>
+                <w:szCs w:val="24"/>
+              </w:rPr>
+              <w:t> </w:t>
+            </w:r>
+            <w:r>
+              <w:rPr>
+                <w:rFonts w:ascii="Arial" w:hAnsi="Arial" w:cs="Arial"/>
+                <w:b w:val="0"/>
+                <w:bCs w:val="0"/>
+                <w:sz w:val="24"/>
+                <w:szCs w:val="24"/>
+              </w:rPr>
+              <w:t>e il tempo dedicato a ciascuna fase o parte di un progetto</w:t>
+            </w:r>
+          </w:p>
+          <w:p>
+            <w:pPr>
+              <w:pStyle w:val="ListParagraph"/>
+              <w:numPr>
+                <w:ilvl w:val="0"/>
+                <w:numId w:val="32"/>
+              </w:numPr>
+              <w:rPr>
+                <w:rFonts w:ascii="Arial" w:hAnsi="Arial" w:cs="Arial"/>
+                <w:b w:val="0"/>
+                <w:bCs w:val="0"/>
+                <w:sz w:val="24"/>
+                <w:szCs w:val="24"/>
+              </w:rPr>
+            </w:pPr>
+            <w:r>
+              <w:rPr>
+                <w:rFonts w:ascii="Arial" w:hAnsi="Arial" w:cs="Arial"/>
+                <w:b w:val="0"/>
+                <w:bCs w:val="0"/>
+                <w:sz w:val="24"/>
+                <w:szCs w:val="24"/>
+              </w:rPr>
+              <w:t>L'</w:t>
+            </w:r>
+            <w:r>
+              <w:rPr>
+                <w:rStyle w:val="Strong"/>
+                <w:rFonts w:ascii="Arial" w:hAnsi="Arial" w:cs="Arial"/>
+                <w:b/>
+                <w:bCs/>
+                <w:color w:val="000000" w:themeColor="text1"/>
+                <w:sz w:val="24"/>
+                <w:szCs w:val="24"/>
+              </w:rPr>
+              <w:t>aliquota</w:t>
+            </w:r>
+            <w:r>
+              <w:rPr>
+                <w:rStyle w:val="apple-converted-space"/>
+                <w:rFonts w:ascii="Arial" w:hAnsi="Arial" w:cs="Arial"/>
+                <w:b w:val="0"/>
+                <w:bCs w:val="0"/>
+                <w:color w:val="000000" w:themeColor="text1"/>
+                <w:sz w:val="24"/>
+                <w:szCs w:val="24"/>
+              </w:rPr>
+              <w:t> </w:t>
+            </w:r>
+            <w:r>
+              <w:rPr>
+                <w:rFonts w:ascii="Arial" w:hAnsi="Arial" w:cs="Arial"/>
+                <w:b w:val="0"/>
+                <w:bCs w:val="0"/>
+                <w:sz w:val="24"/>
+                <w:szCs w:val="24"/>
+              </w:rPr>
+              <w:t>e l'</w:t>
+            </w:r>
+            <w:r>
+              <w:rPr>
+                <w:rStyle w:val="Strong"/>
+                <w:rFonts w:ascii="Arial" w:hAnsi="Arial" w:cs="Arial"/>
+                <w:b/>
+                <w:bCs/>
+                <w:color w:val="000000" w:themeColor="text1"/>
+                <w:sz w:val="24"/>
+                <w:szCs w:val="24"/>
+              </w:rPr>
+              <w:t>importo dell'IVA</w:t>
+            </w:r>
+          </w:p>
+          <w:p>
+            <w:pPr>
+              <w:pStyle w:val="ListParagraph"/>
+              <w:numPr>
+                <w:ilvl w:val="0"/>
+                <w:numId w:val="32"/>
+              </w:numPr>
+              <w:rPr>
+                <w:rFonts w:ascii="Arial" w:hAnsi="Arial" w:cs="Arial"/>
+                <w:b w:val="0"/>
+                <w:bCs w:val="0"/>
+                <w:sz w:val="24"/>
+                <w:szCs w:val="24"/>
+              </w:rPr>
+            </w:pPr>
+            <w:r>
+              <w:rPr>
+                <w:rFonts w:ascii="Arial" w:hAnsi="Arial" w:cs="Arial"/>
+                <w:b w:val="0"/>
+                <w:bCs w:val="0"/>
+                <w:sz w:val="24"/>
+                <w:szCs w:val="24"/>
+              </w:rPr>
+              <w:t>L'importo dovuto al</w:t>
+            </w:r>
+            <w:r>
+              <w:rPr>
+                <w:rStyle w:val="apple-converted-space"/>
+                <w:rFonts w:ascii="Arial" w:hAnsi="Arial" w:cs="Arial"/>
+                <w:b w:val="0"/>
+                <w:bCs w:val="0"/>
+                <w:color w:val="000000" w:themeColor="text1"/>
+                <w:sz w:val="24"/>
+                <w:szCs w:val="24"/>
+              </w:rPr>
+              <w:t> </w:t>
+            </w:r>
+            <w:r>
+              <w:rPr>
+                <w:rStyle w:val="Strong"/>
+                <w:rFonts w:ascii="Arial" w:hAnsi="Arial" w:cs="Arial"/>
+                <w:b/>
+                <w:bCs/>
+                <w:color w:val="000000" w:themeColor="text1"/>
+                <w:sz w:val="24"/>
+                <w:szCs w:val="24"/>
+              </w:rPr>
+              <w:t>netto dell'IVA</w:t>
+            </w:r>
+          </w:p>
+          <w:p>
+            <w:pPr>
+              <w:pStyle w:val="NoSpacing"/>
+            </w:pPr>
+          </w:p>
+          <w:p>
+            <w:pPr>
+              <w:pStyle w:val="NoSpacing"/>
+            </w:pPr>
+            <w:r>
+              <w:rPr>
+                <w:b w:val="0"/>
+                <w:bCs w:val="0"/>
+              </w:rPr>
+              <w:t>Preso</w:t>
+            </w:r>
+            <w:r>
+              <w:rPr>
+                <w:b w:val="0"/>
+                <w:bCs w:val="0"/>
+              </w:rPr>
+              <w:t xml:space="preserve"> da:</w:t>
+            </w:r>
+            <w:r>
+              <w:rPr>
+                <w:b w:val="0"/>
+                <w:bCs w:val="0"/>
+              </w:rPr>
+              <w:t xml:space="preserve"> </w:t>
+            </w:r>
+            <w:hyperlink r:id="rId8" w:history="1">
+              <w:r>
+                <w:rPr>
+                  <w:rStyle w:val="Hyperlink"/>
+                </w:rPr>
+                <w:t>https://www.teamleadercrm.it/fattura</w:t>
+              </w:r>
+            </w:hyperlink>
+          </w:p>
+          <w:p>
+            <w:pPr>
+              <w:pStyle w:val="NoSpacing"/>
+            </w:pPr>
+          </w:p>
+          <w:p>
+            <w:pPr>
+              <w:pStyle w:val="NoSpacing"/>
+            </w:pPr>
+            <w:r>
+              <w:rPr>
+                <w:b w:val="0"/>
+                <w:bCs w:val="0"/>
+              </w:rPr>
+              <w:t>Ho concluso l’analisi e la specifica dei requisiti</w:t>
+            </w:r>
+            <w:r>
+              <w:rPr>
+                <w:b w:val="0"/>
+                <w:bCs w:val="0"/>
+              </w:rPr>
+              <w:t xml:space="preserve"> e ho descritto dettagliatamente il Gantt della pianificazione.</w:t>
+            </w:r>
+          </w:p>
+          <w:p>
+            <w:pPr>
+              <w:pStyle w:val="NoSpacing"/>
+              <w:rPr>
+                <w:b w:val="0"/>
+                <w:bCs w:val="0"/>
+              </w:rPr>
+            </w:pPr>
+            <w:bookmarkStart w:id="0" w:name="_GoBack"/>
+            <w:bookmarkEnd w:id="0"/>
           </w:p>
         </w:tc>
       </w:tr>
@@ -360,7 +1704,7 @@
                 <w:b w:val="0"/>
                 <w:bCs w:val="0"/>
               </w:rPr>
-              <w:t>-</w:t>
+              <w:t>In linea con la pianificazione</w:t>
             </w:r>
           </w:p>
         </w:tc>
@@ -445,9 +1789,9 @@
       </w:r>
     </w:p>
     <w:sectPr>
-      <w:headerReference w:type="default" r:id="rId8"/>
-      <w:footerReference w:type="even" r:id="rId9"/>
-      <w:footerReference w:type="default" r:id="rId10"/>
+      <w:headerReference w:type="default" r:id="rId9"/>
+      <w:footerReference w:type="even" r:id="rId10"/>
+      <w:footerReference w:type="default" r:id="rId11"/>
       <w:pgSz w:w="11906" w:h="16838"/>
       <w:pgMar w:top="1417" w:right="1134" w:bottom="1134" w:left="1134" w:header="708" w:footer="708" w:gutter="0"/>
       <w:cols w:space="708"/>
@@ -724,21 +2068,124 @@
       <w:t>I4AC</w:t>
     </w:r>
   </w:p>
-  <w:p>
-    <w:pPr>
-      <w:pStyle w:val="Header"/>
-    </w:pPr>
-  </w:p>
-  <w:p/>
-  <w:p/>
-  <w:p/>
-  <w:p/>
 </w:hdr>
 </file>
 
 <file path=word/numbering.xml><?xml version="1.0" encoding="utf-8"?>
 <w:numbering xmlns:wpc="http://schemas.microsoft.com/office/word/2010/wordprocessingCanvas" xmlns:cx="http://schemas.microsoft.com/office/drawing/2014/chartex" xmlns:cx1="http://schemas.microsoft.com/office/drawing/2015/9/8/chartex" xmlns:cx2="http://schemas.microsoft.com/office/drawing/2015/10/21/chartex" xmlns:cx3="http://schemas.microsoft.com/office/drawing/2016/5/9/chartex" xmlns:cx4="http://schemas.microsoft.com/office/drawing/2016/5/10/chartex" xmlns:cx5="http://schemas.microsoft.com/office/drawing/2016/5/11/chartex" xmlns:cx6="http://schemas.microsoft.com/office/drawing/2016/5/12/chartex" xmlns:cx7="http://schemas.microsoft.com/office/drawing/2016/5/13/chartex" xmlns:cx8="http://schemas.microsoft.com/office/drawing/2016/5/14/chartex" xmlns:mc="http://schemas.openxmlformats.org/markup-compatibility/2006" xmlns:aink="http://schemas.microsoft.com/office/drawing/2016/ink" xmlns:am3d="http://schemas.microsoft.com/office/drawing/2017/model3d" xmlns:o="urn:schemas-microsoft-com:office:office" xmlns:r="http://schemas.openxmlformats.org/officeDocument/2006/relationships" xmlns:m="http://schemas.openxmlformats.org/officeDocument/2006/math" xmlns:v="urn:schemas-microsoft-com:vml" xmlns:wp14="http://schemas.microsoft.com/office/word/2010/wordprocessingDrawing" xmlns:wp="http://schemas.openxmlformats.org/drawingml/2006/wordprocessingDrawing" xmlns:w10="urn:schemas-microsoft-com:office:word" xmlns:w="http://schemas.openxmlformats.org/wordprocessingml/2006/main" xmlns:w14="http://schemas.microsoft.com/office/word/2010/wordml" xmlns:w15="http://schemas.microsoft.com/office/word/2012/wordml" xmlns:w16cid="http://schemas.microsoft.com/office/word/2016/wordml/cid" xmlns:w16se="http://schemas.microsoft.com/office/word/2015/wordml/symex" xmlns:wpg="http://schemas.microsoft.com/office/word/2010/wordprocessingGroup" xmlns:wpi="http://schemas.microsoft.com/office/word/2010/wordprocessingInk" xmlns:wne="http://schemas.microsoft.com/office/word/2006/wordml" xmlns:wps="http://schemas.microsoft.com/office/word/2010/wordprocessingShape" mc:Ignorable="w14 w15 w16se w16cid wp14">
   <w:abstractNum w:abstractNumId="0" w15:restartNumberingAfterBreak="0">
+    <w:nsid w:val="0D2D1D64"/>
+    <w:multiLevelType w:val="hybridMultilevel"/>
+    <w:tmpl w:val="583A0FD0"/>
+    <w:lvl w:ilvl="0" w:tplc="223E2D80">
+      <w:numFmt w:val="bullet"/>
+      <w:lvlText w:val="-"/>
+      <w:lvlJc w:val="left"/>
+      <w:pPr>
+        <w:ind w:left="720" w:hanging="360"/>
+      </w:pPr>
+      <w:rPr>
+        <w:rFonts w:ascii="Calibri" w:eastAsiaTheme="minorHAnsi" w:hAnsi="Calibri" w:cs="Calibri" w:hint="default"/>
+      </w:rPr>
+    </w:lvl>
+    <w:lvl w:ilvl="1" w:tplc="08090003" w:tentative="1">
+      <w:start w:val="1"/>
+      <w:numFmt w:val="bullet"/>
+      <w:lvlText w:val="o"/>
+      <w:lvlJc w:val="left"/>
+      <w:pPr>
+        <w:ind w:left="1440" w:hanging="360"/>
+      </w:pPr>
+      <w:rPr>
+        <w:rFonts w:ascii="Courier New" w:hAnsi="Courier New" w:cs="Courier New" w:hint="default"/>
+      </w:rPr>
+    </w:lvl>
+    <w:lvl w:ilvl="2" w:tplc="08090005" w:tentative="1">
+      <w:start w:val="1"/>
+      <w:numFmt w:val="bullet"/>
+      <w:lvlText w:val=""/>
+      <w:lvlJc w:val="left"/>
+      <w:pPr>
+        <w:ind w:left="2160" w:hanging="360"/>
+      </w:pPr>
+      <w:rPr>
+        <w:rFonts w:ascii="Wingdings" w:hAnsi="Wingdings" w:hint="default"/>
+      </w:rPr>
+    </w:lvl>
+    <w:lvl w:ilvl="3" w:tplc="08090001" w:tentative="1">
+      <w:start w:val="1"/>
+      <w:numFmt w:val="bullet"/>
+      <w:lvlText w:val=""/>
+      <w:lvlJc w:val="left"/>
+      <w:pPr>
+        <w:ind w:left="2880" w:hanging="360"/>
+      </w:pPr>
+      <w:rPr>
+        <w:rFonts w:ascii="Symbol" w:hAnsi="Symbol" w:hint="default"/>
+      </w:rPr>
+    </w:lvl>
+    <w:lvl w:ilvl="4" w:tplc="08090003" w:tentative="1">
+      <w:start w:val="1"/>
+      <w:numFmt w:val="bullet"/>
+      <w:lvlText w:val="o"/>
+      <w:lvlJc w:val="left"/>
+      <w:pPr>
+        <w:ind w:left="3600" w:hanging="360"/>
+      </w:pPr>
+      <w:rPr>
+        <w:rFonts w:ascii="Courier New" w:hAnsi="Courier New" w:cs="Courier New" w:hint="default"/>
+      </w:rPr>
+    </w:lvl>
+    <w:lvl w:ilvl="5" w:tplc="08090005" w:tentative="1">
+      <w:start w:val="1"/>
+      <w:numFmt w:val="bullet"/>
+      <w:lvlText w:val=""/>
+      <w:lvlJc w:val="left"/>
+      <w:pPr>
+        <w:ind w:left="4320" w:hanging="360"/>
+      </w:pPr>
+      <w:rPr>
+        <w:rFonts w:ascii="Wingdings" w:hAnsi="Wingdings" w:hint="default"/>
+      </w:rPr>
+    </w:lvl>
+    <w:lvl w:ilvl="6" w:tplc="08090001" w:tentative="1">
+      <w:start w:val="1"/>
+      <w:numFmt w:val="bullet"/>
+      <w:lvlText w:val=""/>
+      <w:lvlJc w:val="left"/>
+      <w:pPr>
+        <w:ind w:left="5040" w:hanging="360"/>
+      </w:pPr>
+      <w:rPr>
+        <w:rFonts w:ascii="Symbol" w:hAnsi="Symbol" w:hint="default"/>
+      </w:rPr>
+    </w:lvl>
+    <w:lvl w:ilvl="7" w:tplc="08090003" w:tentative="1">
+      <w:start w:val="1"/>
+      <w:numFmt w:val="bullet"/>
+      <w:lvlText w:val="o"/>
+      <w:lvlJc w:val="left"/>
+      <w:pPr>
+        <w:ind w:left="5760" w:hanging="360"/>
+      </w:pPr>
+      <w:rPr>
+        <w:rFonts w:ascii="Courier New" w:hAnsi="Courier New" w:cs="Courier New" w:hint="default"/>
+      </w:rPr>
+    </w:lvl>
+    <w:lvl w:ilvl="8" w:tplc="08090005" w:tentative="1">
+      <w:start w:val="1"/>
+      <w:numFmt w:val="bullet"/>
+      <w:lvlText w:val=""/>
+      <w:lvlJc w:val="left"/>
+      <w:pPr>
+        <w:ind w:left="6480" w:hanging="360"/>
+      </w:pPr>
+      <w:rPr>
+        <w:rFonts w:ascii="Wingdings" w:hAnsi="Wingdings" w:hint="default"/>
+      </w:rPr>
+    </w:lvl>
+  </w:abstractNum>
+  <w:abstractNum w:abstractNumId="1" w15:restartNumberingAfterBreak="0">
     <w:nsid w:val="1AC113DD"/>
     <w:multiLevelType w:val="hybridMultilevel"/>
     <w:tmpl w:val="7F14AF36"/>
@@ -850,7 +2297,7 @@
       </w:rPr>
     </w:lvl>
   </w:abstractNum>
-  <w:abstractNum w:abstractNumId="1" w15:restartNumberingAfterBreak="0">
+  <w:abstractNum w:abstractNumId="2" w15:restartNumberingAfterBreak="0">
     <w:nsid w:val="1DFB51AB"/>
     <w:multiLevelType w:val="hybridMultilevel"/>
     <w:tmpl w:val="BFACE39E"/>
@@ -963,7 +2410,120 @@
       </w:rPr>
     </w:lvl>
   </w:abstractNum>
-  <w:abstractNum w:abstractNumId="2" w15:restartNumberingAfterBreak="0">
+  <w:abstractNum w:abstractNumId="3" w15:restartNumberingAfterBreak="0">
+    <w:nsid w:val="1E457853"/>
+    <w:multiLevelType w:val="hybridMultilevel"/>
+    <w:tmpl w:val="DB3C3DE6"/>
+    <w:lvl w:ilvl="0" w:tplc="08090001">
+      <w:start w:val="1"/>
+      <w:numFmt w:val="bullet"/>
+      <w:lvlText w:val=""/>
+      <w:lvlJc w:val="left"/>
+      <w:pPr>
+        <w:ind w:left="720" w:hanging="360"/>
+      </w:pPr>
+      <w:rPr>
+        <w:rFonts w:ascii="Symbol" w:hAnsi="Symbol" w:hint="default"/>
+      </w:rPr>
+    </w:lvl>
+    <w:lvl w:ilvl="1" w:tplc="08090003" w:tentative="1">
+      <w:start w:val="1"/>
+      <w:numFmt w:val="bullet"/>
+      <w:lvlText w:val="o"/>
+      <w:lvlJc w:val="left"/>
+      <w:pPr>
+        <w:ind w:left="1440" w:hanging="360"/>
+      </w:pPr>
+      <w:rPr>
+        <w:rFonts w:ascii="Courier New" w:hAnsi="Courier New" w:cs="Courier New" w:hint="default"/>
+      </w:rPr>
+    </w:lvl>
+    <w:lvl w:ilvl="2" w:tplc="08090005" w:tentative="1">
+      <w:start w:val="1"/>
+      <w:numFmt w:val="bullet"/>
+      <w:lvlText w:val=""/>
+      <w:lvlJc w:val="left"/>
+      <w:pPr>
+        <w:ind w:left="2160" w:hanging="360"/>
+      </w:pPr>
+      <w:rPr>
+        <w:rFonts w:ascii="Wingdings" w:hAnsi="Wingdings" w:hint="default"/>
+      </w:rPr>
+    </w:lvl>
+    <w:lvl w:ilvl="3" w:tplc="08090001" w:tentative="1">
+      <w:start w:val="1"/>
+      <w:numFmt w:val="bullet"/>
+      <w:lvlText w:val=""/>
+      <w:lvlJc w:val="left"/>
+      <w:pPr>
+        <w:ind w:left="2880" w:hanging="360"/>
+      </w:pPr>
+      <w:rPr>
+        <w:rFonts w:ascii="Symbol" w:hAnsi="Symbol" w:hint="default"/>
+      </w:rPr>
+    </w:lvl>
+    <w:lvl w:ilvl="4" w:tplc="08090003" w:tentative="1">
+      <w:start w:val="1"/>
+      <w:numFmt w:val="bullet"/>
+      <w:lvlText w:val="o"/>
+      <w:lvlJc w:val="left"/>
+      <w:pPr>
+        <w:ind w:left="3600" w:hanging="360"/>
+      </w:pPr>
+      <w:rPr>
+        <w:rFonts w:ascii="Courier New" w:hAnsi="Courier New" w:cs="Courier New" w:hint="default"/>
+      </w:rPr>
+    </w:lvl>
+    <w:lvl w:ilvl="5" w:tplc="08090005" w:tentative="1">
+      <w:start w:val="1"/>
+      <w:numFmt w:val="bullet"/>
+      <w:lvlText w:val=""/>
+      <w:lvlJc w:val="left"/>
+      <w:pPr>
+        <w:ind w:left="4320" w:hanging="360"/>
+      </w:pPr>
+      <w:rPr>
+        <w:rFonts w:ascii="Wingdings" w:hAnsi="Wingdings" w:hint="default"/>
+      </w:rPr>
+    </w:lvl>
+    <w:lvl w:ilvl="6" w:tplc="08090001" w:tentative="1">
+      <w:start w:val="1"/>
+      <w:numFmt w:val="bullet"/>
+      <w:lvlText w:val=""/>
+      <w:lvlJc w:val="left"/>
+      <w:pPr>
+        <w:ind w:left="5040" w:hanging="360"/>
+      </w:pPr>
+      <w:rPr>
+        <w:rFonts w:ascii="Symbol" w:hAnsi="Symbol" w:hint="default"/>
+      </w:rPr>
+    </w:lvl>
+    <w:lvl w:ilvl="7" w:tplc="08090003" w:tentative="1">
+      <w:start w:val="1"/>
+      <w:numFmt w:val="bullet"/>
+      <w:lvlText w:val="o"/>
+      <w:lvlJc w:val="left"/>
+      <w:pPr>
+        <w:ind w:left="5760" w:hanging="360"/>
+      </w:pPr>
+      <w:rPr>
+        <w:rFonts w:ascii="Courier New" w:hAnsi="Courier New" w:cs="Courier New" w:hint="default"/>
+      </w:rPr>
+    </w:lvl>
+    <w:lvl w:ilvl="8" w:tplc="08090005" w:tentative="1">
+      <w:start w:val="1"/>
+      <w:numFmt w:val="bullet"/>
+      <w:lvlText w:val=""/>
+      <w:lvlJc w:val="left"/>
+      <w:pPr>
+        <w:ind w:left="6480" w:hanging="360"/>
+      </w:pPr>
+      <w:rPr>
+        <w:rFonts w:ascii="Wingdings" w:hAnsi="Wingdings" w:hint="default"/>
+      </w:rPr>
+    </w:lvl>
+  </w:abstractNum>
+  <w:abstractNum w:abstractNumId="4" w15:restartNumberingAfterBreak="0">
     <w:nsid w:val="2A9A1791"/>
     <w:multiLevelType w:val="hybridMultilevel"/>
     <w:tmpl w:val="7152C894"/>
@@ -1076,7 +2636,7 @@
       </w:rPr>
     </w:lvl>
   </w:abstractNum>
-  <w:abstractNum w:abstractNumId="3" w15:restartNumberingAfterBreak="0">
+  <w:abstractNum w:abstractNumId="5" w15:restartNumberingAfterBreak="0">
     <w:nsid w:val="36E11DF4"/>
     <w:multiLevelType w:val="hybridMultilevel"/>
     <w:tmpl w:val="1856E4BE"/>
@@ -1188,7 +2748,120 @@
       </w:rPr>
     </w:lvl>
   </w:abstractNum>
-  <w:abstractNum w:abstractNumId="4" w15:restartNumberingAfterBreak="0">
+  <w:abstractNum w:abstractNumId="6" w15:restartNumberingAfterBreak="0">
+    <w:nsid w:val="37737F57"/>
+    <w:multiLevelType w:val="multilevel"/>
+    <w:tmpl w:val="07745068"/>
+    <w:lvl w:ilvl="0">
+      <w:start w:val="1"/>
+      <w:numFmt w:val="decimal"/>
+      <w:lvlText w:val="%1."/>
+      <w:lvlJc w:val="left"/>
+      <w:pPr>
+        <w:tabs>
+          <w:tab w:val="num" w:pos="720"/>
+        </w:tabs>
+        <w:ind w:left="720" w:hanging="360"/>
+      </w:pPr>
+    </w:lvl>
+    <w:lvl w:ilvl="1" w:tentative="1">
+      <w:start w:val="1"/>
+      <w:numFmt w:val="decimal"/>
+      <w:lvlText w:val="%2."/>
+      <w:lvlJc w:val="left"/>
+      <w:pPr>
+        <w:tabs>
+          <w:tab w:val="num" w:pos="1440"/>
+        </w:tabs>
+        <w:ind w:left="1440" w:hanging="360"/>
+      </w:pPr>
+    </w:lvl>
+    <w:lvl w:ilvl="2" w:tentative="1">
+      <w:start w:val="1"/>
+      <w:numFmt w:val="decimal"/>
+      <w:lvlText w:val="%3."/>
+      <w:lvlJc w:val="left"/>
+      <w:pPr>
+        <w:tabs>
+          <w:tab w:val="num" w:pos="2160"/>
+        </w:tabs>
+        <w:ind w:left="2160" w:hanging="360"/>
+      </w:pPr>
+    </w:lvl>
+    <w:lvl w:ilvl="3" w:tentative="1">
+      <w:start w:val="1"/>
+      <w:numFmt w:val="decimal"/>
+      <w:lvlText w:val="%4."/>
+      <w:lvlJc w:val="left"/>
+      <w:pPr>
+        <w:tabs>
+          <w:tab w:val="num" w:pos="2880"/>
+        </w:tabs>
+        <w:ind w:left="2880" w:hanging="360"/>
+      </w:pPr>
+    </w:lvl>
+    <w:lvl w:ilvl="4" w:tentative="1">
+      <w:start w:val="1"/>
+      <w:numFmt w:val="decimal"/>
+      <w:lvlText w:val="%5."/>
+      <w:lvlJc w:val="left"/>
+      <w:pPr>
+        <w:tabs>
+          <w:tab w:val="num" w:pos="3600"/>
+        </w:tabs>
+        <w:ind w:left="3600" w:hanging="360"/>
+      </w:pPr>
+    </w:lvl>
+    <w:lvl w:ilvl="5" w:tentative="1">
+      <w:start w:val="1"/>
+      <w:numFmt w:val="decimal"/>
+      <w:lvlText w:val="%6."/>
+      <w:lvlJc w:val="left"/>
+      <w:pPr>
+        <w:tabs>
+          <w:tab w:val="num" w:pos="4320"/>
+        </w:tabs>
+        <w:ind w:left="4320" w:hanging="360"/>
+      </w:pPr>
+    </w:lvl>
+    <w:lvl w:ilvl="6" w:tentative="1">
+      <w:start w:val="1"/>
+      <w:numFmt w:val="decimal"/>
+      <w:lvlText w:val="%7."/>
+      <w:lvlJc w:val="left"/>
+      <w:pPr>
+        <w:tabs>
+          <w:tab w:val="num" w:pos="5040"/>
+        </w:tabs>
+        <w:ind w:left="5040" w:hanging="360"/>
+      </w:pPr>
+    </w:lvl>
+    <w:lvl w:ilvl="7" w:tentative="1">
+      <w:start w:val="1"/>
+      <w:numFmt w:val="decimal"/>
+      <w:lvlText w:val="%8."/>
+      <w:lvlJc w:val="left"/>
+      <w:pPr>
+        <w:tabs>
+          <w:tab w:val="num" w:pos="5760"/>
+        </w:tabs>
+        <w:ind w:left="5760" w:hanging="360"/>
+      </w:pPr>
+    </w:lvl>
+    <w:lvl w:ilvl="8" w:tentative="1">
+      <w:start w:val="1"/>
+      <w:numFmt w:val="decimal"/>
+      <w:lvlText w:val="%9."/>
+      <w:lvlJc w:val="left"/>
+      <w:pPr>
+        <w:tabs>
+          <w:tab w:val="num" w:pos="6480"/>
+        </w:tabs>
+        <w:ind w:left="6480" w:hanging="360"/>
+      </w:pPr>
+    </w:lvl>
+  </w:abstractNum>
+  <w:abstractNum w:abstractNumId="7" w15:restartNumberingAfterBreak="0">
     <w:nsid w:val="3AFA4BF8"/>
     <w:multiLevelType w:val="hybridMultilevel"/>
     <w:tmpl w:val="EF1C99B4"/>
@@ -1300,7 +2973,7 @@
       </w:rPr>
     </w:lvl>
   </w:abstractNum>
-  <w:abstractNum w:abstractNumId="5" w15:restartNumberingAfterBreak="0">
+  <w:abstractNum w:abstractNumId="8" w15:restartNumberingAfterBreak="0">
     <w:nsid w:val="3D4C551D"/>
     <w:multiLevelType w:val="hybridMultilevel"/>
     <w:tmpl w:val="1D629A34"/>
@@ -1413,7 +3086,7 @@
       </w:rPr>
     </w:lvl>
   </w:abstractNum>
-  <w:abstractNum w:abstractNumId="6" w15:restartNumberingAfterBreak="0">
+  <w:abstractNum w:abstractNumId="9" w15:restartNumberingAfterBreak="0">
     <w:nsid w:val="3EBE4D1A"/>
     <w:multiLevelType w:val="hybridMultilevel"/>
     <w:tmpl w:val="C2E8BF98"/>
@@ -1525,7 +3198,7 @@
       </w:rPr>
     </w:lvl>
   </w:abstractNum>
-  <w:abstractNum w:abstractNumId="7" w15:restartNumberingAfterBreak="0">
+  <w:abstractNum w:abstractNumId="10" w15:restartNumberingAfterBreak="0">
     <w:nsid w:val="3F671B2A"/>
     <w:multiLevelType w:val="hybridMultilevel"/>
     <w:tmpl w:val="837CCA7E"/>
@@ -1638,7 +3311,7 @@
       </w:rPr>
     </w:lvl>
   </w:abstractNum>
-  <w:abstractNum w:abstractNumId="8" w15:restartNumberingAfterBreak="0">
+  <w:abstractNum w:abstractNumId="11" w15:restartNumberingAfterBreak="0">
     <w:nsid w:val="432D4A14"/>
     <w:multiLevelType w:val="hybridMultilevel"/>
     <w:tmpl w:val="3850D6E2"/>
@@ -1750,7 +3423,7 @@
       </w:rPr>
     </w:lvl>
   </w:abstractNum>
-  <w:abstractNum w:abstractNumId="9" w15:restartNumberingAfterBreak="0">
+  <w:abstractNum w:abstractNumId="12" w15:restartNumberingAfterBreak="0">
     <w:nsid w:val="442C21C6"/>
     <w:multiLevelType w:val="hybridMultilevel"/>
     <w:tmpl w:val="D64E2F34"/>
@@ -1863,7 +3536,7 @@
       </w:rPr>
     </w:lvl>
   </w:abstractNum>
-  <w:abstractNum w:abstractNumId="10" w15:restartNumberingAfterBreak="0">
+  <w:abstractNum w:abstractNumId="13" w15:restartNumberingAfterBreak="0">
     <w:nsid w:val="44F65ACA"/>
     <w:multiLevelType w:val="hybridMultilevel"/>
     <w:tmpl w:val="A3C8D654"/>
@@ -1976,7 +3649,7 @@
       </w:rPr>
     </w:lvl>
   </w:abstractNum>
-  <w:abstractNum w:abstractNumId="11" w15:restartNumberingAfterBreak="0">
+  <w:abstractNum w:abstractNumId="14" w15:restartNumberingAfterBreak="0">
     <w:nsid w:val="45714A95"/>
     <w:multiLevelType w:val="hybridMultilevel"/>
     <w:tmpl w:val="05F4A790"/>
@@ -2088,7 +3761,7 @@
       </w:rPr>
     </w:lvl>
   </w:abstractNum>
-  <w:abstractNum w:abstractNumId="12" w15:restartNumberingAfterBreak="0">
+  <w:abstractNum w:abstractNumId="15" w15:restartNumberingAfterBreak="0">
     <w:nsid w:val="47473CE2"/>
     <w:multiLevelType w:val="hybridMultilevel"/>
     <w:tmpl w:val="ECF27DAE"/>
@@ -2200,7 +3873,7 @@
       </w:rPr>
     </w:lvl>
   </w:abstractNum>
-  <w:abstractNum w:abstractNumId="13" w15:restartNumberingAfterBreak="0">
+  <w:abstractNum w:abstractNumId="16" w15:restartNumberingAfterBreak="0">
     <w:nsid w:val="4D8115E5"/>
     <w:multiLevelType w:val="hybridMultilevel"/>
     <w:tmpl w:val="3DC066B4"/>
@@ -2313,7 +3986,119 @@
       </w:rPr>
     </w:lvl>
   </w:abstractNum>
-  <w:abstractNum w:abstractNumId="14" w15:restartNumberingAfterBreak="0">
+  <w:abstractNum w:abstractNumId="17" w15:restartNumberingAfterBreak="0">
+    <w:nsid w:val="50535035"/>
+    <w:multiLevelType w:val="hybridMultilevel"/>
+    <w:tmpl w:val="7F26740C"/>
+    <w:lvl w:ilvl="0" w:tplc="223E2D80">
+      <w:numFmt w:val="bullet"/>
+      <w:lvlText w:val="-"/>
+      <w:lvlJc w:val="left"/>
+      <w:pPr>
+        <w:ind w:left="720" w:hanging="360"/>
+      </w:pPr>
+      <w:rPr>
+        <w:rFonts w:ascii="Calibri" w:eastAsiaTheme="minorHAnsi" w:hAnsi="Calibri" w:cs="Calibri" w:hint="default"/>
+      </w:rPr>
+    </w:lvl>
+    <w:lvl w:ilvl="1" w:tplc="08090003" w:tentative="1">
+      <w:start w:val="1"/>
+      <w:numFmt w:val="bullet"/>
+      <w:lvlText w:val="o"/>
+      <w:lvlJc w:val="left"/>
+      <w:pPr>
+        <w:ind w:left="1440" w:hanging="360"/>
+      </w:pPr>
+      <w:rPr>
+        <w:rFonts w:ascii="Courier New" w:hAnsi="Courier New" w:cs="Courier New" w:hint="default"/>
+      </w:rPr>
+    </w:lvl>
+    <w:lvl w:ilvl="2" w:tplc="08090005" w:tentative="1">
+      <w:start w:val="1"/>
+      <w:numFmt w:val="bullet"/>
+      <w:lvlText w:val=""/>
+      <w:lvlJc w:val="left"/>
+      <w:pPr>
+        <w:ind w:left="2160" w:hanging="360"/>
+      </w:pPr>
+      <w:rPr>
+        <w:rFonts w:ascii="Wingdings" w:hAnsi="Wingdings" w:hint="default"/>
+      </w:rPr>
+    </w:lvl>
+    <w:lvl w:ilvl="3" w:tplc="08090001" w:tentative="1">
+      <w:start w:val="1"/>
+      <w:numFmt w:val="bullet"/>
+      <w:lvlText w:val=""/>
+      <w:lvlJc w:val="left"/>
+      <w:pPr>
+        <w:ind w:left="2880" w:hanging="360"/>
+      </w:pPr>
+      <w:rPr>
+        <w:rFonts w:ascii="Symbol" w:hAnsi="Symbol" w:hint="default"/>
+      </w:rPr>
+    </w:lvl>
+    <w:lvl w:ilvl="4" w:tplc="08090003" w:tentative="1">
+      <w:start w:val="1"/>
+      <w:numFmt w:val="bullet"/>
+      <w:lvlText w:val="o"/>
+      <w:lvlJc w:val="left"/>
+      <w:pPr>
+        <w:ind w:left="3600" w:hanging="360"/>
+      </w:pPr>
+      <w:rPr>
+        <w:rFonts w:ascii="Courier New" w:hAnsi="Courier New" w:cs="Courier New" w:hint="default"/>
+      </w:rPr>
+    </w:lvl>
+    <w:lvl w:ilvl="5" w:tplc="08090005" w:tentative="1">
+      <w:start w:val="1"/>
+      <w:numFmt w:val="bullet"/>
+      <w:lvlText w:val=""/>
+      <w:lvlJc w:val="left"/>
+      <w:pPr>
+        <w:ind w:left="4320" w:hanging="360"/>
+      </w:pPr>
+      <w:rPr>
+        <w:rFonts w:ascii="Wingdings" w:hAnsi="Wingdings" w:hint="default"/>
+      </w:rPr>
+    </w:lvl>
+    <w:lvl w:ilvl="6" w:tplc="08090001" w:tentative="1">
+      <w:start w:val="1"/>
+      <w:numFmt w:val="bullet"/>
+      <w:lvlText w:val=""/>
+      <w:lvlJc w:val="left"/>
+      <w:pPr>
+        <w:ind w:left="5040" w:hanging="360"/>
+      </w:pPr>
+      <w:rPr>
+        <w:rFonts w:ascii="Symbol" w:hAnsi="Symbol" w:hint="default"/>
+      </w:rPr>
+    </w:lvl>
+    <w:lvl w:ilvl="7" w:tplc="08090003" w:tentative="1">
+      <w:start w:val="1"/>
+      <w:numFmt w:val="bullet"/>
+      <w:lvlText w:val="o"/>
+      <w:lvlJc w:val="left"/>
+      <w:pPr>
+        <w:ind w:left="5760" w:hanging="360"/>
+      </w:pPr>
+      <w:rPr>
+        <w:rFonts w:ascii="Courier New" w:hAnsi="Courier New" w:cs="Courier New" w:hint="default"/>
+      </w:rPr>
+    </w:lvl>
+    <w:lvl w:ilvl="8" w:tplc="08090005" w:tentative="1">
+      <w:start w:val="1"/>
+      <w:numFmt w:val="bullet"/>
+      <w:lvlText w:val=""/>
+      <w:lvlJc w:val="left"/>
+      <w:pPr>
+        <w:ind w:left="6480" w:hanging="360"/>
+      </w:pPr>
+      <w:rPr>
+        <w:rFonts w:ascii="Wingdings" w:hAnsi="Wingdings" w:hint="default"/>
+      </w:rPr>
+    </w:lvl>
+  </w:abstractNum>
+  <w:abstractNum w:abstractNumId="18" w15:restartNumberingAfterBreak="0">
     <w:nsid w:val="5A3606D5"/>
     <w:multiLevelType w:val="hybridMultilevel"/>
     <w:tmpl w:val="91805626"/>
@@ -2426,7 +4211,93 @@
       </w:rPr>
     </w:lvl>
   </w:abstractNum>
-  <w:abstractNum w:abstractNumId="15" w15:restartNumberingAfterBreak="0">
+  <w:abstractNum w:abstractNumId="19" w15:restartNumberingAfterBreak="0">
+    <w:nsid w:val="60A20038"/>
+    <w:multiLevelType w:val="hybridMultilevel"/>
+    <w:tmpl w:val="273CA3EA"/>
+    <w:lvl w:ilvl="0" w:tplc="0809000F">
+      <w:start w:val="1"/>
+      <w:numFmt w:val="decimal"/>
+      <w:lvlText w:val="%1."/>
+      <w:lvlJc w:val="left"/>
+      <w:pPr>
+        <w:ind w:left="720" w:hanging="360"/>
+      </w:pPr>
+    </w:lvl>
+    <w:lvl w:ilvl="1" w:tplc="08090019" w:tentative="1">
+      <w:start w:val="1"/>
+      <w:numFmt w:val="lowerLetter"/>
+      <w:lvlText w:val="%2."/>
+      <w:lvlJc w:val="left"/>
+      <w:pPr>
+        <w:ind w:left="1440" w:hanging="360"/>
+      </w:pPr>
+    </w:lvl>
+    <w:lvl w:ilvl="2" w:tplc="0809001B" w:tentative="1">
+      <w:start w:val="1"/>
+      <w:numFmt w:val="lowerRoman"/>
+      <w:lvlText w:val="%3."/>
+      <w:lvlJc w:val="right"/>
+      <w:pPr>
+        <w:ind w:left="2160" w:hanging="180"/>
+      </w:pPr>
+    </w:lvl>
+    <w:lvl w:ilvl="3" w:tplc="0809000F" w:tentative="1">
+      <w:start w:val="1"/>
+      <w:numFmt w:val="decimal"/>
+      <w:lvlText w:val="%4."/>
+      <w:lvlJc w:val="left"/>
+      <w:pPr>
+        <w:ind w:left="2880" w:hanging="360"/>
+      </w:pPr>
+    </w:lvl>
+    <w:lvl w:ilvl="4" w:tplc="08090019" w:tentative="1">
+      <w:start w:val="1"/>
+      <w:numFmt w:val="lowerLetter"/>
+      <w:lvlText w:val="%5."/>
+      <w:lvlJc w:val="left"/>
+      <w:pPr>
+        <w:ind w:left="3600" w:hanging="360"/>
+      </w:pPr>
+    </w:lvl>
+    <w:lvl w:ilvl="5" w:tplc="0809001B" w:tentative="1">
+      <w:start w:val="1"/>
+      <w:numFmt w:val="lowerRoman"/>
+      <w:lvlText w:val="%6."/>
+      <w:lvlJc w:val="right"/>
+      <w:pPr>
+        <w:ind w:left="4320" w:hanging="180"/>
+      </w:pPr>
+    </w:lvl>
+    <w:lvl w:ilvl="6" w:tplc="0809000F" w:tentative="1">
+      <w:start w:val="1"/>
+      <w:numFmt w:val="decimal"/>
+      <w:lvlText w:val="%7."/>
+      <w:lvlJc w:val="left"/>
+      <w:pPr>
+        <w:ind w:left="5040" w:hanging="360"/>
+      </w:pPr>
+    </w:lvl>
+    <w:lvl w:ilvl="7" w:tplc="08090019" w:tentative="1">
+      <w:start w:val="1"/>
+      <w:numFmt w:val="lowerLetter"/>
+      <w:lvlText w:val="%8."/>
+      <w:lvlJc w:val="left"/>
+      <w:pPr>
+        <w:ind w:left="5760" w:hanging="360"/>
+      </w:pPr>
+    </w:lvl>
+    <w:lvl w:ilvl="8" w:tplc="0809001B" w:tentative="1">
+      <w:start w:val="1"/>
+      <w:numFmt w:val="lowerRoman"/>
+      <w:lvlText w:val="%9."/>
+      <w:lvlJc w:val="right"/>
+      <w:pPr>
+        <w:ind w:left="6480" w:hanging="180"/>
+      </w:pPr>
+    </w:lvl>
+  </w:abstractNum>
+  <w:abstractNum w:abstractNumId="20" w15:restartNumberingAfterBreak="0">
     <w:nsid w:val="61C87B25"/>
     <w:multiLevelType w:val="hybridMultilevel"/>
     <w:tmpl w:val="6FA21976"/>
@@ -2539,7 +4410,7 @@
       </w:rPr>
     </w:lvl>
   </w:abstractNum>
-  <w:abstractNum w:abstractNumId="16" w15:restartNumberingAfterBreak="0">
+  <w:abstractNum w:abstractNumId="21" w15:restartNumberingAfterBreak="0">
     <w:nsid w:val="621D43F7"/>
     <w:multiLevelType w:val="hybridMultilevel"/>
     <w:tmpl w:val="E1BA4850"/>
@@ -2652,7 +4523,232 @@
       </w:rPr>
     </w:lvl>
   </w:abstractNum>
-  <w:abstractNum w:abstractNumId="17" w15:restartNumberingAfterBreak="0">
+  <w:abstractNum w:abstractNumId="22" w15:restartNumberingAfterBreak="0">
+    <w:nsid w:val="626F7CAD"/>
+    <w:multiLevelType w:val="multilevel"/>
+    <w:tmpl w:val="BD4233F4"/>
+    <w:lvl w:ilvl="0">
+      <w:start w:val="1"/>
+      <w:numFmt w:val="decimal"/>
+      <w:lvlText w:val="%1."/>
+      <w:lvlJc w:val="left"/>
+      <w:pPr>
+        <w:tabs>
+          <w:tab w:val="num" w:pos="720"/>
+        </w:tabs>
+        <w:ind w:left="720" w:hanging="360"/>
+      </w:pPr>
+    </w:lvl>
+    <w:lvl w:ilvl="1" w:tentative="1">
+      <w:start w:val="1"/>
+      <w:numFmt w:val="decimal"/>
+      <w:lvlText w:val="%2."/>
+      <w:lvlJc w:val="left"/>
+      <w:pPr>
+        <w:tabs>
+          <w:tab w:val="num" w:pos="1440"/>
+        </w:tabs>
+        <w:ind w:left="1440" w:hanging="360"/>
+      </w:pPr>
+    </w:lvl>
+    <w:lvl w:ilvl="2" w:tentative="1">
+      <w:start w:val="1"/>
+      <w:numFmt w:val="decimal"/>
+      <w:lvlText w:val="%3."/>
+      <w:lvlJc w:val="left"/>
+      <w:pPr>
+        <w:tabs>
+          <w:tab w:val="num" w:pos="2160"/>
+        </w:tabs>
+        <w:ind w:left="2160" w:hanging="360"/>
+      </w:pPr>
+    </w:lvl>
+    <w:lvl w:ilvl="3" w:tentative="1">
+      <w:start w:val="1"/>
+      <w:numFmt w:val="decimal"/>
+      <w:lvlText w:val="%4."/>
+      <w:lvlJc w:val="left"/>
+      <w:pPr>
+        <w:tabs>
+          <w:tab w:val="num" w:pos="2880"/>
+        </w:tabs>
+        <w:ind w:left="2880" w:hanging="360"/>
+      </w:pPr>
+    </w:lvl>
+    <w:lvl w:ilvl="4" w:tentative="1">
+      <w:start w:val="1"/>
+      <w:numFmt w:val="decimal"/>
+      <w:lvlText w:val="%5."/>
+      <w:lvlJc w:val="left"/>
+      <w:pPr>
+        <w:tabs>
+          <w:tab w:val="num" w:pos="3600"/>
+        </w:tabs>
+        <w:ind w:left="3600" w:hanging="360"/>
+      </w:pPr>
+    </w:lvl>
+    <w:lvl w:ilvl="5" w:tentative="1">
+      <w:start w:val="1"/>
+      <w:numFmt w:val="decimal"/>
+      <w:lvlText w:val="%6."/>
+      <w:lvlJc w:val="left"/>
+      <w:pPr>
+        <w:tabs>
+          <w:tab w:val="num" w:pos="4320"/>
+        </w:tabs>
+        <w:ind w:left="4320" w:hanging="360"/>
+      </w:pPr>
+    </w:lvl>
+    <w:lvl w:ilvl="6" w:tentative="1">
+      <w:start w:val="1"/>
+      <w:numFmt w:val="decimal"/>
+      <w:lvlText w:val="%7."/>
+      <w:lvlJc w:val="left"/>
+      <w:pPr>
+        <w:tabs>
+          <w:tab w:val="num" w:pos="5040"/>
+        </w:tabs>
+        <w:ind w:left="5040" w:hanging="360"/>
+      </w:pPr>
+    </w:lvl>
+    <w:lvl w:ilvl="7" w:tentative="1">
+      <w:start w:val="1"/>
+      <w:numFmt w:val="decimal"/>
+      <w:lvlText w:val="%8."/>
+      <w:lvlJc w:val="left"/>
+      <w:pPr>
+        <w:tabs>
+          <w:tab w:val="num" w:pos="5760"/>
+        </w:tabs>
+        <w:ind w:left="5760" w:hanging="360"/>
+      </w:pPr>
+    </w:lvl>
+    <w:lvl w:ilvl="8" w:tentative="1">
+      <w:start w:val="1"/>
+      <w:numFmt w:val="decimal"/>
+      <w:lvlText w:val="%9."/>
+      <w:lvlJc w:val="left"/>
+      <w:pPr>
+        <w:tabs>
+          <w:tab w:val="num" w:pos="6480"/>
+        </w:tabs>
+        <w:ind w:left="6480" w:hanging="360"/>
+      </w:pPr>
+    </w:lvl>
+  </w:abstractNum>
+  <w:abstractNum w:abstractNumId="23" w15:restartNumberingAfterBreak="0">
+    <w:nsid w:val="647E7F0B"/>
+    <w:multiLevelType w:val="hybridMultilevel"/>
+    <w:tmpl w:val="D67AAEB6"/>
+    <w:lvl w:ilvl="0" w:tplc="223E2D80">
+      <w:numFmt w:val="bullet"/>
+      <w:lvlText w:val="-"/>
+      <w:lvlJc w:val="left"/>
+      <w:pPr>
+        <w:ind w:left="720" w:hanging="360"/>
+      </w:pPr>
+      <w:rPr>
+        <w:rFonts w:ascii="Calibri" w:eastAsiaTheme="minorHAnsi" w:hAnsi="Calibri" w:cs="Calibri" w:hint="default"/>
+      </w:rPr>
+    </w:lvl>
+    <w:lvl w:ilvl="1" w:tplc="08090003" w:tentative="1">
+      <w:start w:val="1"/>
+      <w:numFmt w:val="bullet"/>
+      <w:lvlText w:val="o"/>
+      <w:lvlJc w:val="left"/>
+      <w:pPr>
+        <w:ind w:left="1440" w:hanging="360"/>
+      </w:pPr>
+      <w:rPr>
+        <w:rFonts w:ascii="Courier New" w:hAnsi="Courier New" w:cs="Courier New" w:hint="default"/>
+      </w:rPr>
+    </w:lvl>
+    <w:lvl w:ilvl="2" w:tplc="08090005" w:tentative="1">
+      <w:start w:val="1"/>
+      <w:numFmt w:val="bullet"/>
+      <w:lvlText w:val=""/>
+      <w:lvlJc w:val="left"/>
+      <w:pPr>
+        <w:ind w:left="2160" w:hanging="360"/>
+      </w:pPr>
+      <w:rPr>
+        <w:rFonts w:ascii="Wingdings" w:hAnsi="Wingdings" w:hint="default"/>
+      </w:rPr>
+    </w:lvl>
+    <w:lvl w:ilvl="3" w:tplc="08090001" w:tentative="1">
+      <w:start w:val="1"/>
+      <w:numFmt w:val="bullet"/>
+      <w:lvlText w:val=""/>
+      <w:lvlJc w:val="left"/>
+      <w:pPr>
+        <w:ind w:left="2880" w:hanging="360"/>
+      </w:pPr>
+      <w:rPr>
+        <w:rFonts w:ascii="Symbol" w:hAnsi="Symbol" w:hint="default"/>
+      </w:rPr>
+    </w:lvl>
+    <w:lvl w:ilvl="4" w:tplc="08090003" w:tentative="1">
+      <w:start w:val="1"/>
+      <w:numFmt w:val="bullet"/>
+      <w:lvlText w:val="o"/>
+      <w:lvlJc w:val="left"/>
+      <w:pPr>
+        <w:ind w:left="3600" w:hanging="360"/>
+      </w:pPr>
+      <w:rPr>
+        <w:rFonts w:ascii="Courier New" w:hAnsi="Courier New" w:cs="Courier New" w:hint="default"/>
+      </w:rPr>
+    </w:lvl>
+    <w:lvl w:ilvl="5" w:tplc="08090005" w:tentative="1">
+      <w:start w:val="1"/>
+      <w:numFmt w:val="bullet"/>
+      <w:lvlText w:val=""/>
+      <w:lvlJc w:val="left"/>
+      <w:pPr>
+        <w:ind w:left="4320" w:hanging="360"/>
+      </w:pPr>
+      <w:rPr>
+        <w:rFonts w:ascii="Wingdings" w:hAnsi="Wingdings" w:hint="default"/>
+      </w:rPr>
+    </w:lvl>
+    <w:lvl w:ilvl="6" w:tplc="08090001" w:tentative="1">
+      <w:start w:val="1"/>
+      <w:numFmt w:val="bullet"/>
+      <w:lvlText w:val=""/>
+      <w:lvlJc w:val="left"/>
+      <w:pPr>
+        <w:ind w:left="5040" w:hanging="360"/>
+      </w:pPr>
+      <w:rPr>
+        <w:rFonts w:ascii="Symbol" w:hAnsi="Symbol" w:hint="default"/>
+      </w:rPr>
+    </w:lvl>
+    <w:lvl w:ilvl="7" w:tplc="08090003" w:tentative="1">
+      <w:start w:val="1"/>
+      <w:numFmt w:val="bullet"/>
+      <w:lvlText w:val="o"/>
+      <w:lvlJc w:val="left"/>
+      <w:pPr>
+        <w:ind w:left="5760" w:hanging="360"/>
+      </w:pPr>
+      <w:rPr>
+        <w:rFonts w:ascii="Courier New" w:hAnsi="Courier New" w:cs="Courier New" w:hint="default"/>
+      </w:rPr>
+    </w:lvl>
+    <w:lvl w:ilvl="8" w:tplc="08090005" w:tentative="1">
+      <w:start w:val="1"/>
+      <w:numFmt w:val="bullet"/>
+      <w:lvlText w:val=""/>
+      <w:lvlJc w:val="left"/>
+      <w:pPr>
+        <w:ind w:left="6480" w:hanging="360"/>
+      </w:pPr>
+      <w:rPr>
+        <w:rFonts w:ascii="Wingdings" w:hAnsi="Wingdings" w:hint="default"/>
+      </w:rPr>
+    </w:lvl>
+  </w:abstractNum>
+  <w:abstractNum w:abstractNumId="24" w15:restartNumberingAfterBreak="0">
     <w:nsid w:val="657763C8"/>
     <w:multiLevelType w:val="hybridMultilevel"/>
     <w:tmpl w:val="94F87C5A"/>
@@ -2765,7 +4861,7 @@
       </w:rPr>
     </w:lvl>
   </w:abstractNum>
-  <w:abstractNum w:abstractNumId="18" w15:restartNumberingAfterBreak="0">
+  <w:abstractNum w:abstractNumId="25" w15:restartNumberingAfterBreak="0">
     <w:nsid w:val="6AFC21B1"/>
     <w:multiLevelType w:val="hybridMultilevel"/>
     <w:tmpl w:val="ABCC59D8"/>
@@ -2877,7 +4973,206 @@
       </w:rPr>
     </w:lvl>
   </w:abstractNum>
-  <w:abstractNum w:abstractNumId="19" w15:restartNumberingAfterBreak="0">
+  <w:abstractNum w:abstractNumId="26" w15:restartNumberingAfterBreak="0">
+    <w:nsid w:val="6BDA5420"/>
+    <w:multiLevelType w:val="hybridMultilevel"/>
+    <w:tmpl w:val="3F5860C6"/>
+    <w:lvl w:ilvl="0" w:tplc="08090001">
+      <w:start w:val="1"/>
+      <w:numFmt w:val="bullet"/>
+      <w:lvlText w:val=""/>
+      <w:lvlJc w:val="left"/>
+      <w:pPr>
+        <w:ind w:left="720" w:hanging="360"/>
+      </w:pPr>
+      <w:rPr>
+        <w:rFonts w:ascii="Symbol" w:hAnsi="Symbol" w:hint="default"/>
+      </w:rPr>
+    </w:lvl>
+    <w:lvl w:ilvl="1" w:tplc="08090003" w:tentative="1">
+      <w:start w:val="1"/>
+      <w:numFmt w:val="bullet"/>
+      <w:lvlText w:val="o"/>
+      <w:lvlJc w:val="left"/>
+      <w:pPr>
+        <w:ind w:left="1440" w:hanging="360"/>
+      </w:pPr>
+      <w:rPr>
+        <w:rFonts w:ascii="Courier New" w:hAnsi="Courier New" w:cs="Courier New" w:hint="default"/>
+      </w:rPr>
+    </w:lvl>
+    <w:lvl w:ilvl="2" w:tplc="08090005" w:tentative="1">
+      <w:start w:val="1"/>
+      <w:numFmt w:val="bullet"/>
+      <w:lvlText w:val=""/>
+      <w:lvlJc w:val="left"/>
+      <w:pPr>
+        <w:ind w:left="2160" w:hanging="360"/>
+      </w:pPr>
+      <w:rPr>
+        <w:rFonts w:ascii="Wingdings" w:hAnsi="Wingdings" w:hint="default"/>
+      </w:rPr>
+    </w:lvl>
+    <w:lvl w:ilvl="3" w:tplc="08090001" w:tentative="1">
+      <w:start w:val="1"/>
+      <w:numFmt w:val="bullet"/>
+      <w:lvlText w:val=""/>
+      <w:lvlJc w:val="left"/>
+      <w:pPr>
+        <w:ind w:left="2880" w:hanging="360"/>
+      </w:pPr>
+      <w:rPr>
+        <w:rFonts w:ascii="Symbol" w:hAnsi="Symbol" w:hint="default"/>
+      </w:rPr>
+    </w:lvl>
+    <w:lvl w:ilvl="4" w:tplc="08090003" w:tentative="1">
+      <w:start w:val="1"/>
+      <w:numFmt w:val="bullet"/>
+      <w:lvlText w:val="o"/>
+      <w:lvlJc w:val="left"/>
+      <w:pPr>
+        <w:ind w:left="3600" w:hanging="360"/>
+      </w:pPr>
+      <w:rPr>
+        <w:rFonts w:ascii="Courier New" w:hAnsi="Courier New" w:cs="Courier New" w:hint="default"/>
+      </w:rPr>
+    </w:lvl>
+    <w:lvl w:ilvl="5" w:tplc="08090005" w:tentative="1">
+      <w:start w:val="1"/>
+      <w:numFmt w:val="bullet"/>
+      <w:lvlText w:val=""/>
+      <w:lvlJc w:val="left"/>
+      <w:pPr>
+        <w:ind w:left="4320" w:hanging="360"/>
+      </w:pPr>
+      <w:rPr>
+        <w:rFonts w:ascii="Wingdings" w:hAnsi="Wingdings" w:hint="default"/>
+      </w:rPr>
+    </w:lvl>
+    <w:lvl w:ilvl="6" w:tplc="08090001" w:tentative="1">
+      <w:start w:val="1"/>
+      <w:numFmt w:val="bullet"/>
+      <w:lvlText w:val=""/>
+      <w:lvlJc w:val="left"/>
+      <w:pPr>
+        <w:ind w:left="5040" w:hanging="360"/>
+      </w:pPr>
+      <w:rPr>
+        <w:rFonts w:ascii="Symbol" w:hAnsi="Symbol" w:hint="default"/>
+      </w:rPr>
+    </w:lvl>
+    <w:lvl w:ilvl="7" w:tplc="08090003" w:tentative="1">
+      <w:start w:val="1"/>
+      <w:numFmt w:val="bullet"/>
+      <w:lvlText w:val="o"/>
+      <w:lvlJc w:val="left"/>
+      <w:pPr>
+        <w:ind w:left="5760" w:hanging="360"/>
+      </w:pPr>
+      <w:rPr>
+        <w:rFonts w:ascii="Courier New" w:hAnsi="Courier New" w:cs="Courier New" w:hint="default"/>
+      </w:rPr>
+    </w:lvl>
+    <w:lvl w:ilvl="8" w:tplc="08090005" w:tentative="1">
+      <w:start w:val="1"/>
+      <w:numFmt w:val="bullet"/>
+      <w:lvlText w:val=""/>
+      <w:lvlJc w:val="left"/>
+      <w:pPr>
+        <w:ind w:left="6480" w:hanging="360"/>
+      </w:pPr>
+      <w:rPr>
+        <w:rFonts w:ascii="Wingdings" w:hAnsi="Wingdings" w:hint="default"/>
+      </w:rPr>
+    </w:lvl>
+  </w:abstractNum>
+  <w:abstractNum w:abstractNumId="27" w15:restartNumberingAfterBreak="0">
+    <w:nsid w:val="6DF46AD4"/>
+    <w:multiLevelType w:val="hybridMultilevel"/>
+    <w:tmpl w:val="2116C296"/>
+    <w:lvl w:ilvl="0" w:tplc="0809000F">
+      <w:start w:val="1"/>
+      <w:numFmt w:val="decimal"/>
+      <w:lvlText w:val="%1."/>
+      <w:lvlJc w:val="left"/>
+      <w:pPr>
+        <w:ind w:left="720" w:hanging="360"/>
+      </w:pPr>
+    </w:lvl>
+    <w:lvl w:ilvl="1" w:tplc="08090019" w:tentative="1">
+      <w:start w:val="1"/>
+      <w:numFmt w:val="lowerLetter"/>
+      <w:lvlText w:val="%2."/>
+      <w:lvlJc w:val="left"/>
+      <w:pPr>
+        <w:ind w:left="1440" w:hanging="360"/>
+      </w:pPr>
+    </w:lvl>
+    <w:lvl w:ilvl="2" w:tplc="0809001B" w:tentative="1">
+      <w:start w:val="1"/>
+      <w:numFmt w:val="lowerRoman"/>
+      <w:lvlText w:val="%3."/>
+      <w:lvlJc w:val="right"/>
+      <w:pPr>
+        <w:ind w:left="2160" w:hanging="180"/>
+      </w:pPr>
+    </w:lvl>
+    <w:lvl w:ilvl="3" w:tplc="0809000F" w:tentative="1">
+      <w:start w:val="1"/>
+      <w:numFmt w:val="decimal"/>
+      <w:lvlText w:val="%4."/>
+      <w:lvlJc w:val="left"/>
+      <w:pPr>
+        <w:ind w:left="2880" w:hanging="360"/>
+      </w:pPr>
+    </w:lvl>
+    <w:lvl w:ilvl="4" w:tplc="08090019" w:tentative="1">
+      <w:start w:val="1"/>
+      <w:numFmt w:val="lowerLetter"/>
+      <w:lvlText w:val="%5."/>
+      <w:lvlJc w:val="left"/>
+      <w:pPr>
+        <w:ind w:left="3600" w:hanging="360"/>
+      </w:pPr>
+    </w:lvl>
+    <w:lvl w:ilvl="5" w:tplc="0809001B" w:tentative="1">
+      <w:start w:val="1"/>
+      <w:numFmt w:val="lowerRoman"/>
+      <w:lvlText w:val="%6."/>
+      <w:lvlJc w:val="right"/>
+      <w:pPr>
+        <w:ind w:left="4320" w:hanging="180"/>
+      </w:pPr>
+    </w:lvl>
+    <w:lvl w:ilvl="6" w:tplc="0809000F" w:tentative="1">
+      <w:start w:val="1"/>
+      <w:numFmt w:val="decimal"/>
+      <w:lvlText w:val="%7."/>
+      <w:lvlJc w:val="left"/>
+      <w:pPr>
+        <w:ind w:left="5040" w:hanging="360"/>
+      </w:pPr>
+    </w:lvl>
+    <w:lvl w:ilvl="7" w:tplc="08090019" w:tentative="1">
+      <w:start w:val="1"/>
+      <w:numFmt w:val="lowerLetter"/>
+      <w:lvlText w:val="%8."/>
+      <w:lvlJc w:val="left"/>
+      <w:pPr>
+        <w:ind w:left="5760" w:hanging="360"/>
+      </w:pPr>
+    </w:lvl>
+    <w:lvl w:ilvl="8" w:tplc="0809001B" w:tentative="1">
+      <w:start w:val="1"/>
+      <w:numFmt w:val="lowerRoman"/>
+      <w:lvlText w:val="%9."/>
+      <w:lvlJc w:val="right"/>
+      <w:pPr>
+        <w:ind w:left="6480" w:hanging="180"/>
+      </w:pPr>
+    </w:lvl>
+  </w:abstractNum>
+  <w:abstractNum w:abstractNumId="28" w15:restartNumberingAfterBreak="0">
     <w:nsid w:val="74DB59D8"/>
     <w:multiLevelType w:val="hybridMultilevel"/>
     <w:tmpl w:val="E334E25C"/>
@@ -2990,7 +5285,120 @@
       </w:rPr>
     </w:lvl>
   </w:abstractNum>
-  <w:abstractNum w:abstractNumId="20" w15:restartNumberingAfterBreak="0">
+  <w:abstractNum w:abstractNumId="29" w15:restartNumberingAfterBreak="0">
+    <w:nsid w:val="7AC536E1"/>
+    <w:multiLevelType w:val="multilevel"/>
+    <w:tmpl w:val="4F1C4BAE"/>
+    <w:lvl w:ilvl="0">
+      <w:start w:val="1"/>
+      <w:numFmt w:val="decimal"/>
+      <w:lvlText w:val="%1."/>
+      <w:lvlJc w:val="left"/>
+      <w:pPr>
+        <w:tabs>
+          <w:tab w:val="num" w:pos="720"/>
+        </w:tabs>
+        <w:ind w:left="720" w:hanging="360"/>
+      </w:pPr>
+    </w:lvl>
+    <w:lvl w:ilvl="1">
+      <w:start w:val="1"/>
+      <w:numFmt w:val="decimal"/>
+      <w:lvlText w:val="%2."/>
+      <w:lvlJc w:val="left"/>
+      <w:pPr>
+        <w:tabs>
+          <w:tab w:val="num" w:pos="1440"/>
+        </w:tabs>
+        <w:ind w:left="1440" w:hanging="360"/>
+      </w:pPr>
+    </w:lvl>
+    <w:lvl w:ilvl="2" w:tentative="1">
+      <w:start w:val="1"/>
+      <w:numFmt w:val="decimal"/>
+      <w:lvlText w:val="%3."/>
+      <w:lvlJc w:val="left"/>
+      <w:pPr>
+        <w:tabs>
+          <w:tab w:val="num" w:pos="2160"/>
+        </w:tabs>
+        <w:ind w:left="2160" w:hanging="360"/>
+      </w:pPr>
+    </w:lvl>
+    <w:lvl w:ilvl="3" w:tentative="1">
+      <w:start w:val="1"/>
+      <w:numFmt w:val="decimal"/>
+      <w:lvlText w:val="%4."/>
+      <w:lvlJc w:val="left"/>
+      <w:pPr>
+        <w:tabs>
+          <w:tab w:val="num" w:pos="2880"/>
+        </w:tabs>
+        <w:ind w:left="2880" w:hanging="360"/>
+      </w:pPr>
+    </w:lvl>
+    <w:lvl w:ilvl="4" w:tentative="1">
+      <w:start w:val="1"/>
+      <w:numFmt w:val="decimal"/>
+      <w:lvlText w:val="%5."/>
+      <w:lvlJc w:val="left"/>
+      <w:pPr>
+        <w:tabs>
+          <w:tab w:val="num" w:pos="3600"/>
+        </w:tabs>
+        <w:ind w:left="3600" w:hanging="360"/>
+      </w:pPr>
+    </w:lvl>
+    <w:lvl w:ilvl="5" w:tentative="1">
+      <w:start w:val="1"/>
+      <w:numFmt w:val="decimal"/>
+      <w:lvlText w:val="%6."/>
+      <w:lvlJc w:val="left"/>
+      <w:pPr>
+        <w:tabs>
+          <w:tab w:val="num" w:pos="4320"/>
+        </w:tabs>
+        <w:ind w:left="4320" w:hanging="360"/>
+      </w:pPr>
+    </w:lvl>
+    <w:lvl w:ilvl="6" w:tentative="1">
+      <w:start w:val="1"/>
+      <w:numFmt w:val="decimal"/>
+      <w:lvlText w:val="%7."/>
+      <w:lvlJc w:val="left"/>
+      <w:pPr>
+        <w:tabs>
+          <w:tab w:val="num" w:pos="5040"/>
+        </w:tabs>
+        <w:ind w:left="5040" w:hanging="360"/>
+      </w:pPr>
+    </w:lvl>
+    <w:lvl w:ilvl="7" w:tentative="1">
+      <w:start w:val="1"/>
+      <w:numFmt w:val="decimal"/>
+      <w:lvlText w:val="%8."/>
+      <w:lvlJc w:val="left"/>
+      <w:pPr>
+        <w:tabs>
+          <w:tab w:val="num" w:pos="5760"/>
+        </w:tabs>
+        <w:ind w:left="5760" w:hanging="360"/>
+      </w:pPr>
+    </w:lvl>
+    <w:lvl w:ilvl="8" w:tentative="1">
+      <w:start w:val="1"/>
+      <w:numFmt w:val="decimal"/>
+      <w:lvlText w:val="%9."/>
+      <w:lvlJc w:val="left"/>
+      <w:pPr>
+        <w:tabs>
+          <w:tab w:val="num" w:pos="6480"/>
+        </w:tabs>
+        <w:ind w:left="6480" w:hanging="360"/>
+      </w:pPr>
+    </w:lvl>
+  </w:abstractNum>
+  <w:abstractNum w:abstractNumId="30" w15:restartNumberingAfterBreak="0">
     <w:nsid w:val="7DC25969"/>
     <w:multiLevelType w:val="hybridMultilevel"/>
     <w:tmpl w:val="49A4B118"/>
@@ -3079,68 +5487,214 @@
       </w:pPr>
     </w:lvl>
   </w:abstractNum>
+  <w:abstractNum w:abstractNumId="31" w15:restartNumberingAfterBreak="0">
+    <w:nsid w:val="7DD35D14"/>
+    <w:multiLevelType w:val="hybridMultilevel"/>
+    <w:tmpl w:val="01C8BC60"/>
+    <w:lvl w:ilvl="0" w:tplc="08090001">
+      <w:start w:val="1"/>
+      <w:numFmt w:val="bullet"/>
+      <w:lvlText w:val=""/>
+      <w:lvlJc w:val="left"/>
+      <w:pPr>
+        <w:ind w:left="720" w:hanging="360"/>
+      </w:pPr>
+      <w:rPr>
+        <w:rFonts w:ascii="Symbol" w:hAnsi="Symbol" w:hint="default"/>
+      </w:rPr>
+    </w:lvl>
+    <w:lvl w:ilvl="1" w:tplc="08090003" w:tentative="1">
+      <w:start w:val="1"/>
+      <w:numFmt w:val="bullet"/>
+      <w:lvlText w:val="o"/>
+      <w:lvlJc w:val="left"/>
+      <w:pPr>
+        <w:ind w:left="1440" w:hanging="360"/>
+      </w:pPr>
+      <w:rPr>
+        <w:rFonts w:ascii="Courier New" w:hAnsi="Courier New" w:cs="Courier New" w:hint="default"/>
+      </w:rPr>
+    </w:lvl>
+    <w:lvl w:ilvl="2" w:tplc="08090005" w:tentative="1">
+      <w:start w:val="1"/>
+      <w:numFmt w:val="bullet"/>
+      <w:lvlText w:val=""/>
+      <w:lvlJc w:val="left"/>
+      <w:pPr>
+        <w:ind w:left="2160" w:hanging="360"/>
+      </w:pPr>
+      <w:rPr>
+        <w:rFonts w:ascii="Wingdings" w:hAnsi="Wingdings" w:hint="default"/>
+      </w:rPr>
+    </w:lvl>
+    <w:lvl w:ilvl="3" w:tplc="08090001" w:tentative="1">
+      <w:start w:val="1"/>
+      <w:numFmt w:val="bullet"/>
+      <w:lvlText w:val=""/>
+      <w:lvlJc w:val="left"/>
+      <w:pPr>
+        <w:ind w:left="2880" w:hanging="360"/>
+      </w:pPr>
+      <w:rPr>
+        <w:rFonts w:ascii="Symbol" w:hAnsi="Symbol" w:hint="default"/>
+      </w:rPr>
+    </w:lvl>
+    <w:lvl w:ilvl="4" w:tplc="08090003" w:tentative="1">
+      <w:start w:val="1"/>
+      <w:numFmt w:val="bullet"/>
+      <w:lvlText w:val="o"/>
+      <w:lvlJc w:val="left"/>
+      <w:pPr>
+        <w:ind w:left="3600" w:hanging="360"/>
+      </w:pPr>
+      <w:rPr>
+        <w:rFonts w:ascii="Courier New" w:hAnsi="Courier New" w:cs="Courier New" w:hint="default"/>
+      </w:rPr>
+    </w:lvl>
+    <w:lvl w:ilvl="5" w:tplc="08090005" w:tentative="1">
+      <w:start w:val="1"/>
+      <w:numFmt w:val="bullet"/>
+      <w:lvlText w:val=""/>
+      <w:lvlJc w:val="left"/>
+      <w:pPr>
+        <w:ind w:left="4320" w:hanging="360"/>
+      </w:pPr>
+      <w:rPr>
+        <w:rFonts w:ascii="Wingdings" w:hAnsi="Wingdings" w:hint="default"/>
+      </w:rPr>
+    </w:lvl>
+    <w:lvl w:ilvl="6" w:tplc="08090001" w:tentative="1">
+      <w:start w:val="1"/>
+      <w:numFmt w:val="bullet"/>
+      <w:lvlText w:val=""/>
+      <w:lvlJc w:val="left"/>
+      <w:pPr>
+        <w:ind w:left="5040" w:hanging="360"/>
+      </w:pPr>
+      <w:rPr>
+        <w:rFonts w:ascii="Symbol" w:hAnsi="Symbol" w:hint="default"/>
+      </w:rPr>
+    </w:lvl>
+    <w:lvl w:ilvl="7" w:tplc="08090003" w:tentative="1">
+      <w:start w:val="1"/>
+      <w:numFmt w:val="bullet"/>
+      <w:lvlText w:val="o"/>
+      <w:lvlJc w:val="left"/>
+      <w:pPr>
+        <w:ind w:left="5760" w:hanging="360"/>
+      </w:pPr>
+      <w:rPr>
+        <w:rFonts w:ascii="Courier New" w:hAnsi="Courier New" w:cs="Courier New" w:hint="default"/>
+      </w:rPr>
+    </w:lvl>
+    <w:lvl w:ilvl="8" w:tplc="08090005" w:tentative="1">
+      <w:start w:val="1"/>
+      <w:numFmt w:val="bullet"/>
+      <w:lvlText w:val=""/>
+      <w:lvlJc w:val="left"/>
+      <w:pPr>
+        <w:ind w:left="6480" w:hanging="360"/>
+      </w:pPr>
+      <w:rPr>
+        <w:rFonts w:ascii="Wingdings" w:hAnsi="Wingdings" w:hint="default"/>
+      </w:rPr>
+    </w:lvl>
+  </w:abstractNum>
   <w:num w:numId="1">
+    <w:abstractNumId w:val="20"/>
+  </w:num>
+  <w:num w:numId="2">
+    <w:abstractNumId w:val="16"/>
+  </w:num>
+  <w:num w:numId="3">
+    <w:abstractNumId w:val="21"/>
+  </w:num>
+  <w:num w:numId="4">
+    <w:abstractNumId w:val="8"/>
+  </w:num>
+  <w:num w:numId="5">
+    <w:abstractNumId w:val="28"/>
+  </w:num>
+  <w:num w:numId="6">
+    <w:abstractNumId w:val="2"/>
+  </w:num>
+  <w:num w:numId="7">
+    <w:abstractNumId w:val="24"/>
+  </w:num>
+  <w:num w:numId="8">
+    <w:abstractNumId w:val="12"/>
+  </w:num>
+  <w:num w:numId="9">
+    <w:abstractNumId w:val="9"/>
+  </w:num>
+  <w:num w:numId="10">
+    <w:abstractNumId w:val="11"/>
+  </w:num>
+  <w:num w:numId="11">
+    <w:abstractNumId w:val="18"/>
+  </w:num>
+  <w:num w:numId="12">
+    <w:abstractNumId w:val="1"/>
+  </w:num>
+  <w:num w:numId="13">
+    <w:abstractNumId w:val="7"/>
+  </w:num>
+  <w:num w:numId="14">
+    <w:abstractNumId w:val="14"/>
+  </w:num>
+  <w:num w:numId="15">
+    <w:abstractNumId w:val="10"/>
+  </w:num>
+  <w:num w:numId="16">
     <w:abstractNumId w:val="15"/>
   </w:num>
-  <w:num w:numId="2">
+  <w:num w:numId="17">
+    <w:abstractNumId w:val="30"/>
+  </w:num>
+  <w:num w:numId="18">
     <w:abstractNumId w:val="13"/>
   </w:num>
-  <w:num w:numId="3">
-    <w:abstractNumId w:val="16"/>
+  <w:num w:numId="19">
+    <w:abstractNumId w:val="25"/>
   </w:num>
-  <w:num w:numId="4">
+  <w:num w:numId="20">
     <w:abstractNumId w:val="5"/>
   </w:num>
-  <w:num w:numId="5">
+  <w:num w:numId="21">
+    <w:abstractNumId w:val="4"/>
+  </w:num>
+  <w:num w:numId="22">
+    <w:abstractNumId w:val="23"/>
+  </w:num>
+  <w:num w:numId="23">
+    <w:abstractNumId w:val="0"/>
+  </w:num>
+  <w:num w:numId="24">
     <w:abstractNumId w:val="19"/>
   </w:num>
-  <w:num w:numId="6">
-    <w:abstractNumId w:val="1"/>
+  <w:num w:numId="25">
+    <w:abstractNumId w:val="22"/>
   </w:num>
-  <w:num w:numId="7">
+  <w:num w:numId="26">
+    <w:abstractNumId w:val="6"/>
+  </w:num>
+  <w:num w:numId="27">
+    <w:abstractNumId w:val="27"/>
+  </w:num>
+  <w:num w:numId="28">
     <w:abstractNumId w:val="17"/>
   </w:num>
-  <w:num w:numId="8">
-    <w:abstractNumId w:val="9"/>
+  <w:num w:numId="29">
+    <w:abstractNumId w:val="26"/>
   </w:num>
-  <w:num w:numId="9">
-    <w:abstractNumId w:val="6"/>
+  <w:num w:numId="30">
+    <w:abstractNumId w:val="31"/>
   </w:num>
-  <w:num w:numId="10">
-    <w:abstractNumId w:val="8"/>
+  <w:num w:numId="31">
+    <w:abstractNumId w:val="29"/>
   </w:num>
-  <w:num w:numId="11">
-    <w:abstractNumId w:val="14"/>
-  </w:num>
-  <w:num w:numId="12">
-    <w:abstractNumId w:val="0"/>
-  </w:num>
-  <w:num w:numId="13">
-    <w:abstractNumId w:val="4"/>
-  </w:num>
-  <w:num w:numId="14">
-    <w:abstractNumId w:val="11"/>
-  </w:num>
-  <w:num w:numId="15">
-    <w:abstractNumId w:val="7"/>
-  </w:num>
-  <w:num w:numId="16">
-    <w:abstractNumId w:val="12"/>
-  </w:num>
-  <w:num w:numId="17">
-    <w:abstractNumId w:val="20"/>
-  </w:num>
-  <w:num w:numId="18">
-    <w:abstractNumId w:val="10"/>
-  </w:num>
-  <w:num w:numId="19">
-    <w:abstractNumId w:val="18"/>
-  </w:num>
-  <w:num w:numId="20">
+  <w:num w:numId="32">
     <w:abstractNumId w:val="3"/>
-  </w:num>
-  <w:num w:numId="21">
-    <w:abstractNumId w:val="2"/>
   </w:num>
 </w:numbering>
 </file>
@@ -3545,6 +6099,47 @@
     <w:name w:val="Normal"/>
     <w:qFormat/>
   </w:style>
+  <w:style w:type="paragraph" w:styleId="Heading1">
+    <w:name w:val="heading 1"/>
+    <w:basedOn w:val="Normal"/>
+    <w:next w:val="Normal"/>
+    <w:link w:val="Heading1Char"/>
+    <w:uiPriority w:val="9"/>
+    <w:qFormat/>
+    <w:rsid w:val="00B346ED"/>
+    <w:pPr>
+      <w:keepNext/>
+      <w:keepLines/>
+      <w:spacing w:before="240" w:after="0"/>
+      <w:outlineLvl w:val="0"/>
+    </w:pPr>
+    <w:rPr>
+      <w:rFonts w:asciiTheme="majorHAnsi" w:eastAsiaTheme="majorEastAsia" w:hAnsiTheme="majorHAnsi" w:cstheme="majorBidi"/>
+      <w:color w:val="365F91" w:themeColor="accent1" w:themeShade="BF"/>
+      <w:sz w:val="32"/>
+      <w:szCs w:val="32"/>
+    </w:rPr>
+  </w:style>
+  <w:style w:type="paragraph" w:styleId="Heading3">
+    <w:name w:val="heading 3"/>
+    <w:basedOn w:val="Normal"/>
+    <w:link w:val="Heading3Char"/>
+    <w:uiPriority w:val="9"/>
+    <w:qFormat/>
+    <w:rsid w:val="003B5A5D"/>
+    <w:pPr>
+      <w:spacing w:before="100" w:beforeAutospacing="1" w:after="100" w:afterAutospacing="1" w:line="240" w:lineRule="auto"/>
+      <w:outlineLvl w:val="2"/>
+    </w:pPr>
+    <w:rPr>
+      <w:rFonts w:ascii="Times New Roman" w:eastAsia="Times New Roman" w:hAnsi="Times New Roman" w:cs="Times New Roman"/>
+      <w:b/>
+      <w:bCs/>
+      <w:sz w:val="27"/>
+      <w:szCs w:val="27"/>
+      <w:lang w:val="en-US" w:eastAsia="en-GB"/>
+    </w:rPr>
+  </w:style>
   <w:style w:type="character" w:default="1" w:styleId="DefaultParagraphFont">
     <w:name w:val="Default Paragraph Font"/>
     <w:uiPriority w:val="1"/>
@@ -3957,6 +6552,62 @@
       <w:lang w:val="en-US" w:eastAsia="en-GB"/>
     </w:rPr>
   </w:style>
+  <w:style w:type="character" w:customStyle="1" w:styleId="Heading3Char">
+    <w:name w:val="Heading 3 Char"/>
+    <w:basedOn w:val="DefaultParagraphFont"/>
+    <w:link w:val="Heading3"/>
+    <w:uiPriority w:val="9"/>
+    <w:rsid w:val="003B5A5D"/>
+    <w:rPr>
+      <w:rFonts w:ascii="Times New Roman" w:eastAsia="Times New Roman" w:hAnsi="Times New Roman" w:cs="Times New Roman"/>
+      <w:b/>
+      <w:bCs/>
+      <w:sz w:val="27"/>
+      <w:szCs w:val="27"/>
+      <w:lang w:val="en-US" w:eastAsia="en-GB"/>
+    </w:rPr>
+  </w:style>
+  <w:style w:type="character" w:styleId="Strong">
+    <w:name w:val="Strong"/>
+    <w:basedOn w:val="DefaultParagraphFont"/>
+    <w:uiPriority w:val="22"/>
+    <w:qFormat/>
+    <w:rsid w:val="003B5A5D"/>
+    <w:rPr>
+      <w:b/>
+      <w:bCs/>
+    </w:rPr>
+  </w:style>
+  <w:style w:type="character" w:customStyle="1" w:styleId="apple-converted-space">
+    <w:name w:val="apple-converted-space"/>
+    <w:basedOn w:val="DefaultParagraphFont"/>
+    <w:rsid w:val="003B5A5D"/>
+  </w:style>
+  <w:style w:type="character" w:styleId="UnresolvedMention">
+    <w:name w:val="Unresolved Mention"/>
+    <w:basedOn w:val="DefaultParagraphFont"/>
+    <w:uiPriority w:val="99"/>
+    <w:semiHidden/>
+    <w:unhideWhenUsed/>
+    <w:rsid w:val="00B346ED"/>
+    <w:rPr>
+      <w:color w:val="605E5C"/>
+      <w:shd w:val="clear" w:color="auto" w:fill="E1DFDD"/>
+    </w:rPr>
+  </w:style>
+  <w:style w:type="character" w:customStyle="1" w:styleId="Heading1Char">
+    <w:name w:val="Heading 1 Char"/>
+    <w:basedOn w:val="DefaultParagraphFont"/>
+    <w:link w:val="Heading1"/>
+    <w:uiPriority w:val="9"/>
+    <w:rsid w:val="00B346ED"/>
+    <w:rPr>
+      <w:rFonts w:asciiTheme="majorHAnsi" w:eastAsiaTheme="majorEastAsia" w:hAnsiTheme="majorHAnsi" w:cstheme="majorBidi"/>
+      <w:color w:val="365F91" w:themeColor="accent1" w:themeShade="BF"/>
+      <w:sz w:val="32"/>
+      <w:szCs w:val="32"/>
+    </w:rPr>
+  </w:style>
 </w:styles>
 </file>
 
@@ -4005,19 +6656,19 @@
     <w:pitch w:val="variable"/>
     <w:sig w:usb0="E0002AFF" w:usb1="C000247B" w:usb2="00000009" w:usb3="00000000" w:csb0="000001FF" w:csb1="00000000"/>
   </w:font>
+  <w:font w:name="Courier New">
+    <w:panose1 w:val="02070309020205020404"/>
+    <w:charset w:val="00"/>
+    <w:family w:val="modern"/>
+    <w:pitch w:val="fixed"/>
+    <w:sig w:usb0="E0002AFF" w:usb1="C0007843" w:usb2="00000009" w:usb3="00000000" w:csb0="000001FF" w:csb1="00000000"/>
+  </w:font>
   <w:font w:name="Times New Roman">
     <w:panose1 w:val="02020603050405020304"/>
     <w:charset w:val="00"/>
     <w:family w:val="roman"/>
     <w:pitch w:val="variable"/>
     <w:sig w:usb0="E0002EFF" w:usb1="C000785B" w:usb2="00000009" w:usb3="00000000" w:csb0="000001FF" w:csb1="00000000"/>
-  </w:font>
-  <w:font w:name="Courier New">
-    <w:panose1 w:val="02070309020205020404"/>
-    <w:charset w:val="00"/>
-    <w:family w:val="modern"/>
-    <w:pitch w:val="fixed"/>
-    <w:sig w:usb0="E0002AFF" w:usb1="C0007843" w:usb2="00000009" w:usb3="00000000" w:csb0="000001FF" w:csb1="00000000"/>
   </w:font>
   <w:font w:name="Wingdings">
     <w:panose1 w:val="05000000000000000000"/>
@@ -4033,6 +6684,13 @@
     <w:pitch w:val="variable"/>
     <w:sig w:usb0="00000000" w:usb1="10000000" w:usb2="00000000" w:usb3="00000000" w:csb0="80000000" w:csb1="00000000"/>
   </w:font>
+  <w:font w:name="Cambria">
+    <w:panose1 w:val="02040503050406030204"/>
+    <w:charset w:val="00"/>
+    <w:family w:val="roman"/>
+    <w:pitch w:val="variable"/>
+    <w:sig w:usb0="E00002FF" w:usb1="400004FF" w:usb2="00000000" w:usb3="00000000" w:csb0="0000019F" w:csb1="00000000"/>
+  </w:font>
   <w:font w:name="Tahoma">
     <w:panose1 w:val="020B0604030504040204"/>
     <w:charset w:val="00"/>
@@ -4040,12 +6698,12 @@
     <w:pitch w:val="variable"/>
     <w:sig w:usb0="E1002EFF" w:usb1="C000605B" w:usb2="00000029" w:usb3="00000000" w:csb0="000101FF" w:csb1="00000000"/>
   </w:font>
-  <w:font w:name="Cambria">
-    <w:panose1 w:val="02040503050406030204"/>
+  <w:font w:name="Arial">
+    <w:panose1 w:val="020B0604020202020204"/>
     <w:charset w:val="00"/>
-    <w:family w:val="roman"/>
+    <w:family w:val="swiss"/>
     <w:pitch w:val="variable"/>
-    <w:sig w:usb0="E00002FF" w:usb1="400004FF" w:usb2="00000000" w:usb3="00000000" w:csb0="0000019F" w:csb1="00000000"/>
+    <w:sig w:usb0="E0002AFF" w:usb1="C0007843" w:usb2="00000009" w:usb3="00000000" w:csb0="000001FF" w:csb1="00000000"/>
   </w:font>
   <w:font w:name="Calibri Light">
     <w:panose1 w:val="020F0302020204030204"/>
@@ -4123,6 +6781,7 @@
     <w:rsid w:val="00C57AC2"/>
     <w:rsid w:val="00CB349C"/>
     <w:rsid w:val="00CD4850"/>
+    <w:rsid w:val="00CE1B31"/>
     <w:rsid w:val="00CF74A6"/>
     <w:rsid w:val="00D07130"/>
     <w:rsid w:val="00D07A71"/>
@@ -4929,7 +7588,7 @@
 </file>
 
 <file path=customXml/itemProps1.xml><?xml version="1.0" encoding="utf-8"?>
-<ds:datastoreItem xmlns:ds="http://schemas.openxmlformats.org/officeDocument/2006/customXml" ds:itemID="{51182648-4D10-E34B-8198-F3207782D98F}">
+<ds:datastoreItem xmlns:ds="http://schemas.openxmlformats.org/officeDocument/2006/customXml" ds:itemID="{6272C3CC-9F40-8849-9C6A-188B7C0140D7}">
   <ds:schemaRefs>
     <ds:schemaRef ds:uri="http://schemas.openxmlformats.org/officeDocument/2006/bibliography"/>
   </ds:schemaRefs>

</xml_diff>

<commit_message>
Added diary and Updated Doc
</commit_message>
<xml_diff>
--- a/doc/diaries/template_diario.docx
+++ b/doc/diaries/template_diario.docx
@@ -94,7 +94,7 @@
               <w:t>1</w:t>
             </w:r>
             <w:r>
-              <w:t>2</w:t>
+              <w:t>3</w:t>
             </w:r>
             <w:r>
               <w:t>/09/2019</w:t>
@@ -158,20 +158,30 @@
             <w:pPr>
               <w:pStyle w:val="NoSpacing"/>
               <w:rPr>
+                <w:b w:val="0"/>
                 <w:bCs w:val="0"/>
               </w:rPr>
             </w:pPr>
             <w:r>
               <w:rPr>
                 <w:b w:val="0"/>
+                <w:bCs w:val="0"/>
               </w:rPr>
-              <w:t>Ho ricevuto dei chiarimeti su dei requisiti di cui non ero completamete in chiaro, che sono:</w:t>
+              <w:t>Ho costruito lo schema che descrive l’architettura del sistema,</w:t>
+            </w:r>
+            <w:r>
+              <w:rPr>
+                <w:b w:val="0"/>
+                <w:bCs w:val="0"/>
+              </w:rPr>
+              <w:t xml:space="preserve"> e un altro schema logico che descrive la fase di login nel sito, da parte di diversi utenti.</w:t>
             </w:r>
           </w:p>
           <w:p>
             <w:pPr>
               <w:pStyle w:val="NoSpacing"/>
               <w:rPr>
+                <w:b w:val="0"/>
                 <w:bCs w:val="0"/>
               </w:rPr>
             </w:pPr>
@@ -179,135 +189,68 @@
           <w:p>
             <w:pPr>
               <w:pStyle w:val="NoSpacing"/>
-              <w:numPr>
-                <w:ilvl w:val="0"/>
-                <w:numId w:val="30"/>
-              </w:numPr>
-              <w:rPr>
-                <w:b w:val="0"/>
-              </w:rPr>
             </w:pPr>
             <w:r>
               <w:rPr>
                 <w:b w:val="0"/>
+                <w:bCs w:val="0"/>
               </w:rPr>
-              <w:t xml:space="preserve">Nelle fatture per migliorare l’esperienza d’uso si potrebbe far vedere i relativi richiami, </w:t>
-            </w:r>
-            <w:r>
-              <w:rPr>
-                <w:b w:val="0"/>
-              </w:rPr>
-              <w:t>quando si apre una fattura.</w:t>
+              <w:t>Ho iniziato a progettare il db, ho messo giu su carta uno schizzo e l’ho perfezionato fino ad arrivare ad uno schema completo.</w:t>
             </w:r>
           </w:p>
           <w:p>
             <w:pPr>
               <w:pStyle w:val="NoSpacing"/>
-              <w:numPr>
-                <w:ilvl w:val="0"/>
-                <w:numId w:val="30"/>
-              </w:numPr>
-              <w:rPr>
-                <w:b w:val="0"/>
-              </w:rPr>
+            </w:pPr>
+          </w:p>
+          <w:p>
+            <w:pPr>
+              <w:pStyle w:val="NoSpacing"/>
             </w:pPr>
             <w:r>
               <w:rPr>
                 <w:b w:val="0"/>
+                <w:bCs w:val="0"/>
               </w:rPr>
-              <w:t>Se una fattura è già stata stampata e si cerca di ristamparla, si potrebbe aggiungere un avviso che richiama l’attenzione all utente, che quella fattura è già stata stampata.</w:t>
+              <w:t xml:space="preserve">Ho visto che su internet per salvare un immagine in un database non conviene, ma invece si dovrebbe salvare la </w:t>
+            </w:r>
+            <w:r>
+              <w:t>Path</w:t>
+            </w:r>
+            <w:r>
+              <w:rPr>
+                <w:b w:val="0"/>
+                <w:bCs w:val="0"/>
+              </w:rPr>
+              <w:t xml:space="preserve"> del immagine nel database, invece l’immagine verra salvata sul server che ospita il sito(in un apposita cartella).</w:t>
             </w:r>
           </w:p>
           <w:p>
             <w:pPr>
               <w:pStyle w:val="NoSpacing"/>
-              <w:numPr>
-                <w:ilvl w:val="0"/>
-                <w:numId w:val="30"/>
-              </w:numPr>
-              <w:rPr>
-                <w:b w:val="0"/>
-              </w:rPr>
             </w:pPr>
             <w:r>
-              <w:rPr>
-                <w:b w:val="0"/>
-              </w:rPr>
-              <w:t xml:space="preserve">Un </w:t>
-            </w:r>
-            <w:r>
-              <w:rPr>
-                <w:bCs w:val="0"/>
-              </w:rPr>
-              <w:t>Utente</w:t>
+              <w:t>Fonte:</w:t>
             </w:r>
             <w:r>
               <w:rPr>
                 <w:b w:val="0"/>
+                <w:bCs w:val="0"/>
               </w:rPr>
-              <w:t xml:space="preserve"> può visualizzare sia le fatture che i richiami.</w:t>
+              <w:t xml:space="preserve"> </w:t>
             </w:r>
-            <w:bookmarkStart w:id="0" w:name="_GoBack"/>
-            <w:bookmarkEnd w:id="0"/>
+            <w:hyperlink r:id="rId8" w:history="1">
+              <w:r>
+                <w:rPr>
+                  <w:rStyle w:val="Hyperlink"/>
+                </w:rPr>
+                <w:t>https://stackoverflow.com/questions/6472233/can-i-store-images-in-mysql</w:t>
+              </w:r>
+            </w:hyperlink>
           </w:p>
           <w:p>
             <w:pPr>
               <w:pStyle w:val="NoSpacing"/>
-              <w:rPr>
-                <w:bCs w:val="0"/>
-              </w:rPr>
-            </w:pPr>
-          </w:p>
-          <w:p>
-            <w:pPr>
-              <w:pStyle w:val="NoSpacing"/>
-              <w:rPr>
-                <w:bCs w:val="0"/>
-              </w:rPr>
-            </w:pPr>
-            <w:r>
-              <w:rPr>
-                <w:b w:val="0"/>
-              </w:rPr>
-              <w:t xml:space="preserve">Ho visto alcuni esempi di </w:t>
-            </w:r>
-            <w:r>
-              <w:rPr>
-                <w:bCs w:val="0"/>
-              </w:rPr>
-              <w:t xml:space="preserve">Use case </w:t>
-            </w:r>
-            <w:r>
-              <w:rPr>
-                <w:b w:val="0"/>
-              </w:rPr>
-              <w:t>per capire bene come farne uno, visto che non abbiamo mai provato a farne</w:t>
-            </w:r>
-            <w:r>
-              <w:rPr>
-                <w:b w:val="0"/>
-              </w:rPr>
-              <w:t>, e infine l’ho fatto per il mio progetto</w:t>
-            </w:r>
-            <w:r>
-              <w:rPr>
-                <w:b w:val="0"/>
-              </w:rPr>
-              <w:t>.</w:t>
-            </w:r>
-            <w:r>
-              <w:rPr>
-                <w:b w:val="0"/>
-              </w:rPr>
-              <w:t xml:space="preserve"> </w:t>
-            </w:r>
-          </w:p>
-          <w:p>
-            <w:pPr>
-              <w:pStyle w:val="NoSpacing"/>
-              <w:rPr>
-                <w:bCs w:val="0"/>
-              </w:rPr>
             </w:pPr>
           </w:p>
           <w:p>
@@ -315,14 +258,25 @@
               <w:pStyle w:val="NoSpacing"/>
               <w:rPr>
                 <w:b w:val="0"/>
+                <w:bCs w:val="0"/>
               </w:rPr>
             </w:pPr>
             <w:r>
               <w:rPr>
                 <w:b w:val="0"/>
+                <w:bCs w:val="0"/>
               </w:rPr>
-              <w:t xml:space="preserve">Ho sistemato l’analisi dei requisiti, in modo che compaiano solo i requisiti chevuole il committente. </w:t>
+              <w:t>Ho descritto i vari dati che ci sono all’interno di una fattura</w:t>
             </w:r>
+            <w:r>
+              <w:rPr>
+                <w:b w:val="0"/>
+                <w:bCs w:val="0"/>
+              </w:rPr>
+              <w:t>.</w:t>
+            </w:r>
+            <w:bookmarkStart w:id="0" w:name="_GoBack"/>
+            <w:bookmarkEnd w:id="0"/>
           </w:p>
           <w:p>
             <w:pPr>
@@ -545,9 +499,9 @@
       </w:r>
     </w:p>
     <w:sectPr>
-      <w:headerReference w:type="default" r:id="rId8"/>
-      <w:footerReference w:type="even" r:id="rId9"/>
-      <w:footerReference w:type="default" r:id="rId10"/>
+      <w:headerReference w:type="default" r:id="rId9"/>
+      <w:footerReference w:type="even" r:id="rId10"/>
+      <w:footerReference w:type="default" r:id="rId11"/>
       <w:pgSz w:w="11906" w:h="16838"/>
       <w:pgMar w:top="1417" w:right="1134" w:bottom="1134" w:left="1134" w:header="708" w:footer="708" w:gutter="0"/>
       <w:cols w:space="708"/>
@@ -5410,7 +5364,7 @@
     <w:charset w:val="00"/>
     <w:family w:val="swiss"/>
     <w:pitch w:val="variable"/>
-    <w:sig w:usb0="A00002EF" w:usb1="4000207B" w:usb2="00000000" w:usb3="00000000" w:csb0="0000009F" w:csb1="00000000"/>
+    <w:sig w:usb0="E0002AFF" w:usb1="C000247B" w:usb2="00000009" w:usb3="00000000" w:csb0="000001FF" w:csb1="00000000"/>
   </w:font>
   <w:font w:name="Courier New">
     <w:panose1 w:val="02070309020205020404"/>
@@ -5429,7 +5383,7 @@
   <w:font w:name="Wingdings">
     <w:panose1 w:val="05000000000000000000"/>
     <w:charset w:val="02"/>
-    <w:family w:val="auto"/>
+    <w:family w:val="decorative"/>
     <w:pitch w:val="variable"/>
     <w:sig w:usb0="00000000" w:usb1="10000000" w:usb2="00000000" w:usb3="00000000" w:csb0="80000000" w:csb1="00000000"/>
   </w:font>
@@ -5459,7 +5413,7 @@
     <w:charset w:val="00"/>
     <w:family w:val="swiss"/>
     <w:pitch w:val="variable"/>
-    <w:sig w:usb0="A00002EF" w:usb1="4000207B" w:usb2="00000000" w:usb3="00000000" w:csb0="0000019F" w:csb1="00000000"/>
+    <w:sig w:usb0="E0002AFF" w:usb1="C000247B" w:usb2="00000009" w:usb3="00000000" w:csb0="000001FF" w:csb1="00000000"/>
   </w:font>
 </w:fonts>
 </file>
@@ -5529,6 +5483,7 @@
     <w:rsid w:val="00BD119E"/>
     <w:rsid w:val="00C22A10"/>
     <w:rsid w:val="00C57AC2"/>
+    <w:rsid w:val="00CB0C3B"/>
     <w:rsid w:val="00CB349C"/>
     <w:rsid w:val="00CD4850"/>
     <w:rsid w:val="00CE1B31"/>
@@ -6338,7 +6293,7 @@
 </file>
 
 <file path=customXml/itemProps1.xml><?xml version="1.0" encoding="utf-8"?>
-<ds:datastoreItem xmlns:ds="http://schemas.openxmlformats.org/officeDocument/2006/customXml" ds:itemID="{D6177090-3CCA-A040-A64A-23AAD00541C0}">
+<ds:datastoreItem xmlns:ds="http://schemas.openxmlformats.org/officeDocument/2006/customXml" ds:itemID="{65DD4900-D53E-8F4F-B526-91C6CE4468CF}">
   <ds:schemaRefs>
     <ds:schemaRef ds:uri="http://schemas.openxmlformats.org/officeDocument/2006/bibliography"/>
   </ds:schemaRefs>

</xml_diff>

<commit_message>
Added diary of the day and updated doc
</commit_message>
<xml_diff>
--- a/doc/diaries/template_diario.docx
+++ b/doc/diaries/template_diario.docx
@@ -91,10 +91,7 @@
               <w:spacing w:line="360" w:lineRule="auto"/>
             </w:pPr>
             <w:r>
-              <w:t>1</w:t>
-            </w:r>
-            <w:r>
-              <w:t>9</w:t>
+              <w:t>20</w:t>
             </w:r>
             <w:r>
               <w:t>/09/2019</w:t>
@@ -140,7 +137,6 @@
       <w:tr>
         <w:trPr>
           <w:cnfStyle w:val="000000100000" w:firstRow="0" w:lastRow="0" w:firstColumn="0" w:lastColumn="0" w:oddVBand="0" w:evenVBand="0" w:oddHBand="1" w:evenHBand="0" w:firstRowFirstColumn="0" w:firstRowLastColumn="0" w:lastRowFirstColumn="0" w:lastRowLastColumn="0"/>
-          <w:trHeight w:val="1694"/>
         </w:trPr>
         <w:tc>
           <w:tcPr>
@@ -149,34 +145,6 @@
           </w:tcPr>
           <w:p>
             <w:pPr>
-              <w:pStyle w:val="NoSpacing"/>
-              <w:rPr>
-                <w:bCs w:val="0"/>
-              </w:rPr>
-            </w:pPr>
-          </w:p>
-          <w:p>
-            <w:pPr>
-              <w:pStyle w:val="NoSpacing"/>
-            </w:pPr>
-            <w:r>
-              <w:rPr>
-                <w:b w:val="0"/>
-                <w:bCs w:val="0"/>
-              </w:rPr>
-              <w:t>Chiarimenti</w:t>
-            </w:r>
-            <w:r>
-              <w:rPr>
-                <w:b w:val="0"/>
-                <w:bCs w:val="0"/>
-              </w:rPr>
-              <w:t>:</w:t>
-            </w:r>
-          </w:p>
-          <w:p>
-            <w:pPr>
-              <w:pStyle w:val="NoSpacing"/>
               <w:rPr>
                 <w:b w:val="0"/>
                 <w:bCs w:val="0"/>
@@ -184,12 +152,34 @@
             </w:pPr>
           </w:p>
           <w:p>
+            <w:r>
+              <w:rPr>
+                <w:b w:val="0"/>
+                <w:bCs w:val="0"/>
+              </w:rPr>
+              <w:t>Ho fatto il diagramma ER del database:</w:t>
+            </w:r>
+          </w:p>
+          <w:p>
             <w:pPr>
-              <w:pStyle w:val="NoSpacing"/>
-              <w:numPr>
-                <w:ilvl w:val="0"/>
-                <w:numId w:val="35"/>
-              </w:numPr>
+              <w:rPr>
+                <w:b w:val="0"/>
+                <w:bCs w:val="0"/>
+              </w:rPr>
+            </w:pPr>
+          </w:p>
+          <w:p>
+            <w:r>
+              <w:rPr>
+                <w:b w:val="0"/>
+                <w:bCs w:val="0"/>
+              </w:rPr>
+              <w:t>Questo è il diagramma ER che descrive il database, e fa vedere le varie tabelle come sono relazionate fra loro, ma anche le varie colonne che possideno al loro interno.</w:t>
+            </w:r>
+          </w:p>
+          <w:p/>
+          <w:p>
+            <w:pPr>
               <w:rPr>
                 <w:b w:val="0"/>
                 <w:bCs w:val="0"/>
@@ -200,16 +190,203 @@
                 <w:b w:val="0"/>
                 <w:bCs w:val="0"/>
               </w:rPr>
-              <w:t>Gli Utenti e l’Amministratore possono avere un email.</w:t>
+              <w:t>Da questo schema si può comprendere come verranno inseriti i dati e a cosa serviranno.</w:t>
             </w:r>
           </w:p>
           <w:p>
             <w:pPr>
-              <w:pStyle w:val="NoSpacing"/>
-              <w:numPr>
-                <w:ilvl w:val="0"/>
-                <w:numId w:val="35"/>
-              </w:numPr>
+              <w:rPr>
+                <w:b w:val="0"/>
+                <w:bCs w:val="0"/>
+              </w:rPr>
+            </w:pPr>
+          </w:p>
+          <w:p/>
+          <w:tbl>
+            <w:tblPr>
+              <w:tblStyle w:val="TableGrid"/>
+              <w:tblW w:w="0" w:type="auto"/>
+              <w:tblInd w:w="663" w:type="dxa"/>
+              <w:tblLook w:val="04A0" w:firstRow="1" w:lastRow="0" w:firstColumn="1" w:lastColumn="0" w:noHBand="0" w:noVBand="1"/>
+            </w:tblPr>
+            <w:tblGrid>
+              <w:gridCol w:w="8056"/>
+            </w:tblGrid>
+            <w:tr>
+              <w:trPr>
+                <w:trHeight w:val="6402"/>
+              </w:trPr>
+              <w:tc>
+                <w:tcPr>
+                  <w:tcW w:w="8056" w:type="dxa"/>
+                </w:tcPr>
+                <w:p>
+                  <w:r>
+                    <w:rPr>
+                      <w:noProof/>
+                    </w:rPr>
+                    <w:drawing>
+                      <wp:anchor distT="0" distB="0" distL="114300" distR="114300" simplePos="0" relativeHeight="251658240" behindDoc="0" locked="0" layoutInCell="1" allowOverlap="1">
+                        <wp:simplePos x="0" y="0"/>
+                        <wp:positionH relativeFrom="column">
+                          <wp:posOffset>432723</wp:posOffset>
+                        </wp:positionH>
+                        <wp:positionV relativeFrom="paragraph">
+                          <wp:posOffset>0</wp:posOffset>
+                        </wp:positionV>
+                        <wp:extent cx="4084320" cy="3782170"/>
+                        <wp:effectExtent l="0" t="0" r="0" b="2540"/>
+                        <wp:wrapTopAndBottom/>
+                        <wp:docPr id="3" name="Picture 3"/>
+                        <wp:cNvGraphicFramePr>
+                          <a:graphicFrameLocks xmlns:a="http://schemas.openxmlformats.org/drawingml/2006/main" noChangeAspect="1"/>
+                        </wp:cNvGraphicFramePr>
+                        <a:graphic xmlns:a="http://schemas.openxmlformats.org/drawingml/2006/main">
+                          <a:graphicData uri="http://schemas.openxmlformats.org/drawingml/2006/picture">
+                            <pic:pic xmlns:pic="http://schemas.openxmlformats.org/drawingml/2006/picture">
+                              <pic:nvPicPr>
+                                <pic:cNvPr id="3" name="erDiagram.pdf"/>
+                                <pic:cNvPicPr/>
+                              </pic:nvPicPr>
+                              <pic:blipFill>
+                                <a:blip r:embed="rId8" cstate="print">
+                                  <a:extLst>
+                                    <a:ext uri="{28A0092B-C50C-407E-A947-70E740481C1C}">
+                                      <a14:useLocalDpi xmlns:a14="http://schemas.microsoft.com/office/drawing/2010/main" val="0"/>
+                                    </a:ext>
+                                  </a:extLst>
+                                </a:blip>
+                                <a:stretch>
+                                  <a:fillRect/>
+                                </a:stretch>
+                              </pic:blipFill>
+                              <pic:spPr>
+                                <a:xfrm>
+                                  <a:off x="0" y="0"/>
+                                  <a:ext cx="4084320" cy="3782170"/>
+                                </a:xfrm>
+                                <a:prstGeom prst="rect">
+                                  <a:avLst/>
+                                </a:prstGeom>
+                              </pic:spPr>
+                            </pic:pic>
+                          </a:graphicData>
+                        </a:graphic>
+                        <wp14:sizeRelH relativeFrom="page">
+                          <wp14:pctWidth>0</wp14:pctWidth>
+                        </wp14:sizeRelH>
+                        <wp14:sizeRelV relativeFrom="page">
+                          <wp14:pctHeight>0</wp14:pctHeight>
+                        </wp14:sizeRelV>
+                      </wp:anchor>
+                    </w:drawing>
+                  </w:r>
+                </w:p>
+              </w:tc>
+            </w:tr>
+          </w:tbl>
+          <w:p>
+            <w:pPr>
+              <w:rPr>
+                <w:b w:val="0"/>
+                <w:bCs w:val="0"/>
+              </w:rPr>
+            </w:pPr>
+          </w:p>
+          <w:p>
+            <w:pPr>
+              <w:rPr>
+                <w:b w:val="0"/>
+                <w:bCs w:val="0"/>
+              </w:rPr>
+            </w:pPr>
+          </w:p>
+          <w:p>
+            <w:pPr>
+              <w:rPr>
+                <w:b w:val="0"/>
+                <w:bCs w:val="0"/>
+              </w:rPr>
+            </w:pPr>
+          </w:p>
+          <w:p>
+            <w:pPr>
+              <w:rPr>
+                <w:b w:val="0"/>
+                <w:bCs w:val="0"/>
+              </w:rPr>
+            </w:pPr>
+          </w:p>
+          <w:p>
+            <w:pPr>
+              <w:rPr>
+                <w:b w:val="0"/>
+                <w:bCs w:val="0"/>
+              </w:rPr>
+            </w:pPr>
+          </w:p>
+          <w:p>
+            <w:pPr>
+              <w:rPr>
+                <w:b w:val="0"/>
+                <w:bCs w:val="0"/>
+              </w:rPr>
+            </w:pPr>
+          </w:p>
+          <w:p>
+            <w:pPr>
+              <w:rPr>
+                <w:b w:val="0"/>
+                <w:bCs w:val="0"/>
+              </w:rPr>
+            </w:pPr>
+          </w:p>
+          <w:p>
+            <w:pPr>
+              <w:rPr>
+                <w:b w:val="0"/>
+                <w:bCs w:val="0"/>
+              </w:rPr>
+            </w:pPr>
+          </w:p>
+          <w:p>
+            <w:pPr>
+              <w:rPr>
+                <w:b w:val="0"/>
+                <w:bCs w:val="0"/>
+              </w:rPr>
+            </w:pPr>
+          </w:p>
+          <w:p>
+            <w:pPr>
+              <w:rPr>
+                <w:b w:val="0"/>
+                <w:bCs w:val="0"/>
+              </w:rPr>
+            </w:pPr>
+          </w:p>
+          <w:p>
+            <w:r>
+              <w:rPr>
+                <w:b w:val="0"/>
+                <w:bCs w:val="0"/>
+              </w:rPr>
+              <w:t>Ho fatto il mockup della pagina iniziale di login.</w:t>
+            </w:r>
+          </w:p>
+          <w:p/>
+          <w:p>
+            <w:r>
+              <w:rPr>
+                <w:b w:val="0"/>
+                <w:bCs w:val="0"/>
+              </w:rPr>
+              <w:t>Questo è il mockup dell interfeccia che avre la pagina di login, che sara la prima pagiana visualizzata quando si entrera nel sito.</w:t>
+            </w:r>
+          </w:p>
+          <w:p/>
+          <w:p>
+            <w:pPr>
               <w:rPr>
                 <w:b w:val="0"/>
                 <w:bCs w:val="0"/>
@@ -220,560 +397,107 @@
                 <w:b w:val="0"/>
                 <w:bCs w:val="0"/>
               </w:rPr>
-              <w:t>I clienti non devo essere associati ad una tipologia di fattura.</w:t>
+              <w:t xml:space="preserve">Quando l’utente si trova a questa schermata, può loggarsi facilmente inserendo il suo username e password e infine schiacciando sul bottone </w:t>
             </w:r>
-          </w:p>
-          <w:p>
-            <w:pPr>
-              <w:pStyle w:val="NoSpacing"/>
-            </w:pPr>
-          </w:p>
-          <w:p>
-            <w:pPr>
-              <w:pStyle w:val="NoSpacing"/>
-            </w:pPr>
             <w:r>
-              <w:rPr>
-                <w:b w:val="0"/>
-                <w:bCs w:val="0"/>
-              </w:rPr>
-              <w:t>Ho sistemato la struttura logica del Database:</w:t>
-            </w:r>
-          </w:p>
-          <w:p>
-            <w:pPr>
-              <w:pStyle w:val="NoSpacing"/>
-            </w:pPr>
-          </w:p>
-          <w:p>
-            <w:pPr>
-              <w:pStyle w:val="Subtitle"/>
-            </w:pPr>
-            <w:r>
-              <w:t xml:space="preserve">La tabella </w:t>
+              <w:t>Login</w:t>
             </w:r>
             <w:r>
               <w:rPr>
                 <w:b w:val="0"/>
                 <w:bCs w:val="0"/>
               </w:rPr>
-              <w:t>Client</w:t>
-            </w:r>
-            <w:r>
-              <w:t xml:space="preserve"> contiene tutte le informazioni di un cliente, che dopo potrà essere associato a una fattura.</w:t>
+              <w:t>.</w:t>
             </w:r>
           </w:p>
+          <w:p>
+            <w:bookmarkStart w:id="0" w:name="_GoBack"/>
+            <w:bookmarkEnd w:id="0"/>
+          </w:p>
+          <w:p/>
           <w:tbl>
             <w:tblPr>
+              <w:tblStyle w:val="TableGrid"/>
               <w:tblW w:w="0" w:type="auto"/>
-              <w:tblBorders>
-                <w:top w:val="single" w:sz="4" w:space="0" w:color="auto"/>
-                <w:left w:val="single" w:sz="4" w:space="0" w:color="auto"/>
-                <w:bottom w:val="single" w:sz="4" w:space="0" w:color="auto"/>
-                <w:right w:val="single" w:sz="4" w:space="0" w:color="auto"/>
-                <w:insideH w:val="single" w:sz="4" w:space="0" w:color="auto"/>
-                <w:insideV w:val="single" w:sz="4" w:space="0" w:color="auto"/>
-              </w:tblBorders>
+              <w:tblInd w:w="299" w:type="dxa"/>
               <w:tblLook w:val="04A0" w:firstRow="1" w:lastRow="0" w:firstColumn="1" w:lastColumn="0" w:noHBand="0" w:noVBand="1"/>
             </w:tblPr>
             <w:tblGrid>
-              <w:gridCol w:w="1916"/>
-              <w:gridCol w:w="1823"/>
-              <w:gridCol w:w="5653"/>
+              <w:gridCol w:w="8788"/>
             </w:tblGrid>
             <w:tr>
-              <w:trPr>
-                <w:trHeight w:val="488"/>
-              </w:trPr>
               <w:tc>
                 <w:tcPr>
-                  <w:tcW w:w="9630" w:type="dxa"/>
-                  <w:gridSpan w:val="3"/>
-                  <w:shd w:val="clear" w:color="auto" w:fill="BDD6EE"/>
+                  <w:tcW w:w="8788" w:type="dxa"/>
                 </w:tcPr>
                 <w:p>
                   <w:pPr>
-                    <w:jc w:val="center"/>
-                    <w:rPr>
-                      <w:sz w:val="36"/>
-                      <w:szCs w:val="36"/>
-                      <w:lang w:val="it-IT"/>
-                    </w:rPr>
-                  </w:pPr>
-                  <w:r>
-                    <w:rPr>
-                      <w:sz w:val="36"/>
-                      <w:szCs w:val="36"/>
-                      <w:lang w:val="it-IT"/>
-                    </w:rPr>
-                    <w:t>Client</w:t>
-                  </w:r>
-                </w:p>
-              </w:tc>
-            </w:tr>
-            <w:tr>
-              <w:trPr>
-                <w:trHeight w:val="280"/>
-              </w:trPr>
-              <w:tc>
-                <w:tcPr>
-                  <w:tcW w:w="1951" w:type="dxa"/>
-                  <w:shd w:val="clear" w:color="auto" w:fill="auto"/>
-                </w:tcPr>
-                <w:p>
-                  <w:pPr>
-                    <w:jc w:val="center"/>
                     <w:rPr>
                       <w:b/>
                       <w:bCs/>
-                      <w:lang w:val="it-IT"/>
                     </w:rPr>
                   </w:pPr>
                   <w:r>
                     <w:rPr>
                       <w:b/>
                       <w:bCs/>
-                      <w:lang w:val="it-IT"/>
+                      <w:noProof/>
                     </w:rPr>
-                    <w:t>Nome del Dato</w:t>
-                  </w:r>
-                </w:p>
-              </w:tc>
-              <w:tc>
-                <w:tcPr>
-                  <w:tcW w:w="1843" w:type="dxa"/>
-                  <w:shd w:val="clear" w:color="auto" w:fill="auto"/>
-                </w:tcPr>
-                <w:p>
-                  <w:pPr>
-                    <w:jc w:val="center"/>
-                    <w:rPr>
-                      <w:b/>
-                      <w:bCs/>
-                      <w:lang w:val="it-IT"/>
-                    </w:rPr>
-                  </w:pPr>
-                  <w:r>
-                    <w:rPr>
-                      <w:b/>
-                      <w:bCs/>
-                      <w:lang w:val="it-IT"/>
-                    </w:rPr>
-                    <w:t>Tipo</w:t>
-                  </w:r>
-                </w:p>
-              </w:tc>
-              <w:tc>
-                <w:tcPr>
-                  <w:tcW w:w="5836" w:type="dxa"/>
-                  <w:shd w:val="clear" w:color="auto" w:fill="auto"/>
-                </w:tcPr>
-                <w:p>
-                  <w:pPr>
-                    <w:jc w:val="center"/>
-                    <w:rPr>
-                      <w:b/>
-                      <w:bCs/>
-                      <w:lang w:val="it-IT"/>
-                    </w:rPr>
-                  </w:pPr>
-                  <w:r>
-                    <w:rPr>
-                      <w:b/>
-                      <w:bCs/>
-                      <w:lang w:val="it-IT"/>
-                    </w:rPr>
-                    <w:t>Descrizione</w:t>
-                  </w:r>
-                </w:p>
-              </w:tc>
-            </w:tr>
-            <w:tr>
-              <w:trPr>
-                <w:trHeight w:val="459"/>
-              </w:trPr>
-              <w:tc>
-                <w:tcPr>
-                  <w:tcW w:w="1951" w:type="dxa"/>
-                  <w:shd w:val="clear" w:color="auto" w:fill="auto"/>
-                  <w:vAlign w:val="center"/>
-                </w:tcPr>
-                <w:p>
-                  <w:pPr>
-                    <w:rPr>
-                      <w:lang w:val="en-US"/>
-                    </w:rPr>
-                  </w:pPr>
-                  <w:r>
-                    <w:rPr>
-                      <w:lang w:val="en-US"/>
-                    </w:rPr>
-                    <w:t>id</w:t>
-                  </w:r>
-                </w:p>
-              </w:tc>
-              <w:tc>
-                <w:tcPr>
-                  <w:tcW w:w="1843" w:type="dxa"/>
-                  <w:shd w:val="clear" w:color="auto" w:fill="auto"/>
-                  <w:vAlign w:val="center"/>
-                </w:tcPr>
-                <w:p>
-                  <w:pPr>
-                    <w:rPr>
-                      <w:lang w:val="it-IT"/>
-                    </w:rPr>
-                  </w:pPr>
-                  <w:r>
-                    <w:rPr>
-                      <w:lang w:val="it-IT"/>
-                    </w:rPr>
-                    <w:t>(PK) int</w:t>
-                  </w:r>
-                </w:p>
-              </w:tc>
-              <w:tc>
-                <w:tcPr>
-                  <w:tcW w:w="5836" w:type="dxa"/>
-                  <w:shd w:val="clear" w:color="auto" w:fill="auto"/>
-                  <w:vAlign w:val="center"/>
-                </w:tcPr>
-                <w:p>
-                  <w:pPr>
-                    <w:rPr>
-                      <w:lang w:val="it-IT"/>
-                    </w:rPr>
-                  </w:pPr>
-                  <w:r>
-                    <w:rPr>
-                      <w:lang w:val="it-IT"/>
-                    </w:rPr>
-                    <w:t>Identificativo</w:t>
-                  </w:r>
-                </w:p>
-              </w:tc>
-            </w:tr>
-            <w:tr>
-              <w:trPr>
-                <w:trHeight w:val="459"/>
-              </w:trPr>
-              <w:tc>
-                <w:tcPr>
-                  <w:tcW w:w="1951" w:type="dxa"/>
-                  <w:shd w:val="clear" w:color="auto" w:fill="auto"/>
-                  <w:vAlign w:val="center"/>
-                </w:tcPr>
-                <w:p>
-                  <w:pPr>
-                    <w:rPr>
-                      <w:lang w:val="en-US"/>
-                    </w:rPr>
-                  </w:pPr>
-                  <w:r>
-                    <w:rPr>
-                      <w:lang w:val="en-US"/>
-                    </w:rPr>
-                    <w:t>name</w:t>
-                  </w:r>
-                </w:p>
-              </w:tc>
-              <w:tc>
-                <w:tcPr>
-                  <w:tcW w:w="1843" w:type="dxa"/>
-                  <w:shd w:val="clear" w:color="auto" w:fill="auto"/>
-                  <w:vAlign w:val="center"/>
-                </w:tcPr>
-                <w:p>
-                  <w:pPr>
-                    <w:rPr>
-                      <w:lang w:val="it-IT"/>
-                    </w:rPr>
-                  </w:pPr>
-                  <w:r>
-                    <w:rPr>
-                      <w:lang w:val="it-IT"/>
-                    </w:rPr>
-                    <w:t>varchar(50)</w:t>
-                  </w:r>
-                </w:p>
-              </w:tc>
-              <w:tc>
-                <w:tcPr>
-                  <w:tcW w:w="5836" w:type="dxa"/>
-                  <w:shd w:val="clear" w:color="auto" w:fill="auto"/>
-                  <w:vAlign w:val="center"/>
-                </w:tcPr>
-                <w:p>
-                  <w:pPr>
-                    <w:rPr>
-                      <w:lang w:val="it-IT"/>
-                    </w:rPr>
-                  </w:pPr>
-                  <w:r>
-                    <w:rPr>
-                      <w:lang w:val="it-IT"/>
-                    </w:rPr>
-                    <w:t>Nome</w:t>
-                  </w:r>
-                </w:p>
-              </w:tc>
-            </w:tr>
-            <w:tr>
-              <w:trPr>
-                <w:trHeight w:val="459"/>
-              </w:trPr>
-              <w:tc>
-                <w:tcPr>
-                  <w:tcW w:w="1951" w:type="dxa"/>
-                  <w:shd w:val="clear" w:color="auto" w:fill="auto"/>
-                  <w:vAlign w:val="center"/>
-                </w:tcPr>
-                <w:p>
-                  <w:pPr>
-                    <w:rPr>
-                      <w:lang w:val="en-US"/>
-                    </w:rPr>
-                  </w:pPr>
-                  <w:r>
-                    <w:rPr>
-                      <w:lang w:val="en-US"/>
-                    </w:rPr>
-                    <w:t>surname</w:t>
-                  </w:r>
-                </w:p>
-              </w:tc>
-              <w:tc>
-                <w:tcPr>
-                  <w:tcW w:w="1843" w:type="dxa"/>
-                  <w:shd w:val="clear" w:color="auto" w:fill="auto"/>
-                  <w:vAlign w:val="center"/>
-                </w:tcPr>
-                <w:p>
-                  <w:pPr>
-                    <w:rPr>
-                      <w:lang w:val="it-IT"/>
-                    </w:rPr>
-                  </w:pPr>
-                  <w:r>
-                    <w:rPr>
-                      <w:lang w:val="it-IT"/>
-                    </w:rPr>
-                    <w:t>varchar(50)</w:t>
-                  </w:r>
-                </w:p>
-              </w:tc>
-              <w:tc>
-                <w:tcPr>
-                  <w:tcW w:w="5836" w:type="dxa"/>
-                  <w:shd w:val="clear" w:color="auto" w:fill="auto"/>
-                  <w:vAlign w:val="center"/>
-                </w:tcPr>
-                <w:p>
-                  <w:pPr>
-                    <w:rPr>
-                      <w:lang w:val="it-IT"/>
-                    </w:rPr>
-                  </w:pPr>
-                  <w:r>
-                    <w:rPr>
-                      <w:lang w:val="it-IT"/>
-                    </w:rPr>
-                    <w:t>Cognome</w:t>
-                  </w:r>
-                </w:p>
-              </w:tc>
-            </w:tr>
-            <w:tr>
-              <w:trPr>
-                <w:trHeight w:val="459"/>
-              </w:trPr>
-              <w:tc>
-                <w:tcPr>
-                  <w:tcW w:w="1951" w:type="dxa"/>
-                  <w:shd w:val="clear" w:color="auto" w:fill="auto"/>
-                  <w:vAlign w:val="center"/>
-                </w:tcPr>
-                <w:p>
-                  <w:pPr>
-                    <w:rPr>
-                      <w:lang w:val="en-US"/>
-                    </w:rPr>
-                  </w:pPr>
-                  <w:r>
-                    <w:rPr>
-                      <w:lang w:val="en-US"/>
-                    </w:rPr>
-                    <w:t>street</w:t>
-                  </w:r>
-                </w:p>
-              </w:tc>
-              <w:tc>
-                <w:tcPr>
-                  <w:tcW w:w="1843" w:type="dxa"/>
-                  <w:shd w:val="clear" w:color="auto" w:fill="auto"/>
-                  <w:vAlign w:val="center"/>
-                </w:tcPr>
-                <w:p>
-                  <w:pPr>
-                    <w:rPr>
-                      <w:lang w:val="it-IT"/>
-                    </w:rPr>
-                  </w:pPr>
-                  <w:r>
-                    <w:rPr>
-                      <w:lang w:val="it-IT"/>
-                    </w:rPr>
-                    <w:t>varchar(100)</w:t>
-                  </w:r>
-                </w:p>
-              </w:tc>
-              <w:tc>
-                <w:tcPr>
-                  <w:tcW w:w="5836" w:type="dxa"/>
-                  <w:shd w:val="clear" w:color="auto" w:fill="auto"/>
-                  <w:vAlign w:val="center"/>
-                </w:tcPr>
-                <w:p>
-                  <w:pPr>
-                    <w:rPr>
-                      <w:lang w:val="it-IT"/>
-                    </w:rPr>
-                  </w:pPr>
-                  <w:r>
-                    <w:rPr>
-                      <w:lang w:val="it-IT"/>
-                    </w:rPr>
-                    <w:t>Via del indirizzo di fatturazione</w:t>
-                  </w:r>
-                </w:p>
-              </w:tc>
-            </w:tr>
-            <w:tr>
-              <w:trPr>
-                <w:trHeight w:val="459"/>
-              </w:trPr>
-              <w:tc>
-                <w:tcPr>
-                  <w:tcW w:w="1951" w:type="dxa"/>
-                  <w:shd w:val="clear" w:color="auto" w:fill="auto"/>
-                  <w:vAlign w:val="center"/>
-                </w:tcPr>
-                <w:p>
-                  <w:pPr>
-                    <w:rPr>
-                      <w:lang w:val="en-US"/>
-                    </w:rPr>
-                  </w:pPr>
-                  <w:r>
-                    <w:rPr>
-                      <w:lang w:val="en-US"/>
-                    </w:rPr>
-                    <w:t>house_no</w:t>
-                  </w:r>
-                </w:p>
-              </w:tc>
-              <w:tc>
-                <w:tcPr>
-                  <w:tcW w:w="1843" w:type="dxa"/>
-                  <w:shd w:val="clear" w:color="auto" w:fill="auto"/>
-                  <w:vAlign w:val="center"/>
-                </w:tcPr>
-                <w:p>
-                  <w:pPr>
-                    <w:rPr>
-                      <w:lang w:val="it-IT"/>
-                    </w:rPr>
-                  </w:pPr>
-                  <w:r>
-                    <w:rPr>
-                      <w:lang w:val="it-IT"/>
-                    </w:rPr>
-                    <w:t>varchar(6)</w:t>
-                  </w:r>
-                </w:p>
-              </w:tc>
-              <w:tc>
-                <w:tcPr>
-                  <w:tcW w:w="5836" w:type="dxa"/>
-                  <w:shd w:val="clear" w:color="auto" w:fill="auto"/>
-                  <w:vAlign w:val="center"/>
-                </w:tcPr>
-                <w:p>
-                  <w:pPr>
-                    <w:rPr>
-                      <w:lang w:val="it-IT"/>
-                    </w:rPr>
-                  </w:pPr>
-                  <w:r>
-                    <w:rPr>
-                      <w:lang w:val="it-IT"/>
-                    </w:rPr>
-                    <w:t>Numero civico del indirizzo di fatturazione</w:t>
-                  </w:r>
-                </w:p>
-              </w:tc>
-            </w:tr>
-            <w:tr>
-              <w:trPr>
-                <w:trHeight w:val="459"/>
-              </w:trPr>
-              <w:tc>
-                <w:tcPr>
-                  <w:tcW w:w="1951" w:type="dxa"/>
-                  <w:shd w:val="clear" w:color="auto" w:fill="auto"/>
-                  <w:vAlign w:val="center"/>
-                </w:tcPr>
-                <w:p>
-                  <w:pPr>
-                    <w:rPr>
-                      <w:lang w:val="fr-CH"/>
-                    </w:rPr>
-                  </w:pPr>
-                  <w:r>
-                    <w:rPr>
-                      <w:lang w:val="fr-CH"/>
-                    </w:rPr>
-                    <w:t>city_id</w:t>
-                  </w:r>
-                </w:p>
-              </w:tc>
-              <w:tc>
-                <w:tcPr>
-                  <w:tcW w:w="1843" w:type="dxa"/>
-                  <w:shd w:val="clear" w:color="auto" w:fill="auto"/>
-                  <w:vAlign w:val="center"/>
-                </w:tcPr>
-                <w:p>
-                  <w:pPr>
-                    <w:rPr>
-                      <w:lang w:val="it-IT"/>
-                    </w:rPr>
-                  </w:pPr>
-                  <w:r>
-                    <w:rPr>
-                      <w:lang w:val="it-IT"/>
-                    </w:rPr>
-                    <w:t>(FK) varchar(50)</w:t>
-                  </w:r>
-                </w:p>
-              </w:tc>
-              <w:tc>
-                <w:tcPr>
-                  <w:tcW w:w="5836" w:type="dxa"/>
-                  <w:shd w:val="clear" w:color="auto" w:fill="auto"/>
-                  <w:vAlign w:val="center"/>
-                </w:tcPr>
-                <w:p>
-                  <w:pPr>
-                    <w:rPr>
-                      <w:lang w:val="it-IT"/>
-                    </w:rPr>
-                  </w:pPr>
-                  <w:r>
-                    <w:rPr>
-                      <w:lang w:val="it-IT"/>
-                    </w:rPr>
-                    <w:t>Città del indirizzo di fatturazione</w:t>
+                    <w:drawing>
+                      <wp:anchor distT="0" distB="0" distL="114300" distR="114300" simplePos="0" relativeHeight="251659264" behindDoc="0" locked="0" layoutInCell="1" allowOverlap="1" wp14:anchorId="352DC6D8">
+                        <wp:simplePos x="0" y="0"/>
+                        <wp:positionH relativeFrom="column">
+                          <wp:posOffset>160482</wp:posOffset>
+                        </wp:positionH>
+                        <wp:positionV relativeFrom="paragraph">
+                          <wp:posOffset>81</wp:posOffset>
+                        </wp:positionV>
+                        <wp:extent cx="3942195" cy="3158501"/>
+                        <wp:effectExtent l="0" t="0" r="0" b="3810"/>
+                        <wp:wrapTopAndBottom/>
+                        <wp:docPr id="4" name="Picture 4"/>
+                        <wp:cNvGraphicFramePr>
+                          <a:graphicFrameLocks xmlns:a="http://schemas.openxmlformats.org/drawingml/2006/main" noChangeAspect="1"/>
+                        </wp:cNvGraphicFramePr>
+                        <a:graphic xmlns:a="http://schemas.openxmlformats.org/drawingml/2006/main">
+                          <a:graphicData uri="http://schemas.openxmlformats.org/drawingml/2006/picture">
+                            <pic:pic xmlns:pic="http://schemas.openxmlformats.org/drawingml/2006/picture">
+                              <pic:nvPicPr>
+                                <pic:cNvPr id="4" name="loginInterface.pdf"/>
+                                <pic:cNvPicPr/>
+                              </pic:nvPicPr>
+                              <pic:blipFill>
+                                <a:blip r:embed="rId9">
+                                  <a:extLst>
+                                    <a:ext uri="{28A0092B-C50C-407E-A947-70E740481C1C}">
+                                      <a14:useLocalDpi xmlns:a14="http://schemas.microsoft.com/office/drawing/2010/main" val="0"/>
+                                    </a:ext>
+                                  </a:extLst>
+                                </a:blip>
+                                <a:stretch>
+                                  <a:fillRect/>
+                                </a:stretch>
+                              </pic:blipFill>
+                              <pic:spPr>
+                                <a:xfrm>
+                                  <a:off x="0" y="0"/>
+                                  <a:ext cx="3942195" cy="3158501"/>
+                                </a:xfrm>
+                                <a:prstGeom prst="rect">
+                                  <a:avLst/>
+                                </a:prstGeom>
+                              </pic:spPr>
+                            </pic:pic>
+                          </a:graphicData>
+                        </a:graphic>
+                        <wp14:sizeRelH relativeFrom="page">
+                          <wp14:pctWidth>0</wp14:pctWidth>
+                        </wp14:sizeRelH>
+                        <wp14:sizeRelV relativeFrom="page">
+                          <wp14:pctHeight>0</wp14:pctHeight>
+                        </wp14:sizeRelV>
+                      </wp:anchor>
+                    </w:drawing>
                   </w:r>
                 </w:p>
               </w:tc>
@@ -782,3849 +506,12 @@
           <w:p>
             <w:pPr>
               <w:rPr>
-                <w:lang w:val="it-IT"/>
-              </w:rPr>
-            </w:pPr>
-          </w:p>
-          <w:p>
-            <w:pPr>
-              <w:rPr>
-                <w:lang w:val="it-IT"/>
-              </w:rPr>
-            </w:pPr>
-            <w:r>
-              <w:rPr>
-                <w:lang w:val="it-IT"/>
-              </w:rPr>
-              <w:br w:type="page"/>
-            </w:r>
-          </w:p>
-          <w:p>
-            <w:pPr>
-              <w:pStyle w:val="Subtitle"/>
-            </w:pPr>
-            <w:r>
-              <w:t xml:space="preserve">La tabella </w:t>
-            </w:r>
-            <w:r>
-              <w:rPr>
-                <w:b w:val="0"/>
-                <w:bCs w:val="0"/>
-              </w:rPr>
-              <w:t>Typology</w:t>
-            </w:r>
-            <w:r>
-              <w:t xml:space="preserve"> contiene le varie tipologie di fatture, che vengono consegnate ai clienti. </w:t>
-            </w:r>
-          </w:p>
-          <w:tbl>
-            <w:tblPr>
-              <w:tblW w:w="0" w:type="auto"/>
-              <w:tblBorders>
-                <w:top w:val="single" w:sz="4" w:space="0" w:color="auto"/>
-                <w:left w:val="single" w:sz="4" w:space="0" w:color="auto"/>
-                <w:bottom w:val="single" w:sz="4" w:space="0" w:color="auto"/>
-                <w:right w:val="single" w:sz="4" w:space="0" w:color="auto"/>
-                <w:insideH w:val="single" w:sz="4" w:space="0" w:color="auto"/>
-                <w:insideV w:val="single" w:sz="4" w:space="0" w:color="auto"/>
-              </w:tblBorders>
-              <w:tblLook w:val="04A0" w:firstRow="1" w:lastRow="0" w:firstColumn="1" w:lastColumn="0" w:noHBand="0" w:noVBand="1"/>
-            </w:tblPr>
-            <w:tblGrid>
-              <w:gridCol w:w="1905"/>
-              <w:gridCol w:w="1824"/>
-              <w:gridCol w:w="5663"/>
-            </w:tblGrid>
-            <w:tr>
-              <w:trPr>
-                <w:trHeight w:val="488"/>
-              </w:trPr>
-              <w:tc>
-                <w:tcPr>
-                  <w:tcW w:w="9630" w:type="dxa"/>
-                  <w:gridSpan w:val="3"/>
-                  <w:shd w:val="clear" w:color="auto" w:fill="BDD6EE"/>
-                </w:tcPr>
-                <w:p>
-                  <w:pPr>
-                    <w:jc w:val="center"/>
-                    <w:rPr>
-                      <w:sz w:val="36"/>
-                      <w:szCs w:val="36"/>
-                      <w:lang w:val="it-IT"/>
-                    </w:rPr>
-                  </w:pPr>
-                  <w:r>
-                    <w:rPr>
-                      <w:sz w:val="36"/>
-                      <w:szCs w:val="36"/>
-                      <w:lang w:val="it-IT"/>
-                    </w:rPr>
-                    <w:t>Typology</w:t>
-                  </w:r>
-                </w:p>
-              </w:tc>
-            </w:tr>
-            <w:tr>
-              <w:trPr>
-                <w:trHeight w:val="280"/>
-              </w:trPr>
-              <w:tc>
-                <w:tcPr>
-                  <w:tcW w:w="1951" w:type="dxa"/>
-                  <w:shd w:val="clear" w:color="auto" w:fill="auto"/>
-                </w:tcPr>
-                <w:p>
-                  <w:pPr>
-                    <w:jc w:val="center"/>
-                    <w:rPr>
-                      <w:b/>
-                      <w:bCs/>
-                      <w:lang w:val="it-IT"/>
-                    </w:rPr>
-                  </w:pPr>
-                  <w:r>
-                    <w:rPr>
-                      <w:b/>
-                      <w:bCs/>
-                      <w:lang w:val="it-IT"/>
-                    </w:rPr>
-                    <w:t>Nome del Dato</w:t>
-                  </w:r>
-                </w:p>
-              </w:tc>
-              <w:tc>
-                <w:tcPr>
-                  <w:tcW w:w="1843" w:type="dxa"/>
-                  <w:shd w:val="clear" w:color="auto" w:fill="auto"/>
-                </w:tcPr>
-                <w:p>
-                  <w:pPr>
-                    <w:jc w:val="center"/>
-                    <w:rPr>
-                      <w:b/>
-                      <w:bCs/>
-                      <w:lang w:val="it-IT"/>
-                    </w:rPr>
-                  </w:pPr>
-                  <w:r>
-                    <w:rPr>
-                      <w:b/>
-                      <w:bCs/>
-                      <w:lang w:val="it-IT"/>
-                    </w:rPr>
-                    <w:t>Tipo</w:t>
-                  </w:r>
-                </w:p>
-              </w:tc>
-              <w:tc>
-                <w:tcPr>
-                  <w:tcW w:w="5836" w:type="dxa"/>
-                  <w:shd w:val="clear" w:color="auto" w:fill="auto"/>
-                </w:tcPr>
-                <w:p>
-                  <w:pPr>
-                    <w:jc w:val="center"/>
-                    <w:rPr>
-                      <w:b/>
-                      <w:bCs/>
-                      <w:lang w:val="it-IT"/>
-                    </w:rPr>
-                  </w:pPr>
-                  <w:r>
-                    <w:rPr>
-                      <w:b/>
-                      <w:bCs/>
-                      <w:lang w:val="it-IT"/>
-                    </w:rPr>
-                    <w:t>Descrizione</w:t>
-                  </w:r>
-                </w:p>
-              </w:tc>
-            </w:tr>
-            <w:tr>
-              <w:trPr>
-                <w:trHeight w:val="459"/>
-              </w:trPr>
-              <w:tc>
-                <w:tcPr>
-                  <w:tcW w:w="1951" w:type="dxa"/>
-                  <w:shd w:val="clear" w:color="auto" w:fill="auto"/>
-                  <w:vAlign w:val="center"/>
-                </w:tcPr>
-                <w:p>
-                  <w:pPr>
-                    <w:rPr>
-                      <w:lang w:val="fr-CH"/>
-                    </w:rPr>
-                  </w:pPr>
-                  <w:r>
-                    <w:rPr>
-                      <w:lang w:val="fr-CH"/>
-                    </w:rPr>
-                    <w:t>id</w:t>
-                  </w:r>
-                </w:p>
-              </w:tc>
-              <w:tc>
-                <w:tcPr>
-                  <w:tcW w:w="1843" w:type="dxa"/>
-                  <w:shd w:val="clear" w:color="auto" w:fill="auto"/>
-                  <w:vAlign w:val="center"/>
-                </w:tcPr>
-                <w:p>
-                  <w:pPr>
-                    <w:rPr>
-                      <w:lang w:val="it-IT"/>
-                    </w:rPr>
-                  </w:pPr>
-                  <w:r>
-                    <w:rPr>
-                      <w:lang w:val="it-IT"/>
-                    </w:rPr>
-                    <w:t xml:space="preserve">(PK) </w:t>
-                  </w:r>
-                  <w:r>
-                    <w:rPr>
-                      <w:lang w:val="it-IT"/>
-                    </w:rPr>
-                    <w:t>int</w:t>
-                  </w:r>
-                </w:p>
-              </w:tc>
-              <w:tc>
-                <w:tcPr>
-                  <w:tcW w:w="5836" w:type="dxa"/>
-                  <w:shd w:val="clear" w:color="auto" w:fill="auto"/>
-                  <w:vAlign w:val="center"/>
-                </w:tcPr>
-                <w:p>
-                  <w:pPr>
-                    <w:rPr>
-                      <w:lang w:val="it-IT"/>
-                    </w:rPr>
-                  </w:pPr>
-                  <w:r>
-                    <w:rPr>
-                      <w:lang w:val="it-IT"/>
-                    </w:rPr>
-                    <w:t>Identificativo</w:t>
-                  </w:r>
-                </w:p>
-              </w:tc>
-            </w:tr>
-            <w:tr>
-              <w:trPr>
-                <w:trHeight w:val="459"/>
-              </w:trPr>
-              <w:tc>
-                <w:tcPr>
-                  <w:tcW w:w="1951" w:type="dxa"/>
-                  <w:shd w:val="clear" w:color="auto" w:fill="auto"/>
-                  <w:vAlign w:val="center"/>
-                </w:tcPr>
-                <w:p>
-                  <w:pPr>
-                    <w:rPr>
-                      <w:lang w:val="fr-CH"/>
-                    </w:rPr>
-                  </w:pPr>
-                  <w:r>
-                    <w:rPr>
-                      <w:lang w:val="fr-CH"/>
-                    </w:rPr>
-                    <w:t>name</w:t>
-                  </w:r>
-                </w:p>
-              </w:tc>
-              <w:tc>
-                <w:tcPr>
-                  <w:tcW w:w="1843" w:type="dxa"/>
-                  <w:shd w:val="clear" w:color="auto" w:fill="auto"/>
-                  <w:vAlign w:val="center"/>
-                </w:tcPr>
-                <w:p>
-                  <w:pPr>
-                    <w:rPr>
-                      <w:lang w:val="it-IT"/>
-                    </w:rPr>
-                  </w:pPr>
-                  <w:r>
-                    <w:rPr>
-                      <w:lang w:val="it-IT"/>
-                    </w:rPr>
-                    <w:t>varchar(100)</w:t>
-                  </w:r>
-                </w:p>
-              </w:tc>
-              <w:tc>
-                <w:tcPr>
-                  <w:tcW w:w="5836" w:type="dxa"/>
-                  <w:shd w:val="clear" w:color="auto" w:fill="auto"/>
-                  <w:vAlign w:val="center"/>
-                </w:tcPr>
-                <w:p>
-                  <w:pPr>
-                    <w:rPr>
-                      <w:lang w:val="it-IT"/>
-                    </w:rPr>
-                  </w:pPr>
-                  <w:r>
-                    <w:rPr>
-                      <w:lang w:val="it-IT"/>
-                    </w:rPr>
-                    <w:t>Il nome della tipologia</w:t>
-                  </w:r>
-                </w:p>
-              </w:tc>
-            </w:tr>
-          </w:tbl>
-          <w:p>
-            <w:pPr>
-              <w:rPr>
-                <w:lang w:val="it-IT"/>
-              </w:rPr>
-            </w:pPr>
-          </w:p>
-          <w:p>
-            <w:pPr>
-              <w:pStyle w:val="Subtitle"/>
-            </w:pPr>
-            <w:r>
-              <w:t xml:space="preserve">La tabella </w:t>
-            </w:r>
-            <w:r>
-              <w:rPr>
-                <w:b w:val="0"/>
-                <w:bCs w:val="0"/>
-              </w:rPr>
-              <w:t>Product</w:t>
-            </w:r>
-            <w:r>
-              <w:t xml:space="preserve"> contiene tutti le informazioni dei prodotti contenuti in una fattura/richiamo.</w:t>
-            </w:r>
-          </w:p>
-          <w:tbl>
-            <w:tblPr>
-              <w:tblW w:w="0" w:type="auto"/>
-              <w:tblBorders>
-                <w:top w:val="single" w:sz="4" w:space="0" w:color="auto"/>
-                <w:left w:val="single" w:sz="4" w:space="0" w:color="auto"/>
-                <w:bottom w:val="single" w:sz="4" w:space="0" w:color="auto"/>
-                <w:right w:val="single" w:sz="4" w:space="0" w:color="auto"/>
-                <w:insideH w:val="single" w:sz="4" w:space="0" w:color="auto"/>
-                <w:insideV w:val="single" w:sz="4" w:space="0" w:color="auto"/>
-              </w:tblBorders>
-              <w:tblLook w:val="04A0" w:firstRow="1" w:lastRow="0" w:firstColumn="1" w:lastColumn="0" w:noHBand="0" w:noVBand="1"/>
-            </w:tblPr>
-            <w:tblGrid>
-              <w:gridCol w:w="1904"/>
-              <w:gridCol w:w="1827"/>
-              <w:gridCol w:w="5661"/>
-            </w:tblGrid>
-            <w:tr>
-              <w:trPr>
-                <w:trHeight w:val="488"/>
-              </w:trPr>
-              <w:tc>
-                <w:tcPr>
-                  <w:tcW w:w="9630" w:type="dxa"/>
-                  <w:gridSpan w:val="3"/>
-                  <w:shd w:val="clear" w:color="auto" w:fill="BDD6EE"/>
-                </w:tcPr>
-                <w:p>
-                  <w:pPr>
-                    <w:jc w:val="center"/>
-                    <w:rPr>
-                      <w:sz w:val="36"/>
-                      <w:szCs w:val="36"/>
-                      <w:lang w:val="it-IT"/>
-                    </w:rPr>
-                  </w:pPr>
-                  <w:r>
-                    <w:rPr>
-                      <w:sz w:val="36"/>
-                      <w:szCs w:val="36"/>
-                      <w:lang w:val="it-IT"/>
-                    </w:rPr>
-                    <w:t>Product</w:t>
-                  </w:r>
-                </w:p>
-              </w:tc>
-            </w:tr>
-            <w:tr>
-              <w:trPr>
-                <w:trHeight w:val="280"/>
-              </w:trPr>
-              <w:tc>
-                <w:tcPr>
-                  <w:tcW w:w="1951" w:type="dxa"/>
-                  <w:shd w:val="clear" w:color="auto" w:fill="auto"/>
-                </w:tcPr>
-                <w:p>
-                  <w:pPr>
-                    <w:jc w:val="center"/>
-                    <w:rPr>
-                      <w:b/>
-                      <w:bCs/>
-                      <w:lang w:val="it-IT"/>
-                    </w:rPr>
-                  </w:pPr>
-                  <w:r>
-                    <w:rPr>
-                      <w:b/>
-                      <w:bCs/>
-                      <w:lang w:val="it-IT"/>
-                    </w:rPr>
-                    <w:t>Nome del Dato</w:t>
-                  </w:r>
-                </w:p>
-              </w:tc>
-              <w:tc>
-                <w:tcPr>
-                  <w:tcW w:w="1843" w:type="dxa"/>
-                  <w:shd w:val="clear" w:color="auto" w:fill="auto"/>
-                </w:tcPr>
-                <w:p>
-                  <w:pPr>
-                    <w:jc w:val="center"/>
-                    <w:rPr>
-                      <w:b/>
-                      <w:bCs/>
-                      <w:lang w:val="it-IT"/>
-                    </w:rPr>
-                  </w:pPr>
-                  <w:r>
-                    <w:rPr>
-                      <w:b/>
-                      <w:bCs/>
-                      <w:lang w:val="it-IT"/>
-                    </w:rPr>
-                    <w:t>Tipo</w:t>
-                  </w:r>
-                </w:p>
-              </w:tc>
-              <w:tc>
-                <w:tcPr>
-                  <w:tcW w:w="5836" w:type="dxa"/>
-                  <w:shd w:val="clear" w:color="auto" w:fill="auto"/>
-                </w:tcPr>
-                <w:p>
-                  <w:pPr>
-                    <w:jc w:val="center"/>
-                    <w:rPr>
-                      <w:b/>
-                      <w:bCs/>
-                      <w:lang w:val="it-IT"/>
-                    </w:rPr>
-                  </w:pPr>
-                  <w:r>
-                    <w:rPr>
-                      <w:b/>
-                      <w:bCs/>
-                      <w:lang w:val="it-IT"/>
-                    </w:rPr>
-                    <w:t>Descrizione</w:t>
-                  </w:r>
-                </w:p>
-              </w:tc>
-            </w:tr>
-            <w:tr>
-              <w:trPr>
-                <w:trHeight w:val="459"/>
-              </w:trPr>
-              <w:tc>
-                <w:tcPr>
-                  <w:tcW w:w="1951" w:type="dxa"/>
-                  <w:shd w:val="clear" w:color="auto" w:fill="auto"/>
-                  <w:vAlign w:val="center"/>
-                </w:tcPr>
-                <w:p>
-                  <w:pPr>
-                    <w:rPr>
-                      <w:lang w:val="it-IT"/>
-                    </w:rPr>
-                  </w:pPr>
-                  <w:r>
-                    <w:rPr>
-                      <w:lang w:val="it-IT"/>
-                    </w:rPr>
-                    <w:t>id</w:t>
-                  </w:r>
-                </w:p>
-              </w:tc>
-              <w:tc>
-                <w:tcPr>
-                  <w:tcW w:w="1843" w:type="dxa"/>
-                  <w:shd w:val="clear" w:color="auto" w:fill="auto"/>
-                  <w:vAlign w:val="center"/>
-                </w:tcPr>
-                <w:p>
-                  <w:pPr>
-                    <w:rPr>
-                      <w:lang w:val="it-IT"/>
-                    </w:rPr>
-                  </w:pPr>
-                  <w:r>
-                    <w:rPr>
-                      <w:lang w:val="it-IT"/>
-                    </w:rPr>
-                    <w:t>(PK) int</w:t>
-                  </w:r>
-                </w:p>
-              </w:tc>
-              <w:tc>
-                <w:tcPr>
-                  <w:tcW w:w="5836" w:type="dxa"/>
-                  <w:shd w:val="clear" w:color="auto" w:fill="auto"/>
-                  <w:vAlign w:val="center"/>
-                </w:tcPr>
-                <w:p>
-                  <w:pPr>
-                    <w:rPr>
-                      <w:lang w:val="it-IT"/>
-                    </w:rPr>
-                  </w:pPr>
-                  <w:r>
-                    <w:rPr>
-                      <w:lang w:val="it-IT"/>
-                    </w:rPr>
-                    <w:t>Identificativo</w:t>
-                  </w:r>
-                </w:p>
-              </w:tc>
-            </w:tr>
-            <w:tr>
-              <w:trPr>
-                <w:trHeight w:val="459"/>
-              </w:trPr>
-              <w:tc>
-                <w:tcPr>
-                  <w:tcW w:w="1951" w:type="dxa"/>
-                  <w:shd w:val="clear" w:color="auto" w:fill="auto"/>
-                  <w:vAlign w:val="center"/>
-                </w:tcPr>
-                <w:p>
-                  <w:pPr>
-                    <w:rPr>
-                      <w:lang w:val="it-IT"/>
-                    </w:rPr>
-                  </w:pPr>
-                  <w:r>
-                    <w:rPr>
-                      <w:lang w:val="it-IT"/>
-                    </w:rPr>
-                    <w:t>name</w:t>
-                  </w:r>
-                </w:p>
-              </w:tc>
-              <w:tc>
-                <w:tcPr>
-                  <w:tcW w:w="1843" w:type="dxa"/>
-                  <w:shd w:val="clear" w:color="auto" w:fill="auto"/>
-                  <w:vAlign w:val="center"/>
-                </w:tcPr>
-                <w:p>
-                  <w:pPr>
-                    <w:rPr>
-                      <w:lang w:val="it-IT"/>
-                    </w:rPr>
-                  </w:pPr>
-                  <w:r>
-                    <w:rPr>
-                      <w:lang w:val="it-IT"/>
-                    </w:rPr>
-                    <w:t>varchar(100)</w:t>
-                  </w:r>
-                </w:p>
-              </w:tc>
-              <w:tc>
-                <w:tcPr>
-                  <w:tcW w:w="5836" w:type="dxa"/>
-                  <w:shd w:val="clear" w:color="auto" w:fill="auto"/>
-                  <w:vAlign w:val="center"/>
-                </w:tcPr>
-                <w:p>
-                  <w:pPr>
-                    <w:rPr>
-                      <w:lang w:val="it-IT"/>
-                    </w:rPr>
-                  </w:pPr>
-                  <w:r>
-                    <w:rPr>
-                      <w:lang w:val="it-IT"/>
-                    </w:rPr>
-                    <w:t>Nome</w:t>
-                  </w:r>
-                </w:p>
-              </w:tc>
-            </w:tr>
-            <w:tr>
-              <w:trPr>
-                <w:trHeight w:val="459"/>
-              </w:trPr>
-              <w:tc>
-                <w:tcPr>
-                  <w:tcW w:w="1951" w:type="dxa"/>
-                  <w:shd w:val="clear" w:color="auto" w:fill="auto"/>
-                  <w:vAlign w:val="center"/>
-                </w:tcPr>
-                <w:p>
-                  <w:pPr>
-                    <w:rPr>
-                      <w:lang w:val="it-IT"/>
-                    </w:rPr>
-                  </w:pPr>
-                  <w:r>
-                    <w:rPr>
-                      <w:lang w:val="it-IT"/>
-                    </w:rPr>
-                    <w:t>price</w:t>
-                  </w:r>
-                </w:p>
-              </w:tc>
-              <w:tc>
-                <w:tcPr>
-                  <w:tcW w:w="1843" w:type="dxa"/>
-                  <w:shd w:val="clear" w:color="auto" w:fill="auto"/>
-                  <w:vAlign w:val="center"/>
-                </w:tcPr>
-                <w:p>
-                  <w:pPr>
-                    <w:rPr>
-                      <w:lang w:val="it-IT"/>
-                    </w:rPr>
-                  </w:pPr>
-                  <w:r>
-                    <w:rPr>
-                      <w:lang w:val="it-IT"/>
-                    </w:rPr>
-                    <w:t>decimal(19,4)</w:t>
-                  </w:r>
-                </w:p>
-              </w:tc>
-              <w:tc>
-                <w:tcPr>
-                  <w:tcW w:w="5836" w:type="dxa"/>
-                  <w:shd w:val="clear" w:color="auto" w:fill="auto"/>
-                  <w:vAlign w:val="center"/>
-                </w:tcPr>
-                <w:p>
-                  <w:pPr>
-                    <w:rPr>
-                      <w:lang w:val="it-IT"/>
-                    </w:rPr>
-                  </w:pPr>
-                  <w:r>
-                    <w:rPr>
-                      <w:lang w:val="it-IT"/>
-                    </w:rPr>
-                    <w:t>Prezzo</w:t>
-                  </w:r>
-                </w:p>
-              </w:tc>
-            </w:tr>
-          </w:tbl>
-          <w:p>
-            <w:pPr>
-              <w:rPr>
-                <w:lang w:val="it-IT"/>
-              </w:rPr>
-            </w:pPr>
-          </w:p>
-          <w:p>
-            <w:pPr>
-              <w:pStyle w:val="Subtitle"/>
-            </w:pPr>
-            <w:r>
-              <w:t xml:space="preserve">La tabella </w:t>
-            </w:r>
-            <w:r>
-              <w:rPr>
-                <w:b w:val="0"/>
-                <w:bCs w:val="0"/>
-              </w:rPr>
-              <w:t>Invoice</w:t>
-            </w:r>
-            <w:r>
-              <w:t xml:space="preserve"> contiene tutte le informazioni di una fattura/richiamo.</w:t>
-            </w:r>
-          </w:p>
-          <w:tbl>
-            <w:tblPr>
-              <w:tblW w:w="0" w:type="auto"/>
-              <w:tblBorders>
-                <w:top w:val="single" w:sz="4" w:space="0" w:color="auto"/>
-                <w:left w:val="single" w:sz="4" w:space="0" w:color="auto"/>
-                <w:bottom w:val="single" w:sz="4" w:space="0" w:color="auto"/>
-                <w:right w:val="single" w:sz="4" w:space="0" w:color="auto"/>
-                <w:insideH w:val="single" w:sz="4" w:space="0" w:color="auto"/>
-                <w:insideV w:val="single" w:sz="4" w:space="0" w:color="auto"/>
-              </w:tblBorders>
-              <w:tblLook w:val="04A0" w:firstRow="1" w:lastRow="0" w:firstColumn="1" w:lastColumn="0" w:noHBand="0" w:noVBand="1"/>
-            </w:tblPr>
-            <w:tblGrid>
-              <w:gridCol w:w="1931"/>
-              <w:gridCol w:w="1820"/>
-              <w:gridCol w:w="5641"/>
-            </w:tblGrid>
-            <w:tr>
-              <w:trPr>
-                <w:trHeight w:val="488"/>
-              </w:trPr>
-              <w:tc>
-                <w:tcPr>
-                  <w:tcW w:w="9630" w:type="dxa"/>
-                  <w:gridSpan w:val="3"/>
-                  <w:shd w:val="clear" w:color="auto" w:fill="BDD6EE"/>
-                </w:tcPr>
-                <w:p>
-                  <w:pPr>
-                    <w:jc w:val="center"/>
-                    <w:rPr>
-                      <w:sz w:val="36"/>
-                      <w:szCs w:val="36"/>
-                      <w:lang w:val="it-IT"/>
-                    </w:rPr>
-                  </w:pPr>
-                  <w:r>
-                    <w:rPr>
-                      <w:sz w:val="36"/>
-                      <w:szCs w:val="36"/>
-                      <w:lang w:val="it-IT"/>
-                    </w:rPr>
-                    <w:t>Invoice</w:t>
-                  </w:r>
-                </w:p>
-              </w:tc>
-            </w:tr>
-            <w:tr>
-              <w:trPr>
-                <w:trHeight w:val="280"/>
-              </w:trPr>
-              <w:tc>
-                <w:tcPr>
-                  <w:tcW w:w="1951" w:type="dxa"/>
-                  <w:shd w:val="clear" w:color="auto" w:fill="auto"/>
-                </w:tcPr>
-                <w:p>
-                  <w:pPr>
-                    <w:jc w:val="center"/>
-                    <w:rPr>
-                      <w:b/>
-                      <w:bCs/>
-                      <w:lang w:val="it-IT"/>
-                    </w:rPr>
-                  </w:pPr>
-                  <w:r>
-                    <w:rPr>
-                      <w:b/>
-                      <w:bCs/>
-                      <w:lang w:val="it-IT"/>
-                    </w:rPr>
-                    <w:t>Nome del Dato</w:t>
-                  </w:r>
-                </w:p>
-              </w:tc>
-              <w:tc>
-                <w:tcPr>
-                  <w:tcW w:w="1843" w:type="dxa"/>
-                  <w:shd w:val="clear" w:color="auto" w:fill="auto"/>
-                </w:tcPr>
-                <w:p>
-                  <w:pPr>
-                    <w:jc w:val="center"/>
-                    <w:rPr>
-                      <w:b/>
-                      <w:bCs/>
-                      <w:lang w:val="it-IT"/>
-                    </w:rPr>
-                  </w:pPr>
-                  <w:r>
-                    <w:rPr>
-                      <w:b/>
-                      <w:bCs/>
-                      <w:lang w:val="it-IT"/>
-                    </w:rPr>
-                    <w:t>Tipo</w:t>
-                  </w:r>
-                </w:p>
-              </w:tc>
-              <w:tc>
-                <w:tcPr>
-                  <w:tcW w:w="5836" w:type="dxa"/>
-                  <w:shd w:val="clear" w:color="auto" w:fill="auto"/>
-                </w:tcPr>
-                <w:p>
-                  <w:pPr>
-                    <w:jc w:val="center"/>
-                    <w:rPr>
-                      <w:b/>
-                      <w:bCs/>
-                      <w:lang w:val="it-IT"/>
-                    </w:rPr>
-                  </w:pPr>
-                  <w:r>
-                    <w:rPr>
-                      <w:b/>
-                      <w:bCs/>
-                      <w:lang w:val="it-IT"/>
-                    </w:rPr>
-                    <w:t>Descrizione</w:t>
-                  </w:r>
-                </w:p>
-              </w:tc>
-            </w:tr>
-            <w:tr>
-              <w:trPr>
-                <w:trHeight w:val="459"/>
-              </w:trPr>
-              <w:tc>
-                <w:tcPr>
-                  <w:tcW w:w="1951" w:type="dxa"/>
-                  <w:shd w:val="clear" w:color="auto" w:fill="auto"/>
-                  <w:vAlign w:val="center"/>
-                </w:tcPr>
-                <w:p>
-                  <w:pPr>
-                    <w:rPr>
-                      <w:lang w:val="it-IT"/>
-                    </w:rPr>
-                  </w:pPr>
-                  <w:r>
-                    <w:rPr>
-                      <w:lang w:val="it-IT"/>
-                    </w:rPr>
-                    <w:t>id</w:t>
-                  </w:r>
-                </w:p>
-              </w:tc>
-              <w:tc>
-                <w:tcPr>
-                  <w:tcW w:w="1843" w:type="dxa"/>
-                  <w:shd w:val="clear" w:color="auto" w:fill="auto"/>
-                  <w:vAlign w:val="center"/>
-                </w:tcPr>
-                <w:p>
-                  <w:pPr>
-                    <w:rPr>
-                      <w:lang w:val="it-IT"/>
-                    </w:rPr>
-                  </w:pPr>
-                  <w:r>
-                    <w:rPr>
-                      <w:lang w:val="it-IT"/>
-                    </w:rPr>
-                    <w:t>(PK) int</w:t>
-                  </w:r>
-                </w:p>
-              </w:tc>
-              <w:tc>
-                <w:tcPr>
-                  <w:tcW w:w="5836" w:type="dxa"/>
-                  <w:shd w:val="clear" w:color="auto" w:fill="auto"/>
-                  <w:vAlign w:val="center"/>
-                </w:tcPr>
-                <w:p>
-                  <w:pPr>
-                    <w:rPr>
-                      <w:lang w:val="it-IT"/>
-                    </w:rPr>
-                  </w:pPr>
-                  <w:r>
-                    <w:rPr>
-                      <w:lang w:val="it-IT"/>
-                    </w:rPr>
-                    <w:t>Identificativo</w:t>
-                  </w:r>
-                </w:p>
-              </w:tc>
-            </w:tr>
-            <w:tr>
-              <w:trPr>
-                <w:trHeight w:val="459"/>
-              </w:trPr>
-              <w:tc>
-                <w:tcPr>
-                  <w:tcW w:w="1951" w:type="dxa"/>
-                  <w:shd w:val="clear" w:color="auto" w:fill="auto"/>
-                  <w:vAlign w:val="center"/>
-                </w:tcPr>
-                <w:p>
-                  <w:pPr>
-                    <w:rPr>
-                      <w:lang w:val="it-IT"/>
-                    </w:rPr>
-                  </w:pPr>
-                  <w:r>
-                    <w:rPr>
-                      <w:lang w:val="it-IT"/>
-                    </w:rPr>
-                    <w:t>print_no</w:t>
-                  </w:r>
-                </w:p>
-              </w:tc>
-              <w:tc>
-                <w:tcPr>
-                  <w:tcW w:w="1843" w:type="dxa"/>
-                  <w:shd w:val="clear" w:color="auto" w:fill="auto"/>
-                  <w:vAlign w:val="center"/>
-                </w:tcPr>
-                <w:p>
-                  <w:pPr>
-                    <w:rPr>
-                      <w:lang w:val="it-IT"/>
-                    </w:rPr>
-                  </w:pPr>
-                  <w:r>
-                    <w:rPr>
-                      <w:lang w:val="it-IT"/>
-                    </w:rPr>
-                    <w:t>I</w:t>
-                  </w:r>
-                  <w:r>
-                    <w:rPr>
-                      <w:lang w:val="it-IT"/>
-                    </w:rPr>
-                    <w:t>nt</w:t>
-                  </w:r>
-                  <w:r>
-                    <w:rPr>
-                      <w:lang w:val="it-IT"/>
-                    </w:rPr>
-                    <w:t>(3)</w:t>
-                  </w:r>
-                </w:p>
-              </w:tc>
-              <w:tc>
-                <w:tcPr>
-                  <w:tcW w:w="5836" w:type="dxa"/>
-                  <w:shd w:val="clear" w:color="auto" w:fill="auto"/>
-                  <w:vAlign w:val="center"/>
-                </w:tcPr>
-                <w:p>
-                  <w:pPr>
-                    <w:rPr>
-                      <w:lang w:val="it-IT"/>
-                    </w:rPr>
-                  </w:pPr>
-                  <w:r>
-                    <w:rPr>
-                      <w:lang w:val="it-IT"/>
-                    </w:rPr>
-                    <w:t>Numero di stampe</w:t>
-                  </w:r>
-                </w:p>
-              </w:tc>
-            </w:tr>
-            <w:tr>
-              <w:trPr>
-                <w:trHeight w:val="459"/>
-              </w:trPr>
-              <w:tc>
-                <w:tcPr>
-                  <w:tcW w:w="1951" w:type="dxa"/>
-                  <w:shd w:val="clear" w:color="auto" w:fill="auto"/>
-                  <w:vAlign w:val="center"/>
-                </w:tcPr>
-                <w:p>
-                  <w:pPr>
-                    <w:rPr>
-                      <w:lang w:val="it-IT"/>
-                    </w:rPr>
-                  </w:pPr>
-                  <w:r>
-                    <w:rPr>
-                      <w:lang w:val="it-IT"/>
-                    </w:rPr>
-                    <w:t>payment_date</w:t>
-                  </w:r>
-                </w:p>
-              </w:tc>
-              <w:tc>
-                <w:tcPr>
-                  <w:tcW w:w="1843" w:type="dxa"/>
-                  <w:shd w:val="clear" w:color="auto" w:fill="auto"/>
-                  <w:vAlign w:val="center"/>
-                </w:tcPr>
-                <w:p>
-                  <w:pPr>
-                    <w:rPr>
-                      <w:lang w:val="it-IT"/>
-                    </w:rPr>
-                  </w:pPr>
-                  <w:r>
-                    <w:rPr>
-                      <w:lang w:val="it-IT"/>
-                    </w:rPr>
-                    <w:t>date</w:t>
-                  </w:r>
-                </w:p>
-              </w:tc>
-              <w:tc>
-                <w:tcPr>
-                  <w:tcW w:w="5836" w:type="dxa"/>
-                  <w:shd w:val="clear" w:color="auto" w:fill="auto"/>
-                  <w:vAlign w:val="center"/>
-                </w:tcPr>
-                <w:p>
-                  <w:pPr>
-                    <w:rPr>
-                      <w:lang w:val="it-IT"/>
-                    </w:rPr>
-                  </w:pPr>
-                  <w:r>
-                    <w:rPr>
-                      <w:lang w:val="it-IT"/>
-                    </w:rPr>
-                    <w:t xml:space="preserve">Data di pagamento </w:t>
-                  </w:r>
-                </w:p>
-              </w:tc>
-            </w:tr>
-            <w:tr>
-              <w:trPr>
-                <w:trHeight w:val="459"/>
-              </w:trPr>
-              <w:tc>
-                <w:tcPr>
-                  <w:tcW w:w="1951" w:type="dxa"/>
-                  <w:shd w:val="clear" w:color="auto" w:fill="auto"/>
-                  <w:vAlign w:val="center"/>
-                </w:tcPr>
-                <w:p>
-                  <w:pPr>
-                    <w:rPr>
-                      <w:lang w:val="it-IT"/>
-                    </w:rPr>
-                  </w:pPr>
-                  <w:r>
-                    <w:rPr>
-                      <w:lang w:val="it-IT"/>
-                    </w:rPr>
-                    <w:t>creation_date</w:t>
-                  </w:r>
-                </w:p>
-              </w:tc>
-              <w:tc>
-                <w:tcPr>
-                  <w:tcW w:w="1843" w:type="dxa"/>
-                  <w:shd w:val="clear" w:color="auto" w:fill="auto"/>
-                  <w:vAlign w:val="center"/>
-                </w:tcPr>
-                <w:p>
-                  <w:pPr>
-                    <w:rPr>
-                      <w:lang w:val="it-IT"/>
-                    </w:rPr>
-                  </w:pPr>
-                  <w:r>
-                    <w:rPr>
-                      <w:lang w:val="it-IT"/>
-                    </w:rPr>
-                    <w:t>date</w:t>
-                  </w:r>
-                </w:p>
-              </w:tc>
-              <w:tc>
-                <w:tcPr>
-                  <w:tcW w:w="5836" w:type="dxa"/>
-                  <w:shd w:val="clear" w:color="auto" w:fill="auto"/>
-                  <w:vAlign w:val="center"/>
-                </w:tcPr>
-                <w:p>
-                  <w:pPr>
-                    <w:rPr>
-                      <w:lang w:val="it-IT"/>
-                    </w:rPr>
-                  </w:pPr>
-                  <w:r>
-                    <w:rPr>
-                      <w:lang w:val="it-IT"/>
-                    </w:rPr>
-                    <w:t xml:space="preserve">Data di creazione </w:t>
-                  </w:r>
-                </w:p>
-              </w:tc>
-            </w:tr>
-            <w:tr>
-              <w:trPr>
-                <w:trHeight w:val="459"/>
-              </w:trPr>
-              <w:tc>
-                <w:tcPr>
-                  <w:tcW w:w="1951" w:type="dxa"/>
-                  <w:shd w:val="clear" w:color="auto" w:fill="auto"/>
-                  <w:vAlign w:val="center"/>
-                </w:tcPr>
-                <w:p>
-                  <w:pPr>
-                    <w:rPr>
-                      <w:lang w:val="it-IT"/>
-                    </w:rPr>
-                  </w:pPr>
-                  <w:r>
-                    <w:rPr>
-                      <w:lang w:val="it-IT"/>
-                    </w:rPr>
-                    <w:t>status</w:t>
-                  </w:r>
-                </w:p>
-              </w:tc>
-              <w:tc>
-                <w:tcPr>
-                  <w:tcW w:w="1843" w:type="dxa"/>
-                  <w:shd w:val="clear" w:color="auto" w:fill="auto"/>
-                  <w:vAlign w:val="center"/>
-                </w:tcPr>
-                <w:p>
-                  <w:pPr>
-                    <w:rPr>
-                      <w:lang w:val="it-IT"/>
-                    </w:rPr>
-                  </w:pPr>
-                  <w:r>
-                    <w:rPr>
-                      <w:lang w:val="it-IT"/>
-                    </w:rPr>
-                    <w:t>varchar(7)</w:t>
-                  </w:r>
-                </w:p>
-              </w:tc>
-              <w:tc>
-                <w:tcPr>
-                  <w:tcW w:w="5836" w:type="dxa"/>
-                  <w:shd w:val="clear" w:color="auto" w:fill="auto"/>
-                  <w:vAlign w:val="center"/>
-                </w:tcPr>
-                <w:p>
-                  <w:pPr>
-                    <w:rPr>
-                      <w:b/>
-                      <w:bCs/>
-                      <w:lang w:val="it-IT"/>
-                    </w:rPr>
-                  </w:pPr>
-                  <w:r>
-                    <w:rPr>
-                      <w:lang w:val="it-IT"/>
-                    </w:rPr>
-                    <w:t xml:space="preserve">Specifica lo stato della fattura e può avere diversi valori, che sono: </w:t>
-                  </w:r>
-                  <w:r>
-                    <w:rPr>
-                      <w:b/>
-                      <w:bCs/>
-                      <w:lang w:val="it-IT"/>
-                    </w:rPr>
-                    <w:t>saved</w:t>
-                  </w:r>
-                  <w:r>
-                    <w:rPr>
-                      <w:lang w:val="it-IT"/>
-                    </w:rPr>
-                    <w:t xml:space="preserve">; </w:t>
-                  </w:r>
-                  <w:r>
-                    <w:rPr>
-                      <w:b/>
-                      <w:bCs/>
-                      <w:lang w:val="it-IT"/>
-                    </w:rPr>
-                    <w:t>printed</w:t>
-                  </w:r>
-                  <w:r>
-                    <w:rPr>
-                      <w:lang w:val="it-IT"/>
-                    </w:rPr>
-                    <w:t>;</w:t>
-                  </w:r>
-                  <w:r>
-                    <w:rPr>
-                      <w:b/>
-                      <w:bCs/>
-                      <w:lang w:val="it-IT"/>
-                    </w:rPr>
-                    <w:t xml:space="preserve"> paid; expired</w:t>
-                  </w:r>
-                </w:p>
-              </w:tc>
-            </w:tr>
-            <w:tr>
-              <w:trPr>
-                <w:trHeight w:val="459"/>
-              </w:trPr>
-              <w:tc>
-                <w:tcPr>
-                  <w:tcW w:w="1951" w:type="dxa"/>
-                  <w:shd w:val="clear" w:color="auto" w:fill="auto"/>
-                  <w:vAlign w:val="center"/>
-                </w:tcPr>
-                <w:p>
-                  <w:pPr>
-                    <w:rPr>
-                      <w:lang w:val="it-IT"/>
-                    </w:rPr>
-                  </w:pPr>
-                  <w:r>
-                    <w:rPr>
-                      <w:lang w:val="it-IT"/>
-                    </w:rPr>
-                    <w:t>callback</w:t>
-                  </w:r>
-                </w:p>
-              </w:tc>
-              <w:tc>
-                <w:tcPr>
-                  <w:tcW w:w="1843" w:type="dxa"/>
-                  <w:shd w:val="clear" w:color="auto" w:fill="auto"/>
-                  <w:vAlign w:val="center"/>
-                </w:tcPr>
-                <w:p>
-                  <w:pPr>
-                    <w:rPr>
-                      <w:lang w:val="it-IT"/>
-                    </w:rPr>
-                  </w:pPr>
-                  <w:r>
-                    <w:rPr>
-                      <w:lang w:val="it-IT"/>
-                    </w:rPr>
-                    <w:t>tinyint</w:t>
-                  </w:r>
-                </w:p>
-              </w:tc>
-              <w:tc>
-                <w:tcPr>
-                  <w:tcW w:w="5836" w:type="dxa"/>
-                  <w:shd w:val="clear" w:color="auto" w:fill="auto"/>
-                  <w:vAlign w:val="center"/>
-                </w:tcPr>
-                <w:p>
-                  <w:pPr>
-                    <w:rPr>
-                      <w:lang w:val="it-IT"/>
-                    </w:rPr>
-                  </w:pPr>
-                  <w:r>
-                    <w:rPr>
-                      <w:lang w:val="it-IT"/>
-                    </w:rPr>
-                    <w:t>Specifica se si tratta di una fattura o di un richiamo</w:t>
-                  </w:r>
-                </w:p>
-              </w:tc>
-            </w:tr>
-            <w:tr>
-              <w:trPr>
-                <w:trHeight w:val="459"/>
-              </w:trPr>
-              <w:tc>
-                <w:tcPr>
-                  <w:tcW w:w="1951" w:type="dxa"/>
-                  <w:shd w:val="clear" w:color="auto" w:fill="auto"/>
-                  <w:vAlign w:val="center"/>
-                </w:tcPr>
-                <w:p>
-                  <w:pPr>
-                    <w:rPr>
-                      <w:lang w:val="it-IT"/>
-                    </w:rPr>
-                  </w:pPr>
-                  <w:r>
-                    <w:rPr>
-                      <w:lang w:val="it-IT"/>
-                    </w:rPr>
-                    <w:t>c</w:t>
-                  </w:r>
-                  <w:r>
-                    <w:rPr>
-                      <w:lang w:val="it-IT"/>
-                    </w:rPr>
-                    <w:t>lient</w:t>
-                  </w:r>
-                  <w:r>
-                    <w:rPr>
-                      <w:lang w:val="it-IT"/>
-                    </w:rPr>
-                    <w:t>_id</w:t>
-                  </w:r>
-                </w:p>
-              </w:tc>
-              <w:tc>
-                <w:tcPr>
-                  <w:tcW w:w="1843" w:type="dxa"/>
-                  <w:shd w:val="clear" w:color="auto" w:fill="auto"/>
-                  <w:vAlign w:val="center"/>
-                </w:tcPr>
-                <w:p>
-                  <w:pPr>
-                    <w:rPr>
-                      <w:lang w:val="it-IT"/>
-                    </w:rPr>
-                  </w:pPr>
-                  <w:r>
-                    <w:rPr>
-                      <w:lang w:val="it-IT"/>
-                    </w:rPr>
-                    <w:t>(FK) int</w:t>
-                  </w:r>
-                </w:p>
-              </w:tc>
-              <w:tc>
-                <w:tcPr>
-                  <w:tcW w:w="5836" w:type="dxa"/>
-                  <w:shd w:val="clear" w:color="auto" w:fill="auto"/>
-                  <w:vAlign w:val="center"/>
-                </w:tcPr>
-                <w:p>
-                  <w:pPr>
-                    <w:rPr>
-                      <w:lang w:val="it-IT"/>
-                    </w:rPr>
-                  </w:pPr>
-                  <w:r>
-                    <w:rPr>
-                      <w:lang w:val="it-IT"/>
-                    </w:rPr>
-                    <w:t>Cliente per il quale è stata emessa la fattura/richiamo</w:t>
-                  </w:r>
-                </w:p>
-              </w:tc>
-            </w:tr>
-            <w:tr>
-              <w:trPr>
-                <w:trHeight w:val="459"/>
-              </w:trPr>
-              <w:tc>
-                <w:tcPr>
-                  <w:tcW w:w="1951" w:type="dxa"/>
-                  <w:shd w:val="clear" w:color="auto" w:fill="auto"/>
-                  <w:vAlign w:val="center"/>
-                </w:tcPr>
-                <w:p>
-                  <w:pPr>
-                    <w:rPr>
-                      <w:lang w:val="it-IT"/>
-                    </w:rPr>
-                  </w:pPr>
-                  <w:r>
-                    <w:rPr>
-                      <w:lang w:val="it-IT"/>
-                    </w:rPr>
-                    <w:t>typology_id</w:t>
-                  </w:r>
-                </w:p>
-              </w:tc>
-              <w:tc>
-                <w:tcPr>
-                  <w:tcW w:w="1843" w:type="dxa"/>
-                  <w:shd w:val="clear" w:color="auto" w:fill="auto"/>
-                  <w:vAlign w:val="center"/>
-                </w:tcPr>
-                <w:p>
-                  <w:pPr>
-                    <w:rPr>
-                      <w:lang w:val="it-IT"/>
-                    </w:rPr>
-                  </w:pPr>
-                  <w:r>
-                    <w:rPr>
-                      <w:lang w:val="it-IT"/>
-                    </w:rPr>
-                    <w:t>(FK) varchar(100)</w:t>
-                  </w:r>
-                </w:p>
-              </w:tc>
-              <w:tc>
-                <w:tcPr>
-                  <w:tcW w:w="5836" w:type="dxa"/>
-                  <w:shd w:val="clear" w:color="auto" w:fill="auto"/>
-                  <w:vAlign w:val="center"/>
-                </w:tcPr>
-                <w:p>
-                  <w:pPr>
-                    <w:rPr>
-                      <w:lang w:val="it-IT"/>
-                    </w:rPr>
-                  </w:pPr>
-                  <w:r>
-                    <w:rPr>
-                      <w:lang w:val="it-IT"/>
-                    </w:rPr>
-                    <w:t>La tipologia alla quale è associata la fattura/richiamo</w:t>
-                  </w:r>
-                </w:p>
-              </w:tc>
-            </w:tr>
-          </w:tbl>
-          <w:p>
-            <w:pPr>
-              <w:pStyle w:val="Subtitle"/>
-            </w:pPr>
-            <w:r>
-              <w:br w:type="page"/>
-            </w:r>
-            <w:r>
-              <w:t xml:space="preserve">La tabella </w:t>
-            </w:r>
-            <w:r>
-              <w:rPr>
-                <w:b w:val="0"/>
-                <w:bCs w:val="0"/>
-              </w:rPr>
-              <w:t>Inserted</w:t>
-            </w:r>
-            <w:r>
-              <w:t xml:space="preserve"> contiene </w:t>
-            </w:r>
-            <w:r>
-              <w:t>le informazioni che ci sono nel associazione di un prodotto con una fattura.</w:t>
-            </w:r>
-          </w:p>
-          <w:tbl>
-            <w:tblPr>
-              <w:tblW w:w="0" w:type="auto"/>
-              <w:tblBorders>
-                <w:top w:val="single" w:sz="4" w:space="0" w:color="auto"/>
-                <w:left w:val="single" w:sz="4" w:space="0" w:color="auto"/>
-                <w:bottom w:val="single" w:sz="4" w:space="0" w:color="auto"/>
-                <w:right w:val="single" w:sz="4" w:space="0" w:color="auto"/>
-                <w:insideH w:val="single" w:sz="4" w:space="0" w:color="auto"/>
-                <w:insideV w:val="single" w:sz="4" w:space="0" w:color="auto"/>
-              </w:tblBorders>
-              <w:tblLook w:val="04A0" w:firstRow="1" w:lastRow="0" w:firstColumn="1" w:lastColumn="0" w:noHBand="0" w:noVBand="1"/>
-            </w:tblPr>
-            <w:tblGrid>
-              <w:gridCol w:w="1921"/>
-              <w:gridCol w:w="1795"/>
-              <w:gridCol w:w="5676"/>
-            </w:tblGrid>
-            <w:tr>
-              <w:trPr>
-                <w:trHeight w:val="488"/>
-              </w:trPr>
-              <w:tc>
-                <w:tcPr>
-                  <w:tcW w:w="9630" w:type="dxa"/>
-                  <w:gridSpan w:val="3"/>
-                  <w:shd w:val="clear" w:color="auto" w:fill="BDD6EE"/>
-                </w:tcPr>
-                <w:p>
-                  <w:pPr>
-                    <w:jc w:val="center"/>
-                    <w:rPr>
-                      <w:sz w:val="36"/>
-                      <w:szCs w:val="36"/>
-                      <w:lang w:val="it-IT"/>
-                    </w:rPr>
-                  </w:pPr>
-                  <w:r>
-                    <w:rPr>
-                      <w:sz w:val="36"/>
-                      <w:szCs w:val="36"/>
-                      <w:lang w:val="it-IT"/>
-                    </w:rPr>
-                    <w:t>Inserted</w:t>
-                  </w:r>
-                </w:p>
-              </w:tc>
-            </w:tr>
-            <w:tr>
-              <w:trPr>
-                <w:trHeight w:val="280"/>
-              </w:trPr>
-              <w:tc>
-                <w:tcPr>
-                  <w:tcW w:w="1951" w:type="dxa"/>
-                  <w:shd w:val="clear" w:color="auto" w:fill="auto"/>
-                </w:tcPr>
-                <w:p>
-                  <w:pPr>
-                    <w:jc w:val="center"/>
-                    <w:rPr>
-                      <w:b/>
-                      <w:bCs/>
-                      <w:lang w:val="it-IT"/>
-                    </w:rPr>
-                  </w:pPr>
-                  <w:r>
-                    <w:rPr>
-                      <w:b/>
-                      <w:bCs/>
-                      <w:lang w:val="it-IT"/>
-                    </w:rPr>
-                    <w:t>Nome del Dato</w:t>
-                  </w:r>
-                </w:p>
-              </w:tc>
-              <w:tc>
-                <w:tcPr>
-                  <w:tcW w:w="1843" w:type="dxa"/>
-                  <w:shd w:val="clear" w:color="auto" w:fill="auto"/>
-                </w:tcPr>
-                <w:p>
-                  <w:pPr>
-                    <w:jc w:val="center"/>
-                    <w:rPr>
-                      <w:b/>
-                      <w:bCs/>
-                      <w:lang w:val="it-IT"/>
-                    </w:rPr>
-                  </w:pPr>
-                  <w:r>
-                    <w:rPr>
-                      <w:b/>
-                      <w:bCs/>
-                      <w:lang w:val="it-IT"/>
-                    </w:rPr>
-                    <w:t>Tipo</w:t>
-                  </w:r>
-                </w:p>
-              </w:tc>
-              <w:tc>
-                <w:tcPr>
-                  <w:tcW w:w="5836" w:type="dxa"/>
-                  <w:shd w:val="clear" w:color="auto" w:fill="auto"/>
-                </w:tcPr>
-                <w:p>
-                  <w:pPr>
-                    <w:jc w:val="center"/>
-                    <w:rPr>
-                      <w:b/>
-                      <w:bCs/>
-                      <w:lang w:val="it-IT"/>
-                    </w:rPr>
-                  </w:pPr>
-                  <w:r>
-                    <w:rPr>
-                      <w:b/>
-                      <w:bCs/>
-                      <w:lang w:val="it-IT"/>
-                    </w:rPr>
-                    <w:t>Descrizione</w:t>
-                  </w:r>
-                </w:p>
-              </w:tc>
-            </w:tr>
-            <w:tr>
-              <w:trPr>
-                <w:trHeight w:val="459"/>
-              </w:trPr>
-              <w:tc>
-                <w:tcPr>
-                  <w:tcW w:w="1951" w:type="dxa"/>
-                  <w:shd w:val="clear" w:color="auto" w:fill="auto"/>
-                  <w:vAlign w:val="center"/>
-                </w:tcPr>
-                <w:p>
-                  <w:pPr>
-                    <w:rPr>
-                      <w:lang w:val="it-IT"/>
-                    </w:rPr>
-                  </w:pPr>
-                  <w:r>
-                    <w:rPr>
-                      <w:lang w:val="it-IT"/>
-                    </w:rPr>
-                    <w:t>product_</w:t>
-                  </w:r>
-                  <w:r>
-                    <w:rPr>
-                      <w:lang w:val="it-IT"/>
-                    </w:rPr>
-                    <w:t>id</w:t>
-                  </w:r>
-                </w:p>
-              </w:tc>
-              <w:tc>
-                <w:tcPr>
-                  <w:tcW w:w="1843" w:type="dxa"/>
-                  <w:shd w:val="clear" w:color="auto" w:fill="auto"/>
-                  <w:vAlign w:val="center"/>
-                </w:tcPr>
-                <w:p>
-                  <w:pPr>
-                    <w:rPr>
-                      <w:lang w:val="it-IT"/>
-                    </w:rPr>
-                  </w:pPr>
-                  <w:r>
-                    <w:rPr>
-                      <w:lang w:val="it-IT"/>
-                    </w:rPr>
-                    <w:t>(PK) int</w:t>
-                  </w:r>
-                </w:p>
-              </w:tc>
-              <w:tc>
-                <w:tcPr>
-                  <w:tcW w:w="5836" w:type="dxa"/>
-                  <w:shd w:val="clear" w:color="auto" w:fill="auto"/>
-                  <w:vAlign w:val="center"/>
-                </w:tcPr>
-                <w:p>
-                  <w:pPr>
-                    <w:rPr>
-                      <w:lang w:val="it-IT"/>
-                    </w:rPr>
-                  </w:pPr>
-                  <w:r>
-                    <w:rPr>
-                      <w:lang w:val="it-IT"/>
-                    </w:rPr>
-                    <w:t>Identificativo</w:t>
-                  </w:r>
-                  <w:r>
-                    <w:rPr>
-                      <w:lang w:val="it-IT"/>
-                    </w:rPr>
-                    <w:t xml:space="preserve"> del prodotto associato</w:t>
-                  </w:r>
-                </w:p>
-              </w:tc>
-            </w:tr>
-            <w:tr>
-              <w:trPr>
-                <w:trHeight w:val="459"/>
-              </w:trPr>
-              <w:tc>
-                <w:tcPr>
-                  <w:tcW w:w="1951" w:type="dxa"/>
-                  <w:shd w:val="clear" w:color="auto" w:fill="auto"/>
-                  <w:vAlign w:val="center"/>
-                </w:tcPr>
-                <w:p>
-                  <w:pPr>
-                    <w:rPr>
-                      <w:lang w:val="it-IT"/>
-                    </w:rPr>
-                  </w:pPr>
-                  <w:r>
-                    <w:rPr>
-                      <w:lang w:val="it-IT"/>
-                    </w:rPr>
-                    <w:t>invoice_</w:t>
-                  </w:r>
-                  <w:r>
-                    <w:rPr>
-                      <w:lang w:val="it-IT"/>
-                    </w:rPr>
-                    <w:t>id</w:t>
-                  </w:r>
-                </w:p>
-              </w:tc>
-              <w:tc>
-                <w:tcPr>
-                  <w:tcW w:w="1843" w:type="dxa"/>
-                  <w:shd w:val="clear" w:color="auto" w:fill="auto"/>
-                  <w:vAlign w:val="center"/>
-                </w:tcPr>
-                <w:p>
-                  <w:pPr>
-                    <w:rPr>
-                      <w:lang w:val="it-IT"/>
-                    </w:rPr>
-                  </w:pPr>
-                  <w:r>
-                    <w:rPr>
-                      <w:lang w:val="it-IT"/>
-                    </w:rPr>
-                    <w:t>(PK) int</w:t>
-                  </w:r>
-                </w:p>
-              </w:tc>
-              <w:tc>
-                <w:tcPr>
-                  <w:tcW w:w="5836" w:type="dxa"/>
-                  <w:shd w:val="clear" w:color="auto" w:fill="auto"/>
-                  <w:vAlign w:val="center"/>
-                </w:tcPr>
-                <w:p>
-                  <w:pPr>
-                    <w:rPr>
-                      <w:lang w:val="it-IT"/>
-                    </w:rPr>
-                  </w:pPr>
-                  <w:r>
-                    <w:rPr>
-                      <w:lang w:val="it-IT"/>
-                    </w:rPr>
-                    <w:t>Identificativo</w:t>
-                  </w:r>
-                  <w:r>
-                    <w:rPr>
-                      <w:lang w:val="it-IT"/>
-                    </w:rPr>
-                    <w:t xml:space="preserve"> della fattura/richiamo associato</w:t>
-                  </w:r>
-                </w:p>
-              </w:tc>
-            </w:tr>
-            <w:tr>
-              <w:trPr>
-                <w:trHeight w:val="646"/>
-              </w:trPr>
-              <w:tc>
-                <w:tcPr>
-                  <w:tcW w:w="1951" w:type="dxa"/>
-                  <w:shd w:val="clear" w:color="auto" w:fill="auto"/>
-                  <w:vAlign w:val="center"/>
-                </w:tcPr>
-                <w:p>
-                  <w:pPr>
-                    <w:rPr>
-                      <w:lang w:val="en-US"/>
-                    </w:rPr>
-                  </w:pPr>
-                  <w:r>
-                    <w:rPr>
-                      <w:lang w:val="en-US"/>
-                    </w:rPr>
-                    <w:t>sell_date</w:t>
-                  </w:r>
-                </w:p>
-              </w:tc>
-              <w:tc>
-                <w:tcPr>
-                  <w:tcW w:w="1843" w:type="dxa"/>
-                  <w:shd w:val="clear" w:color="auto" w:fill="auto"/>
-                  <w:vAlign w:val="center"/>
-                </w:tcPr>
-                <w:p>
-                  <w:pPr>
-                    <w:rPr>
-                      <w:lang w:val="it-IT"/>
-                    </w:rPr>
-                  </w:pPr>
-                  <w:r>
-                    <w:rPr>
-                      <w:lang w:val="it-IT"/>
-                    </w:rPr>
-                    <w:t>date</w:t>
-                  </w:r>
-                </w:p>
-              </w:tc>
-              <w:tc>
-                <w:tcPr>
-                  <w:tcW w:w="5836" w:type="dxa"/>
-                  <w:shd w:val="clear" w:color="auto" w:fill="auto"/>
-                  <w:vAlign w:val="center"/>
-                </w:tcPr>
-                <w:p>
-                  <w:pPr>
-                    <w:rPr>
-                      <w:lang w:val="it-IT"/>
-                    </w:rPr>
-                  </w:pPr>
-                  <w:r>
-                    <w:rPr>
-                      <w:lang w:val="it-IT"/>
-                    </w:rPr>
-                    <w:t>Data di quando è stata effettuata la vendita di un prodotto/servizio</w:t>
-                  </w:r>
-                </w:p>
-              </w:tc>
-            </w:tr>
-          </w:tbl>
-          <w:p>
-            <w:pPr>
-              <w:rPr>
-                <w:lang w:val="it-IT"/>
-              </w:rPr>
-            </w:pPr>
-          </w:p>
-          <w:p>
-            <w:pPr>
-              <w:pStyle w:val="Subtitle"/>
-            </w:pPr>
-            <w:r>
-              <w:t xml:space="preserve">La tabella </w:t>
-            </w:r>
-            <w:r>
-              <w:rPr>
-                <w:b w:val="0"/>
-                <w:bCs w:val="0"/>
-              </w:rPr>
-              <w:t>Company</w:t>
-            </w:r>
-            <w:r>
-              <w:t xml:space="preserve"> contiene tutte le informazioni </w:t>
-            </w:r>
-            <w:r>
-              <w:t>dell’azienda.</w:t>
-            </w:r>
-          </w:p>
-          <w:tbl>
-            <w:tblPr>
-              <w:tblW w:w="0" w:type="auto"/>
-              <w:tblBorders>
-                <w:top w:val="single" w:sz="4" w:space="0" w:color="auto"/>
-                <w:left w:val="single" w:sz="4" w:space="0" w:color="auto"/>
-                <w:bottom w:val="single" w:sz="4" w:space="0" w:color="auto"/>
-                <w:right w:val="single" w:sz="4" w:space="0" w:color="auto"/>
-                <w:insideH w:val="single" w:sz="4" w:space="0" w:color="auto"/>
-                <w:insideV w:val="single" w:sz="4" w:space="0" w:color="auto"/>
-              </w:tblBorders>
-              <w:tblLook w:val="04A0" w:firstRow="1" w:lastRow="0" w:firstColumn="1" w:lastColumn="0" w:noHBand="0" w:noVBand="1"/>
-            </w:tblPr>
-            <w:tblGrid>
-              <w:gridCol w:w="1917"/>
-              <w:gridCol w:w="1823"/>
-              <w:gridCol w:w="5652"/>
-            </w:tblGrid>
-            <w:tr>
-              <w:trPr>
-                <w:trHeight w:val="488"/>
-              </w:trPr>
-              <w:tc>
-                <w:tcPr>
-                  <w:tcW w:w="9630" w:type="dxa"/>
-                  <w:gridSpan w:val="3"/>
-                  <w:shd w:val="clear" w:color="auto" w:fill="BDD6EE"/>
-                </w:tcPr>
-                <w:p>
-                  <w:pPr>
-                    <w:jc w:val="center"/>
-                    <w:rPr>
-                      <w:sz w:val="36"/>
-                      <w:szCs w:val="36"/>
-                      <w:lang w:val="it-IT"/>
-                    </w:rPr>
-                  </w:pPr>
-                  <w:r>
-                    <w:rPr>
-                      <w:sz w:val="36"/>
-                      <w:szCs w:val="36"/>
-                      <w:lang w:val="it-IT"/>
-                    </w:rPr>
-                    <w:t>Company</w:t>
-                  </w:r>
-                </w:p>
-              </w:tc>
-            </w:tr>
-            <w:tr>
-              <w:trPr>
-                <w:trHeight w:val="280"/>
-              </w:trPr>
-              <w:tc>
-                <w:tcPr>
-                  <w:tcW w:w="1951" w:type="dxa"/>
-                  <w:shd w:val="clear" w:color="auto" w:fill="auto"/>
-                </w:tcPr>
-                <w:p>
-                  <w:pPr>
-                    <w:jc w:val="center"/>
-                    <w:rPr>
-                      <w:b/>
-                      <w:bCs/>
-                      <w:lang w:val="it-IT"/>
-                    </w:rPr>
-                  </w:pPr>
-                  <w:r>
-                    <w:rPr>
-                      <w:b/>
-                      <w:bCs/>
-                      <w:lang w:val="it-IT"/>
-                    </w:rPr>
-                    <w:t>Nome del Dato</w:t>
-                  </w:r>
-                </w:p>
-              </w:tc>
-              <w:tc>
-                <w:tcPr>
-                  <w:tcW w:w="1843" w:type="dxa"/>
-                  <w:shd w:val="clear" w:color="auto" w:fill="auto"/>
-                </w:tcPr>
-                <w:p>
-                  <w:pPr>
-                    <w:jc w:val="center"/>
-                    <w:rPr>
-                      <w:b/>
-                      <w:bCs/>
-                      <w:lang w:val="it-IT"/>
-                    </w:rPr>
-                  </w:pPr>
-                  <w:r>
-                    <w:rPr>
-                      <w:b/>
-                      <w:bCs/>
-                      <w:lang w:val="it-IT"/>
-                    </w:rPr>
-                    <w:t>Tipo</w:t>
-                  </w:r>
-                </w:p>
-              </w:tc>
-              <w:tc>
-                <w:tcPr>
-                  <w:tcW w:w="5836" w:type="dxa"/>
-                  <w:shd w:val="clear" w:color="auto" w:fill="auto"/>
-                </w:tcPr>
-                <w:p>
-                  <w:pPr>
-                    <w:jc w:val="center"/>
-                    <w:rPr>
-                      <w:b/>
-                      <w:bCs/>
-                      <w:lang w:val="it-IT"/>
-                    </w:rPr>
-                  </w:pPr>
-                  <w:r>
-                    <w:rPr>
-                      <w:b/>
-                      <w:bCs/>
-                      <w:lang w:val="it-IT"/>
-                    </w:rPr>
-                    <w:t>Descrizione</w:t>
-                  </w:r>
-                </w:p>
-              </w:tc>
-            </w:tr>
-            <w:tr>
-              <w:trPr>
-                <w:trHeight w:val="459"/>
-              </w:trPr>
-              <w:tc>
-                <w:tcPr>
-                  <w:tcW w:w="1951" w:type="dxa"/>
-                  <w:shd w:val="clear" w:color="auto" w:fill="auto"/>
-                  <w:vAlign w:val="center"/>
-                </w:tcPr>
-                <w:p>
-                  <w:pPr>
-                    <w:rPr>
-                      <w:lang w:val="it-IT"/>
-                    </w:rPr>
-                  </w:pPr>
-                  <w:r>
-                    <w:rPr>
-                      <w:lang w:val="it-IT"/>
-                    </w:rPr>
-                    <w:t>id</w:t>
-                  </w:r>
-                </w:p>
-              </w:tc>
-              <w:tc>
-                <w:tcPr>
-                  <w:tcW w:w="1843" w:type="dxa"/>
-                  <w:shd w:val="clear" w:color="auto" w:fill="auto"/>
-                  <w:vAlign w:val="center"/>
-                </w:tcPr>
-                <w:p>
-                  <w:pPr>
-                    <w:rPr>
-                      <w:lang w:val="it-IT"/>
-                    </w:rPr>
-                  </w:pPr>
-                  <w:r>
-                    <w:rPr>
-                      <w:lang w:val="it-IT"/>
-                    </w:rPr>
-                    <w:t>(PK) int</w:t>
-                  </w:r>
-                </w:p>
-              </w:tc>
-              <w:tc>
-                <w:tcPr>
-                  <w:tcW w:w="5836" w:type="dxa"/>
-                  <w:shd w:val="clear" w:color="auto" w:fill="auto"/>
-                  <w:vAlign w:val="center"/>
-                </w:tcPr>
-                <w:p>
-                  <w:pPr>
-                    <w:rPr>
-                      <w:lang w:val="it-IT"/>
-                    </w:rPr>
-                  </w:pPr>
-                  <w:r>
-                    <w:rPr>
-                      <w:lang w:val="it-IT"/>
-                    </w:rPr>
-                    <w:t>Identificativo</w:t>
-                  </w:r>
-                </w:p>
-              </w:tc>
-            </w:tr>
-            <w:tr>
-              <w:trPr>
-                <w:trHeight w:val="459"/>
-              </w:trPr>
-              <w:tc>
-                <w:tcPr>
-                  <w:tcW w:w="1951" w:type="dxa"/>
-                  <w:shd w:val="clear" w:color="auto" w:fill="auto"/>
-                  <w:vAlign w:val="center"/>
-                </w:tcPr>
-                <w:p>
-                  <w:pPr>
-                    <w:rPr>
-                      <w:lang w:val="it-IT"/>
-                    </w:rPr>
-                  </w:pPr>
-                  <w:r>
-                    <w:rPr>
-                      <w:lang w:val="it-IT"/>
-                    </w:rPr>
-                    <w:t>name</w:t>
-                  </w:r>
-                </w:p>
-              </w:tc>
-              <w:tc>
-                <w:tcPr>
-                  <w:tcW w:w="1843" w:type="dxa"/>
-                  <w:shd w:val="clear" w:color="auto" w:fill="auto"/>
-                  <w:vAlign w:val="center"/>
-                </w:tcPr>
-                <w:p>
-                  <w:pPr>
-                    <w:rPr>
-                      <w:lang w:val="it-IT"/>
-                    </w:rPr>
-                  </w:pPr>
-                  <w:r>
-                    <w:rPr>
-                      <w:lang w:val="it-IT"/>
-                    </w:rPr>
-                    <w:t>varchar(50)</w:t>
-                  </w:r>
-                </w:p>
-              </w:tc>
-              <w:tc>
-                <w:tcPr>
-                  <w:tcW w:w="5836" w:type="dxa"/>
-                  <w:shd w:val="clear" w:color="auto" w:fill="auto"/>
-                  <w:vAlign w:val="center"/>
-                </w:tcPr>
-                <w:p>
-                  <w:pPr>
-                    <w:rPr>
-                      <w:lang w:val="it-IT"/>
-                    </w:rPr>
-                  </w:pPr>
-                  <w:r>
-                    <w:rPr>
-                      <w:lang w:val="it-IT"/>
-                    </w:rPr>
-                    <w:t>Nome</w:t>
-                  </w:r>
-                </w:p>
-              </w:tc>
-            </w:tr>
-            <w:tr>
-              <w:trPr>
-                <w:trHeight w:val="459"/>
-              </w:trPr>
-              <w:tc>
-                <w:tcPr>
-                  <w:tcW w:w="1951" w:type="dxa"/>
-                  <w:shd w:val="clear" w:color="auto" w:fill="auto"/>
-                  <w:vAlign w:val="center"/>
-                </w:tcPr>
-                <w:p>
-                  <w:pPr>
-                    <w:rPr>
-                      <w:lang w:val="it-IT"/>
-                    </w:rPr>
-                  </w:pPr>
-                  <w:r>
-                    <w:rPr>
-                      <w:lang w:val="it-IT"/>
-                    </w:rPr>
-                    <w:t>logo_path</w:t>
-                  </w:r>
-                </w:p>
-              </w:tc>
-              <w:tc>
-                <w:tcPr>
-                  <w:tcW w:w="1843" w:type="dxa"/>
-                  <w:shd w:val="clear" w:color="auto" w:fill="auto"/>
-                  <w:vAlign w:val="center"/>
-                </w:tcPr>
-                <w:p>
-                  <w:pPr>
-                    <w:rPr>
-                      <w:lang w:val="it-IT"/>
-                    </w:rPr>
-                  </w:pPr>
-                  <w:r>
-                    <w:rPr>
-                      <w:lang w:val="it-IT"/>
-                    </w:rPr>
-                    <w:t>varchar(100)</w:t>
-                  </w:r>
-                </w:p>
-              </w:tc>
-              <w:tc>
-                <w:tcPr>
-                  <w:tcW w:w="5836" w:type="dxa"/>
-                  <w:shd w:val="clear" w:color="auto" w:fill="auto"/>
-                  <w:vAlign w:val="center"/>
-                </w:tcPr>
-                <w:p>
-                  <w:pPr>
-                    <w:rPr>
-                      <w:lang w:val="it-IT"/>
-                    </w:rPr>
-                  </w:pPr>
-                  <w:r>
-                    <w:rPr>
-                      <w:lang w:val="it-IT"/>
-                    </w:rPr>
-                    <w:t>Il percorso sul server per poter ottenere il logo dell’azienda</w:t>
-                  </w:r>
-                </w:p>
-              </w:tc>
-            </w:tr>
-            <w:tr>
-              <w:trPr>
-                <w:trHeight w:val="459"/>
-              </w:trPr>
-              <w:tc>
-                <w:tcPr>
-                  <w:tcW w:w="1951" w:type="dxa"/>
-                  <w:shd w:val="clear" w:color="auto" w:fill="auto"/>
-                  <w:vAlign w:val="center"/>
-                </w:tcPr>
-                <w:p>
-                  <w:pPr>
-                    <w:rPr>
-                      <w:lang w:val="it-IT"/>
-                    </w:rPr>
-                  </w:pPr>
-                  <w:r>
-                    <w:rPr>
-                      <w:lang w:val="it-IT"/>
-                    </w:rPr>
-                    <w:t>iban</w:t>
-                  </w:r>
-                </w:p>
-              </w:tc>
-              <w:tc>
-                <w:tcPr>
-                  <w:tcW w:w="1843" w:type="dxa"/>
-                  <w:shd w:val="clear" w:color="auto" w:fill="auto"/>
-                  <w:vAlign w:val="center"/>
-                </w:tcPr>
-                <w:p>
-                  <w:pPr>
-                    <w:rPr>
-                      <w:lang w:val="it-IT"/>
-                    </w:rPr>
-                  </w:pPr>
-                  <w:r>
-                    <w:rPr>
-                      <w:lang w:val="it-IT"/>
-                    </w:rPr>
-                    <w:t>varchar(30)</w:t>
-                  </w:r>
-                </w:p>
-              </w:tc>
-              <w:tc>
-                <w:tcPr>
-                  <w:tcW w:w="5836" w:type="dxa"/>
-                  <w:shd w:val="clear" w:color="auto" w:fill="auto"/>
-                  <w:vAlign w:val="center"/>
-                </w:tcPr>
-                <w:p>
-                  <w:pPr>
-                    <w:rPr>
-                      <w:lang w:val="it-IT"/>
-                    </w:rPr>
-                  </w:pPr>
-                  <w:r>
-                    <w:rPr>
-                      <w:lang w:val="it-IT"/>
-                    </w:rPr>
-                    <w:t>Il numero del conto dell’azienda</w:t>
-                  </w:r>
-                </w:p>
-              </w:tc>
-            </w:tr>
-            <w:tr>
-              <w:trPr>
-                <w:trHeight w:val="459"/>
-              </w:trPr>
-              <w:tc>
-                <w:tcPr>
-                  <w:tcW w:w="1951" w:type="dxa"/>
-                  <w:shd w:val="clear" w:color="auto" w:fill="auto"/>
-                  <w:vAlign w:val="center"/>
-                </w:tcPr>
-                <w:p>
-                  <w:pPr>
-                    <w:rPr>
-                      <w:lang w:val="it-IT"/>
-                    </w:rPr>
-                  </w:pPr>
-                  <w:r>
-                    <w:rPr>
-                      <w:lang w:val="it-IT"/>
-                    </w:rPr>
-                    <w:t>street</w:t>
-                  </w:r>
-                </w:p>
-              </w:tc>
-              <w:tc>
-                <w:tcPr>
-                  <w:tcW w:w="1843" w:type="dxa"/>
-                  <w:shd w:val="clear" w:color="auto" w:fill="auto"/>
-                  <w:vAlign w:val="center"/>
-                </w:tcPr>
-                <w:p>
-                  <w:pPr>
-                    <w:rPr>
-                      <w:lang w:val="it-IT"/>
-                    </w:rPr>
-                  </w:pPr>
-                  <w:r>
-                    <w:rPr>
-                      <w:lang w:val="it-IT"/>
-                    </w:rPr>
-                    <w:t>varchar(100)</w:t>
-                  </w:r>
-                </w:p>
-              </w:tc>
-              <w:tc>
-                <w:tcPr>
-                  <w:tcW w:w="5836" w:type="dxa"/>
-                  <w:shd w:val="clear" w:color="auto" w:fill="auto"/>
-                  <w:vAlign w:val="center"/>
-                </w:tcPr>
-                <w:p>
-                  <w:pPr>
-                    <w:rPr>
-                      <w:lang w:val="it-IT"/>
-                    </w:rPr>
-                  </w:pPr>
-                  <w:r>
-                    <w:rPr>
-                      <w:lang w:val="it-IT"/>
-                    </w:rPr>
-                    <w:t>Via di fatturazione dell’azienda</w:t>
-                  </w:r>
-                </w:p>
-              </w:tc>
-            </w:tr>
-            <w:tr>
-              <w:trPr>
-                <w:trHeight w:val="459"/>
-              </w:trPr>
-              <w:tc>
-                <w:tcPr>
-                  <w:tcW w:w="1951" w:type="dxa"/>
-                  <w:shd w:val="clear" w:color="auto" w:fill="auto"/>
-                  <w:vAlign w:val="center"/>
-                </w:tcPr>
-                <w:p>
-                  <w:pPr>
-                    <w:rPr>
-                      <w:lang w:val="it-IT"/>
-                    </w:rPr>
-                  </w:pPr>
-                  <w:r>
-                    <w:rPr>
-                      <w:lang w:val="it-IT"/>
-                    </w:rPr>
-                    <w:t>house_no</w:t>
-                  </w:r>
-                </w:p>
-              </w:tc>
-              <w:tc>
-                <w:tcPr>
-                  <w:tcW w:w="1843" w:type="dxa"/>
-                  <w:shd w:val="clear" w:color="auto" w:fill="auto"/>
-                  <w:vAlign w:val="center"/>
-                </w:tcPr>
-                <w:p>
-                  <w:pPr>
-                    <w:rPr>
-                      <w:lang w:val="it-IT"/>
-                    </w:rPr>
-                  </w:pPr>
-                  <w:r>
-                    <w:rPr>
-                      <w:lang w:val="it-IT"/>
-                    </w:rPr>
-                    <w:t>varchar(6)</w:t>
-                  </w:r>
-                </w:p>
-              </w:tc>
-              <w:tc>
-                <w:tcPr>
-                  <w:tcW w:w="5836" w:type="dxa"/>
-                  <w:shd w:val="clear" w:color="auto" w:fill="auto"/>
-                  <w:vAlign w:val="center"/>
-                </w:tcPr>
-                <w:p>
-                  <w:pPr>
-                    <w:rPr>
-                      <w:lang w:val="it-IT"/>
-                    </w:rPr>
-                  </w:pPr>
-                  <w:r>
-                    <w:rPr>
-                      <w:lang w:val="it-IT"/>
-                    </w:rPr>
-                    <w:t>Numero civico di fatturazione dell’azienda</w:t>
-                  </w:r>
-                </w:p>
-              </w:tc>
-            </w:tr>
-            <w:tr>
-              <w:trPr>
-                <w:trHeight w:val="459"/>
-              </w:trPr>
-              <w:tc>
-                <w:tcPr>
-                  <w:tcW w:w="1951" w:type="dxa"/>
-                  <w:shd w:val="clear" w:color="auto" w:fill="auto"/>
-                  <w:vAlign w:val="center"/>
-                </w:tcPr>
-                <w:p>
-                  <w:pPr>
-                    <w:rPr>
-                      <w:lang w:val="it-IT"/>
-                    </w:rPr>
-                  </w:pPr>
-                  <w:r>
-                    <w:rPr>
-                      <w:lang w:val="it-IT"/>
-                    </w:rPr>
-                    <w:t>email</w:t>
-                  </w:r>
-                </w:p>
-              </w:tc>
-              <w:tc>
-                <w:tcPr>
-                  <w:tcW w:w="1843" w:type="dxa"/>
-                  <w:shd w:val="clear" w:color="auto" w:fill="auto"/>
-                  <w:vAlign w:val="center"/>
-                </w:tcPr>
-                <w:p>
-                  <w:pPr>
-                    <w:rPr>
-                      <w:lang w:val="it-IT"/>
-                    </w:rPr>
-                  </w:pPr>
-                  <w:r>
-                    <w:rPr>
-                      <w:lang w:val="it-IT"/>
-                    </w:rPr>
-                    <w:t>varchar(100)</w:t>
-                  </w:r>
-                </w:p>
-              </w:tc>
-              <w:tc>
-                <w:tcPr>
-                  <w:tcW w:w="5836" w:type="dxa"/>
-                  <w:shd w:val="clear" w:color="auto" w:fill="auto"/>
-                  <w:vAlign w:val="center"/>
-                </w:tcPr>
-                <w:p>
-                  <w:pPr>
-                    <w:rPr>
-                      <w:lang w:val="it-IT"/>
-                    </w:rPr>
-                  </w:pPr>
-                  <w:r>
-                    <w:rPr>
-                      <w:lang w:val="it-IT"/>
-                    </w:rPr>
-                    <w:t>Email</w:t>
-                  </w:r>
-                </w:p>
-              </w:tc>
-            </w:tr>
-            <w:tr>
-              <w:trPr>
-                <w:trHeight w:val="459"/>
-              </w:trPr>
-              <w:tc>
-                <w:tcPr>
-                  <w:tcW w:w="1951" w:type="dxa"/>
-                  <w:shd w:val="clear" w:color="auto" w:fill="auto"/>
-                  <w:vAlign w:val="center"/>
-                </w:tcPr>
-                <w:p>
-                  <w:pPr>
-                    <w:rPr>
-                      <w:lang w:val="it-IT"/>
-                    </w:rPr>
-                  </w:pPr>
-                  <w:r>
-                    <w:rPr>
-                      <w:lang w:val="it-IT"/>
-                    </w:rPr>
-                    <w:t>site</w:t>
-                  </w:r>
-                </w:p>
-              </w:tc>
-              <w:tc>
-                <w:tcPr>
-                  <w:tcW w:w="1843" w:type="dxa"/>
-                  <w:shd w:val="clear" w:color="auto" w:fill="auto"/>
-                  <w:vAlign w:val="center"/>
-                </w:tcPr>
-                <w:p>
-                  <w:pPr>
-                    <w:rPr>
-                      <w:lang w:val="it-IT"/>
-                    </w:rPr>
-                  </w:pPr>
-                  <w:r>
-                    <w:rPr>
-                      <w:lang w:val="it-IT"/>
-                    </w:rPr>
-                    <w:t>varchar(100)</w:t>
-                  </w:r>
-                </w:p>
-              </w:tc>
-              <w:tc>
-                <w:tcPr>
-                  <w:tcW w:w="5836" w:type="dxa"/>
-                  <w:shd w:val="clear" w:color="auto" w:fill="auto"/>
-                  <w:vAlign w:val="center"/>
-                </w:tcPr>
-                <w:p>
-                  <w:pPr>
-                    <w:rPr>
-                      <w:lang w:val="it-IT"/>
-                    </w:rPr>
-                  </w:pPr>
-                  <w:r>
-                    <w:rPr>
-                      <w:lang w:val="it-IT"/>
-                    </w:rPr>
-                    <w:t xml:space="preserve">Sito web </w:t>
-                  </w:r>
-                </w:p>
-              </w:tc>
-            </w:tr>
-            <w:tr>
-              <w:trPr>
-                <w:trHeight w:val="459"/>
-              </w:trPr>
-              <w:tc>
-                <w:tcPr>
-                  <w:tcW w:w="1951" w:type="dxa"/>
-                  <w:shd w:val="clear" w:color="auto" w:fill="auto"/>
-                  <w:vAlign w:val="center"/>
-                </w:tcPr>
-                <w:p>
-                  <w:pPr>
-                    <w:rPr>
-                      <w:lang w:val="it-IT"/>
-                    </w:rPr>
-                  </w:pPr>
-                  <w:r>
-                    <w:rPr>
-                      <w:lang w:val="it-IT"/>
-                    </w:rPr>
-                    <w:t>city_id</w:t>
-                  </w:r>
-                </w:p>
-              </w:tc>
-              <w:tc>
-                <w:tcPr>
-                  <w:tcW w:w="1843" w:type="dxa"/>
-                  <w:shd w:val="clear" w:color="auto" w:fill="auto"/>
-                  <w:vAlign w:val="center"/>
-                </w:tcPr>
-                <w:p>
-                  <w:pPr>
-                    <w:rPr>
-                      <w:lang w:val="it-IT"/>
-                    </w:rPr>
-                  </w:pPr>
-                  <w:r>
-                    <w:rPr>
-                      <w:lang w:val="it-IT"/>
-                    </w:rPr>
-                    <w:t>(FK) varchar(50)</w:t>
-                  </w:r>
-                </w:p>
-              </w:tc>
-              <w:tc>
-                <w:tcPr>
-                  <w:tcW w:w="5836" w:type="dxa"/>
-                  <w:shd w:val="clear" w:color="auto" w:fill="auto"/>
-                  <w:vAlign w:val="center"/>
-                </w:tcPr>
-                <w:p>
-                  <w:pPr>
-                    <w:rPr>
-                      <w:lang w:val="it-IT"/>
-                    </w:rPr>
-                  </w:pPr>
-                  <w:r>
-                    <w:rPr>
-                      <w:lang w:val="it-IT"/>
-                    </w:rPr>
-                    <w:t>Città di fatturazione dell’azienda</w:t>
-                  </w:r>
-                </w:p>
-              </w:tc>
-            </w:tr>
-          </w:tbl>
-          <w:p>
-            <w:pPr>
-              <w:rPr>
-                <w:lang w:val="it-IT"/>
-              </w:rPr>
-            </w:pPr>
-          </w:p>
-          <w:p>
-            <w:pPr>
-              <w:pStyle w:val="Subtitle"/>
-            </w:pPr>
-            <w:r>
-              <w:br w:type="page"/>
-            </w:r>
-            <w:r>
-              <w:t xml:space="preserve">La tabella </w:t>
-            </w:r>
-            <w:r>
-              <w:rPr>
-                <w:b w:val="0"/>
-                <w:bCs w:val="0"/>
-              </w:rPr>
-              <w:t>User</w:t>
-            </w:r>
-            <w:r>
-              <w:t xml:space="preserve"> contiene tutte le informazioni</w:t>
-            </w:r>
-            <w:r>
-              <w:t xml:space="preserve"> di un utente del sito web.</w:t>
-            </w:r>
-          </w:p>
-          <w:tbl>
-            <w:tblPr>
-              <w:tblW w:w="0" w:type="auto"/>
-              <w:tblBorders>
-                <w:top w:val="single" w:sz="4" w:space="0" w:color="auto"/>
-                <w:left w:val="single" w:sz="4" w:space="0" w:color="auto"/>
-                <w:bottom w:val="single" w:sz="4" w:space="0" w:color="auto"/>
-                <w:right w:val="single" w:sz="4" w:space="0" w:color="auto"/>
-                <w:insideH w:val="single" w:sz="4" w:space="0" w:color="auto"/>
-                <w:insideV w:val="single" w:sz="4" w:space="0" w:color="auto"/>
-              </w:tblBorders>
-              <w:tblLook w:val="04A0" w:firstRow="1" w:lastRow="0" w:firstColumn="1" w:lastColumn="0" w:noHBand="0" w:noVBand="1"/>
-            </w:tblPr>
-            <w:tblGrid>
-              <w:gridCol w:w="1917"/>
-              <w:gridCol w:w="1823"/>
-              <w:gridCol w:w="5652"/>
-            </w:tblGrid>
-            <w:tr>
-              <w:trPr>
-                <w:trHeight w:val="488"/>
-              </w:trPr>
-              <w:tc>
-                <w:tcPr>
-                  <w:tcW w:w="9630" w:type="dxa"/>
-                  <w:gridSpan w:val="3"/>
-                  <w:shd w:val="clear" w:color="auto" w:fill="BDD6EE"/>
-                </w:tcPr>
-                <w:p>
-                  <w:pPr>
-                    <w:jc w:val="center"/>
-                    <w:rPr>
-                      <w:sz w:val="36"/>
-                      <w:szCs w:val="36"/>
-                      <w:lang w:val="it-IT"/>
-                    </w:rPr>
-                  </w:pPr>
-                  <w:r>
-                    <w:rPr>
-                      <w:sz w:val="36"/>
-                      <w:szCs w:val="36"/>
-                      <w:lang w:val="it-IT"/>
-                    </w:rPr>
-                    <w:t>User</w:t>
-                  </w:r>
-                </w:p>
-              </w:tc>
-            </w:tr>
-            <w:tr>
-              <w:trPr>
-                <w:trHeight w:val="280"/>
-              </w:trPr>
-              <w:tc>
-                <w:tcPr>
-                  <w:tcW w:w="1951" w:type="dxa"/>
-                  <w:shd w:val="clear" w:color="auto" w:fill="auto"/>
-                </w:tcPr>
-                <w:p>
-                  <w:pPr>
-                    <w:jc w:val="center"/>
-                    <w:rPr>
-                      <w:b/>
-                      <w:bCs/>
-                      <w:lang w:val="it-IT"/>
-                    </w:rPr>
-                  </w:pPr>
-                  <w:r>
-                    <w:rPr>
-                      <w:b/>
-                      <w:bCs/>
-                      <w:lang w:val="it-IT"/>
-                    </w:rPr>
-                    <w:t>Nome del Dato</w:t>
-                  </w:r>
-                </w:p>
-              </w:tc>
-              <w:tc>
-                <w:tcPr>
-                  <w:tcW w:w="1843" w:type="dxa"/>
-                  <w:shd w:val="clear" w:color="auto" w:fill="auto"/>
-                </w:tcPr>
-                <w:p>
-                  <w:pPr>
-                    <w:jc w:val="center"/>
-                    <w:rPr>
-                      <w:b/>
-                      <w:bCs/>
-                      <w:lang w:val="it-IT"/>
-                    </w:rPr>
-                  </w:pPr>
-                  <w:r>
-                    <w:rPr>
-                      <w:b/>
-                      <w:bCs/>
-                      <w:lang w:val="it-IT"/>
-                    </w:rPr>
-                    <w:t>Tipo</w:t>
-                  </w:r>
-                </w:p>
-              </w:tc>
-              <w:tc>
-                <w:tcPr>
-                  <w:tcW w:w="5836" w:type="dxa"/>
-                  <w:shd w:val="clear" w:color="auto" w:fill="auto"/>
-                </w:tcPr>
-                <w:p>
-                  <w:pPr>
-                    <w:jc w:val="center"/>
-                    <w:rPr>
-                      <w:b/>
-                      <w:bCs/>
-                      <w:lang w:val="it-IT"/>
-                    </w:rPr>
-                  </w:pPr>
-                  <w:r>
-                    <w:rPr>
-                      <w:b/>
-                      <w:bCs/>
-                      <w:lang w:val="it-IT"/>
-                    </w:rPr>
-                    <w:t>Descrizione</w:t>
-                  </w:r>
-                </w:p>
-              </w:tc>
-            </w:tr>
-            <w:tr>
-              <w:trPr>
-                <w:trHeight w:val="459"/>
-              </w:trPr>
-              <w:tc>
-                <w:tcPr>
-                  <w:tcW w:w="1951" w:type="dxa"/>
-                  <w:shd w:val="clear" w:color="auto" w:fill="auto"/>
-                  <w:vAlign w:val="center"/>
-                </w:tcPr>
-                <w:p>
-                  <w:pPr>
-                    <w:rPr>
-                      <w:lang w:val="it-IT"/>
-                    </w:rPr>
-                  </w:pPr>
-                  <w:r>
-                    <w:rPr>
-                      <w:lang w:val="it-IT"/>
-                    </w:rPr>
-                    <w:t>id</w:t>
-                  </w:r>
-                </w:p>
-              </w:tc>
-              <w:tc>
-                <w:tcPr>
-                  <w:tcW w:w="1843" w:type="dxa"/>
-                  <w:shd w:val="clear" w:color="auto" w:fill="auto"/>
-                  <w:vAlign w:val="center"/>
-                </w:tcPr>
-                <w:p>
-                  <w:pPr>
-                    <w:rPr>
-                      <w:lang w:val="it-IT"/>
-                    </w:rPr>
-                  </w:pPr>
-                  <w:r>
-                    <w:rPr>
-                      <w:lang w:val="it-IT"/>
-                    </w:rPr>
-                    <w:t>(PK) int</w:t>
-                  </w:r>
-                </w:p>
-              </w:tc>
-              <w:tc>
-                <w:tcPr>
-                  <w:tcW w:w="5836" w:type="dxa"/>
-                  <w:shd w:val="clear" w:color="auto" w:fill="auto"/>
-                  <w:vAlign w:val="center"/>
-                </w:tcPr>
-                <w:p>
-                  <w:pPr>
-                    <w:rPr>
-                      <w:lang w:val="it-IT"/>
-                    </w:rPr>
-                  </w:pPr>
-                  <w:r>
-                    <w:rPr>
-                      <w:lang w:val="it-IT"/>
-                    </w:rPr>
-                    <w:t>Identificativo</w:t>
-                  </w:r>
-                </w:p>
-              </w:tc>
-            </w:tr>
-            <w:tr>
-              <w:trPr>
-                <w:trHeight w:val="459"/>
-              </w:trPr>
-              <w:tc>
-                <w:tcPr>
-                  <w:tcW w:w="1951" w:type="dxa"/>
-                  <w:shd w:val="clear" w:color="auto" w:fill="auto"/>
-                  <w:vAlign w:val="center"/>
-                </w:tcPr>
-                <w:p>
-                  <w:pPr>
-                    <w:rPr>
-                      <w:lang w:val="it-IT"/>
-                    </w:rPr>
-                  </w:pPr>
-                  <w:r>
-                    <w:rPr>
-                      <w:lang w:val="it-IT"/>
-                    </w:rPr>
-                    <w:t>username</w:t>
-                  </w:r>
-                </w:p>
-              </w:tc>
-              <w:tc>
-                <w:tcPr>
-                  <w:tcW w:w="1843" w:type="dxa"/>
-                  <w:shd w:val="clear" w:color="auto" w:fill="auto"/>
-                  <w:vAlign w:val="center"/>
-                </w:tcPr>
-                <w:p>
-                  <w:pPr>
-                    <w:rPr>
-                      <w:lang w:val="it-IT"/>
-                    </w:rPr>
-                  </w:pPr>
-                  <w:r>
-                    <w:rPr>
-                      <w:lang w:val="it-IT"/>
-                    </w:rPr>
-                    <w:t>varchar(50)</w:t>
-                  </w:r>
-                </w:p>
-              </w:tc>
-              <w:tc>
-                <w:tcPr>
-                  <w:tcW w:w="5836" w:type="dxa"/>
-                  <w:shd w:val="clear" w:color="auto" w:fill="auto"/>
-                  <w:vAlign w:val="center"/>
-                </w:tcPr>
-                <w:p>
-                  <w:pPr>
-                    <w:rPr>
-                      <w:lang w:val="it-IT"/>
-                    </w:rPr>
-                  </w:pPr>
-                  <w:r>
-                    <w:rPr>
-                      <w:lang w:val="it-IT"/>
-                    </w:rPr>
-                    <w:t>Nome utente</w:t>
-                  </w:r>
-                </w:p>
-              </w:tc>
-            </w:tr>
-            <w:tr>
-              <w:trPr>
-                <w:trHeight w:val="459"/>
-              </w:trPr>
-              <w:tc>
-                <w:tcPr>
-                  <w:tcW w:w="1951" w:type="dxa"/>
-                  <w:shd w:val="clear" w:color="auto" w:fill="auto"/>
-                  <w:vAlign w:val="center"/>
-                </w:tcPr>
-                <w:p>
-                  <w:pPr>
-                    <w:rPr>
-                      <w:lang w:val="it-IT"/>
-                    </w:rPr>
-                  </w:pPr>
-                  <w:r>
-                    <w:rPr>
-                      <w:lang w:val="it-IT"/>
-                    </w:rPr>
-                    <w:t>password</w:t>
-                  </w:r>
-                </w:p>
-              </w:tc>
-              <w:tc>
-                <w:tcPr>
-                  <w:tcW w:w="1843" w:type="dxa"/>
-                  <w:shd w:val="clear" w:color="auto" w:fill="auto"/>
-                  <w:vAlign w:val="center"/>
-                </w:tcPr>
-                <w:p>
-                  <w:pPr>
-                    <w:rPr>
-                      <w:lang w:val="it-IT"/>
-                    </w:rPr>
-                  </w:pPr>
-                  <w:r>
-                    <w:rPr>
-                      <w:lang w:val="it-IT"/>
-                    </w:rPr>
-                    <w:t>binary(32)</w:t>
-                  </w:r>
-                </w:p>
-              </w:tc>
-              <w:tc>
-                <w:tcPr>
-                  <w:tcW w:w="5836" w:type="dxa"/>
-                  <w:shd w:val="clear" w:color="auto" w:fill="auto"/>
-                  <w:vAlign w:val="center"/>
-                </w:tcPr>
-                <w:p>
-                  <w:pPr>
-                    <w:rPr>
-                      <w:lang w:val="it-IT"/>
-                    </w:rPr>
-                  </w:pPr>
-                  <w:r>
-                    <w:rPr>
-                      <w:lang w:val="it-IT"/>
-                    </w:rPr>
-                    <w:t>Password</w:t>
-                  </w:r>
-                </w:p>
-              </w:tc>
-            </w:tr>
-            <w:tr>
-              <w:trPr>
-                <w:trHeight w:val="459"/>
-              </w:trPr>
-              <w:tc>
-                <w:tcPr>
-                  <w:tcW w:w="1951" w:type="dxa"/>
-                  <w:shd w:val="clear" w:color="auto" w:fill="auto"/>
-                  <w:vAlign w:val="center"/>
-                </w:tcPr>
-                <w:p>
-                  <w:pPr>
-                    <w:rPr>
-                      <w:lang w:val="it-IT"/>
-                    </w:rPr>
-                  </w:pPr>
-                  <w:r>
-                    <w:rPr>
-                      <w:lang w:val="it-IT"/>
-                    </w:rPr>
-                    <w:t>email</w:t>
-                  </w:r>
-                </w:p>
-              </w:tc>
-              <w:tc>
-                <w:tcPr>
-                  <w:tcW w:w="1843" w:type="dxa"/>
-                  <w:shd w:val="clear" w:color="auto" w:fill="auto"/>
-                  <w:vAlign w:val="center"/>
-                </w:tcPr>
-                <w:p>
-                  <w:pPr>
-                    <w:rPr>
-                      <w:lang w:val="it-IT"/>
-                    </w:rPr>
-                  </w:pPr>
-                  <w:r>
-                    <w:rPr>
-                      <w:lang w:val="it-IT"/>
-                    </w:rPr>
-                    <w:t>varchar(100)</w:t>
-                  </w:r>
-                </w:p>
-              </w:tc>
-              <w:tc>
-                <w:tcPr>
-                  <w:tcW w:w="5836" w:type="dxa"/>
-                  <w:shd w:val="clear" w:color="auto" w:fill="auto"/>
-                  <w:vAlign w:val="center"/>
-                </w:tcPr>
-                <w:p>
-                  <w:pPr>
-                    <w:rPr>
-                      <w:lang w:val="it-IT"/>
-                    </w:rPr>
-                  </w:pPr>
-                  <w:r>
-                    <w:rPr>
-                      <w:lang w:val="it-IT"/>
-                    </w:rPr>
-                    <w:t>Email</w:t>
-                  </w:r>
-                </w:p>
-              </w:tc>
-            </w:tr>
-            <w:tr>
-              <w:trPr>
-                <w:trHeight w:val="459"/>
-              </w:trPr>
-              <w:tc>
-                <w:tcPr>
-                  <w:tcW w:w="1951" w:type="dxa"/>
-                  <w:shd w:val="clear" w:color="auto" w:fill="auto"/>
-                  <w:vAlign w:val="center"/>
-                </w:tcPr>
-                <w:p>
-                  <w:pPr>
-                    <w:rPr>
-                      <w:lang w:val="it-IT"/>
-                    </w:rPr>
-                  </w:pPr>
-                  <w:r>
-                    <w:rPr>
-                      <w:lang w:val="it-IT"/>
-                    </w:rPr>
-                    <w:t>registered</w:t>
-                  </w:r>
-                </w:p>
-              </w:tc>
-              <w:tc>
-                <w:tcPr>
-                  <w:tcW w:w="1843" w:type="dxa"/>
-                  <w:shd w:val="clear" w:color="auto" w:fill="auto"/>
-                  <w:vAlign w:val="center"/>
-                </w:tcPr>
-                <w:p>
-                  <w:pPr>
-                    <w:rPr>
-                      <w:lang w:val="it-IT"/>
-                    </w:rPr>
-                  </w:pPr>
-                  <w:r>
-                    <w:rPr>
-                      <w:lang w:val="it-IT"/>
-                    </w:rPr>
-                    <w:t>tinyint</w:t>
-                  </w:r>
-                </w:p>
-              </w:tc>
-              <w:tc>
-                <w:tcPr>
-                  <w:tcW w:w="5836" w:type="dxa"/>
-                  <w:shd w:val="clear" w:color="auto" w:fill="auto"/>
-                  <w:vAlign w:val="center"/>
-                </w:tcPr>
-                <w:p>
-                  <w:pPr>
-                    <w:rPr>
-                      <w:lang w:val="it-IT"/>
-                    </w:rPr>
-                  </w:pPr>
-                  <w:r>
-                    <w:rPr>
-                      <w:lang w:val="it-IT"/>
-                    </w:rPr>
-                    <w:t>Specifica se l’utente è registrato, 1 è registrato 0 non lo è</w:t>
-                  </w:r>
-                </w:p>
-              </w:tc>
-            </w:tr>
-          </w:tbl>
-          <w:p>
-            <w:pPr>
-              <w:rPr>
-                <w:lang w:val="it-IT"/>
-              </w:rPr>
-            </w:pPr>
-          </w:p>
-          <w:p>
-            <w:pPr>
-              <w:pStyle w:val="Subtitle"/>
-            </w:pPr>
-            <w:r>
-              <w:t xml:space="preserve">La tabella </w:t>
-            </w:r>
-            <w:r>
-              <w:rPr>
-                <w:b w:val="0"/>
-                <w:bCs w:val="0"/>
-              </w:rPr>
-              <w:t>Administrator</w:t>
-            </w:r>
-            <w:r>
-              <w:t xml:space="preserve"> contiene tutte le informazioni</w:t>
-            </w:r>
-            <w:r>
-              <w:t xml:space="preserve"> dell’amministratore del sito web.</w:t>
-            </w:r>
-          </w:p>
-          <w:tbl>
-            <w:tblPr>
-              <w:tblW w:w="0" w:type="auto"/>
-              <w:tblBorders>
-                <w:top w:val="single" w:sz="4" w:space="0" w:color="auto"/>
-                <w:left w:val="single" w:sz="4" w:space="0" w:color="auto"/>
-                <w:bottom w:val="single" w:sz="4" w:space="0" w:color="auto"/>
-                <w:right w:val="single" w:sz="4" w:space="0" w:color="auto"/>
-                <w:insideH w:val="single" w:sz="4" w:space="0" w:color="auto"/>
-                <w:insideV w:val="single" w:sz="4" w:space="0" w:color="auto"/>
-              </w:tblBorders>
-              <w:tblLook w:val="04A0" w:firstRow="1" w:lastRow="0" w:firstColumn="1" w:lastColumn="0" w:noHBand="0" w:noVBand="1"/>
-            </w:tblPr>
-            <w:tblGrid>
-              <w:gridCol w:w="1916"/>
-              <w:gridCol w:w="1823"/>
-              <w:gridCol w:w="5653"/>
-            </w:tblGrid>
-            <w:tr>
-              <w:trPr>
-                <w:trHeight w:val="488"/>
-              </w:trPr>
-              <w:tc>
-                <w:tcPr>
-                  <w:tcW w:w="9630" w:type="dxa"/>
-                  <w:gridSpan w:val="3"/>
-                  <w:shd w:val="clear" w:color="auto" w:fill="BDD6EE"/>
-                </w:tcPr>
-                <w:p>
-                  <w:pPr>
-                    <w:jc w:val="center"/>
-                    <w:rPr>
-                      <w:sz w:val="36"/>
-                      <w:szCs w:val="36"/>
-                      <w:lang w:val="it-IT"/>
-                    </w:rPr>
-                  </w:pPr>
-                  <w:r>
-                    <w:rPr>
-                      <w:sz w:val="36"/>
-                      <w:szCs w:val="36"/>
-                      <w:lang w:val="it-IT"/>
-                    </w:rPr>
-                    <w:t>Administrator</w:t>
-                  </w:r>
-                </w:p>
-              </w:tc>
-            </w:tr>
-            <w:tr>
-              <w:trPr>
-                <w:trHeight w:val="280"/>
-              </w:trPr>
-              <w:tc>
-                <w:tcPr>
-                  <w:tcW w:w="1951" w:type="dxa"/>
-                  <w:shd w:val="clear" w:color="auto" w:fill="auto"/>
-                </w:tcPr>
-                <w:p>
-                  <w:pPr>
-                    <w:jc w:val="center"/>
-                    <w:rPr>
-                      <w:b/>
-                      <w:bCs/>
-                      <w:lang w:val="it-IT"/>
-                    </w:rPr>
-                  </w:pPr>
-                  <w:r>
-                    <w:rPr>
-                      <w:b/>
-                      <w:bCs/>
-                      <w:lang w:val="it-IT"/>
-                    </w:rPr>
-                    <w:t>Nome del Dato</w:t>
-                  </w:r>
-                </w:p>
-              </w:tc>
-              <w:tc>
-                <w:tcPr>
-                  <w:tcW w:w="1843" w:type="dxa"/>
-                  <w:shd w:val="clear" w:color="auto" w:fill="auto"/>
-                </w:tcPr>
-                <w:p>
-                  <w:pPr>
-                    <w:jc w:val="center"/>
-                    <w:rPr>
-                      <w:b/>
-                      <w:bCs/>
-                      <w:lang w:val="it-IT"/>
-                    </w:rPr>
-                  </w:pPr>
-                  <w:r>
-                    <w:rPr>
-                      <w:b/>
-                      <w:bCs/>
-                      <w:lang w:val="it-IT"/>
-                    </w:rPr>
-                    <w:t>Tipo</w:t>
-                  </w:r>
-                </w:p>
-              </w:tc>
-              <w:tc>
-                <w:tcPr>
-                  <w:tcW w:w="5836" w:type="dxa"/>
-                  <w:shd w:val="clear" w:color="auto" w:fill="auto"/>
-                </w:tcPr>
-                <w:p>
-                  <w:pPr>
-                    <w:jc w:val="center"/>
-                    <w:rPr>
-                      <w:b/>
-                      <w:bCs/>
-                      <w:lang w:val="it-IT"/>
-                    </w:rPr>
-                  </w:pPr>
-                  <w:r>
-                    <w:rPr>
-                      <w:b/>
-                      <w:bCs/>
-                      <w:lang w:val="it-IT"/>
-                    </w:rPr>
-                    <w:t>Descrizione</w:t>
-                  </w:r>
-                </w:p>
-              </w:tc>
-            </w:tr>
-            <w:tr>
-              <w:trPr>
-                <w:trHeight w:val="459"/>
-              </w:trPr>
-              <w:tc>
-                <w:tcPr>
-                  <w:tcW w:w="1951" w:type="dxa"/>
-                  <w:shd w:val="clear" w:color="auto" w:fill="auto"/>
-                  <w:vAlign w:val="center"/>
-                </w:tcPr>
-                <w:p>
-                  <w:pPr>
-                    <w:rPr>
-                      <w:lang w:val="it-IT"/>
-                    </w:rPr>
-                  </w:pPr>
-                  <w:r>
-                    <w:rPr>
-                      <w:lang w:val="it-IT"/>
-                    </w:rPr>
-                    <w:t>id</w:t>
-                  </w:r>
-                </w:p>
-              </w:tc>
-              <w:tc>
-                <w:tcPr>
-                  <w:tcW w:w="1843" w:type="dxa"/>
-                  <w:shd w:val="clear" w:color="auto" w:fill="auto"/>
-                  <w:vAlign w:val="center"/>
-                </w:tcPr>
-                <w:p>
-                  <w:pPr>
-                    <w:rPr>
-                      <w:lang w:val="it-IT"/>
-                    </w:rPr>
-                  </w:pPr>
-                  <w:r>
-                    <w:rPr>
-                      <w:lang w:val="it-IT"/>
-                    </w:rPr>
-                    <w:t>(PK) int</w:t>
-                  </w:r>
-                </w:p>
-              </w:tc>
-              <w:tc>
-                <w:tcPr>
-                  <w:tcW w:w="5836" w:type="dxa"/>
-                  <w:shd w:val="clear" w:color="auto" w:fill="auto"/>
-                  <w:vAlign w:val="center"/>
-                </w:tcPr>
-                <w:p>
-                  <w:pPr>
-                    <w:rPr>
-                      <w:lang w:val="it-IT"/>
-                    </w:rPr>
-                  </w:pPr>
-                  <w:r>
-                    <w:rPr>
-                      <w:lang w:val="it-IT"/>
-                    </w:rPr>
-                    <w:t>Identificativo</w:t>
-                  </w:r>
-                </w:p>
-              </w:tc>
-            </w:tr>
-            <w:tr>
-              <w:trPr>
-                <w:trHeight w:val="459"/>
-              </w:trPr>
-              <w:tc>
-                <w:tcPr>
-                  <w:tcW w:w="1951" w:type="dxa"/>
-                  <w:shd w:val="clear" w:color="auto" w:fill="auto"/>
-                  <w:vAlign w:val="center"/>
-                </w:tcPr>
-                <w:p>
-                  <w:pPr>
-                    <w:rPr>
-                      <w:lang w:val="it-IT"/>
-                    </w:rPr>
-                  </w:pPr>
-                  <w:r>
-                    <w:rPr>
-                      <w:lang w:val="it-IT"/>
-                    </w:rPr>
-                    <w:lastRenderedPageBreak/>
-                    <w:t>username</w:t>
-                  </w:r>
-                </w:p>
-              </w:tc>
-              <w:tc>
-                <w:tcPr>
-                  <w:tcW w:w="1843" w:type="dxa"/>
-                  <w:shd w:val="clear" w:color="auto" w:fill="auto"/>
-                  <w:vAlign w:val="center"/>
-                </w:tcPr>
-                <w:p>
-                  <w:pPr>
-                    <w:rPr>
-                      <w:lang w:val="it-IT"/>
-                    </w:rPr>
-                  </w:pPr>
-                  <w:r>
-                    <w:rPr>
-                      <w:lang w:val="it-IT"/>
-                    </w:rPr>
-                    <w:t>varchar(50)</w:t>
-                  </w:r>
-                </w:p>
-              </w:tc>
-              <w:tc>
-                <w:tcPr>
-                  <w:tcW w:w="5836" w:type="dxa"/>
-                  <w:shd w:val="clear" w:color="auto" w:fill="auto"/>
-                  <w:vAlign w:val="center"/>
-                </w:tcPr>
-                <w:p>
-                  <w:pPr>
-                    <w:rPr>
-                      <w:lang w:val="it-IT"/>
-                    </w:rPr>
-                  </w:pPr>
-                  <w:r>
-                    <w:rPr>
-                      <w:lang w:val="it-IT"/>
-                    </w:rPr>
-                    <w:t>Nome utente</w:t>
-                  </w:r>
-                </w:p>
-              </w:tc>
-            </w:tr>
-            <w:tr>
-              <w:trPr>
-                <w:trHeight w:val="459"/>
-              </w:trPr>
-              <w:tc>
-                <w:tcPr>
-                  <w:tcW w:w="1951" w:type="dxa"/>
-                  <w:shd w:val="clear" w:color="auto" w:fill="auto"/>
-                  <w:vAlign w:val="center"/>
-                </w:tcPr>
-                <w:p>
-                  <w:pPr>
-                    <w:rPr>
-                      <w:lang w:val="it-IT"/>
-                    </w:rPr>
-                  </w:pPr>
-                  <w:r>
-                    <w:rPr>
-                      <w:lang w:val="it-IT"/>
-                    </w:rPr>
-                    <w:t>password</w:t>
-                  </w:r>
-                </w:p>
-              </w:tc>
-              <w:tc>
-                <w:tcPr>
-                  <w:tcW w:w="1843" w:type="dxa"/>
-                  <w:shd w:val="clear" w:color="auto" w:fill="auto"/>
-                  <w:vAlign w:val="center"/>
-                </w:tcPr>
-                <w:p>
-                  <w:pPr>
-                    <w:rPr>
-                      <w:lang w:val="it-IT"/>
-                    </w:rPr>
-                  </w:pPr>
-                  <w:r>
-                    <w:rPr>
-                      <w:lang w:val="it-IT"/>
-                    </w:rPr>
-                    <w:t>binary(32)</w:t>
-                  </w:r>
-                </w:p>
-              </w:tc>
-              <w:tc>
-                <w:tcPr>
-                  <w:tcW w:w="5836" w:type="dxa"/>
-                  <w:shd w:val="clear" w:color="auto" w:fill="auto"/>
-                  <w:vAlign w:val="center"/>
-                </w:tcPr>
-                <w:p>
-                  <w:pPr>
-                    <w:rPr>
-                      <w:lang w:val="it-IT"/>
-                    </w:rPr>
-                  </w:pPr>
-                  <w:r>
-                    <w:rPr>
-                      <w:lang w:val="it-IT"/>
-                    </w:rPr>
-                    <w:t>Password</w:t>
-                  </w:r>
-                </w:p>
-              </w:tc>
-            </w:tr>
-            <w:tr>
-              <w:trPr>
-                <w:trHeight w:val="459"/>
-              </w:trPr>
-              <w:tc>
-                <w:tcPr>
-                  <w:tcW w:w="1951" w:type="dxa"/>
-                  <w:shd w:val="clear" w:color="auto" w:fill="auto"/>
-                  <w:vAlign w:val="center"/>
-                </w:tcPr>
-                <w:p>
-                  <w:pPr>
-                    <w:rPr>
-                      <w:lang w:val="it-IT"/>
-                    </w:rPr>
-                  </w:pPr>
-                  <w:r>
-                    <w:rPr>
-                      <w:lang w:val="it-IT"/>
-                    </w:rPr>
-                    <w:t>email</w:t>
-                  </w:r>
-                </w:p>
-              </w:tc>
-              <w:tc>
-                <w:tcPr>
-                  <w:tcW w:w="1843" w:type="dxa"/>
-                  <w:shd w:val="clear" w:color="auto" w:fill="auto"/>
-                  <w:vAlign w:val="center"/>
-                </w:tcPr>
-                <w:p>
-                  <w:pPr>
-                    <w:rPr>
-                      <w:lang w:val="it-IT"/>
-                    </w:rPr>
-                  </w:pPr>
-                  <w:r>
-                    <w:rPr>
-                      <w:lang w:val="it-IT"/>
-                    </w:rPr>
-                    <w:t>varchar(100)</w:t>
-                  </w:r>
-                </w:p>
-              </w:tc>
-              <w:tc>
-                <w:tcPr>
-                  <w:tcW w:w="5836" w:type="dxa"/>
-                  <w:shd w:val="clear" w:color="auto" w:fill="auto"/>
-                  <w:vAlign w:val="center"/>
-                </w:tcPr>
-                <w:p>
-                  <w:pPr>
-                    <w:rPr>
-                      <w:lang w:val="it-IT"/>
-                    </w:rPr>
-                  </w:pPr>
-                  <w:r>
-                    <w:rPr>
-                      <w:lang w:val="it-IT"/>
-                    </w:rPr>
-                    <w:t>Email</w:t>
-                  </w:r>
-                </w:p>
-              </w:tc>
-            </w:tr>
-          </w:tbl>
-          <w:p/>
-          <w:p>
-            <w:pPr>
-              <w:pStyle w:val="Subtitle"/>
-            </w:pPr>
-            <w:r>
-              <w:t xml:space="preserve">La tabella </w:t>
-            </w:r>
-            <w:r>
-              <w:rPr>
-                <w:b w:val="0"/>
-                <w:bCs w:val="0"/>
-              </w:rPr>
-              <w:t>City</w:t>
-            </w:r>
-            <w:r>
-              <w:t xml:space="preserve"> contiene, le informazioni di una città.</w:t>
-            </w:r>
-          </w:p>
-          <w:tbl>
-            <w:tblPr>
-              <w:tblW w:w="0" w:type="auto"/>
-              <w:tblBorders>
-                <w:top w:val="single" w:sz="4" w:space="0" w:color="auto"/>
-                <w:left w:val="single" w:sz="4" w:space="0" w:color="auto"/>
-                <w:bottom w:val="single" w:sz="4" w:space="0" w:color="auto"/>
-                <w:right w:val="single" w:sz="4" w:space="0" w:color="auto"/>
-                <w:insideH w:val="single" w:sz="4" w:space="0" w:color="auto"/>
-                <w:insideV w:val="single" w:sz="4" w:space="0" w:color="auto"/>
-              </w:tblBorders>
-              <w:tblLook w:val="04A0" w:firstRow="1" w:lastRow="0" w:firstColumn="1" w:lastColumn="0" w:noHBand="0" w:noVBand="1"/>
-            </w:tblPr>
-            <w:tblGrid>
-              <w:gridCol w:w="1906"/>
-              <w:gridCol w:w="1820"/>
-              <w:gridCol w:w="5666"/>
-            </w:tblGrid>
-            <w:tr>
-              <w:trPr>
-                <w:trHeight w:val="488"/>
-              </w:trPr>
-              <w:tc>
-                <w:tcPr>
-                  <w:tcW w:w="9630" w:type="dxa"/>
-                  <w:gridSpan w:val="3"/>
-                  <w:shd w:val="clear" w:color="auto" w:fill="BDD6EE"/>
-                </w:tcPr>
-                <w:p>
-                  <w:pPr>
-                    <w:jc w:val="center"/>
-                    <w:rPr>
-                      <w:sz w:val="36"/>
-                      <w:szCs w:val="36"/>
-                      <w:lang w:val="it-IT"/>
-                    </w:rPr>
-                  </w:pPr>
-                  <w:r>
-                    <w:rPr>
-                      <w:sz w:val="36"/>
-                      <w:szCs w:val="36"/>
-                      <w:lang w:val="it-IT"/>
-                    </w:rPr>
-                    <w:t>City</w:t>
-                  </w:r>
-                </w:p>
-              </w:tc>
-            </w:tr>
-            <w:tr>
-              <w:trPr>
-                <w:trHeight w:val="280"/>
-              </w:trPr>
-              <w:tc>
-                <w:tcPr>
-                  <w:tcW w:w="1951" w:type="dxa"/>
-                  <w:shd w:val="clear" w:color="auto" w:fill="auto"/>
-                </w:tcPr>
-                <w:p>
-                  <w:pPr>
-                    <w:jc w:val="center"/>
-                    <w:rPr>
-                      <w:b/>
-                      <w:bCs/>
-                      <w:lang w:val="it-IT"/>
-                    </w:rPr>
-                  </w:pPr>
-                  <w:r>
-                    <w:rPr>
-                      <w:b/>
-                      <w:bCs/>
-                      <w:lang w:val="it-IT"/>
-                    </w:rPr>
-                    <w:t>Nome del Dato</w:t>
-                  </w:r>
-                </w:p>
-              </w:tc>
-              <w:tc>
-                <w:tcPr>
-                  <w:tcW w:w="1843" w:type="dxa"/>
-                  <w:shd w:val="clear" w:color="auto" w:fill="auto"/>
-                </w:tcPr>
-                <w:p>
-                  <w:pPr>
-                    <w:jc w:val="center"/>
-                    <w:rPr>
-                      <w:b/>
-                      <w:bCs/>
-                      <w:lang w:val="it-IT"/>
-                    </w:rPr>
-                  </w:pPr>
-                  <w:r>
-                    <w:rPr>
-                      <w:b/>
-                      <w:bCs/>
-                      <w:lang w:val="it-IT"/>
-                    </w:rPr>
-                    <w:t>Tipo</w:t>
-                  </w:r>
-                </w:p>
-              </w:tc>
-              <w:tc>
-                <w:tcPr>
-                  <w:tcW w:w="5836" w:type="dxa"/>
-                  <w:shd w:val="clear" w:color="auto" w:fill="auto"/>
-                </w:tcPr>
-                <w:p>
-                  <w:pPr>
-                    <w:jc w:val="center"/>
-                    <w:rPr>
-                      <w:b/>
-                      <w:bCs/>
-                      <w:lang w:val="it-IT"/>
-                    </w:rPr>
-                  </w:pPr>
-                  <w:r>
-                    <w:rPr>
-                      <w:b/>
-                      <w:bCs/>
-                      <w:lang w:val="it-IT"/>
-                    </w:rPr>
-                    <w:t>Descrizione</w:t>
-                  </w:r>
-                </w:p>
-              </w:tc>
-            </w:tr>
-            <w:tr>
-              <w:trPr>
-                <w:trHeight w:val="459"/>
-              </w:trPr>
-              <w:tc>
-                <w:tcPr>
-                  <w:tcW w:w="1951" w:type="dxa"/>
-                  <w:shd w:val="clear" w:color="auto" w:fill="auto"/>
-                  <w:vAlign w:val="center"/>
-                </w:tcPr>
-                <w:p>
-                  <w:pPr>
-                    <w:rPr>
-                      <w:lang w:val="en-US"/>
-                    </w:rPr>
-                  </w:pPr>
-                  <w:r>
-                    <w:rPr>
-                      <w:lang w:val="en-US"/>
-                    </w:rPr>
-                    <w:t>id</w:t>
-                  </w:r>
-                </w:p>
-              </w:tc>
-              <w:tc>
-                <w:tcPr>
-                  <w:tcW w:w="1843" w:type="dxa"/>
-                  <w:shd w:val="clear" w:color="auto" w:fill="auto"/>
-                  <w:vAlign w:val="center"/>
-                </w:tcPr>
-                <w:p>
-                  <w:pPr>
-                    <w:rPr>
-                      <w:lang w:val="it-IT"/>
-                    </w:rPr>
-                  </w:pPr>
-                  <w:r>
-                    <w:rPr>
-                      <w:lang w:val="it-IT"/>
-                    </w:rPr>
-                    <w:t>(PK)</w:t>
-                  </w:r>
-                  <w:r>
-                    <w:rPr>
-                      <w:lang w:val="it-IT"/>
-                    </w:rPr>
-                    <w:t xml:space="preserve"> </w:t>
-                  </w:r>
-                  <w:r>
-                    <w:rPr>
-                      <w:lang w:val="it-IT"/>
-                    </w:rPr>
-                    <w:t>int</w:t>
-                  </w:r>
-                </w:p>
-              </w:tc>
-              <w:tc>
-                <w:tcPr>
-                  <w:tcW w:w="5836" w:type="dxa"/>
-                  <w:shd w:val="clear" w:color="auto" w:fill="auto"/>
-                  <w:vAlign w:val="center"/>
-                </w:tcPr>
-                <w:p>
-                  <w:pPr>
-                    <w:rPr>
-                      <w:lang w:val="it-IT"/>
-                    </w:rPr>
-                  </w:pPr>
-                  <w:r>
-                    <w:rPr>
-                      <w:lang w:val="it-IT"/>
-                    </w:rPr>
-                    <w:t>Identificativo</w:t>
-                  </w:r>
-                </w:p>
-              </w:tc>
-            </w:tr>
-            <w:tr>
-              <w:trPr>
-                <w:trHeight w:val="459"/>
-              </w:trPr>
-              <w:tc>
-                <w:tcPr>
-                  <w:tcW w:w="1951" w:type="dxa"/>
-                  <w:shd w:val="clear" w:color="auto" w:fill="auto"/>
-                  <w:vAlign w:val="center"/>
-                </w:tcPr>
-                <w:p>
-                  <w:pPr>
-                    <w:rPr>
-                      <w:lang w:val="it-IT"/>
-                    </w:rPr>
-                  </w:pPr>
-                  <w:r>
-                    <w:rPr>
-                      <w:lang w:val="it-IT"/>
-                    </w:rPr>
-                    <w:t>name</w:t>
-                  </w:r>
-                </w:p>
-              </w:tc>
-              <w:tc>
-                <w:tcPr>
-                  <w:tcW w:w="1843" w:type="dxa"/>
-                  <w:shd w:val="clear" w:color="auto" w:fill="auto"/>
-                  <w:vAlign w:val="center"/>
-                </w:tcPr>
-                <w:p>
-                  <w:pPr>
-                    <w:rPr>
-                      <w:lang w:val="it-IT"/>
-                    </w:rPr>
-                  </w:pPr>
-                  <w:r>
-                    <w:rPr>
-                      <w:lang w:val="it-IT"/>
-                    </w:rPr>
-                    <w:t>varchar(50)</w:t>
-                  </w:r>
-                </w:p>
-              </w:tc>
-              <w:tc>
-                <w:tcPr>
-                  <w:tcW w:w="5836" w:type="dxa"/>
-                  <w:shd w:val="clear" w:color="auto" w:fill="auto"/>
-                  <w:vAlign w:val="center"/>
-                </w:tcPr>
-                <w:p>
-                  <w:pPr>
-                    <w:rPr>
-                      <w:lang w:val="it-IT"/>
-                    </w:rPr>
-                  </w:pPr>
-                  <w:r>
-                    <w:rPr>
-                      <w:lang w:val="it-IT"/>
-                    </w:rPr>
-                    <w:t>Nome della città</w:t>
-                  </w:r>
-                </w:p>
-              </w:tc>
-            </w:tr>
-            <w:tr>
-              <w:trPr>
-                <w:trHeight w:val="459"/>
-              </w:trPr>
-              <w:tc>
-                <w:tcPr>
-                  <w:tcW w:w="1951" w:type="dxa"/>
-                  <w:shd w:val="clear" w:color="auto" w:fill="auto"/>
-                  <w:vAlign w:val="center"/>
-                </w:tcPr>
-                <w:p>
-                  <w:pPr>
-                    <w:rPr>
-                      <w:lang w:val="it-IT"/>
-                    </w:rPr>
-                  </w:pPr>
-                  <w:r>
-                    <w:rPr>
-                      <w:lang w:val="it-IT"/>
-                    </w:rPr>
-                    <w:t>nap</w:t>
-                  </w:r>
-                </w:p>
-              </w:tc>
-              <w:tc>
-                <w:tcPr>
-                  <w:tcW w:w="1843" w:type="dxa"/>
-                  <w:shd w:val="clear" w:color="auto" w:fill="auto"/>
-                  <w:vAlign w:val="center"/>
-                </w:tcPr>
-                <w:p>
-                  <w:pPr>
-                    <w:rPr>
-                      <w:lang w:val="it-IT"/>
-                    </w:rPr>
-                  </w:pPr>
-                  <w:r>
-                    <w:rPr>
-                      <w:lang w:val="it-IT"/>
-                    </w:rPr>
-                    <w:t>int(5)</w:t>
-                  </w:r>
-                </w:p>
-              </w:tc>
-              <w:tc>
-                <w:tcPr>
-                  <w:tcW w:w="5836" w:type="dxa"/>
-                  <w:shd w:val="clear" w:color="auto" w:fill="auto"/>
-                  <w:vAlign w:val="center"/>
-                </w:tcPr>
-                <w:p>
-                  <w:pPr>
-                    <w:rPr>
-                      <w:lang w:val="it-IT"/>
-                    </w:rPr>
-                  </w:pPr>
-                  <w:r>
-                    <w:rPr>
-                      <w:lang w:val="it-IT"/>
-                    </w:rPr>
-                    <w:t>Numero di avviamento postale</w:t>
-                  </w:r>
-                </w:p>
-              </w:tc>
-            </w:tr>
-          </w:tbl>
-          <w:p>
-            <w:pPr>
-              <w:rPr>
-                <w:lang w:val="it-IT"/>
-              </w:rPr>
-            </w:pPr>
-            <w:r>
-              <w:rPr>
-                <w:lang w:val="it-IT"/>
-              </w:rPr>
-              <w:br w:type="page"/>
-            </w:r>
-          </w:p>
-          <w:p>
-            <w:pPr>
-              <w:pStyle w:val="NoSpacing"/>
-            </w:pPr>
-            <w:r>
-              <w:rPr>
-                <w:b w:val="0"/>
-                <w:bCs w:val="0"/>
-              </w:rPr>
-              <w:t>Ho fatto il grafico ch</w:t>
-            </w:r>
-            <w:r>
-              <w:rPr>
-                <w:b w:val="0"/>
-                <w:bCs w:val="0"/>
-              </w:rPr>
-              <w:t>e illustra la struttura dei dati del database:</w:t>
-            </w:r>
-          </w:p>
-          <w:p>
-            <w:pPr>
-              <w:pStyle w:val="NoSpacing"/>
-            </w:pPr>
-          </w:p>
-          <w:p>
-            <w:pPr>
-              <w:pStyle w:val="NoSpacing"/>
-              <w:rPr>
-                <w:b w:val="0"/>
-                <w:bCs w:val="0"/>
-              </w:rPr>
-            </w:pPr>
-            <w:r>
-              <w:rPr>
-                <w:b w:val="0"/>
-                <w:bCs w:val="0"/>
-                <w:noProof/>
-              </w:rPr>
-              <w:drawing>
-                <wp:inline distT="0" distB="0" distL="0" distR="0">
-                  <wp:extent cx="5905962" cy="4300566"/>
-                  <wp:effectExtent l="0" t="0" r="0" b="5080"/>
-                  <wp:docPr id="2" name="Picture 2"/>
-                  <wp:cNvGraphicFramePr>
-                    <a:graphicFrameLocks xmlns:a="http://schemas.openxmlformats.org/drawingml/2006/main" noChangeAspect="1"/>
-                  </wp:cNvGraphicFramePr>
-                  <a:graphic xmlns:a="http://schemas.openxmlformats.org/drawingml/2006/main">
-                    <a:graphicData uri="http://schemas.openxmlformats.org/drawingml/2006/picture">
-                      <pic:pic xmlns:pic="http://schemas.openxmlformats.org/drawingml/2006/picture">
-                        <pic:nvPicPr>
-                          <pic:cNvPr id="2" name="databaseDiagram.pdf"/>
-                          <pic:cNvPicPr/>
-                        </pic:nvPicPr>
-                        <pic:blipFill rotWithShape="1">
-                          <a:blip r:embed="rId8">
-                            <a:extLst>
-                              <a:ext uri="{28A0092B-C50C-407E-A947-70E740481C1C}">
-                                <a14:useLocalDpi xmlns:a14="http://schemas.microsoft.com/office/drawing/2010/main" val="0"/>
-                              </a:ext>
-                            </a:extLst>
-                          </a:blip>
-                          <a:srcRect t="52595"/>
-                          <a:stretch/>
-                        </pic:blipFill>
-                        <pic:spPr bwMode="auto">
-                          <a:xfrm>
-                            <a:off x="0" y="0"/>
-                            <a:ext cx="5906135" cy="4300692"/>
-                          </a:xfrm>
-                          <a:prstGeom prst="rect">
-                            <a:avLst/>
-                          </a:prstGeom>
-                          <a:ln>
-                            <a:noFill/>
-                          </a:ln>
-                          <a:extLst>
-                            <a:ext uri="{53640926-AAD7-44D8-BBD7-CCE9431645EC}">
-                              <a14:shadowObscured xmlns:a14="http://schemas.microsoft.com/office/drawing/2010/main"/>
-                            </a:ext>
-                          </a:extLst>
-                        </pic:spPr>
-                      </pic:pic>
-                    </a:graphicData>
-                  </a:graphic>
-                </wp:inline>
-              </w:drawing>
-            </w:r>
-          </w:p>
-          <w:p>
-            <w:pPr>
-              <w:pStyle w:val="NoSpacing"/>
-              <w:rPr>
                 <w:b w:val="0"/>
                 <w:bCs w:val="0"/>
               </w:rPr>
             </w:pPr>
           </w:p>
+          <w:p/>
         </w:tc>
       </w:tr>
     </w:tbl>
@@ -4690,7 +577,6 @@
               <w:rPr>
                 <w:b w:val="0"/>
               </w:rPr>
-              <w:lastRenderedPageBreak/>
               <w:t>-</w:t>
             </w:r>
           </w:p>
@@ -4783,8 +669,6 @@
               </w:rPr>
               <w:t xml:space="preserve"> del Database.</w:t>
             </w:r>
-            <w:bookmarkStart w:id="0" w:name="_GoBack"/>
-            <w:bookmarkEnd w:id="0"/>
           </w:p>
         </w:tc>
       </w:tr>
@@ -4868,9 +752,9 @@
       </w:r>
     </w:p>
     <w:sectPr>
-      <w:headerReference w:type="default" r:id="rId9"/>
-      <w:footerReference w:type="even" r:id="rId10"/>
-      <w:footerReference w:type="default" r:id="rId11"/>
+      <w:headerReference w:type="default" r:id="rId10"/>
+      <w:footerReference w:type="even" r:id="rId11"/>
+      <w:footerReference w:type="default" r:id="rId12"/>
       <w:pgSz w:w="11906" w:h="16838"/>
       <w:pgMar w:top="1417" w:right="1134" w:bottom="1134" w:left="1134" w:header="708" w:footer="708" w:gutter="0"/>
       <w:cols w:space="708"/>
@@ -10101,12 +5985,12 @@
     <w:charset w:val="00"/>
     <w:family w:val="roman"/>
     <w:pitch w:val="variable"/>
-    <w:sig w:usb0="E0002EFF" w:usb1="C000785B" w:usb2="00000009" w:usb3="00000000" w:csb0="000001FF" w:csb1="00000000"/>
+    <w:sig w:usb0="20002A87" w:usb1="80000000" w:usb2="00000008" w:usb3="00000000" w:csb0="000001FF" w:csb1="00000000"/>
   </w:font>
   <w:font w:name="Wingdings">
     <w:panose1 w:val="05000000000000000000"/>
     <w:charset w:val="02"/>
-    <w:family w:val="decorative"/>
+    <w:family w:val="auto"/>
     <w:pitch w:val="variable"/>
     <w:sig w:usb0="00000000" w:usb1="10000000" w:usb2="00000000" w:usb3="00000000" w:csb0="80000000" w:csb1="00000000"/>
   </w:font>
@@ -10122,14 +6006,15 @@
     <w:charset w:val="00"/>
     <w:family w:val="roman"/>
     <w:pitch w:val="variable"/>
-    <w:sig w:usb0="E00002FF" w:usb1="400004FF" w:usb2="00000000" w:usb3="00000000" w:csb0="0000019F" w:csb1="00000000"/>
+    <w:sig w:usb0="A00002EF" w:usb1="4000004B" w:usb2="00000000" w:usb3="00000000" w:csb0="0000009F" w:csb1="00000000"/>
   </w:font>
   <w:font w:name="Tahoma">
     <w:panose1 w:val="020B0604030504040204"/>
     <w:charset w:val="00"/>
     <w:family w:val="swiss"/>
+    <w:notTrueType/>
     <w:pitch w:val="variable"/>
-    <w:sig w:usb0="E1002EFF" w:usb1="C000605B" w:usb2="00000029" w:usb3="00000000" w:csb0="000101FF" w:csb1="00000000"/>
+    <w:sig w:usb0="00000003" w:usb1="00000000" w:usb2="00000000" w:usb3="00000000" w:csb0="00000001" w:csb1="00000000"/>
   </w:font>
   <w:font w:name="Arial">
     <w:panose1 w:val="020B0604020202020204"/>
@@ -11025,7 +6910,7 @@
 </file>
 
 <file path=customXml/itemProps1.xml><?xml version="1.0" encoding="utf-8"?>
-<ds:datastoreItem xmlns:ds="http://schemas.openxmlformats.org/officeDocument/2006/customXml" ds:itemID="{7EC5753F-C921-494E-8955-93689B485B6C}">
+<ds:datastoreItem xmlns:ds="http://schemas.openxmlformats.org/officeDocument/2006/customXml" ds:itemID="{BC80E346-879F-6548-BC96-96F5BAB7BB38}">
   <ds:schemaRefs>
     <ds:schemaRef ds:uri="http://schemas.openxmlformats.org/officeDocument/2006/bibliography"/>
   </ds:schemaRefs>

</xml_diff>

<commit_message>
Added Invoice design and diary
also updated doc
</commit_message>
<xml_diff>
--- a/doc/diaries/template_diario.docx
+++ b/doc/diaries/template_diario.docx
@@ -91,7 +91,10 @@
               <w:spacing w:line="360" w:lineRule="auto"/>
             </w:pPr>
             <w:r>
-              <w:t>20</w:t>
+              <w:t>2</w:t>
+            </w:r>
+            <w:r>
+              <w:t>4</w:t>
             </w:r>
             <w:r>
               <w:t>/09/2019</w:t>
@@ -146,152 +149,63 @@
           <w:p>
             <w:pPr>
               <w:rPr>
-                <w:b w:val="0"/>
-                <w:bCs w:val="0"/>
+                <w:lang w:val="it-IT"/>
               </w:rPr>
             </w:pPr>
+            <w:r>
+              <w:rPr>
+                <w:lang w:val="it-IT"/>
+              </w:rPr>
+              <w:t>Ho tradotto in italiano il design della pagina di login e ho a</w:t>
+            </w:r>
+            <w:r>
+              <w:rPr>
+                <w:lang w:val="it-IT"/>
+              </w:rPr>
+              <w:t>m</w:t>
+            </w:r>
+            <w:r>
+              <w:rPr>
+                <w:lang w:val="it-IT"/>
+              </w:rPr>
+              <w:t xml:space="preserve">pliato la </w:t>
+            </w:r>
+            <w:r>
+              <w:rPr>
+                <w:lang w:val="it-IT"/>
+              </w:rPr>
+              <w:t xml:space="preserve">sua </w:t>
+            </w:r>
+            <w:r>
+              <w:rPr>
+                <w:lang w:val="it-IT"/>
+              </w:rPr>
+              <w:t>descrizione:</w:t>
+            </w:r>
           </w:p>
           <w:p>
-            <w:r>
+            <w:pPr>
               <w:rPr>
-                <w:b w:val="0"/>
-                <w:bCs w:val="0"/>
+                <w:lang w:val="it-IT"/>
               </w:rPr>
-              <w:t>Ho fatto il diagramma ER del database:</w:t>
-            </w:r>
+            </w:pPr>
           </w:p>
           <w:p>
             <w:pPr>
               <w:rPr>
                 <w:b w:val="0"/>
                 <w:bCs w:val="0"/>
-              </w:rPr>
-            </w:pPr>
-          </w:p>
-          <w:p>
-            <w:r>
-              <w:rPr>
-                <w:b w:val="0"/>
-                <w:bCs w:val="0"/>
-              </w:rPr>
-              <w:t>Questo è il diagramma ER che descrive il database, e fa vedere le varie tabelle come sono relazionate fra loro, ma anche le varie colonne che possideno al loro interno.</w:t>
-            </w:r>
-          </w:p>
-          <w:p/>
-          <w:p>
-            <w:pPr>
-              <w:rPr>
-                <w:b w:val="0"/>
-                <w:bCs w:val="0"/>
+                <w:lang w:val="it-IT"/>
               </w:rPr>
             </w:pPr>
             <w:r>
               <w:rPr>
                 <w:b w:val="0"/>
                 <w:bCs w:val="0"/>
+                <w:lang w:val="it-IT"/>
               </w:rPr>
-              <w:t>Da questo schema si può comprendere come verranno inseriti i dati e a cosa serviranno.</w:t>
+              <w:t>Quando si entra nel sito la prima scremata che comparirà sarà questa, dove l’utente che entrerà potrà accedere con il proprio account, e se non possiede un account potrà registrarsi andando alla pagina di registrazione, schiacciando il link in blue “Registrati subito”.</w:t>
             </w:r>
-          </w:p>
-          <w:p>
-            <w:pPr>
-              <w:rPr>
-                <w:b w:val="0"/>
-                <w:bCs w:val="0"/>
-              </w:rPr>
-            </w:pPr>
-          </w:p>
-          <w:p/>
-          <w:tbl>
-            <w:tblPr>
-              <w:tblStyle w:val="TableGrid"/>
-              <w:tblW w:w="0" w:type="auto"/>
-              <w:tblInd w:w="663" w:type="dxa"/>
-              <w:tblLook w:val="04A0" w:firstRow="1" w:lastRow="0" w:firstColumn="1" w:lastColumn="0" w:noHBand="0" w:noVBand="1"/>
-            </w:tblPr>
-            <w:tblGrid>
-              <w:gridCol w:w="8056"/>
-            </w:tblGrid>
-            <w:tr>
-              <w:trPr>
-                <w:trHeight w:val="6402"/>
-              </w:trPr>
-              <w:tc>
-                <w:tcPr>
-                  <w:tcW w:w="8056" w:type="dxa"/>
-                </w:tcPr>
-                <w:p>
-                  <w:r>
-                    <w:rPr>
-                      <w:noProof/>
-                    </w:rPr>
-                    <w:drawing>
-                      <wp:anchor distT="0" distB="0" distL="114300" distR="114300" simplePos="0" relativeHeight="251658240" behindDoc="0" locked="0" layoutInCell="1" allowOverlap="1">
-                        <wp:simplePos x="0" y="0"/>
-                        <wp:positionH relativeFrom="column">
-                          <wp:posOffset>432723</wp:posOffset>
-                        </wp:positionH>
-                        <wp:positionV relativeFrom="paragraph">
-                          <wp:posOffset>0</wp:posOffset>
-                        </wp:positionV>
-                        <wp:extent cx="4084320" cy="3782170"/>
-                        <wp:effectExtent l="0" t="0" r="0" b="2540"/>
-                        <wp:wrapTopAndBottom/>
-                        <wp:docPr id="3" name="Picture 3"/>
-                        <wp:cNvGraphicFramePr>
-                          <a:graphicFrameLocks xmlns:a="http://schemas.openxmlformats.org/drawingml/2006/main" noChangeAspect="1"/>
-                        </wp:cNvGraphicFramePr>
-                        <a:graphic xmlns:a="http://schemas.openxmlformats.org/drawingml/2006/main">
-                          <a:graphicData uri="http://schemas.openxmlformats.org/drawingml/2006/picture">
-                            <pic:pic xmlns:pic="http://schemas.openxmlformats.org/drawingml/2006/picture">
-                              <pic:nvPicPr>
-                                <pic:cNvPr id="3" name="erDiagram.pdf"/>
-                                <pic:cNvPicPr/>
-                              </pic:nvPicPr>
-                              <pic:blipFill>
-                                <a:blip r:embed="rId8" cstate="print">
-                                  <a:extLst>
-                                    <a:ext uri="{28A0092B-C50C-407E-A947-70E740481C1C}">
-                                      <a14:useLocalDpi xmlns:a14="http://schemas.microsoft.com/office/drawing/2010/main" val="0"/>
-                                    </a:ext>
-                                  </a:extLst>
-                                </a:blip>
-                                <a:stretch>
-                                  <a:fillRect/>
-                                </a:stretch>
-                              </pic:blipFill>
-                              <pic:spPr>
-                                <a:xfrm>
-                                  <a:off x="0" y="0"/>
-                                  <a:ext cx="4084320" cy="3782170"/>
-                                </a:xfrm>
-                                <a:prstGeom prst="rect">
-                                  <a:avLst/>
-                                </a:prstGeom>
-                              </pic:spPr>
-                            </pic:pic>
-                          </a:graphicData>
-                        </a:graphic>
-                        <wp14:sizeRelH relativeFrom="page">
-                          <wp14:pctWidth>0</wp14:pctWidth>
-                        </wp14:sizeRelH>
-                        <wp14:sizeRelV relativeFrom="page">
-                          <wp14:pctHeight>0</wp14:pctHeight>
-                        </wp14:sizeRelV>
-                      </wp:anchor>
-                    </w:drawing>
-                  </w:r>
-                </w:p>
-              </w:tc>
-            </w:tr>
-          </w:tbl>
-          <w:p>
-            <w:pPr>
-              <w:rPr>
-                <w:b w:val="0"/>
-                <w:bCs w:val="0"/>
-              </w:rPr>
-            </w:pPr>
           </w:p>
           <w:p>
             <w:pPr>
@@ -308,6 +222,328 @@
                 <w:bCs w:val="0"/>
               </w:rPr>
             </w:pPr>
+            <w:r>
+              <w:rPr>
+                <w:b w:val="0"/>
+                <w:bCs w:val="0"/>
+              </w:rPr>
+              <w:t>Per accedere l’utente dovrà inserire il proprio Username e Password, e infine schiacciare il bottone Accedi. Se dopo aver schiacciato il bottone Accedi il sito trova che i dati inseriti non corrispondono o che non sono corretti, apparira un errore sopra la campo con l’informazione sbagliata.</w:t>
+            </w:r>
+          </w:p>
+          <w:p/>
+          <w:p/>
+          <w:p/>
+          <w:p/>
+          <w:p>
+            <w:pPr>
+              <w:rPr>
+                <w:b w:val="0"/>
+                <w:bCs w:val="0"/>
+              </w:rPr>
+            </w:pPr>
+          </w:p>
+          <w:tbl>
+            <w:tblPr>
+              <w:tblW w:w="9786" w:type="dxa"/>
+              <w:tblBorders>
+                <w:top w:val="single" w:sz="4" w:space="0" w:color="auto"/>
+                <w:left w:val="single" w:sz="4" w:space="0" w:color="auto"/>
+                <w:bottom w:val="single" w:sz="4" w:space="0" w:color="auto"/>
+                <w:right w:val="single" w:sz="4" w:space="0" w:color="auto"/>
+                <w:insideH w:val="single" w:sz="4" w:space="0" w:color="auto"/>
+                <w:insideV w:val="single" w:sz="4" w:space="0" w:color="auto"/>
+              </w:tblBorders>
+              <w:tblLook w:val="04A0" w:firstRow="1" w:lastRow="0" w:firstColumn="1" w:lastColumn="0" w:noHBand="0" w:noVBand="1"/>
+            </w:tblPr>
+            <w:tblGrid>
+              <w:gridCol w:w="9392"/>
+            </w:tblGrid>
+            <w:tr>
+              <w:tc>
+                <w:tcPr>
+                  <w:tcW w:w="9786" w:type="dxa"/>
+                  <w:shd w:val="clear" w:color="auto" w:fill="auto"/>
+                </w:tcPr>
+                <w:p>
+                  <w:pPr>
+                    <w:rPr>
+                      <w:b/>
+                      <w:bCs/>
+                    </w:rPr>
+                  </w:pPr>
+                  <w:r>
+                    <w:rPr>
+                      <w:noProof/>
+                    </w:rPr>
+                    <mc:AlternateContent>
+                      <mc:Choice Requires="wps">
+                        <w:drawing>
+                          <wp:anchor distT="0" distB="0" distL="114300" distR="114300" simplePos="0" relativeHeight="251659264" behindDoc="0" locked="0" layoutInCell="1" allowOverlap="1" wp14:anchorId="19F60A3A" wp14:editId="0EF30E58">
+                            <wp:simplePos x="0" y="0"/>
+                            <wp:positionH relativeFrom="column">
+                              <wp:posOffset>-5080</wp:posOffset>
+                            </wp:positionH>
+                            <wp:positionV relativeFrom="paragraph">
+                              <wp:posOffset>3785235</wp:posOffset>
+                            </wp:positionV>
+                            <wp:extent cx="4471670" cy="635"/>
+                            <wp:effectExtent l="0" t="0" r="0" b="0"/>
+                            <wp:wrapTopAndBottom/>
+                            <wp:docPr id="13" name="Text Box 13"/>
+                            <wp:cNvGraphicFramePr>
+                              <a:graphicFrameLocks xmlns:a="http://schemas.openxmlformats.org/drawingml/2006/main"/>
+                            </wp:cNvGraphicFramePr>
+                            <a:graphic xmlns:a="http://schemas.openxmlformats.org/drawingml/2006/main">
+                              <a:graphicData uri="http://schemas.microsoft.com/office/word/2010/wordprocessingShape">
+                                <wps:wsp>
+                                  <wps:cNvSpPr txBox="1">
+                                    <a:spLocks/>
+                                  </wps:cNvSpPr>
+                                  <wps:spPr>
+                                    <a:xfrm>
+                                      <a:off x="0" y="0"/>
+                                      <a:ext cx="4471670" cy="635"/>
+                                    </a:xfrm>
+                                    <a:prstGeom prst="rect">
+                                      <a:avLst/>
+                                    </a:prstGeom>
+                                    <a:solidFill>
+                                      <a:prstClr val="white"/>
+                                    </a:solidFill>
+                                    <a:ln>
+                                      <a:noFill/>
+                                    </a:ln>
+                                  </wps:spPr>
+                                  <wps:txbx>
+                                    <w:txbxContent>
+                                      <w:p>
+                                        <w:pPr>
+                                          <w:pStyle w:val="Caption"/>
+                                          <w:rPr>
+                                            <w:b/>
+                                            <w:bCs/>
+                                            <w:noProof/>
+                                            <w:sz w:val="20"/>
+                                          </w:rPr>
+                                        </w:pPr>
+                                        <w:r>
+                                          <w:t xml:space="preserve">Figura </w:t>
+                                        </w:r>
+                                        <w:r>
+                                          <w:fldChar w:fldCharType="begin"/>
+                                        </w:r>
+                                        <w:r>
+                                          <w:instrText xml:space="preserve"> SEQ Figura \* ARABIC </w:instrText>
+                                        </w:r>
+                                        <w:r>
+                                          <w:fldChar w:fldCharType="separate"/>
+                                        </w:r>
+                                        <w:r>
+                                          <w:rPr>
+                                            <w:noProof/>
+                                          </w:rPr>
+                                          <w:t>1</w:t>
+                                        </w:r>
+                                        <w:r>
+                                          <w:fldChar w:fldCharType="end"/>
+                                        </w:r>
+                                        <w:r>
+                                          <w:t xml:space="preserve"> Progettazione dell’interfaccia di login</w:t>
+                                        </w:r>
+                                      </w:p>
+                                    </w:txbxContent>
+                                  </wps:txbx>
+                                  <wps:bodyPr rot="0" spcFirstLastPara="0" vertOverflow="overflow" horzOverflow="overflow" vert="horz" wrap="square" lIns="0" tIns="0" rIns="0" bIns="0" numCol="1" spcCol="0" rtlCol="0" fromWordArt="0" anchor="t" anchorCtr="0" forceAA="0" compatLnSpc="1">
+                                    <a:prstTxWarp prst="textNoShape">
+                                      <a:avLst/>
+                                    </a:prstTxWarp>
+                                    <a:spAutoFit/>
+                                  </wps:bodyPr>
+                                </wps:wsp>
+                              </a:graphicData>
+                            </a:graphic>
+                            <wp14:sizeRelH relativeFrom="page">
+                              <wp14:pctWidth>0</wp14:pctWidth>
+                            </wp14:sizeRelH>
+                            <wp14:sizeRelV relativeFrom="page">
+                              <wp14:pctHeight>0</wp14:pctHeight>
+                            </wp14:sizeRelV>
+                          </wp:anchor>
+                        </w:drawing>
+                      </mc:Choice>
+                      <mc:Fallback>
+                        <w:pict>
+                          <v:shapetype w14:anchorId="19F60A3A" id="_x0000_t202" coordsize="21600,21600" o:spt="202" path="m,l,21600r21600,l21600,xe">
+                            <v:stroke joinstyle="miter"/>
+                            <v:path gradientshapeok="t" o:connecttype="rect"/>
+                          </v:shapetype>
+                          <v:shape id="Text Box 13" o:spid="_x0000_s1026" type="#_x0000_t202" style="position:absolute;margin-left:-.4pt;margin-top:298.05pt;width:352.1pt;height:.05pt;z-index:251659264;visibility:visible;mso-wrap-style:square;mso-width-percent:0;mso-height-percent:0;mso-wrap-distance-left:9pt;mso-wrap-distance-top:0;mso-wrap-distance-right:9pt;mso-wrap-distance-bottom:0;mso-position-horizontal:absolute;mso-position-horizontal-relative:text;mso-position-vertical:absolute;mso-position-vertical-relative:text;mso-width-percent:0;mso-height-percent:0;mso-width-relative:page;mso-height-relative:page;v-text-anchor:top" o:gfxdata="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" stroked="f">
+                            <v:textbox style="mso-fit-shape-to-text:t" inset="0,0,0,0">
+                              <w:txbxContent>
+                                <w:p>
+                                  <w:pPr>
+                                    <w:pStyle w:val="Caption"/>
+                                    <w:rPr>
+                                      <w:b/>
+                                      <w:bCs/>
+                                      <w:noProof/>
+                                      <w:sz w:val="20"/>
+                                    </w:rPr>
+                                  </w:pPr>
+                                  <w:r>
+                                    <w:t xml:space="preserve">Figura </w:t>
+                                  </w:r>
+                                  <w:r>
+                                    <w:fldChar w:fldCharType="begin"/>
+                                  </w:r>
+                                  <w:r>
+                                    <w:instrText xml:space="preserve"> SEQ Figura \* ARABIC </w:instrText>
+                                  </w:r>
+                                  <w:r>
+                                    <w:fldChar w:fldCharType="separate"/>
+                                  </w:r>
+                                  <w:r>
+                                    <w:rPr>
+                                      <w:noProof/>
+                                    </w:rPr>
+                                    <w:t>1</w:t>
+                                  </w:r>
+                                  <w:r>
+                                    <w:fldChar w:fldCharType="end"/>
+                                  </w:r>
+                                  <w:r>
+                                    <w:t xml:space="preserve"> Progettazione dell’interfaccia di login</w:t>
+                                  </w:r>
+                                </w:p>
+                              </w:txbxContent>
+                            </v:textbox>
+                            <w10:wrap type="topAndBottom"/>
+                          </v:shape>
+                        </w:pict>
+                      </mc:Fallback>
+                    </mc:AlternateContent>
+                  </w:r>
+                  <w:r>
+                    <w:rPr>
+                      <w:b/>
+                      <w:bCs/>
+                      <w:noProof/>
+                    </w:rPr>
+                    <w:drawing>
+                      <wp:inline distT="0" distB="0" distL="0" distR="0" wp14:anchorId="1D79ED15" wp14:editId="6989116C">
+                        <wp:extent cx="6077339" cy="3770749"/>
+                        <wp:effectExtent l="0" t="0" r="0" b="0"/>
+                        <wp:docPr id="15" name="Picture 15"/>
+                        <wp:cNvGraphicFramePr>
+                          <a:graphicFrameLocks xmlns:a="http://schemas.openxmlformats.org/drawingml/2006/main" noChangeAspect="1"/>
+                        </wp:cNvGraphicFramePr>
+                        <a:graphic xmlns:a="http://schemas.openxmlformats.org/drawingml/2006/main">
+                          <a:graphicData uri="http://schemas.openxmlformats.org/drawingml/2006/picture">
+                            <pic:pic xmlns:pic="http://schemas.openxmlformats.org/drawingml/2006/picture">
+                              <pic:nvPicPr>
+                                <pic:cNvPr id="15" name="loginInterface.pdf"/>
+                                <pic:cNvPicPr/>
+                              </pic:nvPicPr>
+                              <pic:blipFill>
+                                <a:blip r:embed="rId8">
+                                  <a:extLst>
+                                    <a:ext uri="{28A0092B-C50C-407E-A947-70E740481C1C}">
+                                      <a14:useLocalDpi xmlns:a14="http://schemas.microsoft.com/office/drawing/2010/main" val="0"/>
+                                    </a:ext>
+                                  </a:extLst>
+                                </a:blip>
+                                <a:stretch>
+                                  <a:fillRect/>
+                                </a:stretch>
+                              </pic:blipFill>
+                              <pic:spPr>
+                                <a:xfrm>
+                                  <a:off x="0" y="0"/>
+                                  <a:ext cx="6077728" cy="3770990"/>
+                                </a:xfrm>
+                                <a:prstGeom prst="rect">
+                                  <a:avLst/>
+                                </a:prstGeom>
+                              </pic:spPr>
+                            </pic:pic>
+                          </a:graphicData>
+                        </a:graphic>
+                      </wp:inline>
+                    </w:drawing>
+                  </w:r>
+                </w:p>
+              </w:tc>
+            </w:tr>
+          </w:tbl>
+          <w:p/>
+          <w:p/>
+          <w:p>
+            <w:pPr>
+              <w:rPr>
+                <w:b w:val="0"/>
+                <w:bCs w:val="0"/>
+              </w:rPr>
+            </w:pPr>
+          </w:p>
+          <w:p>
+            <w:r>
+              <w:t xml:space="preserve">Ho fatto la progettazione di </w:t>
+            </w:r>
+            <w:r>
+              <w:t>sarà una</w:t>
+            </w:r>
+            <w:r>
+              <w:t xml:space="preserve"> fattura, cioè come sara</w:t>
+            </w:r>
+            <w:r>
+              <w:t>nno disposte tutte le informazioni:</w:t>
+            </w:r>
+          </w:p>
+          <w:p/>
+          <w:p>
+            <w:pPr>
+              <w:rPr>
+                <w:b w:val="0"/>
+                <w:bCs w:val="0"/>
+              </w:rPr>
+            </w:pPr>
+            <w:r>
+              <w:rPr>
+                <w:b w:val="0"/>
+                <w:bCs w:val="0"/>
+              </w:rPr>
+              <w:t>Per ogni fattura deve esserci il titolo “Fattura” e se si tratta di un richiamo il titolo “Richiamo N”,</w:t>
+            </w:r>
+          </w:p>
+          <w:p>
+            <w:pPr>
+              <w:rPr>
+                <w:b w:val="0"/>
+                <w:bCs w:val="0"/>
+              </w:rPr>
+            </w:pPr>
+            <w:r>
+              <w:rPr>
+                <w:b w:val="0"/>
+                <w:bCs w:val="0"/>
+              </w:rPr>
+              <w:t>dove N è un numero variabile che identifica se si tratta del primo richiamo, secondo, ecc.</w:t>
+            </w:r>
+          </w:p>
+          <w:p>
+            <w:pPr>
+              <w:rPr>
+                <w:b w:val="0"/>
+                <w:bCs w:val="0"/>
+              </w:rPr>
+            </w:pPr>
+            <w:r>
+              <w:rPr>
+                <w:b w:val="0"/>
+                <w:bCs w:val="0"/>
+              </w:rPr>
+              <w:t>Subito sotto al titolo è presente il numero della fattura e la data di quando è stata creata la fattura.</w:t>
+            </w:r>
           </w:p>
           <w:p>
             <w:pPr>
@@ -324,67 +560,14 @@
                 <w:bCs w:val="0"/>
               </w:rPr>
             </w:pPr>
-          </w:p>
-          <w:p>
-            <w:pPr>
-              <w:rPr>
-                <w:b w:val="0"/>
-                <w:bCs w:val="0"/>
-              </w:rPr>
-            </w:pPr>
-          </w:p>
-          <w:p>
-            <w:pPr>
-              <w:rPr>
-                <w:b w:val="0"/>
-                <w:bCs w:val="0"/>
-              </w:rPr>
-            </w:pPr>
-          </w:p>
-          <w:p>
-            <w:pPr>
-              <w:rPr>
-                <w:b w:val="0"/>
-                <w:bCs w:val="0"/>
-              </w:rPr>
-            </w:pPr>
-          </w:p>
-          <w:p>
-            <w:pPr>
-              <w:rPr>
-                <w:b w:val="0"/>
-                <w:bCs w:val="0"/>
-              </w:rPr>
-            </w:pPr>
-          </w:p>
-          <w:p>
-            <w:pPr>
-              <w:rPr>
-                <w:b w:val="0"/>
-                <w:bCs w:val="0"/>
-              </w:rPr>
-            </w:pPr>
-          </w:p>
-          <w:p>
             <w:r>
               <w:rPr>
                 <w:b w:val="0"/>
                 <w:bCs w:val="0"/>
               </w:rPr>
-              <w:t>Ho fatto il mockup della pagina iniziale di login.</w:t>
+              <w:t>Dopo sono presenti le informazioni dell’azienda con in parte il logo corrispondente.</w:t>
             </w:r>
           </w:p>
-          <w:p/>
-          <w:p>
-            <w:r>
-              <w:rPr>
-                <w:b w:val="0"/>
-                <w:bCs w:val="0"/>
-              </w:rPr>
-              <w:t>Questo è il mockup dell interfeccia che avre la pagina di login, che sara la prima pagiana visualizzata quando si entrera nel sito.</w:t>
-            </w:r>
-          </w:p>
-          <w:p/>
           <w:p>
             <w:pPr>
               <w:rPr>
@@ -397,65 +580,39 @@
                 <w:b w:val="0"/>
                 <w:bCs w:val="0"/>
               </w:rPr>
-              <w:t xml:space="preserve">Quando l’utente si trova a questa schermata, può loggarsi facilmente inserendo il suo username e password e infine schiacciando sul bottone </w:t>
-            </w:r>
-            <w:r>
-              <w:t>Login</w:t>
-            </w:r>
-            <w:r>
-              <w:rPr>
-                <w:b w:val="0"/>
-                <w:bCs w:val="0"/>
-              </w:rPr>
-              <w:t>.</w:t>
+              <w:t>Sotto sono presenti le informazione del cliente cioè il destinatario della fattura, e le informazioni dei prodotti/servizi offerti dall’azienda.</w:t>
             </w:r>
           </w:p>
-          <w:p>
-            <w:bookmarkStart w:id="0" w:name="_GoBack"/>
-            <w:bookmarkEnd w:id="0"/>
-          </w:p>
+          <w:p/>
           <w:p/>
           <w:tbl>
             <w:tblPr>
               <w:tblStyle w:val="TableGrid"/>
               <w:tblW w:w="0" w:type="auto"/>
-              <w:tblInd w:w="299" w:type="dxa"/>
+              <w:tblInd w:w="827" w:type="dxa"/>
               <w:tblLook w:val="04A0" w:firstRow="1" w:lastRow="0" w:firstColumn="1" w:lastColumn="0" w:noHBand="0" w:noVBand="1"/>
             </w:tblPr>
             <w:tblGrid>
-              <w:gridCol w:w="8788"/>
+              <w:gridCol w:w="7984"/>
             </w:tblGrid>
             <w:tr>
               <w:tc>
                 <w:tcPr>
-                  <w:tcW w:w="8788" w:type="dxa"/>
+                  <w:tcW w:w="7984" w:type="dxa"/>
                 </w:tcPr>
                 <w:p>
                   <w:pPr>
-                    <w:rPr>
-                      <w:b/>
-                      <w:bCs/>
-                    </w:rPr>
+                    <w:keepNext/>
                   </w:pPr>
                   <w:r>
                     <w:rPr>
-                      <w:b/>
-                      <w:bCs/>
                       <w:noProof/>
                     </w:rPr>
                     <w:drawing>
-                      <wp:anchor distT="0" distB="0" distL="114300" distR="114300" simplePos="0" relativeHeight="251659264" behindDoc="0" locked="0" layoutInCell="1" allowOverlap="1" wp14:anchorId="352DC6D8">
-                        <wp:simplePos x="0" y="0"/>
-                        <wp:positionH relativeFrom="column">
-                          <wp:posOffset>160482</wp:posOffset>
-                        </wp:positionH>
-                        <wp:positionV relativeFrom="paragraph">
-                          <wp:posOffset>81</wp:posOffset>
-                        </wp:positionV>
-                        <wp:extent cx="3942195" cy="3158501"/>
-                        <wp:effectExtent l="0" t="0" r="0" b="3810"/>
-                        <wp:wrapTopAndBottom/>
-                        <wp:docPr id="4" name="Picture 4"/>
+                      <wp:inline distT="0" distB="0" distL="0" distR="0" wp14:anchorId="69DEE149" wp14:editId="2675AB53">
+                        <wp:extent cx="4932784" cy="4598793"/>
+                        <wp:effectExtent l="0" t="0" r="0" b="0"/>
+                        <wp:docPr id="14" name="Picture 14"/>
                         <wp:cNvGraphicFramePr>
                           <a:graphicFrameLocks xmlns:a="http://schemas.openxmlformats.org/drawingml/2006/main" noChangeAspect="1"/>
                         </wp:cNvGraphicFramePr>
@@ -463,7 +620,7 @@
                           <a:graphicData uri="http://schemas.openxmlformats.org/drawingml/2006/picture">
                             <pic:pic xmlns:pic="http://schemas.openxmlformats.org/drawingml/2006/picture">
                               <pic:nvPicPr>
-                                <pic:cNvPr id="4" name="loginInterface.pdf"/>
+                                <pic:cNvPr id="14" name="invoiceDesign.pdf"/>
                                 <pic:cNvPicPr/>
                               </pic:nvPicPr>
                               <pic:blipFill>
@@ -481,7 +638,7 @@
                               <pic:spPr>
                                 <a:xfrm>
                                   <a:off x="0" y="0"/>
-                                  <a:ext cx="3942195" cy="3158501"/>
+                                  <a:ext cx="4943022" cy="4608338"/>
                                 </a:xfrm>
                                 <a:prstGeom prst="rect">
                                   <a:avLst/>
@@ -490,26 +647,47 @@
                             </pic:pic>
                           </a:graphicData>
                         </a:graphic>
-                        <wp14:sizeRelH relativeFrom="page">
-                          <wp14:pctWidth>0</wp14:pctWidth>
-                        </wp14:sizeRelH>
-                        <wp14:sizeRelV relativeFrom="page">
-                          <wp14:pctHeight>0</wp14:pctHeight>
-                        </wp14:sizeRelV>
-                      </wp:anchor>
+                      </wp:inline>
                     </w:drawing>
+                  </w:r>
+                </w:p>
+                <w:p>
+                  <w:pPr>
+                    <w:pStyle w:val="Caption"/>
+                  </w:pPr>
+                  <w:r>
+                    <w:t xml:space="preserve">Figura </w:t>
+                  </w:r>
+                  <w:r>
+                    <w:fldChar w:fldCharType="begin"/>
+                  </w:r>
+                  <w:r>
+                    <w:instrText xml:space="preserve"> SEQ Figura \* ARABIC </w:instrText>
+                  </w:r>
+                  <w:r>
+                    <w:fldChar w:fldCharType="separate"/>
+                  </w:r>
+                  <w:r>
+                    <w:rPr>
+                      <w:noProof/>
+                    </w:rPr>
+                    <w:t>2</w:t>
+                  </w:r>
+                  <w:r>
+                    <w:fldChar w:fldCharType="end"/>
+                  </w:r>
+                  <w:r>
+                    <w:t>: Progettazione Fattura</w:t>
                   </w:r>
                 </w:p>
               </w:tc>
             </w:tr>
           </w:tbl>
+          <w:p/>
           <w:p>
-            <w:pPr>
-              <w:rPr>
-                <w:b w:val="0"/>
-                <w:bCs w:val="0"/>
-              </w:rPr>
-            </w:pPr>
+            <w:r>
+              <w:br w:type="page"/>
+            </w:r>
           </w:p>
           <w:p/>
         </w:tc>
@@ -641,33 +819,21 @@
               </w:rPr>
               <w:t xml:space="preserve">Un po’ in ritardo </w:t>
             </w:r>
+            <w:bookmarkStart w:id="0" w:name="_GoBack"/>
+            <w:bookmarkEnd w:id="0"/>
             <w:r>
               <w:rPr>
                 <w:b w:val="0"/>
                 <w:bCs w:val="0"/>
               </w:rPr>
-              <w:t xml:space="preserve"> con la pianificazione</w:t>
+              <w:t>con la pianificazione</w:t>
             </w:r>
             <w:r>
               <w:rPr>
                 <w:b w:val="0"/>
                 <w:bCs w:val="0"/>
               </w:rPr>
-              <w:t>, bisogna fare lo schema</w:t>
-            </w:r>
-            <w:r>
-              <w:rPr>
-                <w:b w:val="0"/>
-                <w:bCs w:val="0"/>
-              </w:rPr>
-              <w:t xml:space="preserve"> ER</w:t>
-            </w:r>
-            <w:r>
-              <w:rPr>
-                <w:b w:val="0"/>
-                <w:bCs w:val="0"/>
-              </w:rPr>
-              <w:t xml:space="preserve"> del Database.</w:t>
+              <w:t>.</w:t>
             </w:r>
           </w:p>
         </w:tc>
@@ -5035,7 +5201,7 @@
     <w:lsdException w:name="header" w:semiHidden="1" w:unhideWhenUsed="1"/>
     <w:lsdException w:name="footer" w:semiHidden="1" w:unhideWhenUsed="1"/>
     <w:lsdException w:name="index heading" w:semiHidden="1" w:unhideWhenUsed="1"/>
-    <w:lsdException w:name="caption" w:semiHidden="1" w:uiPriority="35" w:unhideWhenUsed="1" w:qFormat="1"/>
+    <w:lsdException w:name="caption" w:semiHidden="1" w:uiPriority="0" w:unhideWhenUsed="1" w:qFormat="1"/>
     <w:lsdException w:name="table of figures" w:semiHidden="1" w:unhideWhenUsed="1"/>
     <w:lsdException w:name="envelope address" w:semiHidden="1" w:unhideWhenUsed="1"/>
     <w:lsdException w:name="envelope return" w:semiHidden="1" w:unhideWhenUsed="1"/>
@@ -5925,6 +6091,22 @@
       <w:lang w:val="it-IT" w:eastAsia="it-IT"/>
     </w:rPr>
   </w:style>
+  <w:style w:type="paragraph" w:styleId="Caption">
+    <w:name w:val="caption"/>
+    <w:basedOn w:val="Normal"/>
+    <w:next w:val="Normal"/>
+    <w:qFormat/>
+    <w:rsid w:val="000A3BD1"/>
+    <w:pPr>
+      <w:spacing w:before="120" w:after="120" w:line="240" w:lineRule="auto"/>
+    </w:pPr>
+    <w:rPr>
+      <w:rFonts w:ascii="Arial" w:eastAsia="Times New Roman" w:hAnsi="Arial" w:cs="Times New Roman"/>
+      <w:sz w:val="16"/>
+      <w:szCs w:val="20"/>
+      <w:lang w:eastAsia="it-IT"/>
+    </w:rPr>
+  </w:style>
 </w:styles>
 </file>
 
@@ -5971,7 +6153,7 @@
     <w:charset w:val="00"/>
     <w:family w:val="swiss"/>
     <w:pitch w:val="variable"/>
-    <w:sig w:usb0="A00002EF" w:usb1="4000207B" w:usb2="00000000" w:usb3="00000000" w:csb0="0000009F" w:csb1="00000000"/>
+    <w:sig w:usb0="E0002AFF" w:usb1="C000247B" w:usb2="00000009" w:usb3="00000000" w:csb0="000001FF" w:csb1="00000000"/>
   </w:font>
   <w:font w:name="Courier New">
     <w:panose1 w:val="02070309020205020404"/>
@@ -5985,12 +6167,12 @@
     <w:charset w:val="00"/>
     <w:family w:val="roman"/>
     <w:pitch w:val="variable"/>
-    <w:sig w:usb0="20002A87" w:usb1="80000000" w:usb2="00000008" w:usb3="00000000" w:csb0="000001FF" w:csb1="00000000"/>
+    <w:sig w:usb0="E0002EFF" w:usb1="C000785B" w:usb2="00000009" w:usb3="00000000" w:csb0="000001FF" w:csb1="00000000"/>
   </w:font>
   <w:font w:name="Wingdings">
     <w:panose1 w:val="05000000000000000000"/>
     <w:charset w:val="02"/>
-    <w:family w:val="auto"/>
+    <w:family w:val="decorative"/>
     <w:pitch w:val="variable"/>
     <w:sig w:usb0="00000000" w:usb1="10000000" w:usb2="00000000" w:usb3="00000000" w:csb0="80000000" w:csb1="00000000"/>
   </w:font>
@@ -6006,7 +6188,7 @@
     <w:charset w:val="00"/>
     <w:family w:val="roman"/>
     <w:pitch w:val="variable"/>
-    <w:sig w:usb0="A00002EF" w:usb1="4000004B" w:usb2="00000000" w:usb3="00000000" w:csb0="0000009F" w:csb1="00000000"/>
+    <w:sig w:usb0="E00002FF" w:usb1="400004FF" w:usb2="00000000" w:usb3="00000000" w:csb0="0000019F" w:csb1="00000000"/>
   </w:font>
   <w:font w:name="Tahoma">
     <w:panose1 w:val="020B0604030504040204"/>
@@ -6014,7 +6196,7 @@
     <w:family w:val="swiss"/>
     <w:notTrueType/>
     <w:pitch w:val="variable"/>
-    <w:sig w:usb0="00000003" w:usb1="00000000" w:usb2="00000000" w:usb3="00000000" w:csb0="00000001" w:csb1="00000000"/>
+    <w:sig w:usb0="E1002EFF" w:usb1="C000605B" w:usb2="00000029" w:usb3="00000000" w:csb0="000101FF" w:csb1="00000000"/>
   </w:font>
   <w:font w:name="Arial">
     <w:panose1 w:val="020B0604020202020204"/>
@@ -6056,6 +6238,7 @@
     <w:rsid w:val="000B47BC"/>
     <w:rsid w:val="000E0CC5"/>
     <w:rsid w:val="001101C0"/>
+    <w:rsid w:val="00164248"/>
     <w:rsid w:val="001C54F7"/>
     <w:rsid w:val="00262942"/>
     <w:rsid w:val="00262E13"/>
@@ -6910,7 +7093,7 @@
 </file>
 
 <file path=customXml/itemProps1.xml><?xml version="1.0" encoding="utf-8"?>
-<ds:datastoreItem xmlns:ds="http://schemas.openxmlformats.org/officeDocument/2006/customXml" ds:itemID="{BC80E346-879F-6548-BC96-96F5BAB7BB38}">
+<ds:datastoreItem xmlns:ds="http://schemas.openxmlformats.org/officeDocument/2006/customXml" ds:itemID="{511ECF6C-2A09-A347-9CC3-11921A8CBD4B}">
   <ds:schemaRefs>
     <ds:schemaRef ds:uri="http://schemas.openxmlformats.org/officeDocument/2006/bibliography"/>
   </ds:schemaRefs>

</xml_diff>

<commit_message>
Diary and updated Doc
</commit_message>
<xml_diff>
--- a/doc/diaries/template_diario.docx
+++ b/doc/diaries/template_diario.docx
@@ -147,64 +147,103 @@
             <w:tcW w:w="9618" w:type="dxa"/>
           </w:tcPr>
           <w:p>
-            <w:pPr>
-              <w:rPr>
-                <w:lang w:val="it-IT"/>
-              </w:rPr>
-            </w:pPr>
-            <w:r>
-              <w:rPr>
-                <w:lang w:val="it-IT"/>
-              </w:rPr>
-              <w:t>Ho tradotto in italiano il design della pagina di login e ho a</w:t>
-            </w:r>
-            <w:r>
-              <w:rPr>
-                <w:lang w:val="it-IT"/>
-              </w:rPr>
-              <w:t>m</w:t>
-            </w:r>
-            <w:r>
-              <w:rPr>
-                <w:lang w:val="it-IT"/>
-              </w:rPr>
-              <w:t xml:space="preserve">pliato la </w:t>
-            </w:r>
-            <w:r>
-              <w:rPr>
-                <w:lang w:val="it-IT"/>
-              </w:rPr>
-              <w:t xml:space="preserve">sua </w:t>
-            </w:r>
-            <w:r>
-              <w:rPr>
-                <w:lang w:val="it-IT"/>
-              </w:rPr>
-              <w:t>descrizione:</w:t>
-            </w:r>
-          </w:p>
-          <w:p>
-            <w:pPr>
-              <w:rPr>
-                <w:lang w:val="it-IT"/>
-              </w:rPr>
-            </w:pPr>
-          </w:p>
-          <w:p>
-            <w:pPr>
-              <w:rPr>
-                <w:b w:val="0"/>
-                <w:bCs w:val="0"/>
-                <w:lang w:val="it-IT"/>
-              </w:rPr>
-            </w:pPr>
             <w:r>
               <w:rPr>
                 <w:b w:val="0"/>
                 <w:bCs w:val="0"/>
-                <w:lang w:val="it-IT"/>
               </w:rPr>
-              <w:t>Quando si entra nel sito la prima scremata che comparirà sarà questa, dove l’utente che entrerà potrà accedere con il proprio account, e se non possiede un account potrà registrarsi andando alla pagina di registrazione, schiacciando il link in blue “Registrati subito”.</w:t>
+              <w:t>Siccome la progettazione della struttura di una fattura non era molto compatta, ho cercato su internet un esempio da cui possa prendere spunto.</w:t>
+            </w:r>
+          </w:p>
+          <w:p/>
+          <w:p>
+            <w:r>
+              <w:rPr>
+                <w:noProof/>
+              </w:rPr>
+              <w:drawing>
+                <wp:anchor distT="0" distB="0" distL="114300" distR="114300" simplePos="0" relativeHeight="251658240" behindDoc="0" locked="0" layoutInCell="1" allowOverlap="1">
+                  <wp:simplePos x="0" y="0"/>
+                  <wp:positionH relativeFrom="column">
+                    <wp:posOffset>722280</wp:posOffset>
+                  </wp:positionH>
+                  <wp:positionV relativeFrom="paragraph">
+                    <wp:posOffset>305798</wp:posOffset>
+                  </wp:positionV>
+                  <wp:extent cx="4259275" cy="5495782"/>
+                  <wp:effectExtent l="0" t="0" r="0" b="3810"/>
+                  <wp:wrapTopAndBottom/>
+                  <wp:docPr id="1" name="Picture 1" descr="Risultati immagini per fattura svizzera elegante"/>
+                  <wp:cNvGraphicFramePr>
+                    <a:graphicFrameLocks xmlns:a="http://schemas.openxmlformats.org/drawingml/2006/main" noChangeAspect="1"/>
+                  </wp:cNvGraphicFramePr>
+                  <a:graphic xmlns:a="http://schemas.openxmlformats.org/drawingml/2006/main">
+                    <a:graphicData uri="http://schemas.openxmlformats.org/drawingml/2006/picture">
+                      <pic:pic xmlns:pic="http://schemas.openxmlformats.org/drawingml/2006/picture">
+                        <pic:nvPicPr>
+                          <pic:cNvPr id="0" name="Picture 1" descr="Risultati immagini per fattura svizzera elegante"/>
+                          <pic:cNvPicPr>
+                            <a:picLocks noChangeAspect="1" noChangeArrowheads="1"/>
+                          </pic:cNvPicPr>
+                        </pic:nvPicPr>
+                        <pic:blipFill>
+                          <a:blip r:embed="rId8">
+                            <a:extLst>
+                              <a:ext uri="{28A0092B-C50C-407E-A947-70E740481C1C}">
+                                <a14:useLocalDpi xmlns:a14="http://schemas.microsoft.com/office/drawing/2010/main" val="0"/>
+                              </a:ext>
+                            </a:extLst>
+                          </a:blip>
+                          <a:srcRect/>
+                          <a:stretch>
+                            <a:fillRect/>
+                          </a:stretch>
+                        </pic:blipFill>
+                        <pic:spPr bwMode="auto">
+                          <a:xfrm>
+                            <a:off x="0" y="0"/>
+                            <a:ext cx="4259275" cy="5495782"/>
+                          </a:xfrm>
+                          <a:prstGeom prst="rect">
+                            <a:avLst/>
+                          </a:prstGeom>
+                          <a:noFill/>
+                          <a:ln>
+                            <a:noFill/>
+                          </a:ln>
+                        </pic:spPr>
+                      </pic:pic>
+                    </a:graphicData>
+                  </a:graphic>
+                  <wp14:sizeRelH relativeFrom="page">
+                    <wp14:pctWidth>0</wp14:pctWidth>
+                  </wp14:sizeRelH>
+                  <wp14:sizeRelV relativeFrom="page">
+                    <wp14:pctHeight>0</wp14:pctHeight>
+                  </wp14:sizeRelV>
+                </wp:anchor>
+              </w:drawing>
+            </w:r>
+            <w:r>
+              <w:rPr>
+                <w:b w:val="0"/>
+                <w:bCs w:val="0"/>
+              </w:rPr>
+              <w:t>Il modello di fattura che mi è piaciuto di più:</w:t>
+            </w:r>
+          </w:p>
+          <w:p>
+            <w:r>
+              <w:fldChar w:fldCharType="begin"/>
+            </w:r>
+            <w:r>
+              <w:instrText xml:space="preserve"> INCLUDEPICTURE "/var/folders/1x/cm04c4kn1hn17_7d69tyc08r0000gn/T/com.microsoft.Word/WebArchiveCopyPasteTempFiles/Screen-Shot-2019-04-01-at-1.23.31-PM.png" \* MERGEFORMATINET </w:instrText>
+            </w:r>
+            <w:r>
+              <w:fldChar w:fldCharType="separate"/>
+            </w:r>
+            <w:r>
+              <w:fldChar w:fldCharType="end"/>
             </w:r>
           </w:p>
           <w:p>
@@ -222,14 +261,97 @@
                 <w:bCs w:val="0"/>
               </w:rPr>
             </w:pPr>
+          </w:p>
+          <w:p>
+            <w:pPr>
+              <w:rPr>
+                <w:b w:val="0"/>
+                <w:bCs w:val="0"/>
+              </w:rPr>
+            </w:pPr>
+          </w:p>
+          <w:p>
             <w:r>
               <w:rPr>
                 <w:b w:val="0"/>
                 <w:bCs w:val="0"/>
               </w:rPr>
-              <w:t>Per accedere l’utente dovrà inserire il proprio Username e Password, e infine schiacciare il bottone Accedi. Se dopo aver schiacciato il bottone Accedi il sito trova che i dati inseriti non corrispondono o che non sono corretti, apparira un errore sopra la campo con l’informazione sbagliata.</w:t>
+              <w:t>Basandomi sul modello trovato ho rieseguito la progettatione della fattura:</w:t>
             </w:r>
           </w:p>
+          <w:p>
+            <w:pPr>
+              <w:rPr>
+                <w:b w:val="0"/>
+                <w:bCs w:val="0"/>
+              </w:rPr>
+            </w:pPr>
+          </w:p>
+          <w:p>
+            <w:r>
+              <w:rPr>
+                <w:b w:val="0"/>
+                <w:bCs w:val="0"/>
+                <w:noProof/>
+              </w:rPr>
+              <w:drawing>
+                <wp:anchor distT="0" distB="0" distL="114300" distR="114300" simplePos="0" relativeHeight="251659264" behindDoc="0" locked="0" layoutInCell="1" allowOverlap="1">
+                  <wp:simplePos x="0" y="0"/>
+                  <wp:positionH relativeFrom="column">
+                    <wp:posOffset>595967</wp:posOffset>
+                  </wp:positionH>
+                  <wp:positionV relativeFrom="paragraph">
+                    <wp:posOffset>177774</wp:posOffset>
+                  </wp:positionV>
+                  <wp:extent cx="4733290" cy="6692265"/>
+                  <wp:effectExtent l="0" t="0" r="3810" b="635"/>
+                  <wp:wrapTopAndBottom/>
+                  <wp:docPr id="2" name="Picture 2"/>
+                  <wp:cNvGraphicFramePr>
+                    <a:graphicFrameLocks xmlns:a="http://schemas.openxmlformats.org/drawingml/2006/main" noChangeAspect="1"/>
+                  </wp:cNvGraphicFramePr>
+                  <a:graphic xmlns:a="http://schemas.openxmlformats.org/drawingml/2006/main">
+                    <a:graphicData uri="http://schemas.openxmlformats.org/drawingml/2006/picture">
+                      <pic:pic xmlns:pic="http://schemas.openxmlformats.org/drawingml/2006/picture">
+                        <pic:nvPicPr>
+                          <pic:cNvPr id="2" name="invoiceDesign.pdf"/>
+                          <pic:cNvPicPr/>
+                        </pic:nvPicPr>
+                        <pic:blipFill>
+                          <a:blip r:embed="rId9" cstate="print">
+                            <a:extLst>
+                              <a:ext uri="{28A0092B-C50C-407E-A947-70E740481C1C}">
+                                <a14:useLocalDpi xmlns:a14="http://schemas.microsoft.com/office/drawing/2010/main" val="0"/>
+                              </a:ext>
+                            </a:extLst>
+                          </a:blip>
+                          <a:stretch>
+                            <a:fillRect/>
+                          </a:stretch>
+                        </pic:blipFill>
+                        <pic:spPr>
+                          <a:xfrm>
+                            <a:off x="0" y="0"/>
+                            <a:ext cx="4733290" cy="6692265"/>
+                          </a:xfrm>
+                          <a:prstGeom prst="rect">
+                            <a:avLst/>
+                          </a:prstGeom>
+                        </pic:spPr>
+                      </pic:pic>
+                    </a:graphicData>
+                  </a:graphic>
+                  <wp14:sizeRelH relativeFrom="page">
+                    <wp14:pctWidth>0</wp14:pctWidth>
+                  </wp14:sizeRelH>
+                  <wp14:sizeRelV relativeFrom="page">
+                    <wp14:pctHeight>0</wp14:pctHeight>
+                  </wp14:sizeRelV>
+                </wp:anchor>
+              </w:drawing>
+            </w:r>
+          </w:p>
+          <w:p/>
           <w:p/>
           <w:p/>
           <w:p/>
@@ -241,309 +363,6 @@
                 <w:bCs w:val="0"/>
               </w:rPr>
             </w:pPr>
-          </w:p>
-          <w:tbl>
-            <w:tblPr>
-              <w:tblW w:w="9786" w:type="dxa"/>
-              <w:tblBorders>
-                <w:top w:val="single" w:sz="4" w:space="0" w:color="auto"/>
-                <w:left w:val="single" w:sz="4" w:space="0" w:color="auto"/>
-                <w:bottom w:val="single" w:sz="4" w:space="0" w:color="auto"/>
-                <w:right w:val="single" w:sz="4" w:space="0" w:color="auto"/>
-                <w:insideH w:val="single" w:sz="4" w:space="0" w:color="auto"/>
-                <w:insideV w:val="single" w:sz="4" w:space="0" w:color="auto"/>
-              </w:tblBorders>
-              <w:tblLook w:val="04A0" w:firstRow="1" w:lastRow="0" w:firstColumn="1" w:lastColumn="0" w:noHBand="0" w:noVBand="1"/>
-            </w:tblPr>
-            <w:tblGrid>
-              <w:gridCol w:w="9392"/>
-            </w:tblGrid>
-            <w:tr>
-              <w:tc>
-                <w:tcPr>
-                  <w:tcW w:w="9786" w:type="dxa"/>
-                  <w:shd w:val="clear" w:color="auto" w:fill="auto"/>
-                </w:tcPr>
-                <w:p>
-                  <w:pPr>
-                    <w:rPr>
-                      <w:b/>
-                      <w:bCs/>
-                    </w:rPr>
-                  </w:pPr>
-                  <w:r>
-                    <w:rPr>
-                      <w:noProof/>
-                    </w:rPr>
-                    <mc:AlternateContent>
-                      <mc:Choice Requires="wps">
-                        <w:drawing>
-                          <wp:anchor distT="0" distB="0" distL="114300" distR="114300" simplePos="0" relativeHeight="251659264" behindDoc="0" locked="0" layoutInCell="1" allowOverlap="1" wp14:anchorId="19F60A3A" wp14:editId="0EF30E58">
-                            <wp:simplePos x="0" y="0"/>
-                            <wp:positionH relativeFrom="column">
-                              <wp:posOffset>-5080</wp:posOffset>
-                            </wp:positionH>
-                            <wp:positionV relativeFrom="paragraph">
-                              <wp:posOffset>3785235</wp:posOffset>
-                            </wp:positionV>
-                            <wp:extent cx="4471670" cy="635"/>
-                            <wp:effectExtent l="0" t="0" r="0" b="0"/>
-                            <wp:wrapTopAndBottom/>
-                            <wp:docPr id="13" name="Text Box 13"/>
-                            <wp:cNvGraphicFramePr>
-                              <a:graphicFrameLocks xmlns:a="http://schemas.openxmlformats.org/drawingml/2006/main"/>
-                            </wp:cNvGraphicFramePr>
-                            <a:graphic xmlns:a="http://schemas.openxmlformats.org/drawingml/2006/main">
-                              <a:graphicData uri="http://schemas.microsoft.com/office/word/2010/wordprocessingShape">
-                                <wps:wsp>
-                                  <wps:cNvSpPr txBox="1">
-                                    <a:spLocks/>
-                                  </wps:cNvSpPr>
-                                  <wps:spPr>
-                                    <a:xfrm>
-                                      <a:off x="0" y="0"/>
-                                      <a:ext cx="4471670" cy="635"/>
-                                    </a:xfrm>
-                                    <a:prstGeom prst="rect">
-                                      <a:avLst/>
-                                    </a:prstGeom>
-                                    <a:solidFill>
-                                      <a:prstClr val="white"/>
-                                    </a:solidFill>
-                                    <a:ln>
-                                      <a:noFill/>
-                                    </a:ln>
-                                  </wps:spPr>
-                                  <wps:txbx>
-                                    <w:txbxContent>
-                                      <w:p>
-                                        <w:pPr>
-                                          <w:pStyle w:val="Caption"/>
-                                          <w:rPr>
-                                            <w:b/>
-                                            <w:bCs/>
-                                            <w:noProof/>
-                                            <w:sz w:val="20"/>
-                                          </w:rPr>
-                                        </w:pPr>
-                                        <w:r>
-                                          <w:t xml:space="preserve">Figura </w:t>
-                                        </w:r>
-                                        <w:r>
-                                          <w:fldChar w:fldCharType="begin"/>
-                                        </w:r>
-                                        <w:r>
-                                          <w:instrText xml:space="preserve"> SEQ Figura \* ARABIC </w:instrText>
-                                        </w:r>
-                                        <w:r>
-                                          <w:fldChar w:fldCharType="separate"/>
-                                        </w:r>
-                                        <w:r>
-                                          <w:rPr>
-                                            <w:noProof/>
-                                          </w:rPr>
-                                          <w:t>1</w:t>
-                                        </w:r>
-                                        <w:r>
-                                          <w:fldChar w:fldCharType="end"/>
-                                        </w:r>
-                                        <w:r>
-                                          <w:t xml:space="preserve"> Progettazione dell’interfaccia di login</w:t>
-                                        </w:r>
-                                      </w:p>
-                                    </w:txbxContent>
-                                  </wps:txbx>
-                                  <wps:bodyPr rot="0" spcFirstLastPara="0" vertOverflow="overflow" horzOverflow="overflow" vert="horz" wrap="square" lIns="0" tIns="0" rIns="0" bIns="0" numCol="1" spcCol="0" rtlCol="0" fromWordArt="0" anchor="t" anchorCtr="0" forceAA="0" compatLnSpc="1">
-                                    <a:prstTxWarp prst="textNoShape">
-                                      <a:avLst/>
-                                    </a:prstTxWarp>
-                                    <a:spAutoFit/>
-                                  </wps:bodyPr>
-                                </wps:wsp>
-                              </a:graphicData>
-                            </a:graphic>
-                            <wp14:sizeRelH relativeFrom="page">
-                              <wp14:pctWidth>0</wp14:pctWidth>
-                            </wp14:sizeRelH>
-                            <wp14:sizeRelV relativeFrom="page">
-                              <wp14:pctHeight>0</wp14:pctHeight>
-                            </wp14:sizeRelV>
-                          </wp:anchor>
-                        </w:drawing>
-                      </mc:Choice>
-                      <mc:Fallback>
-                        <w:pict>
-                          <v:shapetype w14:anchorId="19F60A3A" id="_x0000_t202" coordsize="21600,21600" o:spt="202" path="m,l,21600r21600,l21600,xe">
-                            <v:stroke joinstyle="miter"/>
-                            <v:path gradientshapeok="t" o:connecttype="rect"/>
-                          </v:shapetype>
-                          <v:shape id="Text Box 13" o:spid="_x0000_s1026" type="#_x0000_t202" style="position:absolute;margin-left:-.4pt;margin-top:298.05pt;width:352.1pt;height:.05pt;z-index:251659264;visibility:visible;mso-wrap-style:square;mso-width-percent:0;mso-height-percent:0;mso-wrap-distance-left:9pt;mso-wrap-distance-top:0;mso-wrap-distance-right:9pt;mso-wrap-distance-bottom:0;mso-position-horizontal:absolute;mso-position-horizontal-relative:text;mso-position-vertical:absolute;mso-position-vertical-relative:text;mso-width-percent:0;mso-height-percent:0;mso-width-relative:page;mso-height-relative:page;v-text-anchor:top" o:gfxdata="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" stroked="f">
-                            <v:textbox style="mso-fit-shape-to-text:t" inset="0,0,0,0">
-                              <w:txbxContent>
-                                <w:p>
-                                  <w:pPr>
-                                    <w:pStyle w:val="Caption"/>
-                                    <w:rPr>
-                                      <w:b/>
-                                      <w:bCs/>
-                                      <w:noProof/>
-                                      <w:sz w:val="20"/>
-                                    </w:rPr>
-                                  </w:pPr>
-                                  <w:r>
-                                    <w:t xml:space="preserve">Figura </w:t>
-                                  </w:r>
-                                  <w:r>
-                                    <w:fldChar w:fldCharType="begin"/>
-                                  </w:r>
-                                  <w:r>
-                                    <w:instrText xml:space="preserve"> SEQ Figura \* ARABIC </w:instrText>
-                                  </w:r>
-                                  <w:r>
-                                    <w:fldChar w:fldCharType="separate"/>
-                                  </w:r>
-                                  <w:r>
-                                    <w:rPr>
-                                      <w:noProof/>
-                                    </w:rPr>
-                                    <w:t>1</w:t>
-                                  </w:r>
-                                  <w:r>
-                                    <w:fldChar w:fldCharType="end"/>
-                                  </w:r>
-                                  <w:r>
-                                    <w:t xml:space="preserve"> Progettazione dell’interfaccia di login</w:t>
-                                  </w:r>
-                                </w:p>
-                              </w:txbxContent>
-                            </v:textbox>
-                            <w10:wrap type="topAndBottom"/>
-                          </v:shape>
-                        </w:pict>
-                      </mc:Fallback>
-                    </mc:AlternateContent>
-                  </w:r>
-                  <w:r>
-                    <w:rPr>
-                      <w:b/>
-                      <w:bCs/>
-                      <w:noProof/>
-                    </w:rPr>
-                    <w:drawing>
-                      <wp:inline distT="0" distB="0" distL="0" distR="0" wp14:anchorId="1D79ED15" wp14:editId="6989116C">
-                        <wp:extent cx="6077339" cy="3770749"/>
-                        <wp:effectExtent l="0" t="0" r="0" b="0"/>
-                        <wp:docPr id="15" name="Picture 15"/>
-                        <wp:cNvGraphicFramePr>
-                          <a:graphicFrameLocks xmlns:a="http://schemas.openxmlformats.org/drawingml/2006/main" noChangeAspect="1"/>
-                        </wp:cNvGraphicFramePr>
-                        <a:graphic xmlns:a="http://schemas.openxmlformats.org/drawingml/2006/main">
-                          <a:graphicData uri="http://schemas.openxmlformats.org/drawingml/2006/picture">
-                            <pic:pic xmlns:pic="http://schemas.openxmlformats.org/drawingml/2006/picture">
-                              <pic:nvPicPr>
-                                <pic:cNvPr id="15" name="loginInterface.pdf"/>
-                                <pic:cNvPicPr/>
-                              </pic:nvPicPr>
-                              <pic:blipFill>
-                                <a:blip r:embed="rId8">
-                                  <a:extLst>
-                                    <a:ext uri="{28A0092B-C50C-407E-A947-70E740481C1C}">
-                                      <a14:useLocalDpi xmlns:a14="http://schemas.microsoft.com/office/drawing/2010/main" val="0"/>
-                                    </a:ext>
-                                  </a:extLst>
-                                </a:blip>
-                                <a:stretch>
-                                  <a:fillRect/>
-                                </a:stretch>
-                              </pic:blipFill>
-                              <pic:spPr>
-                                <a:xfrm>
-                                  <a:off x="0" y="0"/>
-                                  <a:ext cx="6077728" cy="3770990"/>
-                                </a:xfrm>
-                                <a:prstGeom prst="rect">
-                                  <a:avLst/>
-                                </a:prstGeom>
-                              </pic:spPr>
-                            </pic:pic>
-                          </a:graphicData>
-                        </a:graphic>
-                      </wp:inline>
-                    </w:drawing>
-                  </w:r>
-                </w:p>
-              </w:tc>
-            </w:tr>
-          </w:tbl>
-          <w:p/>
-          <w:p/>
-          <w:p>
-            <w:pPr>
-              <w:rPr>
-                <w:b w:val="0"/>
-                <w:bCs w:val="0"/>
-              </w:rPr>
-            </w:pPr>
-          </w:p>
-          <w:p>
-            <w:r>
-              <w:t xml:space="preserve">Ho fatto la progettazione di </w:t>
-            </w:r>
-            <w:r>
-              <w:t>sarà una</w:t>
-            </w:r>
-            <w:r>
-              <w:t xml:space="preserve"> fattura, cioè come sara</w:t>
-            </w:r>
-            <w:r>
-              <w:t>nno disposte tutte le informazioni:</w:t>
-            </w:r>
-          </w:p>
-          <w:p/>
-          <w:p>
-            <w:pPr>
-              <w:rPr>
-                <w:b w:val="0"/>
-                <w:bCs w:val="0"/>
-              </w:rPr>
-            </w:pPr>
-            <w:r>
-              <w:rPr>
-                <w:b w:val="0"/>
-                <w:bCs w:val="0"/>
-              </w:rPr>
-              <w:t>Per ogni fattura deve esserci il titolo “Fattura” e se si tratta di un richiamo il titolo “Richiamo N”,</w:t>
-            </w:r>
-          </w:p>
-          <w:p>
-            <w:pPr>
-              <w:rPr>
-                <w:b w:val="0"/>
-                <w:bCs w:val="0"/>
-              </w:rPr>
-            </w:pPr>
-            <w:r>
-              <w:rPr>
-                <w:b w:val="0"/>
-                <w:bCs w:val="0"/>
-              </w:rPr>
-              <w:t>dove N è un numero variabile che identifica se si tratta del primo richiamo, secondo, ecc.</w:t>
-            </w:r>
-          </w:p>
-          <w:p>
-            <w:pPr>
-              <w:rPr>
-                <w:b w:val="0"/>
-                <w:bCs w:val="0"/>
-              </w:rPr>
-            </w:pPr>
-            <w:r>
-              <w:rPr>
-                <w:b w:val="0"/>
-                <w:bCs w:val="0"/>
-              </w:rPr>
-              <w:t>Subito sotto al titolo è presente il numero della fattura e la data di quando è stata creata la fattura.</w:t>
-            </w:r>
           </w:p>
           <w:p>
             <w:pPr>
@@ -560,12 +379,134 @@
                 <w:bCs w:val="0"/>
               </w:rPr>
             </w:pPr>
+          </w:p>
+          <w:p>
+            <w:pPr>
+              <w:rPr>
+                <w:b w:val="0"/>
+                <w:bCs w:val="0"/>
+              </w:rPr>
+            </w:pPr>
+          </w:p>
+          <w:p>
+            <w:pPr>
+              <w:rPr>
+                <w:b w:val="0"/>
+                <w:bCs w:val="0"/>
+              </w:rPr>
+            </w:pPr>
+          </w:p>
+          <w:p>
+            <w:pPr>
+              <w:rPr>
+                <w:rStyle w:val="Strong"/>
+                <w:b/>
+                <w:bCs/>
+              </w:rPr>
+            </w:pPr>
             <w:r>
               <w:rPr>
                 <w:b w:val="0"/>
                 <w:bCs w:val="0"/>
               </w:rPr>
-              <w:t>Dopo sono presenti le informazioni dell’azienda con in parte il logo corrispondente.</w:t>
+              <w:t>Ho aggiornato lo s</w:t>
+            </w:r>
+            <w:r>
+              <w:rPr>
+                <w:rStyle w:val="Strong"/>
+              </w:rPr>
+              <w:t xml:space="preserve">chema </w:t>
+            </w:r>
+            <w:r>
+              <w:rPr>
+                <w:rStyle w:val="Strong"/>
+              </w:rPr>
+              <w:t xml:space="preserve">della </w:t>
+            </w:r>
+            <w:r>
+              <w:rPr>
+                <w:rStyle w:val="Strong"/>
+              </w:rPr>
+              <w:t>struttura dati del database</w:t>
+            </w:r>
+            <w:r>
+              <w:rPr>
+                <w:rStyle w:val="Strong"/>
+              </w:rPr>
+              <w:t>, perché mancava:</w:t>
+            </w:r>
+          </w:p>
+          <w:p>
+            <w:pPr>
+              <w:pStyle w:val="ListParagraph"/>
+              <w:numPr>
+                <w:ilvl w:val="0"/>
+                <w:numId w:val="36"/>
+              </w:numPr>
+            </w:pPr>
+            <w:r>
+              <w:t>Quantita</w:t>
+            </w:r>
+            <w:r>
+              <w:rPr>
+                <w:b w:val="0"/>
+                <w:bCs w:val="0"/>
+              </w:rPr>
+              <w:t xml:space="preserve"> di prodotti in una fattura</w:t>
+            </w:r>
+          </w:p>
+          <w:p>
+            <w:pPr>
+              <w:pStyle w:val="ListParagraph"/>
+              <w:numPr>
+                <w:ilvl w:val="0"/>
+                <w:numId w:val="36"/>
+              </w:numPr>
+            </w:pPr>
+            <w:r>
+              <w:t>Telefono</w:t>
+            </w:r>
+            <w:r>
+              <w:t xml:space="preserve">, </w:t>
+            </w:r>
+            <w:r>
+              <w:t>email</w:t>
+            </w:r>
+            <w:r>
+              <w:rPr>
+                <w:b w:val="0"/>
+                <w:bCs w:val="0"/>
+              </w:rPr>
+              <w:t xml:space="preserve">, </w:t>
+            </w:r>
+            <w:r>
+              <w:t>nome azienda</w:t>
+            </w:r>
+            <w:r>
+              <w:rPr>
+                <w:b w:val="0"/>
+                <w:bCs w:val="0"/>
+              </w:rPr>
+              <w:t xml:space="preserve"> a cliente</w:t>
+            </w:r>
+          </w:p>
+          <w:p>
+            <w:pPr>
+              <w:pStyle w:val="ListParagraph"/>
+              <w:numPr>
+                <w:ilvl w:val="0"/>
+                <w:numId w:val="36"/>
+              </w:numPr>
+            </w:pPr>
+            <w:r>
+              <w:t xml:space="preserve">Telefon </w:t>
+            </w:r>
+            <w:r>
+              <w:rPr>
+                <w:b w:val="0"/>
+                <w:bCs w:val="0"/>
+              </w:rPr>
+              <w:t>in azienda</w:t>
             </w:r>
           </w:p>
           <w:p>
@@ -575,121 +516,63 @@
                 <w:bCs w:val="0"/>
               </w:rPr>
             </w:pPr>
+          </w:p>
+          <w:p>
             <w:r>
+              <w:rPr>
+                <w:noProof/>
+              </w:rPr>
+              <w:drawing>
+                <wp:inline distT="0" distB="0" distL="0" distR="0">
+                  <wp:extent cx="5308101" cy="4310147"/>
+                  <wp:effectExtent l="0" t="0" r="635" b="0"/>
+                  <wp:docPr id="3" name="Picture 3"/>
+                  <wp:cNvGraphicFramePr>
+                    <a:graphicFrameLocks xmlns:a="http://schemas.openxmlformats.org/drawingml/2006/main" noChangeAspect="1"/>
+                  </wp:cNvGraphicFramePr>
+                  <a:graphic xmlns:a="http://schemas.openxmlformats.org/drawingml/2006/main">
+                    <a:graphicData uri="http://schemas.openxmlformats.org/drawingml/2006/picture">
+                      <pic:pic xmlns:pic="http://schemas.openxmlformats.org/drawingml/2006/picture">
+                        <pic:nvPicPr>
+                          <pic:cNvPr id="3" name="databaseDataDiagram.pdf"/>
+                          <pic:cNvPicPr/>
+                        </pic:nvPicPr>
+                        <pic:blipFill>
+                          <a:blip r:embed="rId10">
+                            <a:extLst>
+                              <a:ext uri="{28A0092B-C50C-407E-A947-70E740481C1C}">
+                                <a14:useLocalDpi xmlns:a14="http://schemas.microsoft.com/office/drawing/2010/main" val="0"/>
+                              </a:ext>
+                            </a:extLst>
+                          </a:blip>
+                          <a:stretch>
+                            <a:fillRect/>
+                          </a:stretch>
+                        </pic:blipFill>
+                        <pic:spPr>
+                          <a:xfrm>
+                            <a:off x="0" y="0"/>
+                            <a:ext cx="5312557" cy="4313765"/>
+                          </a:xfrm>
+                          <a:prstGeom prst="rect">
+                            <a:avLst/>
+                          </a:prstGeom>
+                        </pic:spPr>
+                      </pic:pic>
+                    </a:graphicData>
+                  </a:graphic>
+                </wp:inline>
+              </w:drawing>
+            </w:r>
+          </w:p>
+          <w:p>
+            <w:pPr>
               <w:rPr>
                 <w:b w:val="0"/>
                 <w:bCs w:val="0"/>
               </w:rPr>
-              <w:t>Sotto sono presenti le informazione del cliente cioè il destinatario della fattura, e le informazioni dei prodotti/servizi offerti dall’azienda.</w:t>
-            </w:r>
+            </w:pPr>
           </w:p>
-          <w:p/>
-          <w:p/>
-          <w:tbl>
-            <w:tblPr>
-              <w:tblStyle w:val="TableGrid"/>
-              <w:tblW w:w="0" w:type="auto"/>
-              <w:tblInd w:w="827" w:type="dxa"/>
-              <w:tblLook w:val="04A0" w:firstRow="1" w:lastRow="0" w:firstColumn="1" w:lastColumn="0" w:noHBand="0" w:noVBand="1"/>
-            </w:tblPr>
-            <w:tblGrid>
-              <w:gridCol w:w="7984"/>
-            </w:tblGrid>
-            <w:tr>
-              <w:tc>
-                <w:tcPr>
-                  <w:tcW w:w="7984" w:type="dxa"/>
-                </w:tcPr>
-                <w:p>
-                  <w:pPr>
-                    <w:keepNext/>
-                  </w:pPr>
-                  <w:r>
-                    <w:rPr>
-                      <w:noProof/>
-                    </w:rPr>
-                    <w:drawing>
-                      <wp:inline distT="0" distB="0" distL="0" distR="0" wp14:anchorId="69DEE149" wp14:editId="2675AB53">
-                        <wp:extent cx="4932784" cy="4598793"/>
-                        <wp:effectExtent l="0" t="0" r="0" b="0"/>
-                        <wp:docPr id="14" name="Picture 14"/>
-                        <wp:cNvGraphicFramePr>
-                          <a:graphicFrameLocks xmlns:a="http://schemas.openxmlformats.org/drawingml/2006/main" noChangeAspect="1"/>
-                        </wp:cNvGraphicFramePr>
-                        <a:graphic xmlns:a="http://schemas.openxmlformats.org/drawingml/2006/main">
-                          <a:graphicData uri="http://schemas.openxmlformats.org/drawingml/2006/picture">
-                            <pic:pic xmlns:pic="http://schemas.openxmlformats.org/drawingml/2006/picture">
-                              <pic:nvPicPr>
-                                <pic:cNvPr id="14" name="invoiceDesign.pdf"/>
-                                <pic:cNvPicPr/>
-                              </pic:nvPicPr>
-                              <pic:blipFill>
-                                <a:blip r:embed="rId9">
-                                  <a:extLst>
-                                    <a:ext uri="{28A0092B-C50C-407E-A947-70E740481C1C}">
-                                      <a14:useLocalDpi xmlns:a14="http://schemas.microsoft.com/office/drawing/2010/main" val="0"/>
-                                    </a:ext>
-                                  </a:extLst>
-                                </a:blip>
-                                <a:stretch>
-                                  <a:fillRect/>
-                                </a:stretch>
-                              </pic:blipFill>
-                              <pic:spPr>
-                                <a:xfrm>
-                                  <a:off x="0" y="0"/>
-                                  <a:ext cx="4943022" cy="4608338"/>
-                                </a:xfrm>
-                                <a:prstGeom prst="rect">
-                                  <a:avLst/>
-                                </a:prstGeom>
-                              </pic:spPr>
-                            </pic:pic>
-                          </a:graphicData>
-                        </a:graphic>
-                      </wp:inline>
-                    </w:drawing>
-                  </w:r>
-                </w:p>
-                <w:p>
-                  <w:pPr>
-                    <w:pStyle w:val="Caption"/>
-                  </w:pPr>
-                  <w:r>
-                    <w:t xml:space="preserve">Figura </w:t>
-                  </w:r>
-                  <w:r>
-                    <w:fldChar w:fldCharType="begin"/>
-                  </w:r>
-                  <w:r>
-                    <w:instrText xml:space="preserve"> SEQ Figura \* ARABIC </w:instrText>
-                  </w:r>
-                  <w:r>
-                    <w:fldChar w:fldCharType="separate"/>
-                  </w:r>
-                  <w:r>
-                    <w:rPr>
-                      <w:noProof/>
-                    </w:rPr>
-                    <w:t>2</w:t>
-                  </w:r>
-                  <w:r>
-                    <w:fldChar w:fldCharType="end"/>
-                  </w:r>
-                  <w:r>
-                    <w:t>: Progettazione Fattura</w:t>
-                  </w:r>
-                </w:p>
-              </w:tc>
-            </w:tr>
-          </w:tbl>
-          <w:p/>
-          <w:p>
-            <w:r>
-              <w:br w:type="page"/>
-            </w:r>
-          </w:p>
-          <w:p/>
         </w:tc>
       </w:tr>
     </w:tbl>
@@ -819,6 +702,13 @@
               </w:rPr>
               <w:t xml:space="preserve">Un po’ in ritardo </w:t>
             </w:r>
+            <w:r>
+              <w:rPr>
+                <w:b w:val="0"/>
+                <w:bCs w:val="0"/>
+              </w:rPr>
+              <w:t>con la pianifi</w:t>
+            </w:r>
             <w:bookmarkStart w:id="0" w:name="_GoBack"/>
             <w:bookmarkEnd w:id="0"/>
             <w:r>
@@ -826,7 +716,7 @@
                 <w:b w:val="0"/>
                 <w:bCs w:val="0"/>
               </w:rPr>
-              <w:t>con la pianificazione</w:t>
+              <w:t>cazione</w:t>
             </w:r>
             <w:r>
               <w:rPr>
@@ -918,9 +808,9 @@
       </w:r>
     </w:p>
     <w:sectPr>
-      <w:headerReference w:type="default" r:id="rId10"/>
-      <w:footerReference w:type="even" r:id="rId11"/>
-      <w:footerReference w:type="default" r:id="rId12"/>
+      <w:headerReference w:type="default" r:id="rId11"/>
+      <w:footerReference w:type="even" r:id="rId12"/>
+      <w:footerReference w:type="default" r:id="rId13"/>
       <w:pgSz w:w="11906" w:h="16838"/>
       <w:pgMar w:top="1417" w:right="1134" w:bottom="1134" w:left="1134" w:header="708" w:footer="708" w:gutter="0"/>
       <w:cols w:space="708"/>
@@ -2441,6 +2331,119 @@
     </w:lvl>
   </w:abstractNum>
   <w:abstractNum w:abstractNumId="11" w15:restartNumberingAfterBreak="0">
+    <w:nsid w:val="42306A83"/>
+    <w:multiLevelType w:val="hybridMultilevel"/>
+    <w:tmpl w:val="D480CA2C"/>
+    <w:lvl w:ilvl="0" w:tplc="08090001">
+      <w:start w:val="1"/>
+      <w:numFmt w:val="bullet"/>
+      <w:lvlText w:val=""/>
+      <w:lvlJc w:val="left"/>
+      <w:pPr>
+        <w:ind w:left="720" w:hanging="360"/>
+      </w:pPr>
+      <w:rPr>
+        <w:rFonts w:ascii="Symbol" w:hAnsi="Symbol" w:hint="default"/>
+      </w:rPr>
+    </w:lvl>
+    <w:lvl w:ilvl="1" w:tplc="08090003" w:tentative="1">
+      <w:start w:val="1"/>
+      <w:numFmt w:val="bullet"/>
+      <w:lvlText w:val="o"/>
+      <w:lvlJc w:val="left"/>
+      <w:pPr>
+        <w:ind w:left="1440" w:hanging="360"/>
+      </w:pPr>
+      <w:rPr>
+        <w:rFonts w:ascii="Courier New" w:hAnsi="Courier New" w:cs="Courier New" w:hint="default"/>
+      </w:rPr>
+    </w:lvl>
+    <w:lvl w:ilvl="2" w:tplc="08090005" w:tentative="1">
+      <w:start w:val="1"/>
+      <w:numFmt w:val="bullet"/>
+      <w:lvlText w:val=""/>
+      <w:lvlJc w:val="left"/>
+      <w:pPr>
+        <w:ind w:left="2160" w:hanging="360"/>
+      </w:pPr>
+      <w:rPr>
+        <w:rFonts w:ascii="Wingdings" w:hAnsi="Wingdings" w:hint="default"/>
+      </w:rPr>
+    </w:lvl>
+    <w:lvl w:ilvl="3" w:tplc="08090001" w:tentative="1">
+      <w:start w:val="1"/>
+      <w:numFmt w:val="bullet"/>
+      <w:lvlText w:val=""/>
+      <w:lvlJc w:val="left"/>
+      <w:pPr>
+        <w:ind w:left="2880" w:hanging="360"/>
+      </w:pPr>
+      <w:rPr>
+        <w:rFonts w:ascii="Symbol" w:hAnsi="Symbol" w:hint="default"/>
+      </w:rPr>
+    </w:lvl>
+    <w:lvl w:ilvl="4" w:tplc="08090003" w:tentative="1">
+      <w:start w:val="1"/>
+      <w:numFmt w:val="bullet"/>
+      <w:lvlText w:val="o"/>
+      <w:lvlJc w:val="left"/>
+      <w:pPr>
+        <w:ind w:left="3600" w:hanging="360"/>
+      </w:pPr>
+      <w:rPr>
+        <w:rFonts w:ascii="Courier New" w:hAnsi="Courier New" w:cs="Courier New" w:hint="default"/>
+      </w:rPr>
+    </w:lvl>
+    <w:lvl w:ilvl="5" w:tplc="08090005" w:tentative="1">
+      <w:start w:val="1"/>
+      <w:numFmt w:val="bullet"/>
+      <w:lvlText w:val=""/>
+      <w:lvlJc w:val="left"/>
+      <w:pPr>
+        <w:ind w:left="4320" w:hanging="360"/>
+      </w:pPr>
+      <w:rPr>
+        <w:rFonts w:ascii="Wingdings" w:hAnsi="Wingdings" w:hint="default"/>
+      </w:rPr>
+    </w:lvl>
+    <w:lvl w:ilvl="6" w:tplc="08090001" w:tentative="1">
+      <w:start w:val="1"/>
+      <w:numFmt w:val="bullet"/>
+      <w:lvlText w:val=""/>
+      <w:lvlJc w:val="left"/>
+      <w:pPr>
+        <w:ind w:left="5040" w:hanging="360"/>
+      </w:pPr>
+      <w:rPr>
+        <w:rFonts w:ascii="Symbol" w:hAnsi="Symbol" w:hint="default"/>
+      </w:rPr>
+    </w:lvl>
+    <w:lvl w:ilvl="7" w:tplc="08090003" w:tentative="1">
+      <w:start w:val="1"/>
+      <w:numFmt w:val="bullet"/>
+      <w:lvlText w:val="o"/>
+      <w:lvlJc w:val="left"/>
+      <w:pPr>
+        <w:ind w:left="5760" w:hanging="360"/>
+      </w:pPr>
+      <w:rPr>
+        <w:rFonts w:ascii="Courier New" w:hAnsi="Courier New" w:cs="Courier New" w:hint="default"/>
+      </w:rPr>
+    </w:lvl>
+    <w:lvl w:ilvl="8" w:tplc="08090005" w:tentative="1">
+      <w:start w:val="1"/>
+      <w:numFmt w:val="bullet"/>
+      <w:lvlText w:val=""/>
+      <w:lvlJc w:val="left"/>
+      <w:pPr>
+        <w:ind w:left="6480" w:hanging="360"/>
+      </w:pPr>
+      <w:rPr>
+        <w:rFonts w:ascii="Wingdings" w:hAnsi="Wingdings" w:hint="default"/>
+      </w:rPr>
+    </w:lvl>
+  </w:abstractNum>
+  <w:abstractNum w:abstractNumId="12" w15:restartNumberingAfterBreak="0">
     <w:nsid w:val="432D4A14"/>
     <w:multiLevelType w:val="hybridMultilevel"/>
     <w:tmpl w:val="3850D6E2"/>
@@ -2552,7 +2555,7 @@
       </w:rPr>
     </w:lvl>
   </w:abstractNum>
-  <w:abstractNum w:abstractNumId="12" w15:restartNumberingAfterBreak="0">
+  <w:abstractNum w:abstractNumId="13" w15:restartNumberingAfterBreak="0">
     <w:nsid w:val="442C21C6"/>
     <w:multiLevelType w:val="hybridMultilevel"/>
     <w:tmpl w:val="D64E2F34"/>
@@ -2665,7 +2668,7 @@
       </w:rPr>
     </w:lvl>
   </w:abstractNum>
-  <w:abstractNum w:abstractNumId="13" w15:restartNumberingAfterBreak="0">
+  <w:abstractNum w:abstractNumId="14" w15:restartNumberingAfterBreak="0">
     <w:nsid w:val="44F65ACA"/>
     <w:multiLevelType w:val="hybridMultilevel"/>
     <w:tmpl w:val="A3C8D654"/>
@@ -2778,7 +2781,7 @@
       </w:rPr>
     </w:lvl>
   </w:abstractNum>
-  <w:abstractNum w:abstractNumId="14" w15:restartNumberingAfterBreak="0">
+  <w:abstractNum w:abstractNumId="15" w15:restartNumberingAfterBreak="0">
     <w:nsid w:val="45714A95"/>
     <w:multiLevelType w:val="hybridMultilevel"/>
     <w:tmpl w:val="05F4A790"/>
@@ -2890,7 +2893,7 @@
       </w:rPr>
     </w:lvl>
   </w:abstractNum>
-  <w:abstractNum w:abstractNumId="15" w15:restartNumberingAfterBreak="0">
+  <w:abstractNum w:abstractNumId="16" w15:restartNumberingAfterBreak="0">
     <w:nsid w:val="47473CE2"/>
     <w:multiLevelType w:val="hybridMultilevel"/>
     <w:tmpl w:val="ECF27DAE"/>
@@ -3002,7 +3005,7 @@
       </w:rPr>
     </w:lvl>
   </w:abstractNum>
-  <w:abstractNum w:abstractNumId="16" w15:restartNumberingAfterBreak="0">
+  <w:abstractNum w:abstractNumId="17" w15:restartNumberingAfterBreak="0">
     <w:nsid w:val="4D8115E5"/>
     <w:multiLevelType w:val="hybridMultilevel"/>
     <w:tmpl w:val="3DC066B4"/>
@@ -3115,7 +3118,7 @@
       </w:rPr>
     </w:lvl>
   </w:abstractNum>
-  <w:abstractNum w:abstractNumId="17" w15:restartNumberingAfterBreak="0">
+  <w:abstractNum w:abstractNumId="18" w15:restartNumberingAfterBreak="0">
     <w:nsid w:val="4EC82422"/>
     <w:multiLevelType w:val="hybridMultilevel"/>
     <w:tmpl w:val="D9506FB6"/>
@@ -3228,7 +3231,7 @@
       </w:rPr>
     </w:lvl>
   </w:abstractNum>
-  <w:abstractNum w:abstractNumId="18" w15:restartNumberingAfterBreak="0">
+  <w:abstractNum w:abstractNumId="19" w15:restartNumberingAfterBreak="0">
     <w:nsid w:val="50535035"/>
     <w:multiLevelType w:val="hybridMultilevel"/>
     <w:tmpl w:val="7F26740C"/>
@@ -3340,7 +3343,7 @@
       </w:rPr>
     </w:lvl>
   </w:abstractNum>
-  <w:abstractNum w:abstractNumId="19" w15:restartNumberingAfterBreak="0">
+  <w:abstractNum w:abstractNumId="20" w15:restartNumberingAfterBreak="0">
     <w:nsid w:val="5A3606D5"/>
     <w:multiLevelType w:val="hybridMultilevel"/>
     <w:tmpl w:val="91805626"/>
@@ -3453,7 +3456,7 @@
       </w:rPr>
     </w:lvl>
   </w:abstractNum>
-  <w:abstractNum w:abstractNumId="20" w15:restartNumberingAfterBreak="0">
+  <w:abstractNum w:abstractNumId="21" w15:restartNumberingAfterBreak="0">
     <w:nsid w:val="60A20038"/>
     <w:multiLevelType w:val="hybridMultilevel"/>
     <w:tmpl w:val="273CA3EA"/>
@@ -3539,7 +3542,7 @@
       </w:pPr>
     </w:lvl>
   </w:abstractNum>
-  <w:abstractNum w:abstractNumId="21" w15:restartNumberingAfterBreak="0">
+  <w:abstractNum w:abstractNumId="22" w15:restartNumberingAfterBreak="0">
     <w:nsid w:val="61C87B25"/>
     <w:multiLevelType w:val="hybridMultilevel"/>
     <w:tmpl w:val="6FA21976"/>
@@ -3652,7 +3655,7 @@
       </w:rPr>
     </w:lvl>
   </w:abstractNum>
-  <w:abstractNum w:abstractNumId="22" w15:restartNumberingAfterBreak="0">
+  <w:abstractNum w:abstractNumId="23" w15:restartNumberingAfterBreak="0">
     <w:nsid w:val="621D43F7"/>
     <w:multiLevelType w:val="hybridMultilevel"/>
     <w:tmpl w:val="E1BA4850"/>
@@ -3765,7 +3768,7 @@
       </w:rPr>
     </w:lvl>
   </w:abstractNum>
-  <w:abstractNum w:abstractNumId="23" w15:restartNumberingAfterBreak="0">
+  <w:abstractNum w:abstractNumId="24" w15:restartNumberingAfterBreak="0">
     <w:nsid w:val="626F7CAD"/>
     <w:multiLevelType w:val="multilevel"/>
     <w:tmpl w:val="BD4233F4"/>
@@ -3878,7 +3881,7 @@
       </w:pPr>
     </w:lvl>
   </w:abstractNum>
-  <w:abstractNum w:abstractNumId="24" w15:restartNumberingAfterBreak="0">
+  <w:abstractNum w:abstractNumId="25" w15:restartNumberingAfterBreak="0">
     <w:nsid w:val="647E7F0B"/>
     <w:multiLevelType w:val="hybridMultilevel"/>
     <w:tmpl w:val="D67AAEB6"/>
@@ -3990,7 +3993,7 @@
       </w:rPr>
     </w:lvl>
   </w:abstractNum>
-  <w:abstractNum w:abstractNumId="25" w15:restartNumberingAfterBreak="0">
+  <w:abstractNum w:abstractNumId="26" w15:restartNumberingAfterBreak="0">
     <w:nsid w:val="657763C8"/>
     <w:multiLevelType w:val="hybridMultilevel"/>
     <w:tmpl w:val="94F87C5A"/>
@@ -4103,7 +4106,7 @@
       </w:rPr>
     </w:lvl>
   </w:abstractNum>
-  <w:abstractNum w:abstractNumId="26" w15:restartNumberingAfterBreak="0">
+  <w:abstractNum w:abstractNumId="27" w15:restartNumberingAfterBreak="0">
     <w:nsid w:val="6AFC21B1"/>
     <w:multiLevelType w:val="hybridMultilevel"/>
     <w:tmpl w:val="ABCC59D8"/>
@@ -4215,7 +4218,7 @@
       </w:rPr>
     </w:lvl>
   </w:abstractNum>
-  <w:abstractNum w:abstractNumId="27" w15:restartNumberingAfterBreak="0">
+  <w:abstractNum w:abstractNumId="28" w15:restartNumberingAfterBreak="0">
     <w:nsid w:val="6BDA5420"/>
     <w:multiLevelType w:val="hybridMultilevel"/>
     <w:tmpl w:val="3F5860C6"/>
@@ -4328,7 +4331,7 @@
       </w:rPr>
     </w:lvl>
   </w:abstractNum>
-  <w:abstractNum w:abstractNumId="28" w15:restartNumberingAfterBreak="0">
+  <w:abstractNum w:abstractNumId="29" w15:restartNumberingAfterBreak="0">
     <w:nsid w:val="6DF46AD4"/>
     <w:multiLevelType w:val="hybridMultilevel"/>
     <w:tmpl w:val="2116C296"/>
@@ -4414,7 +4417,7 @@
       </w:pPr>
     </w:lvl>
   </w:abstractNum>
-  <w:abstractNum w:abstractNumId="29" w15:restartNumberingAfterBreak="0">
+  <w:abstractNum w:abstractNumId="30" w15:restartNumberingAfterBreak="0">
     <w:nsid w:val="6EF917DB"/>
     <w:multiLevelType w:val="hybridMultilevel"/>
     <w:tmpl w:val="C3AC196C"/>
@@ -4500,7 +4503,7 @@
       </w:pPr>
     </w:lvl>
   </w:abstractNum>
-  <w:abstractNum w:abstractNumId="30" w15:restartNumberingAfterBreak="0">
+  <w:abstractNum w:abstractNumId="31" w15:restartNumberingAfterBreak="0">
     <w:nsid w:val="749F5BE8"/>
     <w:multiLevelType w:val="hybridMultilevel"/>
     <w:tmpl w:val="4AA2771C"/>
@@ -4613,7 +4616,7 @@
       </w:rPr>
     </w:lvl>
   </w:abstractNum>
-  <w:abstractNum w:abstractNumId="31" w15:restartNumberingAfterBreak="0">
+  <w:abstractNum w:abstractNumId="32" w15:restartNumberingAfterBreak="0">
     <w:nsid w:val="74DB59D8"/>
     <w:multiLevelType w:val="hybridMultilevel"/>
     <w:tmpl w:val="E334E25C"/>
@@ -4726,7 +4729,7 @@
       </w:rPr>
     </w:lvl>
   </w:abstractNum>
-  <w:abstractNum w:abstractNumId="32" w15:restartNumberingAfterBreak="0">
+  <w:abstractNum w:abstractNumId="33" w15:restartNumberingAfterBreak="0">
     <w:nsid w:val="7AC536E1"/>
     <w:multiLevelType w:val="multilevel"/>
     <w:tmpl w:val="4F1C4BAE"/>
@@ -4839,7 +4842,7 @@
       </w:pPr>
     </w:lvl>
   </w:abstractNum>
-  <w:abstractNum w:abstractNumId="33" w15:restartNumberingAfterBreak="0">
+  <w:abstractNum w:abstractNumId="34" w15:restartNumberingAfterBreak="0">
     <w:nsid w:val="7DC25969"/>
     <w:multiLevelType w:val="hybridMultilevel"/>
     <w:tmpl w:val="49A4B118"/>
@@ -4928,7 +4931,7 @@
       </w:pPr>
     </w:lvl>
   </w:abstractNum>
-  <w:abstractNum w:abstractNumId="34" w15:restartNumberingAfterBreak="0">
+  <w:abstractNum w:abstractNumId="35" w15:restartNumberingAfterBreak="0">
     <w:nsid w:val="7DD35D14"/>
     <w:multiLevelType w:val="hybridMultilevel"/>
     <w:tmpl w:val="01C8BC60"/>
@@ -5042,37 +5045,37 @@
     </w:lvl>
   </w:abstractNum>
   <w:num w:numId="1">
-    <w:abstractNumId w:val="21"/>
+    <w:abstractNumId w:val="22"/>
   </w:num>
   <w:num w:numId="2">
-    <w:abstractNumId w:val="16"/>
+    <w:abstractNumId w:val="17"/>
   </w:num>
   <w:num w:numId="3">
-    <w:abstractNumId w:val="22"/>
+    <w:abstractNumId w:val="23"/>
   </w:num>
   <w:num w:numId="4">
     <w:abstractNumId w:val="8"/>
   </w:num>
   <w:num w:numId="5">
-    <w:abstractNumId w:val="31"/>
+    <w:abstractNumId w:val="32"/>
   </w:num>
   <w:num w:numId="6">
     <w:abstractNumId w:val="2"/>
   </w:num>
   <w:num w:numId="7">
-    <w:abstractNumId w:val="25"/>
+    <w:abstractNumId w:val="26"/>
   </w:num>
   <w:num w:numId="8">
-    <w:abstractNumId w:val="12"/>
+    <w:abstractNumId w:val="13"/>
   </w:num>
   <w:num w:numId="9">
     <w:abstractNumId w:val="9"/>
   </w:num>
   <w:num w:numId="10">
-    <w:abstractNumId w:val="11"/>
+    <w:abstractNumId w:val="12"/>
   </w:num>
   <w:num w:numId="11">
-    <w:abstractNumId w:val="19"/>
+    <w:abstractNumId w:val="20"/>
   </w:num>
   <w:num w:numId="12">
     <w:abstractNumId w:val="1"/>
@@ -5081,22 +5084,22 @@
     <w:abstractNumId w:val="7"/>
   </w:num>
   <w:num w:numId="14">
-    <w:abstractNumId w:val="14"/>
+    <w:abstractNumId w:val="15"/>
   </w:num>
   <w:num w:numId="15">
     <w:abstractNumId w:val="10"/>
   </w:num>
   <w:num w:numId="16">
-    <w:abstractNumId w:val="15"/>
+    <w:abstractNumId w:val="16"/>
   </w:num>
   <w:num w:numId="17">
-    <w:abstractNumId w:val="33"/>
+    <w:abstractNumId w:val="34"/>
   </w:num>
   <w:num w:numId="18">
-    <w:abstractNumId w:val="13"/>
+    <w:abstractNumId w:val="14"/>
   </w:num>
   <w:num w:numId="19">
-    <w:abstractNumId w:val="26"/>
+    <w:abstractNumId w:val="27"/>
   </w:num>
   <w:num w:numId="20">
     <w:abstractNumId w:val="5"/>
@@ -5105,46 +5108,49 @@
     <w:abstractNumId w:val="4"/>
   </w:num>
   <w:num w:numId="22">
-    <w:abstractNumId w:val="24"/>
+    <w:abstractNumId w:val="25"/>
   </w:num>
   <w:num w:numId="23">
     <w:abstractNumId w:val="0"/>
   </w:num>
   <w:num w:numId="24">
-    <w:abstractNumId w:val="20"/>
+    <w:abstractNumId w:val="21"/>
   </w:num>
   <w:num w:numId="25">
-    <w:abstractNumId w:val="23"/>
+    <w:abstractNumId w:val="24"/>
   </w:num>
   <w:num w:numId="26">
     <w:abstractNumId w:val="6"/>
   </w:num>
   <w:num w:numId="27">
+    <w:abstractNumId w:val="29"/>
+  </w:num>
+  <w:num w:numId="28">
+    <w:abstractNumId w:val="19"/>
+  </w:num>
+  <w:num w:numId="29">
     <w:abstractNumId w:val="28"/>
   </w:num>
-  <w:num w:numId="28">
-    <w:abstractNumId w:val="18"/>
-  </w:num>
-  <w:num w:numId="29">
-    <w:abstractNumId w:val="27"/>
-  </w:num>
   <w:num w:numId="30">
-    <w:abstractNumId w:val="34"/>
+    <w:abstractNumId w:val="35"/>
   </w:num>
   <w:num w:numId="31">
-    <w:abstractNumId w:val="32"/>
+    <w:abstractNumId w:val="33"/>
   </w:num>
   <w:num w:numId="32">
     <w:abstractNumId w:val="3"/>
   </w:num>
   <w:num w:numId="33">
+    <w:abstractNumId w:val="31"/>
+  </w:num>
+  <w:num w:numId="34">
     <w:abstractNumId w:val="30"/>
   </w:num>
-  <w:num w:numId="34">
-    <w:abstractNumId w:val="29"/>
+  <w:num w:numId="35">
+    <w:abstractNumId w:val="18"/>
   </w:num>
-  <w:num w:numId="35">
-    <w:abstractNumId w:val="17"/>
+  <w:num w:numId="36">
+    <w:abstractNumId w:val="11"/>
   </w:num>
 </w:numbering>
 </file>
@@ -6153,7 +6159,7 @@
     <w:charset w:val="00"/>
     <w:family w:val="swiss"/>
     <w:pitch w:val="variable"/>
-    <w:sig w:usb0="E0002AFF" w:usb1="C000247B" w:usb2="00000009" w:usb3="00000000" w:csb0="000001FF" w:csb1="00000000"/>
+    <w:sig w:usb0="A00002EF" w:usb1="4000207B" w:usb2="00000000" w:usb3="00000000" w:csb0="0000009F" w:csb1="00000000"/>
   </w:font>
   <w:font w:name="Courier New">
     <w:panose1 w:val="02070309020205020404"/>
@@ -6167,12 +6173,12 @@
     <w:charset w:val="00"/>
     <w:family w:val="roman"/>
     <w:pitch w:val="variable"/>
-    <w:sig w:usb0="E0002EFF" w:usb1="C000785B" w:usb2="00000009" w:usb3="00000000" w:csb0="000001FF" w:csb1="00000000"/>
+    <w:sig w:usb0="20002A87" w:usb1="80000000" w:usb2="00000008" w:usb3="00000000" w:csb0="000001FF" w:csb1="00000000"/>
   </w:font>
   <w:font w:name="Wingdings">
     <w:panose1 w:val="05000000000000000000"/>
     <w:charset w:val="02"/>
-    <w:family w:val="decorative"/>
+    <w:family w:val="auto"/>
     <w:pitch w:val="variable"/>
     <w:sig w:usb0="00000000" w:usb1="10000000" w:usb2="00000000" w:usb3="00000000" w:csb0="80000000" w:csb1="00000000"/>
   </w:font>
@@ -6188,7 +6194,7 @@
     <w:charset w:val="00"/>
     <w:family w:val="roman"/>
     <w:pitch w:val="variable"/>
-    <w:sig w:usb0="E00002FF" w:usb1="400004FF" w:usb2="00000000" w:usb3="00000000" w:csb0="0000019F" w:csb1="00000000"/>
+    <w:sig w:usb0="A00002EF" w:usb1="4000004B" w:usb2="00000000" w:usb3="00000000" w:csb0="0000009F" w:csb1="00000000"/>
   </w:font>
   <w:font w:name="Tahoma">
     <w:panose1 w:val="020B0604030504040204"/>
@@ -6196,7 +6202,7 @@
     <w:family w:val="swiss"/>
     <w:notTrueType/>
     <w:pitch w:val="variable"/>
-    <w:sig w:usb0="E1002EFF" w:usb1="C000605B" w:usb2="00000029" w:usb3="00000000" w:csb0="000101FF" w:csb1="00000000"/>
+    <w:sig w:usb0="00000003" w:usb1="00000000" w:usb2="00000000" w:usb3="00000000" w:csb0="00000001" w:csb1="00000000"/>
   </w:font>
   <w:font w:name="Arial">
     <w:panose1 w:val="020B0604020202020204"/>
@@ -6279,6 +6285,7 @@
     <w:rsid w:val="00A1514F"/>
     <w:rsid w:val="00A93D46"/>
     <w:rsid w:val="00AE7D08"/>
+    <w:rsid w:val="00AF32B5"/>
     <w:rsid w:val="00BD119E"/>
     <w:rsid w:val="00C22A10"/>
     <w:rsid w:val="00C57AC2"/>
@@ -7093,7 +7100,7 @@
 </file>
 
 <file path=customXml/itemProps1.xml><?xml version="1.0" encoding="utf-8"?>
-<ds:datastoreItem xmlns:ds="http://schemas.openxmlformats.org/officeDocument/2006/customXml" ds:itemID="{511ECF6C-2A09-A347-9CC3-11921A8CBD4B}">
+<ds:datastoreItem xmlns:ds="http://schemas.openxmlformats.org/officeDocument/2006/customXml" ds:itemID="{5E132003-27F5-4243-A28E-0EA4DAE504FA}">
   <ds:schemaRefs>
     <ds:schemaRef ds:uri="http://schemas.openxmlformats.org/officeDocument/2006/bibliography"/>
   </ds:schemaRefs>

</xml_diff>

<commit_message>
update doc, imp db, diary
</commit_message>
<xml_diff>
--- a/doc/diaries/template_diario.docx
+++ b/doc/diaries/template_diario.docx
@@ -80,10 +80,7 @@
               <w:spacing w:line="360" w:lineRule="auto"/>
             </w:pPr>
             <w:r>
-              <w:t>0</w:t>
-            </w:r>
-            <w:r>
-              <w:t>8</w:t>
+              <w:t>10</w:t>
             </w:r>
             <w:r>
               <w:t>/</w:t>
@@ -142,61 +139,17 @@
             <w:tcW w:w="9618" w:type="dxa"/>
           </w:tcPr>
           <w:p>
-            <w:pPr>
-              <w:rPr>
-                <w:b w:val="0"/>
-                <w:bCs w:val="0"/>
-              </w:rPr>
-            </w:pPr>
             <w:r>
-              <w:rPr>
-                <w:b w:val="0"/>
-                <w:bCs w:val="0"/>
-              </w:rPr>
-              <w:t xml:space="preserve">Ho </w:t>
+              <w:t>Ho messo apposto la documentazione, sistemando alcune imprecisazioni o piccole mancanze.</w:t>
+            </w:r>
+          </w:p>
+          <w:p/>
+          <w:p>
+            <w:r>
+              <w:t xml:space="preserve">Ho sistemato l’uml </w:t>
             </w:r>
             <w:r>
-              <w:rPr>
-                <w:b w:val="0"/>
-                <w:bCs w:val="0"/>
-              </w:rPr>
-              <w:t xml:space="preserve">continuato l’uml </w:t>
-            </w:r>
-            <w:r>
-              <w:rPr>
-                <w:b w:val="0"/>
-                <w:bCs w:val="0"/>
-              </w:rPr>
-              <w:t xml:space="preserve">delle classi in php che svolgono il compito di </w:t>
-            </w:r>
-            <w:r>
-              <w:t>Model</w:t>
-            </w:r>
-            <w:r>
-              <w:rPr>
-                <w:b w:val="0"/>
-                <w:bCs w:val="0"/>
-              </w:rPr>
-              <w:t xml:space="preserve"> seguendo il </w:t>
-            </w:r>
-            <w:r>
-              <w:rPr>
-                <w:b w:val="0"/>
-                <w:bCs w:val="0"/>
-                <w:i/>
-                <w:iCs/>
-              </w:rPr>
-              <w:t>pattern</w:t>
-            </w:r>
-            <w:r>
-              <w:rPr>
-                <w:b w:val="0"/>
-                <w:bCs w:val="0"/>
-              </w:rPr>
-              <w:t xml:space="preserve"> </w:t>
-            </w:r>
-            <w:r>
-              <w:t>MVC</w:t>
+              <w:t>delle classi Controller, e ho descritto quello che serviva specificare.</w:t>
             </w:r>
           </w:p>
           <w:p>
@@ -208,21 +161,67 @@
             </w:pPr>
           </w:p>
           <w:p>
+            <w:pPr>
+              <w:spacing w:after="120"/>
+              <w:rPr>
+                <w:rStyle w:val="Strong"/>
+              </w:rPr>
+            </w:pPr>
             <w:r>
               <w:rPr>
-                <w:b w:val="0"/>
-                <w:bCs w:val="0"/>
+                <w:rStyle w:val="Strong"/>
               </w:rPr>
-              <w:t>Questo UML specifica le classi che avranno il compito di Model (seguendo il pattern MVC), come si può vedere la maggiorparte delle classi deve comunicare con il database, per questo queste classi hanno una connessione con il database (Invoices)</w:t>
+              <w:t>Questo UML specifica le classi che avranno il compito di Controller, cioè quelle che utilizzano le classi Model per effetture delle operazioni su delle View (Pagine Web) precise.</w:t>
             </w:r>
             <w:r>
               <w:rPr>
-                <w:b w:val="0"/>
-                <w:bCs w:val="0"/>
+                <w:rStyle w:val="Strong"/>
               </w:rPr>
-              <w:t xml:space="preserve">. </w:t>
+              <w:br/>
+              <w:t>Ognuna di queste classi si occupera di gestire le operazione svolte su una pagina web, con l’eccezione di “Invoices” che si occupa sia di “</w:t>
+            </w:r>
+            <w:r>
+              <w:rPr>
+                <w:rStyle w:val="Strong"/>
+                <w:szCs w:val="18"/>
+              </w:rPr>
+              <w:t xml:space="preserve">Interfaccia Lista </w:t>
+            </w:r>
+            <w:r>
+              <w:rPr>
+                <w:rStyle w:val="Strong"/>
+                <w:szCs w:val="18"/>
+              </w:rPr>
+              <w:t>F</w:t>
+            </w:r>
+            <w:r>
+              <w:rPr>
+                <w:rStyle w:val="Strong"/>
+                <w:szCs w:val="18"/>
+              </w:rPr>
+              <w:t>atture/Richiami</w:t>
+            </w:r>
+            <w:r>
+              <w:rPr>
+                <w:rStyle w:val="Strong"/>
+              </w:rPr>
+              <w:t>” sia di “</w:t>
+            </w:r>
+            <w:r>
+              <w:rPr>
+                <w:rStyle w:val="Strong"/>
+                <w:szCs w:val="18"/>
+              </w:rPr>
+              <w:t>Interfaccia Creazione Fattura/Richiamo</w:t>
+            </w:r>
+            <w:r>
+              <w:rPr>
+                <w:rStyle w:val="Strong"/>
+              </w:rPr>
+              <w:t>”.</w:t>
             </w:r>
           </w:p>
+          <w:p/>
           <w:p>
             <w:pPr>
               <w:rPr>
@@ -232,46 +231,13 @@
             </w:pPr>
             <w:r>
               <w:rPr>
-                <w:b w:val="0"/>
-                <w:bCs w:val="0"/>
-              </w:rPr>
-              <w:t xml:space="preserve">Tutte le classi possiedo i metodi necessari, che serviranno ad aiutare i </w:t>
-            </w:r>
-            <w:r>
-              <w:rPr>
-                <w:b w:val="0"/>
-                <w:bCs w:val="0"/>
-              </w:rPr>
-              <w:t>Controller</w:t>
-            </w:r>
-            <w:r>
-              <w:rPr>
-                <w:b w:val="0"/>
-                <w:bCs w:val="0"/>
-              </w:rPr>
-              <w:t xml:space="preserve"> a svolgere tutte le operazioni necessarie.</w:t>
-            </w:r>
-          </w:p>
-          <w:p>
-            <w:pPr>
-              <w:rPr>
-                <w:b w:val="0"/>
-                <w:bCs w:val="0"/>
-              </w:rPr>
-            </w:pPr>
-          </w:p>
-          <w:p>
-            <w:r>
-              <w:rPr>
-                <w:b w:val="0"/>
-                <w:bCs w:val="0"/>
                 <w:noProof/>
               </w:rPr>
               <w:drawing>
-                <wp:inline distT="0" distB="0" distL="0" distR="0">
-                  <wp:extent cx="5955262" cy="3712308"/>
-                  <wp:effectExtent l="0" t="0" r="1270" b="0"/>
-                  <wp:docPr id="3" name="Picture 3"/>
+                <wp:inline distT="0" distB="0" distL="0" distR="0" wp14:anchorId="715145CA" wp14:editId="55EF5AA2">
+                  <wp:extent cx="3401900" cy="2323750"/>
+                  <wp:effectExtent l="0" t="0" r="0" b="0"/>
+                  <wp:docPr id="25" name="Picture 25"/>
                   <wp:cNvGraphicFramePr>
                     <a:graphicFrameLocks xmlns:a="http://schemas.openxmlformats.org/drawingml/2006/main" noChangeAspect="1"/>
                   </wp:cNvGraphicFramePr>
@@ -279,11 +245,11 @@
                     <a:graphicData uri="http://schemas.openxmlformats.org/drawingml/2006/picture">
                       <pic:pic xmlns:pic="http://schemas.openxmlformats.org/drawingml/2006/picture">
                         <pic:nvPicPr>
-                          <pic:cNvPr id="3" name="models.png"/>
+                          <pic:cNvPr id="25" name="controllers.png"/>
                           <pic:cNvPicPr/>
                         </pic:nvPicPr>
                         <pic:blipFill>
-                          <a:blip r:embed="rId8" cstate="print">
+                          <a:blip r:embed="rId8">
                             <a:extLst>
                               <a:ext uri="{28A0092B-C50C-407E-A947-70E740481C1C}">
                                 <a14:useLocalDpi xmlns:a14="http://schemas.microsoft.com/office/drawing/2010/main" val="0"/>
@@ -297,7 +263,7 @@
                         <pic:spPr>
                           <a:xfrm>
                             <a:off x="0" y="0"/>
-                            <a:ext cx="5990407" cy="3734216"/>
+                            <a:ext cx="3415864" cy="2333288"/>
                           </a:xfrm>
                           <a:prstGeom prst="rect">
                             <a:avLst/>
@@ -310,7 +276,6 @@
               </w:drawing>
             </w:r>
           </w:p>
-          <w:p/>
           <w:p>
             <w:pPr>
               <w:rPr>
@@ -320,84 +285,15 @@
             </w:pPr>
           </w:p>
           <w:p>
-            <w:pPr>
-              <w:rPr>
-                <w:b w:val="0"/>
-                <w:bCs w:val="0"/>
-              </w:rPr>
-            </w:pPr>
-          </w:p>
-          <w:p>
-            <w:pPr>
-              <w:rPr>
-                <w:b w:val="0"/>
-                <w:bCs w:val="0"/>
-              </w:rPr>
-            </w:pPr>
-          </w:p>
-          <w:p>
-            <w:pPr>
-              <w:rPr>
-                <w:b w:val="0"/>
-                <w:bCs w:val="0"/>
-              </w:rPr>
-            </w:pPr>
-          </w:p>
-          <w:p>
-            <w:pPr>
-              <w:rPr>
-                <w:b w:val="0"/>
-                <w:bCs w:val="0"/>
-              </w:rPr>
-            </w:pPr>
-          </w:p>
-          <w:p>
-            <w:pPr>
-              <w:rPr>
-                <w:b w:val="0"/>
-                <w:bCs w:val="0"/>
-              </w:rPr>
-            </w:pPr>
-          </w:p>
-          <w:p>
-            <w:pPr>
-              <w:rPr>
-                <w:b w:val="0"/>
-                <w:bCs w:val="0"/>
-              </w:rPr>
-            </w:pPr>
-          </w:p>
-          <w:p>
-            <w:pPr>
-              <w:rPr>
-                <w:b w:val="0"/>
-                <w:bCs w:val="0"/>
-              </w:rPr>
-            </w:pPr>
-          </w:p>
-          <w:p>
-            <w:pPr>
-              <w:rPr>
-                <w:b w:val="0"/>
-                <w:bCs w:val="0"/>
-              </w:rPr>
-            </w:pPr>
-          </w:p>
-          <w:p>
-            <w:pPr>
-              <w:rPr>
-                <w:b w:val="0"/>
-                <w:bCs w:val="0"/>
-              </w:rPr>
-            </w:pPr>
-          </w:p>
-          <w:p>
-            <w:pPr>
-              <w:rPr>
-                <w:b w:val="0"/>
-                <w:bCs w:val="0"/>
-              </w:rPr>
-            </w:pPr>
+            <w:r>
+              <w:t xml:space="preserve">Ho </w:t>
+            </w:r>
+            <w:r>
+              <w:t>finito di impementare il database</w:t>
+            </w:r>
+            <w:r>
+              <w:t>.</w:t>
+            </w:r>
           </w:p>
           <w:p/>
           <w:p>
@@ -408,115 +304,6 @@
               </w:rPr>
             </w:pPr>
           </w:p>
-          <w:p>
-            <w:pPr>
-              <w:rPr>
-                <w:b w:val="0"/>
-                <w:bCs w:val="0"/>
-              </w:rPr>
-            </w:pPr>
-            <w:r>
-              <w:rPr>
-                <w:b w:val="0"/>
-                <w:bCs w:val="0"/>
-              </w:rPr>
-              <w:t xml:space="preserve">Ho fatto l’uml delle classi </w:t>
-            </w:r>
-            <w:r>
-              <w:rPr>
-                <w:b w:val="0"/>
-                <w:bCs w:val="0"/>
-              </w:rPr>
-              <w:t xml:space="preserve">in php </w:t>
-            </w:r>
-            <w:r>
-              <w:rPr>
-                <w:b w:val="0"/>
-                <w:bCs w:val="0"/>
-              </w:rPr>
-              <w:t xml:space="preserve">che svolgono la funzione di </w:t>
-            </w:r>
-            <w:r>
-              <w:t>Controller</w:t>
-            </w:r>
-            <w:r>
-              <w:t xml:space="preserve"> </w:t>
-            </w:r>
-            <w:r>
-              <w:rPr>
-                <w:b w:val="0"/>
-                <w:bCs w:val="0"/>
-              </w:rPr>
-              <w:t xml:space="preserve">segunedo il pattern </w:t>
-            </w:r>
-            <w:r>
-              <w:t>MVC</w:t>
-            </w:r>
-            <w:r>
-              <w:t>.</w:t>
-            </w:r>
-          </w:p>
-          <w:p>
-            <w:pPr>
-              <w:rPr>
-                <w:b w:val="0"/>
-                <w:bCs w:val="0"/>
-              </w:rPr>
-            </w:pPr>
-          </w:p>
-          <w:p>
-            <w:r>
-              <w:rPr>
-                <w:b w:val="0"/>
-                <w:bCs w:val="0"/>
-                <w:noProof/>
-              </w:rPr>
-              <w:drawing>
-                <wp:inline distT="0" distB="0" distL="0" distR="0">
-                  <wp:extent cx="3330644" cy="2297723"/>
-                  <wp:effectExtent l="0" t="0" r="0" b="1270"/>
-                  <wp:docPr id="5" name="Picture 5"/>
-                  <wp:cNvGraphicFramePr>
-                    <a:graphicFrameLocks xmlns:a="http://schemas.openxmlformats.org/drawingml/2006/main" noChangeAspect="1"/>
-                  </wp:cNvGraphicFramePr>
-                  <a:graphic xmlns:a="http://schemas.openxmlformats.org/drawingml/2006/main">
-                    <a:graphicData uri="http://schemas.openxmlformats.org/drawingml/2006/picture">
-                      <pic:pic xmlns:pic="http://schemas.openxmlformats.org/drawingml/2006/picture">
-                        <pic:nvPicPr>
-                          <pic:cNvPr id="5" name="controllers.png"/>
-                          <pic:cNvPicPr/>
-                        </pic:nvPicPr>
-                        <pic:blipFill>
-                          <a:blip r:embed="rId9" cstate="print">
-                            <a:extLst>
-                              <a:ext uri="{28A0092B-C50C-407E-A947-70E740481C1C}">
-                                <a14:useLocalDpi xmlns:a14="http://schemas.microsoft.com/office/drawing/2010/main" val="0"/>
-                              </a:ext>
-                            </a:extLst>
-                          </a:blip>
-                          <a:stretch>
-                            <a:fillRect/>
-                          </a:stretch>
-                        </pic:blipFill>
-                        <pic:spPr>
-                          <a:xfrm>
-                            <a:off x="0" y="0"/>
-                            <a:ext cx="3339119" cy="2303570"/>
-                          </a:xfrm>
-                          <a:prstGeom prst="rect">
-                            <a:avLst/>
-                          </a:prstGeom>
-                        </pic:spPr>
-                      </pic:pic>
-                    </a:graphicData>
-                  </a:graphic>
-                </wp:inline>
-              </w:drawing>
-            </w:r>
-            <w:bookmarkStart w:id="0" w:name="_GoBack"/>
-            <w:bookmarkEnd w:id="0"/>
-          </w:p>
-          <w:p/>
           <w:p>
             <w:pPr>
               <w:rPr>
@@ -583,6 +370,114 @@
                 <w:tab w:val="left" w:pos="2761"/>
               </w:tabs>
               <w:rPr>
+                <w:bCs w:val="0"/>
+              </w:rPr>
+            </w:pPr>
+          </w:p>
+          <w:p>
+            <w:pPr>
+              <w:tabs>
+                <w:tab w:val="left" w:pos="2761"/>
+              </w:tabs>
+              <w:rPr>
+                <w:bCs w:val="0"/>
+              </w:rPr>
+            </w:pPr>
+            <w:r>
+              <w:rPr>
+                <w:b w:val="0"/>
+              </w:rPr>
+              <w:t>Creando il datab</w:t>
+            </w:r>
+            <w:r>
+              <w:rPr>
+                <w:b w:val="0"/>
+              </w:rPr>
+              <w:t>a</w:t>
+            </w:r>
+            <w:r>
+              <w:rPr>
+                <w:b w:val="0"/>
+              </w:rPr>
+              <w:t xml:space="preserve">se ho scoperto che impostare una colonna di tipo int </w:t>
+            </w:r>
+            <w:r>
+              <w:rPr>
+                <w:b w:val="0"/>
+                <w:u w:val="single"/>
+              </w:rPr>
+              <w:t xml:space="preserve">specificando la grandezza </w:t>
+            </w:r>
+            <w:r>
+              <w:rPr>
+                <w:b w:val="0"/>
+              </w:rPr>
+              <w:t>non sarà piu possibile nelle prossime versioni di MySql</w:t>
+            </w:r>
+            <w:r>
+              <w:rPr>
+                <w:b w:val="0"/>
+              </w:rPr>
+              <w:t xml:space="preserve">, qundi nei casi dove usavo questo metodo ho specificato il tipo </w:t>
+            </w:r>
+            <w:r>
+              <w:rPr>
+                <w:bCs w:val="0"/>
+              </w:rPr>
+              <w:t>int</w:t>
+            </w:r>
+            <w:r>
+              <w:rPr>
+                <w:bCs w:val="0"/>
+              </w:rPr>
+              <w:t xml:space="preserve"> </w:t>
+            </w:r>
+            <w:r>
+              <w:rPr>
+                <w:b w:val="0"/>
+              </w:rPr>
+              <w:t xml:space="preserve">senza specificare la grandezza, come avevo fatto per il </w:t>
+            </w:r>
+            <w:r>
+              <w:rPr>
+                <w:bCs w:val="0"/>
+              </w:rPr>
+              <w:t>NAP</w:t>
+            </w:r>
+            <w:r>
+              <w:rPr>
+                <w:b w:val="0"/>
+              </w:rPr>
+              <w:t xml:space="preserve"> della citta “int(5)”.</w:t>
+            </w:r>
+          </w:p>
+          <w:p>
+            <w:pPr>
+              <w:tabs>
+                <w:tab w:val="left" w:pos="2761"/>
+              </w:tabs>
+              <w:rPr>
+                <w:b w:val="0"/>
+                <w:bCs w:val="0"/>
+              </w:rPr>
+            </w:pPr>
+          </w:p>
+          <w:p>
+            <w:pPr>
+              <w:tabs>
+                <w:tab w:val="left" w:pos="2761"/>
+              </w:tabs>
+              <w:rPr>
+                <w:b w:val="0"/>
+              </w:rPr>
+            </w:pPr>
+          </w:p>
+          <w:p>
+            <w:pPr>
+              <w:tabs>
+                <w:tab w:val="left" w:pos="2761"/>
+              </w:tabs>
+              <w:rPr>
                 <w:b w:val="0"/>
               </w:rPr>
             </w:pPr>
@@ -590,12 +485,13 @@
               <w:rPr>
                 <w:b w:val="0"/>
               </w:rPr>
-              <w:t>-</w:t>
+              <w:t>https://gdsotirov.blogspot.com/2019/07/new-features-in-mysql-8017.html</w:t>
             </w:r>
           </w:p>
         </w:tc>
       </w:tr>
     </w:tbl>
+    <w:p/>
     <w:p/>
     <w:tbl>
       <w:tblPr>
@@ -625,6 +521,7 @@
               <w:rPr>
                 <w:b w:val="0"/>
               </w:rPr>
+              <w:lastRenderedPageBreak/>
               <w:t>Punto della situazione rispetto alla pianificazione</w:t>
             </w:r>
           </w:p>
@@ -652,28 +549,7 @@
                 <w:b w:val="0"/>
                 <w:bCs w:val="0"/>
               </w:rPr>
-              <w:t>In linea</w:t>
-            </w:r>
-            <w:r>
-              <w:rPr>
-                <w:b w:val="0"/>
-                <w:bCs w:val="0"/>
-              </w:rPr>
-              <w:t xml:space="preserve"> </w:t>
-            </w:r>
-            <w:r>
-              <w:rPr>
-                <w:b w:val="0"/>
-                <w:bCs w:val="0"/>
-              </w:rPr>
-              <w:t>con la pianificazione</w:t>
-            </w:r>
-            <w:r>
-              <w:rPr>
-                <w:b w:val="0"/>
-                <w:bCs w:val="0"/>
-              </w:rPr>
-              <w:t>.</w:t>
+              <w:t>In linea con la pianificazione.</w:t>
             </w:r>
           </w:p>
         </w:tc>
@@ -731,6 +607,37 @@
           <w:p>
             <w:pPr>
               <w:pStyle w:val="NoSpacing"/>
+            </w:pPr>
+            <w:r>
+              <w:rPr>
+                <w:b w:val="0"/>
+                <w:bCs w:val="0"/>
+              </w:rPr>
+              <w:t>Aggiugere la tabe</w:t>
+            </w:r>
+            <w:r>
+              <w:rPr>
+                <w:b w:val="0"/>
+                <w:bCs w:val="0"/>
+              </w:rPr>
+              <w:t>lla che descrive le colonne della tabella “client_company”.</w:t>
+            </w:r>
+          </w:p>
+          <w:p>
+            <w:pPr>
+              <w:pStyle w:val="NoSpacing"/>
+            </w:pPr>
+            <w:r>
+              <w:rPr>
+                <w:b w:val="0"/>
+                <w:bCs w:val="0"/>
+              </w:rPr>
+              <w:t>Aggiornare lo schema della struttura dati del database, e lo schema ER.</w:t>
+            </w:r>
+          </w:p>
+          <w:p>
+            <w:pPr>
+              <w:pStyle w:val="NoSpacing"/>
               <w:rPr>
                 <w:b w:val="0"/>
                 <w:bCs w:val="0"/>
@@ -741,22 +648,33 @@
                 <w:b w:val="0"/>
                 <w:bCs w:val="0"/>
               </w:rPr>
-              <w:t>Creare gli uml per le classi</w:t>
+              <w:t>Aggiungere nelle interfaccie il campo “tipologia di fattura”, perché manca.</w:t>
+            </w:r>
+          </w:p>
+          <w:p>
+            <w:pPr>
+              <w:pStyle w:val="NoSpacing"/>
+              <w:rPr>
+                <w:b w:val="0"/>
+                <w:bCs w:val="0"/>
+              </w:rPr>
+            </w:pPr>
+            <w:r>
+              <w:rPr>
+                <w:b w:val="0"/>
+                <w:bCs w:val="0"/>
+              </w:rPr>
+              <w:t>Iniziare l’implementazione sito web e definire pattern MVC</w:t>
             </w:r>
             <w:r>
               <w:rPr>
                 <w:b w:val="0"/>
                 <w:bCs w:val="0"/>
               </w:rPr>
-              <w:t xml:space="preserve"> </w:t>
+              <w:t>.</w:t>
             </w:r>
-            <w:r>
-              <w:rPr>
-                <w:b w:val="0"/>
-                <w:bCs w:val="0"/>
-              </w:rPr>
-              <w:t xml:space="preserve"> mancanti</w:t>
-            </w:r>
+            <w:bookmarkStart w:id="0" w:name="_GoBack"/>
+            <w:bookmarkEnd w:id="0"/>
           </w:p>
         </w:tc>
       </w:tr>
@@ -772,9 +690,9 @@
       </w:r>
     </w:p>
     <w:sectPr>
-      <w:headerReference w:type="default" r:id="rId10"/>
-      <w:footerReference w:type="even" r:id="rId11"/>
-      <w:footerReference w:type="default" r:id="rId12"/>
+      <w:headerReference w:type="default" r:id="rId9"/>
+      <w:footerReference w:type="even" r:id="rId10"/>
+      <w:footerReference w:type="default" r:id="rId11"/>
       <w:pgSz w:w="11906" w:h="16838"/>
       <w:pgMar w:top="1418" w:right="1134" w:bottom="1134" w:left="1134" w:header="709" w:footer="709" w:gutter="0"/>
       <w:cols w:space="708"/>
@@ -6116,6 +6034,18 @@
       <w:vertAlign w:val="superscript"/>
     </w:rPr>
   </w:style>
+  <w:style w:type="character" w:styleId="FollowedHyperlink">
+    <w:name w:val="FollowedHyperlink"/>
+    <w:basedOn w:val="DefaultParagraphFont"/>
+    <w:uiPriority w:val="99"/>
+    <w:semiHidden/>
+    <w:unhideWhenUsed/>
+    <w:rsid w:val="00523176"/>
+    <w:rPr>
+      <w:color w:val="800080" w:themeColor="followedHyperlink"/>
+      <w:u w:val="single"/>
+    </w:rPr>
+  </w:style>
 </w:styles>
 </file>
 
@@ -6249,6 +6179,7 @@
     <w:rsid w:val="00164248"/>
     <w:rsid w:val="00195D5F"/>
     <w:rsid w:val="001C54F7"/>
+    <w:rsid w:val="00252269"/>
     <w:rsid w:val="00262942"/>
     <w:rsid w:val="00262E13"/>
     <w:rsid w:val="002706FD"/>
@@ -7109,7 +7040,7 @@
 </file>
 
 <file path=customXml/itemProps1.xml><?xml version="1.0" encoding="utf-8"?>
-<ds:datastoreItem xmlns:ds="http://schemas.openxmlformats.org/officeDocument/2006/customXml" ds:itemID="{520353AC-B58F-EF40-8145-88043CB0133D}">
+<ds:datastoreItem xmlns:ds="http://schemas.openxmlformats.org/officeDocument/2006/customXml" ds:itemID="{F5B0CA81-0697-434F-81C8-B7A1B0BC8623}">
   <ds:schemaRefs>
     <ds:schemaRef ds:uri="http://schemas.openxmlformats.org/officeDocument/2006/bibliography"/>
   </ds:schemaRefs>

</xml_diff>

<commit_message>
add src, update doc, diary
</commit_message>
<xml_diff>
--- a/doc/diaries/template_diario.docx
+++ b/doc/diaries/template_diario.docx
@@ -83,7 +83,7 @@
               <w:t>1</w:t>
             </w:r>
             <w:r>
-              <w:t>1</w:t>
+              <w:t>5</w:t>
             </w:r>
             <w:r>
               <w:t>/</w:t>
@@ -94,8 +94,6 @@
             <w:r>
               <w:t>/2019</w:t>
             </w:r>
-            <w:bookmarkStart w:id="0" w:name="_GoBack"/>
-            <w:bookmarkEnd w:id="0"/>
           </w:p>
         </w:tc>
       </w:tr>
@@ -151,365 +149,9 @@
               </w:rPr>
             </w:pPr>
             <w:r>
-              <w:t>Le prime due ore il professore Valsangiacomo ci ha presentato e spiegato LPI.</w:t>
+              <w:t>Ho agginto nel interfaccia, che quando si crea una fattura si puo associargli una tipologia:</w:t>
             </w:r>
           </w:p>
-          <w:p/>
-          <w:p/>
-          <w:p>
-            <w:r>
-              <w:t xml:space="preserve">Ho la </w:t>
-            </w:r>
-            <w:r>
-              <w:t>tabella che descrive</w:t>
-            </w:r>
-            <w:r>
-              <w:t xml:space="preserve"> la</w:t>
-            </w:r>
-            <w:r>
-              <w:t xml:space="preserve"> tabella “client_company”</w:t>
-            </w:r>
-            <w:r>
-              <w:t>, e ho sistemato anche le altre tabelle.</w:t>
-            </w:r>
-          </w:p>
-          <w:p>
-            <w:pPr>
-              <w:pStyle w:val="Subtitle"/>
-              <w:rPr>
-                <w:b w:val="0"/>
-                <w:bCs w:val="0"/>
-              </w:rPr>
-            </w:pPr>
-            <w:r>
-              <w:rPr>
-                <w:b w:val="0"/>
-                <w:bCs w:val="0"/>
-              </w:rPr>
-              <w:t>La tabella client_company contiene il nome dell’azienda del cliente, se si tratta di un cliente giuridico.</w:t>
-            </w:r>
-          </w:p>
-          <w:tbl>
-            <w:tblPr>
-              <w:tblW w:w="0" w:type="auto"/>
-              <w:tblBorders>
-                <w:top w:val="single" w:sz="4" w:space="0" w:color="auto"/>
-                <w:left w:val="single" w:sz="4" w:space="0" w:color="auto"/>
-                <w:bottom w:val="single" w:sz="4" w:space="0" w:color="auto"/>
-                <w:right w:val="single" w:sz="4" w:space="0" w:color="auto"/>
-                <w:insideH w:val="single" w:sz="4" w:space="0" w:color="auto"/>
-                <w:insideV w:val="single" w:sz="4" w:space="0" w:color="auto"/>
-              </w:tblBorders>
-              <w:tblLook w:val="04A0" w:firstRow="1" w:lastRow="0" w:firstColumn="1" w:lastColumn="0" w:noHBand="0" w:noVBand="1"/>
-            </w:tblPr>
-            <w:tblGrid>
-              <w:gridCol w:w="1913"/>
-              <w:gridCol w:w="1819"/>
-              <w:gridCol w:w="5660"/>
-            </w:tblGrid>
-            <w:tr>
-              <w:trPr>
-                <w:trHeight w:val="488"/>
-              </w:trPr>
-              <w:tc>
-                <w:tcPr>
-                  <w:tcW w:w="9630" w:type="dxa"/>
-                  <w:gridSpan w:val="3"/>
-                  <w:shd w:val="clear" w:color="auto" w:fill="BDD6EE"/>
-                </w:tcPr>
-                <w:p>
-                  <w:pPr>
-                    <w:jc w:val="center"/>
-                    <w:rPr>
-                      <w:sz w:val="36"/>
-                      <w:szCs w:val="36"/>
-                      <w:lang w:val="it-IT"/>
-                    </w:rPr>
-                  </w:pPr>
-                  <w:r>
-                    <w:rPr>
-                      <w:sz w:val="36"/>
-                      <w:szCs w:val="36"/>
-                      <w:lang w:val="it-IT"/>
-                    </w:rPr>
-                    <w:t>Client_company</w:t>
-                  </w:r>
-                </w:p>
-              </w:tc>
-            </w:tr>
-            <w:tr>
-              <w:trPr>
-                <w:trHeight w:val="280"/>
-              </w:trPr>
-              <w:tc>
-                <w:tcPr>
-                  <w:tcW w:w="1951" w:type="dxa"/>
-                  <w:shd w:val="clear" w:color="auto" w:fill="auto"/>
-                </w:tcPr>
-                <w:p>
-                  <w:pPr>
-                    <w:jc w:val="center"/>
-                    <w:rPr>
-                      <w:b/>
-                      <w:bCs/>
-                      <w:lang w:val="it-IT"/>
-                    </w:rPr>
-                  </w:pPr>
-                  <w:r>
-                    <w:rPr>
-                      <w:b/>
-                      <w:bCs/>
-                      <w:lang w:val="it-IT"/>
-                    </w:rPr>
-                    <w:t>Nome del Dato</w:t>
-                  </w:r>
-                </w:p>
-              </w:tc>
-              <w:tc>
-                <w:tcPr>
-                  <w:tcW w:w="1843" w:type="dxa"/>
-                  <w:shd w:val="clear" w:color="auto" w:fill="auto"/>
-                </w:tcPr>
-                <w:p>
-                  <w:pPr>
-                    <w:jc w:val="center"/>
-                    <w:rPr>
-                      <w:b/>
-                      <w:bCs/>
-                      <w:lang w:val="it-IT"/>
-                    </w:rPr>
-                  </w:pPr>
-                  <w:r>
-                    <w:rPr>
-                      <w:b/>
-                      <w:bCs/>
-                      <w:lang w:val="it-IT"/>
-                    </w:rPr>
-                    <w:t>Tipo</w:t>
-                  </w:r>
-                </w:p>
-              </w:tc>
-              <w:tc>
-                <w:tcPr>
-                  <w:tcW w:w="5836" w:type="dxa"/>
-                  <w:shd w:val="clear" w:color="auto" w:fill="auto"/>
-                </w:tcPr>
-                <w:p>
-                  <w:pPr>
-                    <w:jc w:val="center"/>
-                    <w:rPr>
-                      <w:b/>
-                      <w:bCs/>
-                      <w:lang w:val="it-IT"/>
-                    </w:rPr>
-                  </w:pPr>
-                  <w:r>
-                    <w:rPr>
-                      <w:b/>
-                      <w:bCs/>
-                      <w:lang w:val="it-IT"/>
-                    </w:rPr>
-                    <w:t>Descrizione</w:t>
-                  </w:r>
-                </w:p>
-              </w:tc>
-            </w:tr>
-            <w:tr>
-              <w:trPr>
-                <w:trHeight w:val="459"/>
-              </w:trPr>
-              <w:tc>
-                <w:tcPr>
-                  <w:tcW w:w="1951" w:type="dxa"/>
-                  <w:shd w:val="clear" w:color="auto" w:fill="auto"/>
-                  <w:vAlign w:val="center"/>
-                </w:tcPr>
-                <w:p>
-                  <w:pPr>
-                    <w:rPr>
-                      <w:lang w:val="en-US"/>
-                    </w:rPr>
-                  </w:pPr>
-                  <w:r>
-                    <w:rPr>
-                      <w:lang w:val="en-US"/>
-                    </w:rPr>
-                    <w:t>id</w:t>
-                  </w:r>
-                </w:p>
-              </w:tc>
-              <w:tc>
-                <w:tcPr>
-                  <w:tcW w:w="1843" w:type="dxa"/>
-                  <w:shd w:val="clear" w:color="auto" w:fill="auto"/>
-                  <w:vAlign w:val="center"/>
-                </w:tcPr>
-                <w:p>
-                  <w:pPr>
-                    <w:rPr>
-                      <w:lang w:val="it-IT"/>
-                    </w:rPr>
-                  </w:pPr>
-                  <w:r>
-                    <w:rPr>
-                      <w:lang w:val="it-IT"/>
-                    </w:rPr>
-                    <w:t>(PK) int</w:t>
-                  </w:r>
-                </w:p>
-              </w:tc>
-              <w:tc>
-                <w:tcPr>
-                  <w:tcW w:w="5836" w:type="dxa"/>
-                  <w:shd w:val="clear" w:color="auto" w:fill="auto"/>
-                  <w:vAlign w:val="center"/>
-                </w:tcPr>
-                <w:p>
-                  <w:pPr>
-                    <w:rPr>
-                      <w:lang w:val="it-IT"/>
-                    </w:rPr>
-                  </w:pPr>
-                  <w:r>
-                    <w:rPr>
-                      <w:lang w:val="it-IT"/>
-                    </w:rPr>
-                    <w:t>Identificativo di questa tabella.</w:t>
-                  </w:r>
-                </w:p>
-              </w:tc>
-            </w:tr>
-            <w:tr>
-              <w:trPr>
-                <w:trHeight w:val="459"/>
-              </w:trPr>
-              <w:tc>
-                <w:tcPr>
-                  <w:tcW w:w="1951" w:type="dxa"/>
-                  <w:shd w:val="clear" w:color="auto" w:fill="auto"/>
-                  <w:vAlign w:val="center"/>
-                </w:tcPr>
-                <w:p>
-                  <w:pPr>
-                    <w:rPr>
-                      <w:lang w:val="it-IT"/>
-                    </w:rPr>
-                  </w:pPr>
-                  <w:r>
-                    <w:rPr>
-                      <w:lang w:val="it-IT"/>
-                    </w:rPr>
-                    <w:t>name</w:t>
-                  </w:r>
-                </w:p>
-              </w:tc>
-              <w:tc>
-                <w:tcPr>
-                  <w:tcW w:w="1843" w:type="dxa"/>
-                  <w:shd w:val="clear" w:color="auto" w:fill="auto"/>
-                  <w:vAlign w:val="center"/>
-                </w:tcPr>
-                <w:p>
-                  <w:pPr>
-                    <w:rPr>
-                      <w:lang w:val="it-IT"/>
-                    </w:rPr>
-                  </w:pPr>
-                  <w:r>
-                    <w:rPr>
-                      <w:lang w:val="it-IT"/>
-                    </w:rPr>
-                    <w:t>varchar(50)</w:t>
-                  </w:r>
-                </w:p>
-              </w:tc>
-              <w:tc>
-                <w:tcPr>
-                  <w:tcW w:w="5836" w:type="dxa"/>
-                  <w:shd w:val="clear" w:color="auto" w:fill="auto"/>
-                  <w:vAlign w:val="center"/>
-                </w:tcPr>
-                <w:p>
-                  <w:pPr>
-                    <w:rPr>
-                      <w:lang w:val="it-IT"/>
-                    </w:rPr>
-                  </w:pPr>
-                  <w:r>
-                    <w:rPr>
-                      <w:lang w:val="it-IT"/>
-                    </w:rPr>
-                    <w:t>Nome dell’azienda del cliente.</w:t>
-                  </w:r>
-                </w:p>
-              </w:tc>
-            </w:tr>
-            <w:tr>
-              <w:trPr>
-                <w:trHeight w:val="459"/>
-              </w:trPr>
-              <w:tc>
-                <w:tcPr>
-                  <w:tcW w:w="1951" w:type="dxa"/>
-                  <w:shd w:val="clear" w:color="auto" w:fill="auto"/>
-                  <w:vAlign w:val="center"/>
-                </w:tcPr>
-                <w:p>
-                  <w:pPr>
-                    <w:rPr>
-                      <w:lang w:val="it-IT"/>
-                    </w:rPr>
-                  </w:pPr>
-                  <w:r>
-                    <w:rPr>
-                      <w:lang w:val="it-IT"/>
-                    </w:rPr>
-                    <w:t>client_id</w:t>
-                  </w:r>
-                </w:p>
-              </w:tc>
-              <w:tc>
-                <w:tcPr>
-                  <w:tcW w:w="1843" w:type="dxa"/>
-                  <w:shd w:val="clear" w:color="auto" w:fill="auto"/>
-                  <w:vAlign w:val="center"/>
-                </w:tcPr>
-                <w:p>
-                  <w:pPr>
-                    <w:rPr>
-                      <w:lang w:val="it-IT"/>
-                    </w:rPr>
-                  </w:pPr>
-                  <w:r>
-                    <w:rPr>
-                      <w:lang w:val="it-IT"/>
-                    </w:rPr>
-                    <w:t>(FK) int</w:t>
-                  </w:r>
-                </w:p>
-              </w:tc>
-              <w:tc>
-                <w:tcPr>
-                  <w:tcW w:w="5836" w:type="dxa"/>
-                  <w:shd w:val="clear" w:color="auto" w:fill="auto"/>
-                  <w:vAlign w:val="center"/>
-                </w:tcPr>
-                <w:p>
-                  <w:pPr>
-                    <w:rPr>
-                      <w:lang w:val="it-IT"/>
-                    </w:rPr>
-                  </w:pPr>
-                  <w:r>
-                    <w:rPr>
-                      <w:lang w:val="it-IT"/>
-                    </w:rPr>
-                    <w:t>Identificativo del cliente associato.</w:t>
-                  </w:r>
-                </w:p>
-              </w:tc>
-            </w:tr>
-          </w:tbl>
           <w:p>
             <w:pPr>
               <w:rPr>
@@ -518,59 +160,16 @@
               </w:rPr>
             </w:pPr>
           </w:p>
-          <w:p/>
-          <w:p/>
-          <w:p/>
-          <w:p/>
-          <w:p/>
-          <w:p/>
-          <w:p/>
-          <w:p/>
-          <w:p/>
-          <w:p/>
-          <w:p/>
-          <w:p/>
-          <w:p/>
-          <w:p/>
-          <w:p/>
-          <w:p/>
-          <w:p/>
-          <w:p/>
-          <w:p/>
-          <w:p/>
-          <w:p/>
-          <w:p/>
-          <w:p/>
-          <w:p/>
-          <w:p/>
-          <w:p/>
           <w:p>
             <w:r>
-              <w:t xml:space="preserve">Ho aggiornato </w:t>
-            </w:r>
-            <w:r>
-              <w:t>lo schema della struttura dati del database, e lo schema ER.</w:t>
-            </w:r>
-          </w:p>
-          <w:p/>
-          <w:p>
-            <w:pPr>
               <w:rPr>
-                <w:b w:val="0"/>
-                <w:bCs w:val="0"/>
-              </w:rPr>
-            </w:pPr>
-            <w:r>
-              <w:rPr>
-                <w:b w:val="0"/>
-                <w:bCs w:val="0"/>
                 <w:noProof/>
               </w:rPr>
               <w:drawing>
-                <wp:inline distT="0" distB="0" distL="0" distR="0" wp14:anchorId="37A1C0DB" wp14:editId="48A82F32">
-                  <wp:extent cx="5746382" cy="5134063"/>
-                  <wp:effectExtent l="0" t="0" r="0" b="0"/>
-                  <wp:docPr id="2" name="Picture 2"/>
+                <wp:inline distT="0" distB="0" distL="0" distR="0" wp14:anchorId="5D72B2BE" wp14:editId="1885FCE4">
+                  <wp:extent cx="1932167" cy="2042628"/>
+                  <wp:effectExtent l="0" t="0" r="0" b="2540"/>
+                  <wp:docPr id="1" name="Picture 1"/>
                   <wp:cNvGraphicFramePr>
                     <a:graphicFrameLocks xmlns:a="http://schemas.openxmlformats.org/drawingml/2006/main" noChangeAspect="1"/>
                   </wp:cNvGraphicFramePr>
@@ -578,11 +177,11 @@
                     <a:graphicData uri="http://schemas.openxmlformats.org/drawingml/2006/picture">
                       <pic:pic xmlns:pic="http://schemas.openxmlformats.org/drawingml/2006/picture">
                         <pic:nvPicPr>
-                          <pic:cNvPr id="2" name="databaseDataDiagram.pdf"/>
+                          <pic:cNvPr id="1" name="creationInvoice.pdf"/>
                           <pic:cNvPicPr/>
                         </pic:nvPicPr>
                         <pic:blipFill>
-                          <a:blip r:embed="rId8">
+                          <a:blip r:embed="rId8" cstate="print">
                             <a:extLst>
                               <a:ext uri="{28A0092B-C50C-407E-A947-70E740481C1C}">
                                 <a14:useLocalDpi xmlns:a14="http://schemas.microsoft.com/office/drawing/2010/main" val="0"/>
@@ -596,7 +195,7 @@
                         <pic:spPr>
                           <a:xfrm>
                             <a:off x="0" y="0"/>
-                            <a:ext cx="5750339" cy="5137599"/>
+                            <a:ext cx="1965070" cy="2077413"/>
                           </a:xfrm>
                           <a:prstGeom prst="rect">
                             <a:avLst/>
@@ -607,6 +206,32 @@
                   </a:graphic>
                 </wp:inline>
               </w:drawing>
+            </w:r>
+          </w:p>
+          <w:p/>
+          <w:p>
+            <w:r>
+              <w:rPr>
+                <w:b w:val="0"/>
+                <w:bCs w:val="0"/>
+              </w:rPr>
+              <w:t>Ho iniziato l</w:t>
+            </w:r>
+            <w:r>
+              <w:rPr>
+                <w:b w:val="0"/>
+                <w:bCs w:val="0"/>
+              </w:rPr>
+              <w:t>’implementazione sito web e definire pattern MVC.</w:t>
+            </w:r>
+          </w:p>
+          <w:p>
+            <w:r>
+              <w:rPr>
+                <w:b w:val="0"/>
+                <w:bCs w:val="0"/>
+              </w:rPr>
+              <w:t>Ho iniziato anche a creare l’interfaccia di login</w:t>
             </w:r>
           </w:p>
           <w:p>
@@ -624,7 +249,58 @@
                 <w:bCs w:val="0"/>
               </w:rPr>
             </w:pPr>
+            <w:bookmarkStart w:id="0" w:name="_GoBack"/>
+            <w:r>
+              <w:rPr>
+                <w:b w:val="0"/>
+                <w:bCs w:val="0"/>
+                <w:noProof/>
+              </w:rPr>
+              <w:drawing>
+                <wp:inline distT="0" distB="0" distL="0" distR="0" wp14:anchorId="75BE8B5E" wp14:editId="6719E260">
+                  <wp:extent cx="1995778" cy="1785920"/>
+                  <wp:effectExtent l="0" t="0" r="0" b="5080"/>
+                  <wp:docPr id="2" name="Picture 2"/>
+                  <wp:cNvGraphicFramePr>
+                    <a:graphicFrameLocks xmlns:a="http://schemas.openxmlformats.org/drawingml/2006/main" noChangeAspect="1"/>
+                  </wp:cNvGraphicFramePr>
+                  <a:graphic xmlns:a="http://schemas.openxmlformats.org/drawingml/2006/main">
+                    <a:graphicData uri="http://schemas.openxmlformats.org/drawingml/2006/picture">
+                      <pic:pic xmlns:pic="http://schemas.openxmlformats.org/drawingml/2006/picture">
+                        <pic:nvPicPr>
+                          <pic:cNvPr id="2" name="Screenshot 2019-10-15 at 16.23.17.png"/>
+                          <pic:cNvPicPr/>
+                        </pic:nvPicPr>
+                        <pic:blipFill>
+                          <a:blip r:embed="rId9" cstate="print">
+                            <a:extLst>
+                              <a:ext uri="{28A0092B-C50C-407E-A947-70E740481C1C}">
+                                <a14:useLocalDpi xmlns:a14="http://schemas.microsoft.com/office/drawing/2010/main" val="0"/>
+                              </a:ext>
+                            </a:extLst>
+                          </a:blip>
+                          <a:stretch>
+                            <a:fillRect/>
+                          </a:stretch>
+                        </pic:blipFill>
+                        <pic:spPr>
+                          <a:xfrm>
+                            <a:off x="0" y="0"/>
+                            <a:ext cx="2028097" cy="1814840"/>
+                          </a:xfrm>
+                          <a:prstGeom prst="rect">
+                            <a:avLst/>
+                          </a:prstGeom>
+                        </pic:spPr>
+                      </pic:pic>
+                    </a:graphicData>
+                  </a:graphic>
+                </wp:inline>
+              </w:drawing>
+            </w:r>
+            <w:bookmarkEnd w:id="0"/>
           </w:p>
+          <w:p/>
         </w:tc>
       </w:tr>
     </w:tbl>
@@ -822,30 +498,7 @@
                 <w:b w:val="0"/>
                 <w:bCs w:val="0"/>
               </w:rPr>
-              <w:t>Aggiungere nelle interfaccie il campo “tipologia di fattura”, perché manca.</w:t>
-            </w:r>
-          </w:p>
-          <w:p>
-            <w:pPr>
-              <w:pStyle w:val="NoSpacing"/>
-              <w:rPr>
-                <w:b w:val="0"/>
-                <w:bCs w:val="0"/>
-              </w:rPr>
-            </w:pPr>
-            <w:r>
-              <w:rPr>
-                <w:b w:val="0"/>
-                <w:bCs w:val="0"/>
-              </w:rPr>
-              <w:t>Iniziare l’implementazione sito web e definire pattern MVC</w:t>
-            </w:r>
-            <w:r>
-              <w:rPr>
-                <w:b w:val="0"/>
-                <w:bCs w:val="0"/>
-              </w:rPr>
-              <w:t>.</w:t>
+              <w:t>Continuare l’implementazione, completare l’interfaccia di login e di registrazione</w:t>
             </w:r>
           </w:p>
         </w:tc>
@@ -862,9 +515,9 @@
       </w:r>
     </w:p>
     <w:sectPr>
-      <w:headerReference w:type="default" r:id="rId9"/>
-      <w:footerReference w:type="even" r:id="rId10"/>
-      <w:footerReference w:type="default" r:id="rId11"/>
+      <w:headerReference w:type="default" r:id="rId10"/>
+      <w:footerReference w:type="even" r:id="rId11"/>
+      <w:footerReference w:type="default" r:id="rId12"/>
       <w:pgSz w:w="11906" w:h="16838"/>
       <w:pgMar w:top="1418" w:right="1134" w:bottom="1134" w:left="1134" w:header="709" w:footer="709" w:gutter="0"/>
       <w:cols w:space="708"/>
@@ -6364,6 +6017,7 @@
     <w:rsid w:val="003F5C32"/>
     <w:rsid w:val="00402FC7"/>
     <w:rsid w:val="00417A30"/>
+    <w:rsid w:val="004430CB"/>
     <w:rsid w:val="004E2C9B"/>
     <w:rsid w:val="004E6B5D"/>
     <w:rsid w:val="004F7A60"/>
@@ -6414,6 +6068,7 @@
     <w:rsid w:val="00E27031"/>
     <w:rsid w:val="00E316BF"/>
     <w:rsid w:val="00E42975"/>
+    <w:rsid w:val="00EB3533"/>
     <w:rsid w:val="00EC6CCE"/>
     <w:rsid w:val="00EE4297"/>
     <w:rsid w:val="00F53A00"/>
@@ -7213,7 +6868,7 @@
 </file>
 
 <file path=customXml/itemProps1.xml><?xml version="1.0" encoding="utf-8"?>
-<ds:datastoreItem xmlns:ds="http://schemas.openxmlformats.org/officeDocument/2006/customXml" ds:itemID="{A479298E-2FF5-764F-AA05-52F679382961}">
+<ds:datastoreItem xmlns:ds="http://schemas.openxmlformats.org/officeDocument/2006/customXml" ds:itemID="{EFCE859D-C836-A84D-A108-25310DA430B7}">
   <ds:schemaRefs>
     <ds:schemaRef ds:uri="http://schemas.openxmlformats.org/officeDocument/2006/bibliography"/>
   </ds:schemaRefs>

</xml_diff>

<commit_message>
Diary, update src, login int
</commit_message>
<xml_diff>
--- a/doc/diaries/template_diario.docx
+++ b/doc/diaries/template_diario.docx
@@ -83,7 +83,7 @@
               <w:t>1</w:t>
             </w:r>
             <w:r>
-              <w:t>7</w:t>
+              <w:t>8</w:t>
             </w:r>
             <w:r>
               <w:t>/</w:t>
@@ -151,75 +151,11 @@
             </w:pPr>
             <w:r>
               <w:rPr>
-                <w:lang w:val="it-IT"/>
-              </w:rPr>
-              <w:t>Sono adato a cercare un template di una navabar che soddisfasse le mie necessità:</w:t>
-            </w:r>
-          </w:p>
-          <w:p>
-            <w:pPr>
-              <w:rPr>
                 <w:b w:val="0"/>
                 <w:bCs w:val="0"/>
                 <w:lang w:val="it-IT"/>
               </w:rPr>
-            </w:pPr>
-            <w:r>
-              <w:rPr>
-                <w:b w:val="0"/>
-                <w:bCs w:val="0"/>
-                <w:lang w:val="it-IT"/>
-              </w:rPr>
-              <w:t xml:space="preserve">link: </w:t>
-            </w:r>
-            <w:hyperlink r:id="rId8" w:history="1">
-              <w:r>
-                <w:rPr>
-                  <w:rStyle w:val="Hyperlink"/>
-                  <w:lang w:val="it-IT"/>
-                </w:rPr>
-                <w:t>https://bootsnipp.com/snippets/nNX3a</w:t>
-              </w:r>
-            </w:hyperlink>
-            <w:r>
-              <w:rPr>
-                <w:b w:val="0"/>
-                <w:bCs w:val="0"/>
-                <w:lang w:val="it-IT"/>
-              </w:rPr>
-              <w:t xml:space="preserve"> </w:t>
-            </w:r>
-          </w:p>
-          <w:p>
-            <w:pPr>
-              <w:rPr>
-                <w:b w:val="0"/>
-                <w:bCs w:val="0"/>
-                <w:lang w:val="it-IT"/>
-              </w:rPr>
-            </w:pPr>
-          </w:p>
-          <w:p>
-            <w:pPr>
-              <w:rPr>
-                <w:b w:val="0"/>
-                <w:bCs w:val="0"/>
-                <w:lang w:val="it-IT"/>
-              </w:rPr>
-            </w:pPr>
-            <w:r>
-              <w:rPr>
-                <w:b w:val="0"/>
-                <w:bCs w:val="0"/>
-                <w:lang w:val="it-IT"/>
-              </w:rPr>
-              <w:t xml:space="preserve">Ho fatto in modo che i tutti campi del login sono obbligatori, utilizzando </w:t>
-            </w:r>
-            <w:r>
-              <w:rPr>
-                <w:lang w:val="it-IT"/>
-              </w:rPr>
-              <w:t xml:space="preserve">required </w:t>
+              <w:t>Ho sistemato il codice html e ho utilizzato boo</w:t>
             </w:r>
             <w:r>
               <w:rPr>
@@ -227,7 +163,7 @@
                 <w:bCs w:val="0"/>
                 <w:lang w:val="it-IT"/>
               </w:rPr>
-              <w:t xml:space="preserve">di html, quindi si potrebbe fare dei controlli personalizzati per rendere la gestione degli errori </w:t>
+              <w:t>t</w:t>
             </w:r>
             <w:r>
               <w:rPr>
@@ -235,7 +171,7 @@
                 <w:bCs w:val="0"/>
                 <w:lang w:val="it-IT"/>
               </w:rPr>
-              <w:t>più</w:t>
+              <w:t>strap per migliorare lo stile della pagina di login</w:t>
             </w:r>
             <w:r>
               <w:rPr>
@@ -243,17 +179,8 @@
                 <w:bCs w:val="0"/>
                 <w:lang w:val="it-IT"/>
               </w:rPr>
-              <w:t xml:space="preserve"> coerente con il resto, che viene fatto con php.</w:t>
+              <w:t>.</w:t>
             </w:r>
-          </w:p>
-          <w:p>
-            <w:pPr>
-              <w:rPr>
-                <w:b w:val="0"/>
-                <w:bCs w:val="0"/>
-                <w:lang w:val="it-IT"/>
-              </w:rPr>
-            </w:pPr>
           </w:p>
           <w:p>
             <w:pPr>
@@ -267,10 +194,8 @@
               <w:rPr>
                 <w:lang w:val="it-IT"/>
               </w:rPr>
-              <w:t>Per le icone  da utilizzare sul sito ho scelto quelle di “Font Awesome”</w:t>
+              <w:t>Ho aggiunto il footer e ho migliorato l’aspetto del form di registrazione.</w:t>
             </w:r>
-            <w:bookmarkStart w:id="0" w:name="_GoBack"/>
-            <w:bookmarkEnd w:id="0"/>
           </w:p>
           <w:p>
             <w:pPr>
@@ -282,188 +207,28 @@
               <w:rPr>
                 <w:lang w:val="it-IT"/>
               </w:rPr>
-              <w:t xml:space="preserve">Link: </w:t>
+              <w:t xml:space="preserve">Ho sistemato la </w:t>
             </w:r>
-            <w:hyperlink r:id="rId9" w:history="1">
-              <w:r>
-                <w:rPr>
-                  <w:rStyle w:val="Hyperlink"/>
-                  <w:lang w:val="it-IT"/>
-                </w:rPr>
-                <w:t>https://fontawesome.com/how-to-use/on-the-web/setup/hosting-font-awesome-yourself</w:t>
-              </w:r>
-            </w:hyperlink>
+            <w:proofErr w:type="spellStart"/>
             <w:r>
               <w:rPr>
-                <w:b w:val="0"/>
-                <w:bCs w:val="0"/>
+                <w:lang w:val="it-IT"/>
+              </w:rPr>
+              <w:t>navbar</w:t>
+            </w:r>
+            <w:proofErr w:type="spellEnd"/>
+            <w:r>
+              <w:rPr>
                 <w:lang w:val="it-IT"/>
               </w:rPr>
               <w:t xml:space="preserve"> </w:t>
             </w:r>
-          </w:p>
-          <w:p>
-            <w:pPr>
+            <w:r>
               <w:rPr>
                 <w:lang w:val="it-IT"/>
               </w:rPr>
-            </w:pPr>
-          </w:p>
-          <w:p>
-            <w:pPr>
-              <w:rPr>
-                <w:b w:val="0"/>
-                <w:bCs w:val="0"/>
-                <w:lang w:val="it-IT"/>
-              </w:rPr>
-            </w:pPr>
-          </w:p>
-          <w:p>
-            <w:pPr>
-              <w:rPr>
-                <w:b w:val="0"/>
-                <w:bCs w:val="0"/>
-                <w:lang w:val="it-IT"/>
-              </w:rPr>
-            </w:pPr>
-            <w:r>
-              <w:rPr>
-                <w:b w:val="0"/>
-                <w:bCs w:val="0"/>
-                <w:lang w:val="it-IT"/>
-              </w:rPr>
-              <w:t>Per salvare il percorso assoluto di certi file o librerie, uso le costanti di PHP. Possono essere utilizzate dovunque in qualsiasi file PHP senza importare nessuna classe</w:t>
+              <w:t>e i sui vari link.</w:t>
             </w:r>
-            <w:r>
-              <w:rPr>
-                <w:b w:val="0"/>
-                <w:bCs w:val="0"/>
-                <w:lang w:val="it-IT"/>
-              </w:rPr>
-              <w:t xml:space="preserve">. E facilitano il tutto soprattutto quando </w:t>
-            </w:r>
-          </w:p>
-          <w:p>
-            <w:pPr>
-              <w:rPr>
-                <w:b w:val="0"/>
-                <w:bCs w:val="0"/>
-                <w:lang w:val="it-IT"/>
-              </w:rPr>
-            </w:pPr>
-            <w:r>
-              <w:rPr>
-                <w:b w:val="0"/>
-                <w:bCs w:val="0"/>
-                <w:lang w:val="it-IT"/>
-              </w:rPr>
-              <w:t>v</w:t>
-            </w:r>
-            <w:r>
-              <w:rPr>
-                <w:b w:val="0"/>
-                <w:bCs w:val="0"/>
-                <w:lang w:val="it-IT"/>
-              </w:rPr>
-              <w:t xml:space="preserve">engono aggiornate </w:t>
-            </w:r>
-            <w:r>
-              <w:rPr>
-                <w:b w:val="0"/>
-                <w:bCs w:val="0"/>
-                <w:lang w:val="it-IT"/>
-              </w:rPr>
-              <w:t>o spostati dei file/librerie.</w:t>
-            </w:r>
-          </w:p>
-          <w:p/>
-          <w:p>
-            <w:pPr>
-              <w:pStyle w:val="CODE"/>
-            </w:pPr>
-            <w:r>
-              <w:t>/**</w:t>
-            </w:r>
-          </w:p>
-          <w:p>
-            <w:pPr>
-              <w:pStyle w:val="CODE"/>
-            </w:pPr>
-            <w:r>
-              <w:t>* jQuery URL</w:t>
-            </w:r>
-          </w:p>
-          <w:p>
-            <w:pPr>
-              <w:pStyle w:val="CODE"/>
-            </w:pPr>
-            <w:r>
-              <w:t>*</w:t>
-            </w:r>
-          </w:p>
-          <w:p>
-            <w:pPr>
-              <w:pStyle w:val="CODE"/>
-            </w:pPr>
-            <w:r>
-              <w:t>* Needed for Boo</w:t>
-            </w:r>
-            <w:r>
-              <w:t>t</w:t>
-            </w:r>
-            <w:r>
-              <w:t xml:space="preserve">strap and </w:t>
-            </w:r>
-            <w:r>
-              <w:t>o</w:t>
-            </w:r>
-            <w:r>
-              <w:t>der</w:t>
-            </w:r>
-            <w:r>
-              <w:t xml:space="preserve"> JS files</w:t>
-            </w:r>
-          </w:p>
-          <w:p>
-            <w:pPr>
-              <w:pStyle w:val="CODE"/>
-            </w:pPr>
-            <w:r>
-              <w:t>* Depends on VENDER_URL</w:t>
-            </w:r>
-          </w:p>
-          <w:p>
-            <w:pPr>
-              <w:pStyle w:val="CODE"/>
-            </w:pPr>
-            <w:r>
-              <w:t>* @link https://jquery.com</w:t>
-            </w:r>
-          </w:p>
-          <w:p>
-            <w:pPr>
-              <w:pStyle w:val="CODE"/>
-            </w:pPr>
-            <w:r>
-              <w:t>*/</w:t>
-            </w:r>
-          </w:p>
-          <w:p>
-            <w:pPr>
-              <w:pStyle w:val="CODE"/>
-            </w:pPr>
-            <w:r>
-              <w:t>define('JQUERY_URL', VENDOR_URL.'jquery/jquery-3.4.1.min.js');</w:t>
-            </w:r>
-          </w:p>
-          <w:p>
-            <w:pPr>
-              <w:rPr>
-                <w:b w:val="0"/>
-                <w:bCs w:val="0"/>
-                <w:lang w:val="it-IT"/>
-              </w:rPr>
-            </w:pPr>
           </w:p>
           <w:p>
             <w:pPr>
@@ -477,226 +242,50 @@
                 <w:bCs w:val="0"/>
                 <w:lang w:val="it-IT"/>
               </w:rPr>
-              <w:t>Per utilizzare tali costanti, basta stamparle</w:t>
+              <w:drawing>
+                <wp:inline distT="0" distB="0" distL="0" distR="0" wp14:anchorId="4F6FA68C" wp14:editId="1729236B">
+                  <wp:extent cx="3499301" cy="4214192"/>
+                  <wp:effectExtent l="0" t="0" r="0" b="0"/>
+                  <wp:docPr id="1" name="Picture 1"/>
+                  <wp:cNvGraphicFramePr>
+                    <a:graphicFrameLocks xmlns:a="http://schemas.openxmlformats.org/drawingml/2006/main" noChangeAspect="1"/>
+                  </wp:cNvGraphicFramePr>
+                  <a:graphic xmlns:a="http://schemas.openxmlformats.org/drawingml/2006/main">
+                    <a:graphicData uri="http://schemas.openxmlformats.org/drawingml/2006/picture">
+                      <pic:pic xmlns:pic="http://schemas.openxmlformats.org/drawingml/2006/picture">
+                        <pic:nvPicPr>
+                          <pic:cNvPr id="1" name=""/>
+                          <pic:cNvPicPr/>
+                        </pic:nvPicPr>
+                        <pic:blipFill>
+                          <a:blip r:embed="rId8"/>
+                          <a:stretch>
+                            <a:fillRect/>
+                          </a:stretch>
+                        </pic:blipFill>
+                        <pic:spPr>
+                          <a:xfrm>
+                            <a:off x="0" y="0"/>
+                            <a:ext cx="3519817" cy="4238899"/>
+                          </a:xfrm>
+                          <a:prstGeom prst="rect">
+                            <a:avLst/>
+                          </a:prstGeom>
+                        </pic:spPr>
+                      </pic:pic>
+                    </a:graphicData>
+                  </a:graphic>
+                </wp:inline>
+              </w:drawing>
             </w:r>
-            <w:r>
-              <w:rPr>
-                <w:b w:val="0"/>
-                <w:bCs w:val="0"/>
-                <w:lang w:val="it-IT"/>
-              </w:rPr>
-              <w:t xml:space="preserve"> con php all’interno de</w:t>
-            </w:r>
-            <w:r>
-              <w:rPr>
-                <w:b w:val="0"/>
-                <w:bCs w:val="0"/>
-                <w:lang w:val="it-IT"/>
-              </w:rPr>
-              <w:t xml:space="preserve">i </w:t>
-            </w:r>
-            <w:r>
-              <w:rPr>
-                <w:b w:val="0"/>
-                <w:bCs w:val="0"/>
-                <w:i/>
-                <w:iCs/>
-                <w:lang w:val="it-IT"/>
-              </w:rPr>
-              <w:t>tag</w:t>
-            </w:r>
-            <w:r>
-              <w:rPr>
-                <w:b w:val="0"/>
-                <w:bCs w:val="0"/>
-                <w:lang w:val="it-IT"/>
-              </w:rPr>
-              <w:t xml:space="preserve"> “&lt;link&gt;” per i CSS e dentro i </w:t>
-            </w:r>
-            <w:r>
-              <w:rPr>
-                <w:b w:val="0"/>
-                <w:bCs w:val="0"/>
-                <w:i/>
-                <w:iCs/>
-                <w:lang w:val="it-IT"/>
-              </w:rPr>
-              <w:t>tag</w:t>
-            </w:r>
-            <w:r>
-              <w:rPr>
-                <w:b w:val="0"/>
-                <w:bCs w:val="0"/>
-                <w:lang w:val="it-IT"/>
-              </w:rPr>
-              <w:t xml:space="preserve"> “&lt;Script&gt;”</w:t>
-            </w:r>
-          </w:p>
-          <w:p>
-            <w:pPr>
-              <w:rPr>
-                <w:lang w:val="it-IT"/>
-              </w:rPr>
-            </w:pPr>
-          </w:p>
-          <w:p>
-            <w:pPr>
-              <w:pStyle w:val="CODE"/>
-            </w:pPr>
-            <w:r>
-              <w:t>&lt;!-- Navbar CSS --&gt;</w:t>
-            </w:r>
-          </w:p>
-          <w:p>
-            <w:pPr>
-              <w:pStyle w:val="CODE"/>
-              <w:rPr>
-                <w:b/>
-                <w:bCs/>
-              </w:rPr>
-            </w:pPr>
-            <w:r>
-              <w:t>&lt;link rel="stylesheet" type="text/css" href="</w:t>
-            </w:r>
-            <w:r>
-              <w:rPr>
-                <w:b/>
-                <w:bCs/>
-              </w:rPr>
-              <w:t>&lt;?php echo CSS_URL?&gt;</w:t>
-            </w:r>
-            <w:r>
-              <w:t>navbar.css"&gt;</w:t>
-            </w:r>
-          </w:p>
-          <w:p>
-            <w:pPr>
-              <w:rPr>
-                <w:lang w:val="it-IT"/>
-              </w:rPr>
-            </w:pPr>
-          </w:p>
-          <w:p>
-            <w:pPr>
-              <w:pStyle w:val="CODE"/>
-            </w:pPr>
-            <w:r>
-              <w:t>&lt;!-- jQuery --&gt;</w:t>
-            </w:r>
-          </w:p>
-          <w:p>
-            <w:pPr>
-              <w:pStyle w:val="CODE"/>
-            </w:pPr>
-            <w:r>
-              <w:t>&lt;script src="</w:t>
-            </w:r>
-            <w:r>
-              <w:rPr>
-                <w:b/>
-                <w:bCs/>
-              </w:rPr>
-              <w:t>&lt;?php echo JQUERY_URL?&gt;</w:t>
-            </w:r>
-            <w:r>
-              <w:t>"</w:t>
-            </w:r>
-            <w:r>
-              <w:t>&gt;</w:t>
-            </w:r>
-            <w:r>
-              <w:t>&lt;/script&gt;</w:t>
-            </w:r>
-          </w:p>
-          <w:p>
-            <w:pPr>
-              <w:rPr>
-                <w:lang w:val="it-IT"/>
-              </w:rPr>
-            </w:pPr>
-          </w:p>
-          <w:p>
-            <w:pPr>
-              <w:rPr>
-                <w:lang w:val="it-IT"/>
-              </w:rPr>
-            </w:pPr>
-          </w:p>
-          <w:p>
-            <w:pPr>
-              <w:rPr>
-                <w:lang w:val="it-IT"/>
-              </w:rPr>
-            </w:pPr>
-          </w:p>
-          <w:p>
-            <w:pPr>
-              <w:rPr>
-                <w:lang w:val="it-IT"/>
-              </w:rPr>
-            </w:pPr>
-          </w:p>
-          <w:p>
-            <w:pPr>
-              <w:rPr>
-                <w:lang w:val="it-IT"/>
-              </w:rPr>
-            </w:pPr>
-          </w:p>
-          <w:p>
-            <w:pPr>
-              <w:rPr>
-                <w:lang w:val="it-IT"/>
-              </w:rPr>
-            </w:pPr>
-          </w:p>
-          <w:p>
-            <w:pPr>
-              <w:rPr>
-                <w:lang w:val="it-IT"/>
-              </w:rPr>
-            </w:pPr>
-          </w:p>
-          <w:p>
-            <w:pPr>
-              <w:rPr>
-                <w:lang w:val="it-IT"/>
-              </w:rPr>
-            </w:pPr>
-          </w:p>
-          <w:p>
-            <w:pPr>
-              <w:rPr>
-                <w:lang w:val="it-IT"/>
-              </w:rPr>
-            </w:pPr>
-          </w:p>
-          <w:p>
-            <w:pPr>
-              <w:rPr>
-                <w:lang w:val="it-IT"/>
-              </w:rPr>
-            </w:pPr>
-          </w:p>
-          <w:p>
-            <w:pPr>
-              <w:rPr>
-                <w:lang w:val="it-IT"/>
-              </w:rPr>
-            </w:pPr>
+            <w:bookmarkStart w:id="0" w:name="_GoBack"/>
+            <w:bookmarkEnd w:id="0"/>
           </w:p>
           <w:p>
             <w:pPr>
               <w:rPr>
                 <w:b w:val="0"/>
                 <w:bCs w:val="0"/>
-                <w:lang w:val="it-IT"/>
-              </w:rPr>
-            </w:pPr>
-          </w:p>
-          <w:p>
-            <w:pPr>
-              <w:rPr>
                 <w:lang w:val="it-IT"/>
               </w:rPr>
             </w:pPr>
@@ -915,9 +504,9 @@
       </w:r>
     </w:p>
     <w:sectPr>
-      <w:headerReference w:type="default" r:id="rId10"/>
-      <w:footerReference w:type="even" r:id="rId11"/>
-      <w:footerReference w:type="default" r:id="rId12"/>
+      <w:headerReference w:type="default" r:id="rId9"/>
+      <w:footerReference w:type="even" r:id="rId10"/>
+      <w:footerReference w:type="default" r:id="rId11"/>
       <w:pgSz w:w="11906" w:h="16838"/>
       <w:pgMar w:top="1418" w:right="1134" w:bottom="1134" w:left="1134" w:header="709" w:footer="709" w:gutter="0"/>
       <w:cols w:space="708"/>
@@ -6450,6 +6039,7 @@
     <w:rsid w:val="00A93D46"/>
     <w:rsid w:val="00AE7D08"/>
     <w:rsid w:val="00AF32B5"/>
+    <w:rsid w:val="00B25EAE"/>
     <w:rsid w:val="00B46C8B"/>
     <w:rsid w:val="00B86DBD"/>
     <w:rsid w:val="00BD119E"/>
@@ -7268,7 +6858,7 @@
 </file>
 
 <file path=customXml/itemProps1.xml><?xml version="1.0" encoding="utf-8"?>
-<ds:datastoreItem xmlns:ds="http://schemas.openxmlformats.org/officeDocument/2006/customXml" ds:itemID="{33AA7295-9327-1347-AA1E-FB9E159F8D30}">
+<ds:datastoreItem xmlns:ds="http://schemas.openxmlformats.org/officeDocument/2006/customXml" ds:itemID="{DD1EF094-5AA6-5740-AE2D-E14E71622373}">
   <ds:schemaRefs>
     <ds:schemaRef ds:uri="http://schemas.openxmlformats.org/officeDocument/2006/bibliography"/>
   </ds:schemaRefs>

</xml_diff>

<commit_message>
add prettier php plugin
</commit_message>
<xml_diff>
--- a/doc/diaries/template_diario.docx
+++ b/doc/diaries/template_diario.docx
@@ -80,16 +80,16 @@
               <w:spacing w:line="360" w:lineRule="auto"/>
             </w:pPr>
             <w:r>
-              <w:t>2</w:t>
-            </w:r>
-            <w:r>
-              <w:t>5</w:t>
+              <w:t>05</w:t>
             </w:r>
             <w:r>
               <w:t>/</w:t>
             </w:r>
             <w:r>
-              <w:t>10</w:t>
+              <w:t>1</w:t>
+            </w:r>
+            <w:r>
+              <w:t>1</w:t>
             </w:r>
             <w:r>
               <w:t>/2019</w:t>
@@ -146,8 +146,13 @@
           <w:p>
             <w:pPr>
               <w:rPr>
-                <w:b w:val="0"/>
-                <w:bCs w:val="0"/>
+                <w:lang w:val="it-IT"/>
+              </w:rPr>
+            </w:pPr>
+          </w:p>
+          <w:p>
+            <w:pPr>
+              <w:rPr>
                 <w:lang w:val="it-IT"/>
               </w:rPr>
             </w:pPr>
@@ -155,7 +160,13 @@
               <w:rPr>
                 <w:lang w:val="it-IT"/>
               </w:rPr>
-              <w:t>Ho aggiunto alcuni utenti per verificare il comportamento del login.</w:t>
+              <w:t>Ho creato l’interfaccia per la pagina di registrazione, che è stata fatta seguendo la progettazione</w:t>
+            </w:r>
+            <w:r>
+              <w:rPr>
+                <w:lang w:val="it-IT"/>
+              </w:rPr>
+              <w:t>.</w:t>
             </w:r>
           </w:p>
           <w:p>
@@ -169,10 +180,160 @@
           </w:p>
           <w:p>
             <w:pPr>
-              <w:pStyle w:val="CODE"/>
+              <w:rPr>
+                <w:lang w:val="it-IT"/>
+              </w:rPr>
             </w:pPr>
             <w:r>
-              <w:t>insert into user values</w:t>
+              <w:rPr>
+                <w:noProof/>
+                <w:lang w:val="it-IT"/>
+              </w:rPr>
+              <w:drawing>
+                <wp:inline distT="0" distB="0" distL="0" distR="0" wp14:anchorId="60B4E49A" wp14:editId="3AB3433C">
+                  <wp:extent cx="4084890" cy="3217730"/>
+                  <wp:effectExtent l="0" t="0" r="0" b="0"/>
+                  <wp:docPr id="2" name="Picture 2"/>
+                  <wp:cNvGraphicFramePr>
+                    <a:graphicFrameLocks xmlns:a="http://schemas.openxmlformats.org/drawingml/2006/main" noChangeAspect="1"/>
+                  </wp:cNvGraphicFramePr>
+                  <a:graphic xmlns:a="http://schemas.openxmlformats.org/drawingml/2006/main">
+                    <a:graphicData uri="http://schemas.openxmlformats.org/drawingml/2006/picture">
+                      <pic:pic xmlns:pic="http://schemas.openxmlformats.org/drawingml/2006/picture">
+                        <pic:nvPicPr>
+                          <pic:cNvPr id="2" name="Screenshot 2019-11-05 at 15.02.47.png"/>
+                          <pic:cNvPicPr/>
+                        </pic:nvPicPr>
+                        <pic:blipFill>
+                          <a:blip r:embed="rId8" cstate="print">
+                            <a:extLst>
+                              <a:ext uri="{28A0092B-C50C-407E-A947-70E740481C1C}">
+                                <a14:useLocalDpi xmlns:a14="http://schemas.microsoft.com/office/drawing/2010/main" val="0"/>
+                              </a:ext>
+                            </a:extLst>
+                          </a:blip>
+                          <a:stretch>
+                            <a:fillRect/>
+                          </a:stretch>
+                        </pic:blipFill>
+                        <pic:spPr>
+                          <a:xfrm>
+                            <a:off x="0" y="0"/>
+                            <a:ext cx="4091465" cy="3222909"/>
+                          </a:xfrm>
+                          <a:prstGeom prst="rect">
+                            <a:avLst/>
+                          </a:prstGeom>
+                        </pic:spPr>
+                      </pic:pic>
+                    </a:graphicData>
+                  </a:graphic>
+                </wp:inline>
+              </w:drawing>
+            </w:r>
+          </w:p>
+          <w:p>
+            <w:pPr>
+              <w:rPr>
+                <w:lang w:val="it-IT"/>
+              </w:rPr>
+            </w:pPr>
+          </w:p>
+          <w:p>
+            <w:pPr>
+              <w:rPr>
+                <w:b w:val="0"/>
+                <w:bCs w:val="0"/>
+                <w:lang w:val="it-IT"/>
+              </w:rPr>
+            </w:pPr>
+            <w:r>
+              <w:rPr>
+                <w:b w:val="0"/>
+                <w:bCs w:val="0"/>
+                <w:lang w:val="it-IT"/>
+              </w:rPr>
+              <w:t xml:space="preserve">Ho creato due nuove costanti in PHP, che indicano il nome delle classi che vengono utilizzate per definire se un </w:t>
+            </w:r>
+            <w:r>
+              <w:rPr>
+                <w:i/>
+                <w:iCs/>
+                <w:lang w:val="it-IT"/>
+              </w:rPr>
+              <w:t>input</w:t>
+            </w:r>
+            <w:r>
+              <w:rPr>
+                <w:b w:val="0"/>
+                <w:bCs w:val="0"/>
+                <w:lang w:val="it-IT"/>
+              </w:rPr>
+              <w:t xml:space="preserve"> </w:t>
+            </w:r>
+            <w:r>
+              <w:rPr>
+                <w:lang w:val="it-IT"/>
+              </w:rPr>
+              <w:t>HTML</w:t>
+            </w:r>
+            <w:r>
+              <w:rPr>
+                <w:lang w:val="it-IT"/>
+              </w:rPr>
+              <w:t xml:space="preserve"> </w:t>
+            </w:r>
+            <w:r>
+              <w:rPr>
+                <w:b w:val="0"/>
+                <w:bCs w:val="0"/>
+                <w:lang w:val="it-IT"/>
+              </w:rPr>
+              <w:t xml:space="preserve">è valido o </w:t>
+            </w:r>
+            <w:r>
+              <w:rPr>
+                <w:b w:val="0"/>
+                <w:bCs w:val="0"/>
+                <w:lang w:val="it-IT"/>
+              </w:rPr>
+              <w:t xml:space="preserve">invalido. Se un input contiene la classe </w:t>
+            </w:r>
+            <w:r>
+              <w:rPr>
+                <w:i/>
+                <w:iCs/>
+                <w:lang w:val="it-IT"/>
+              </w:rPr>
+              <w:t>invalid</w:t>
+            </w:r>
+            <w:r>
+              <w:rPr>
+                <w:b w:val="0"/>
+                <w:bCs w:val="0"/>
+                <w:lang w:val="it-IT"/>
+              </w:rPr>
+              <w:t xml:space="preserve"> varrà mostrato il corrispettivo messaggio di errore.</w:t>
+            </w:r>
+          </w:p>
+          <w:p>
+            <w:pPr>
+              <w:tabs>
+                <w:tab w:val="left" w:pos="1548"/>
+              </w:tabs>
+              <w:rPr>
+                <w:b w:val="0"/>
+                <w:bCs w:val="0"/>
+                <w:lang w:val="it-IT"/>
+              </w:rPr>
+            </w:pPr>
+            <w:r>
+              <w:rPr>
+                <w:b w:val="0"/>
+                <w:bCs w:val="0"/>
+                <w:lang w:val="it-IT"/>
+              </w:rPr>
+              <w:tab/>
             </w:r>
           </w:p>
           <w:p>
@@ -180,15 +341,7 @@
               <w:pStyle w:val="CODE"/>
             </w:pPr>
             <w:r>
-              <w:t>(null,"PeterCatania</w:t>
-            </w:r>
-            <w:proofErr w:type="gramStart"/>
-            <w:r>
-              <w:t>",sha</w:t>
-            </w:r>
-            <w:proofErr w:type="gramEnd"/>
-            <w:r>
-              <w:t>2('Password&amp;1',256),'petercat721@gmail.com', 0),</w:t>
+              <w:t>/**</w:t>
             </w:r>
           </w:p>
           <w:p>
@@ -196,15 +349,15 @@
               <w:pStyle w:val="CODE"/>
             </w:pPr>
             <w:r>
-              <w:t>(null,"Giacomo2000</w:t>
+              <w:t xml:space="preserve"> * Define the CSS classes, that indicate that </w:t>
             </w:r>
             <w:proofErr w:type="gramStart"/>
             <w:r>
-              <w:t>",sha</w:t>
+              <w:t>a</w:t>
             </w:r>
             <w:proofErr w:type="gramEnd"/>
             <w:r>
-              <w:t>2('Password&amp;1',256),'gicaomo@gmail.com', 0),</w:t>
+              <w:t xml:space="preserve"> input is valid or invalid.</w:t>
             </w:r>
           </w:p>
           <w:p>
@@ -212,35 +365,47 @@
               <w:pStyle w:val="CODE"/>
             </w:pPr>
             <w:r>
-              <w:t>(null,"RobertoMand</w:t>
-            </w:r>
-            <w:proofErr w:type="gramStart"/>
-            <w:r>
-              <w:t>",sha</w:t>
-            </w:r>
-            <w:proofErr w:type="gramEnd"/>
-            <w:r>
-              <w:t>2('Password&amp;1',256),'ro.mand@gmail.com', 1),</w:t>
+              <w:t xml:space="preserve"> * This classes show the messages contained in the HTML.</w:t>
             </w:r>
           </w:p>
           <w:p>
             <w:pPr>
               <w:pStyle w:val="CODE"/>
-              <w:rPr>
-                <w:b/>
-                <w:bCs/>
-              </w:rPr>
             </w:pPr>
             <w:r>
-              <w:t>(null,"SherryHaibara</w:t>
+              <w:t xml:space="preserve"> */</w:t>
             </w:r>
-            <w:proofErr w:type="gramStart"/>
+          </w:p>
+          <w:p>
+            <w:pPr>
+              <w:pStyle w:val="CODE"/>
+            </w:pPr>
             <w:r>
-              <w:t>",sha</w:t>
+              <w:t>define('</w:t>
             </w:r>
-            <w:proofErr w:type="gramEnd"/>
+            <w:proofErr w:type="spellStart"/>
             <w:r>
-              <w:t>2('Password&amp;1',256),'ai.home@gmail.com', 1);</w:t>
+              <w:t>VALID','is</w:t>
+            </w:r>
+            <w:proofErr w:type="spellEnd"/>
+            <w:r>
+              <w:t>-valid');</w:t>
+            </w:r>
+          </w:p>
+          <w:p>
+            <w:pPr>
+              <w:pStyle w:val="CODE"/>
+            </w:pPr>
+            <w:r>
+              <w:t>define('</w:t>
+            </w:r>
+            <w:proofErr w:type="spellStart"/>
+            <w:r>
+              <w:t>INVALID','is</w:t>
+            </w:r>
+            <w:proofErr w:type="spellEnd"/>
+            <w:r>
+              <w:t>-invalid');</w:t>
             </w:r>
           </w:p>
           <w:p>
@@ -260,34 +425,17 @@
                 <w:lang w:val="it-IT"/>
               </w:rPr>
             </w:pPr>
-            <w:r>
-              <w:rPr>
-                <w:lang w:val="it-IT"/>
-              </w:rPr>
-              <w:t>Ho fatto in modo che quando un utente registrato ma non abilitato prova a fare login, sarà portato ad un'altra pagina con un messaggio di errore, e schiacciando sul bottone X potrà ritornare al login.</w:t>
-            </w:r>
           </w:p>
           <w:p>
             <w:pPr>
-              <w:rPr>
-                <w:lang w:val="it-IT"/>
-              </w:rPr>
-            </w:pPr>
-          </w:p>
-          <w:p>
-            <w:pPr>
-              <w:rPr>
-                <w:lang w:val="it-IT"/>
-              </w:rPr>
-            </w:pPr>
-            <w:r>
               <w:rPr>
                 <w:b w:val="0"/>
                 <w:bCs w:val="0"/>
                 <w:lang w:val="it-IT"/>
               </w:rPr>
-              <w:t>Questa parte e la parte di login, che controlla quello che ha inserito l’utente, a seconda del tipo di utente che è, verrà indirizzato in una pagina diversa.</w:t>
-            </w:r>
+            </w:pPr>
+            <w:bookmarkStart w:id="0" w:name="_GoBack"/>
+            <w:bookmarkEnd w:id="0"/>
           </w:p>
           <w:p>
             <w:pPr>
@@ -300,516 +448,9 @@
           </w:p>
           <w:p>
             <w:pPr>
-              <w:pStyle w:val="CODE"/>
               <w:rPr>
-                <w:lang w:val="fr-CH"/>
-              </w:rPr>
-            </w:pPr>
-            <w:r>
-              <w:rPr>
-                <w:lang w:val="fr-CH"/>
-              </w:rPr>
-              <w:t xml:space="preserve">    </w:t>
-            </w:r>
-            <w:proofErr w:type="spellStart"/>
-            <w:proofErr w:type="gramStart"/>
-            <w:r>
-              <w:rPr>
-                <w:lang w:val="fr-CH"/>
-              </w:rPr>
-              <w:t>session</w:t>
-            </w:r>
-            <w:proofErr w:type="gramEnd"/>
-            <w:r>
-              <w:rPr>
-                <w:lang w:val="fr-CH"/>
-              </w:rPr>
-              <w:t>_start</w:t>
-            </w:r>
-            <w:proofErr w:type="spellEnd"/>
-            <w:r>
-              <w:rPr>
-                <w:lang w:val="fr-CH"/>
-              </w:rPr>
-              <w:t>();</w:t>
-            </w:r>
-          </w:p>
-          <w:p>
-            <w:pPr>
-              <w:pStyle w:val="CODE"/>
-            </w:pPr>
-            <w:r>
-              <w:rPr>
-                <w:lang w:val="fr-CH"/>
-              </w:rPr>
-              <w:t xml:space="preserve">    </w:t>
-            </w:r>
-            <w:r>
-              <w:t>/</w:t>
-            </w:r>
-            <w:r>
-              <w:t xml:space="preserve">/ </w:t>
-            </w:r>
-            <w:proofErr w:type="spellStart"/>
-            <w:r>
-              <w:t>Effetuate</w:t>
-            </w:r>
-            <w:proofErr w:type="spellEnd"/>
-            <w:r>
-              <w:t xml:space="preserve"> the login, if is submit a POST request</w:t>
-            </w:r>
-          </w:p>
-          <w:p>
-            <w:pPr>
-              <w:pStyle w:val="CODE"/>
-            </w:pPr>
-            <w:r>
-              <w:t xml:space="preserve">    if (</w:t>
-            </w:r>
-            <w:proofErr w:type="spellStart"/>
-            <w:r>
-              <w:t>isset</w:t>
-            </w:r>
-            <w:proofErr w:type="spellEnd"/>
-            <w:r>
-              <w:t>($_POST['login']))</w:t>
-            </w:r>
-          </w:p>
-          <w:p>
-            <w:pPr>
-              <w:pStyle w:val="CODE"/>
-            </w:pPr>
-            <w:r>
-              <w:t xml:space="preserve">    {</w:t>
-            </w:r>
-          </w:p>
-          <w:p>
-            <w:pPr>
-              <w:pStyle w:val="CODE"/>
-            </w:pPr>
-          </w:p>
-          <w:p>
-            <w:pPr>
-              <w:pStyle w:val="CODE"/>
-            </w:pPr>
-            <w:r>
-              <w:t xml:space="preserve">      // Import the Validator Model class, and </w:t>
-            </w:r>
-            <w:proofErr w:type="spellStart"/>
-            <w:r>
-              <w:t>inizialize</w:t>
-            </w:r>
-            <w:proofErr w:type="spellEnd"/>
-            <w:r>
-              <w:t xml:space="preserve"> a new </w:t>
-            </w:r>
-            <w:proofErr w:type="spellStart"/>
-            <w:r>
-              <w:t>istance</w:t>
-            </w:r>
-            <w:proofErr w:type="spellEnd"/>
-            <w:r>
-              <w:t>.</w:t>
-            </w:r>
-          </w:p>
-          <w:p>
-            <w:pPr>
-              <w:pStyle w:val="CODE"/>
-            </w:pPr>
-            <w:r>
-              <w:t xml:space="preserve">      $this-&gt;model('Validator');</w:t>
-            </w:r>
-          </w:p>
-          <w:p>
-            <w:pPr>
-              <w:pStyle w:val="CODE"/>
-            </w:pPr>
-            <w:r>
-              <w:t xml:space="preserve">      $validator = new </w:t>
-            </w:r>
-            <w:proofErr w:type="gramStart"/>
-            <w:r>
-              <w:t>Validator(</w:t>
-            </w:r>
-            <w:proofErr w:type="gramEnd"/>
-            <w:r>
-              <w:t>);</w:t>
-            </w:r>
-          </w:p>
-          <w:p>
-            <w:pPr>
-              <w:pStyle w:val="CODE"/>
-            </w:pPr>
-          </w:p>
-          <w:p>
-            <w:pPr>
-              <w:pStyle w:val="CODE"/>
-            </w:pPr>
-            <w:r>
-              <w:t xml:space="preserve">      // get the validated username, and the hash of the password, from login form</w:t>
-            </w:r>
-          </w:p>
-          <w:p>
-            <w:pPr>
-              <w:pStyle w:val="CODE"/>
-            </w:pPr>
-            <w:r>
-              <w:t xml:space="preserve">      $username = $validator-&gt;</w:t>
-            </w:r>
-            <w:proofErr w:type="spellStart"/>
-            <w:r>
-              <w:t>validateString</w:t>
-            </w:r>
-            <w:proofErr w:type="spellEnd"/>
-            <w:r>
-              <w:t>($_POST['username']);</w:t>
-            </w:r>
-          </w:p>
-          <w:p>
-            <w:pPr>
-              <w:pStyle w:val="CODE"/>
-            </w:pPr>
-            <w:r>
-              <w:t xml:space="preserve">      $password = </w:t>
-            </w:r>
-            <w:proofErr w:type="gramStart"/>
-            <w:r>
-              <w:t>hash(</w:t>
-            </w:r>
-            <w:proofErr w:type="gramEnd"/>
-            <w:r>
-              <w:t>'sha256', $_POST['password']);</w:t>
-            </w:r>
-          </w:p>
-          <w:p>
-            <w:pPr>
-              <w:pStyle w:val="CODE"/>
-            </w:pPr>
-          </w:p>
-          <w:p>
-            <w:pPr>
-              <w:pStyle w:val="CODE"/>
-            </w:pPr>
-            <w:r>
-              <w:t xml:space="preserve">      // Import the </w:t>
-            </w:r>
-            <w:proofErr w:type="spellStart"/>
-            <w:r>
-              <w:t>LoginModel</w:t>
-            </w:r>
-            <w:proofErr w:type="spellEnd"/>
-            <w:r>
-              <w:t xml:space="preserve"> Model class, and </w:t>
-            </w:r>
-            <w:proofErr w:type="spellStart"/>
-            <w:r>
-              <w:t>inizialize</w:t>
-            </w:r>
-            <w:proofErr w:type="spellEnd"/>
-            <w:r>
-              <w:t xml:space="preserve"> a new </w:t>
-            </w:r>
-            <w:proofErr w:type="spellStart"/>
-            <w:r>
-              <w:t>istance</w:t>
-            </w:r>
-            <w:proofErr w:type="spellEnd"/>
-            <w:r>
-              <w:t>.</w:t>
-            </w:r>
-          </w:p>
-          <w:p>
-            <w:pPr>
-              <w:pStyle w:val="CODE"/>
-            </w:pPr>
-            <w:r>
-              <w:t xml:space="preserve">      $this-&gt;model('</w:t>
-            </w:r>
-            <w:proofErr w:type="spellStart"/>
-            <w:r>
-              <w:t>LoginModel</w:t>
-            </w:r>
-            <w:proofErr w:type="spellEnd"/>
-            <w:r>
-              <w:t>');</w:t>
-            </w:r>
-          </w:p>
-          <w:p>
-            <w:pPr>
-              <w:pStyle w:val="CODE"/>
-            </w:pPr>
-            <w:r>
-              <w:t xml:space="preserve">      $</w:t>
-            </w:r>
-            <w:proofErr w:type="spellStart"/>
-            <w:r>
-              <w:t>loginModel</w:t>
-            </w:r>
-            <w:proofErr w:type="spellEnd"/>
-            <w:r>
-              <w:t xml:space="preserve"> = new </w:t>
-            </w:r>
-            <w:proofErr w:type="spellStart"/>
-            <w:proofErr w:type="gramStart"/>
-            <w:r>
-              <w:t>LoginModel</w:t>
-            </w:r>
-            <w:proofErr w:type="spellEnd"/>
-            <w:r>
-              <w:t>(</w:t>
-            </w:r>
-            <w:proofErr w:type="gramEnd"/>
-            <w:r>
-              <w:t>);</w:t>
-            </w:r>
-          </w:p>
-          <w:p>
-            <w:pPr>
-              <w:pStyle w:val="CODE"/>
-            </w:pPr>
-          </w:p>
-          <w:p>
-            <w:pPr>
-              <w:pStyle w:val="CODE"/>
-            </w:pPr>
-            <w:r>
-              <w:t xml:space="preserve">      // get the user with the same credentials from the login</w:t>
-            </w:r>
-          </w:p>
-          <w:p>
-            <w:pPr>
-              <w:pStyle w:val="CODE"/>
-            </w:pPr>
-            <w:r>
-              <w:t xml:space="preserve">      $user = $</w:t>
-            </w:r>
-            <w:proofErr w:type="spellStart"/>
-            <w:r>
-              <w:t>loginModel</w:t>
-            </w:r>
-            <w:proofErr w:type="spellEnd"/>
-            <w:r>
-              <w:t>-&gt;</w:t>
-            </w:r>
-            <w:proofErr w:type="spellStart"/>
-            <w:proofErr w:type="gramStart"/>
-            <w:r>
-              <w:t>getUserByUsernameAndPassword</w:t>
-            </w:r>
-            <w:proofErr w:type="spellEnd"/>
-            <w:r>
-              <w:t>(</w:t>
-            </w:r>
-            <w:proofErr w:type="gramEnd"/>
-          </w:p>
-          <w:p>
-            <w:pPr>
-              <w:pStyle w:val="CODE"/>
-            </w:pPr>
-            <w:r>
-              <w:t xml:space="preserve">        $username,</w:t>
-            </w:r>
-          </w:p>
-          <w:p>
-            <w:pPr>
-              <w:pStyle w:val="CODE"/>
-            </w:pPr>
-            <w:r>
-              <w:t xml:space="preserve">        $password</w:t>
-            </w:r>
-          </w:p>
-          <w:p>
-            <w:pPr>
-              <w:pStyle w:val="CODE"/>
-            </w:pPr>
-            <w:r>
-              <w:t xml:space="preserve">      );</w:t>
-            </w:r>
-          </w:p>
-          <w:p>
-            <w:pPr>
-              <w:pStyle w:val="CODE"/>
-            </w:pPr>
-          </w:p>
-          <w:p>
-            <w:pPr>
-              <w:pStyle w:val="CODE"/>
-            </w:pPr>
-            <w:r>
-              <w:t xml:space="preserve">      // if the query </w:t>
-            </w:r>
-            <w:proofErr w:type="gramStart"/>
-            <w:r>
-              <w:t>have</w:t>
-            </w:r>
-            <w:proofErr w:type="gramEnd"/>
-            <w:r>
-              <w:t xml:space="preserve"> find the user with the login credentials.</w:t>
-            </w:r>
-          </w:p>
-          <w:p>
-            <w:pPr>
-              <w:pStyle w:val="CODE"/>
-            </w:pPr>
-            <w:r>
-              <w:t xml:space="preserve">      if($user)</w:t>
-            </w:r>
-          </w:p>
-          <w:p>
-            <w:pPr>
-              <w:pStyle w:val="CODE"/>
-            </w:pPr>
-            <w:r>
-              <w:t xml:space="preserve">      {</w:t>
-            </w:r>
-          </w:p>
-          <w:p>
-            <w:pPr>
-              <w:pStyle w:val="CODE"/>
-            </w:pPr>
-            <w:r>
-              <w:t xml:space="preserve">        // get the first array, in this case is our user</w:t>
-            </w:r>
-          </w:p>
-          <w:p>
-            <w:pPr>
-              <w:pStyle w:val="CODE"/>
-            </w:pPr>
-            <w:r>
-              <w:t xml:space="preserve">        $user = $</w:t>
-            </w:r>
-            <w:proofErr w:type="gramStart"/>
-            <w:r>
-              <w:t>user[</w:t>
-            </w:r>
-            <w:proofErr w:type="gramEnd"/>
-            <w:r>
-              <w:t>0];</w:t>
-            </w:r>
-          </w:p>
-          <w:p>
-            <w:pPr>
-              <w:pStyle w:val="CODE"/>
-            </w:pPr>
-          </w:p>
-          <w:p>
-            <w:pPr>
-              <w:pStyle w:val="CODE"/>
-            </w:pPr>
-            <w:r>
-              <w:t xml:space="preserve">        // save the user data in the session</w:t>
-            </w:r>
-          </w:p>
-          <w:p>
-            <w:pPr>
-              <w:pStyle w:val="CODE"/>
-            </w:pPr>
-            <w:r>
-              <w:t xml:space="preserve">        $_SESSION['user'] = $user;</w:t>
-            </w:r>
-          </w:p>
-          <w:p>
-            <w:pPr>
-              <w:pStyle w:val="CODE"/>
-            </w:pPr>
-          </w:p>
-          <w:p>
-            <w:pPr>
-              <w:pStyle w:val="CODE"/>
-            </w:pPr>
-            <w:r>
-              <w:t xml:space="preserve">        if($user['enabled'] == 0)</w:t>
-            </w:r>
-          </w:p>
-          <w:p>
-            <w:pPr>
-              <w:pStyle w:val="CODE"/>
-            </w:pPr>
-            <w:r>
-              <w:t xml:space="preserve">        {</w:t>
-            </w:r>
-          </w:p>
-          <w:p>
-            <w:pPr>
-              <w:pStyle w:val="CODE"/>
-            </w:pPr>
-            <w:r>
-              <w:t xml:space="preserve">          $this-&gt;view('home/</w:t>
-            </w:r>
-            <w:proofErr w:type="spellStart"/>
-            <w:r>
-              <w:t>disableUser</w:t>
-            </w:r>
-            <w:proofErr w:type="spellEnd"/>
-            <w:r>
-              <w:t>');</w:t>
-            </w:r>
-          </w:p>
-          <w:p>
-            <w:pPr>
-              <w:pStyle w:val="CODE"/>
-            </w:pPr>
-            <w:r>
-              <w:t xml:space="preserve">        </w:t>
-            </w:r>
-            <w:proofErr w:type="gramStart"/>
-            <w:r>
-              <w:t>}else</w:t>
-            </w:r>
-            <w:proofErr w:type="gramEnd"/>
-          </w:p>
-          <w:p>
-            <w:pPr>
-              <w:pStyle w:val="CODE"/>
-            </w:pPr>
-            <w:r>
-              <w:t xml:space="preserve">        </w:t>
-            </w:r>
-            <w:r>
-              <w:t xml:space="preserve"> </w:t>
-            </w:r>
-            <w:r>
-              <w:t>{</w:t>
-            </w:r>
-          </w:p>
-          <w:p>
-            <w:pPr>
-              <w:pStyle w:val="CODE"/>
-            </w:pPr>
-            <w:r>
-              <w:t xml:space="preserve">          $this-&gt;view('invoices/index');</w:t>
-            </w:r>
-          </w:p>
-          <w:p>
-            <w:pPr>
-              <w:pStyle w:val="CODE"/>
-              <w:rPr>
-                <w:b/>
-                <w:bCs/>
-              </w:rPr>
-            </w:pPr>
-            <w:r>
-              <w:t xml:space="preserve">       </w:t>
-            </w:r>
-            <w:r>
-              <w:t xml:space="preserve">  </w:t>
-            </w:r>
-            <w:r>
-              <w:t>}</w:t>
-            </w:r>
-          </w:p>
-          <w:p>
-            <w:pPr>
-              <w:pStyle w:val="CODE"/>
-            </w:pPr>
-            <w:r>
-              <w:lastRenderedPageBreak/>
-              <w:t xml:space="preserve">      }</w:t>
-            </w:r>
-          </w:p>
-          <w:p>
-            <w:pPr>
-              <w:rPr>
+                <w:b w:val="0"/>
+                <w:bCs w:val="0"/>
                 <w:lang w:val="it-IT"/>
               </w:rPr>
             </w:pPr>
@@ -824,84 +465,8 @@
           <w:p>
             <w:pPr>
               <w:rPr>
-                <w:lang w:val="it-IT"/>
-              </w:rPr>
-            </w:pPr>
-            <w:r>
-              <w:rPr>
                 <w:b w:val="0"/>
                 <w:bCs w:val="0"/>
-                <w:lang w:val="it-IT"/>
-              </w:rPr>
-              <w:t>Quando un utente non è abilitato sarà portato a questa pagina:</w:t>
-            </w:r>
-          </w:p>
-          <w:p>
-            <w:pPr>
-              <w:rPr>
-                <w:lang w:val="it-IT"/>
-              </w:rPr>
-            </w:pPr>
-          </w:p>
-          <w:p>
-            <w:pPr>
-              <w:rPr>
-                <w:lang w:val="it-IT"/>
-              </w:rPr>
-            </w:pPr>
-            <w:r>
-              <w:rPr>
-                <w:b w:val="0"/>
-                <w:bCs w:val="0"/>
-                <w:noProof/>
-                <w:lang w:val="it-IT"/>
-              </w:rPr>
-              <w:drawing>
-                <wp:inline distT="0" distB="0" distL="0" distR="0" wp14:anchorId="67F2AE4A" wp14:editId="33B56BB7">
-                  <wp:extent cx="2806697" cy="2822713"/>
-                  <wp:effectExtent l="0" t="0" r="0" b="0"/>
-                  <wp:docPr id="1" name="Picture 1"/>
-                  <wp:cNvGraphicFramePr>
-                    <a:graphicFrameLocks xmlns:a="http://schemas.openxmlformats.org/drawingml/2006/main" noChangeAspect="1"/>
-                  </wp:cNvGraphicFramePr>
-                  <a:graphic xmlns:a="http://schemas.openxmlformats.org/drawingml/2006/main">
-                    <a:graphicData uri="http://schemas.openxmlformats.org/drawingml/2006/picture">
-                      <pic:pic xmlns:pic="http://schemas.openxmlformats.org/drawingml/2006/picture">
-                        <pic:nvPicPr>
-                          <pic:cNvPr id="1" name="Screenshot 2019-10-25 at 16.19.07.png"/>
-                          <pic:cNvPicPr/>
-                        </pic:nvPicPr>
-                        <pic:blipFill>
-                          <a:blip r:embed="rId8" cstate="print">
-                            <a:extLst>
-                              <a:ext uri="{28A0092B-C50C-407E-A947-70E740481C1C}">
-                                <a14:useLocalDpi xmlns:a14="http://schemas.microsoft.com/office/drawing/2010/main" val="0"/>
-                              </a:ext>
-                            </a:extLst>
-                          </a:blip>
-                          <a:stretch>
-                            <a:fillRect/>
-                          </a:stretch>
-                        </pic:blipFill>
-                        <pic:spPr>
-                          <a:xfrm>
-                            <a:off x="0" y="0"/>
-                            <a:ext cx="2815714" cy="2831781"/>
-                          </a:xfrm>
-                          <a:prstGeom prst="rect">
-                            <a:avLst/>
-                          </a:prstGeom>
-                        </pic:spPr>
-                      </pic:pic>
-                    </a:graphicData>
-                  </a:graphic>
-                </wp:inline>
-              </w:drawing>
-            </w:r>
-          </w:p>
-          <w:p>
-            <w:pPr>
-              <w:rPr>
                 <w:lang w:val="it-IT"/>
               </w:rPr>
             </w:pPr>
@@ -1103,8 +668,6 @@
               </w:rPr>
               <w:t>Continuare l’implementazione, completare l’interfaccia di registrazione</w:t>
             </w:r>
-            <w:bookmarkStart w:id="0" w:name="_GoBack"/>
-            <w:bookmarkEnd w:id="0"/>
             <w:r>
               <w:rPr>
                 <w:b w:val="0"/>
@@ -6729,7 +6292,7 @@
     <w:charset w:val="00"/>
     <w:family w:val="modern"/>
     <w:pitch w:val="fixed"/>
-    <w:sig w:usb0="E0002EFF" w:usb1="C0007843" w:usb2="00000009" w:usb3="00000000" w:csb0="000001FF" w:csb1="00000000"/>
+    <w:sig w:usb0="E0002AFF" w:usb1="C0007843" w:usb2="00000009" w:usb3="00000000" w:csb0="000001FF" w:csb1="00000000"/>
   </w:font>
   <w:font w:name="Times New Roman">
     <w:panose1 w:val="02020603050405020304"/>
@@ -6771,7 +6334,7 @@
     <w:charset w:val="00"/>
     <w:family w:val="swiss"/>
     <w:pitch w:val="variable"/>
-    <w:sig w:usb0="E0002EFF" w:usb1="C000785B" w:usb2="00000009" w:usb3="00000000" w:csb0="000001FF" w:csb1="00000000"/>
+    <w:sig w:usb0="E0002AFF" w:usb1="C0007843" w:usb2="00000009" w:usb3="00000000" w:csb0="000001FF" w:csb1="00000000"/>
   </w:font>
   <w:font w:name="Calibri Light">
     <w:panose1 w:val="020F0302020204030204"/>
@@ -6815,6 +6378,7 @@
     <w:rsid w:val="002706FD"/>
     <w:rsid w:val="002746BC"/>
     <w:rsid w:val="00283BFA"/>
+    <w:rsid w:val="002A3D3A"/>
     <w:rsid w:val="002E249D"/>
     <w:rsid w:val="00304ECD"/>
     <w:rsid w:val="003753B3"/>
@@ -7677,7 +7241,7 @@
 </file>
 
 <file path=customXml/itemProps1.xml><?xml version="1.0" encoding="utf-8"?>
-<ds:datastoreItem xmlns:ds="http://schemas.openxmlformats.org/officeDocument/2006/customXml" ds:itemID="{7147B6D3-C8C8-854C-B538-6086ACC171E0}">
+<ds:datastoreItem xmlns:ds="http://schemas.openxmlformats.org/officeDocument/2006/customXml" ds:itemID="{4C979B6E-7520-C143-B0F5-F0506C5BBEA9}">
   <ds:schemaRefs>
     <ds:schemaRef ds:uri="http://schemas.openxmlformats.org/officeDocument/2006/bibliography"/>
   </ds:schemaRefs>

</xml_diff>

<commit_message>
Updated registration, and validation
</commit_message>
<xml_diff>
--- a/doc/diaries/template_diario.docx
+++ b/doc/diaries/template_diario.docx
@@ -146,27 +146,16 @@
           <w:p>
             <w:pPr>
               <w:rPr>
+                <w:b w:val="0"/>
+                <w:bCs w:val="0"/>
                 <w:lang w:val="it-IT"/>
               </w:rPr>
             </w:pPr>
-          </w:p>
-          <w:p>
-            <w:pPr>
+            <w:r>
               <w:rPr>
                 <w:lang w:val="it-IT"/>
               </w:rPr>
-            </w:pPr>
-            <w:r>
-              <w:rPr>
-                <w:lang w:val="it-IT"/>
-              </w:rPr>
-              <w:t>Ho creato l’interfaccia per la pagina di registrazione, che è stata fatta seguendo la progettazione</w:t>
-            </w:r>
-            <w:r>
-              <w:rPr>
-                <w:lang w:val="it-IT"/>
-              </w:rPr>
-              <w:t>.</w:t>
+              <w:t xml:space="preserve">Ho continuato la pagina di registrazione, </w:t>
             </w:r>
           </w:p>
           <w:p>
@@ -177,6 +166,21 @@
                 <w:lang w:val="it-IT"/>
               </w:rPr>
             </w:pPr>
+            <w:r>
+              <w:rPr>
+                <w:lang w:val="it-IT"/>
+              </w:rPr>
+              <w:t>ho fatto in modo che venissero controllati i campi:</w:t>
+            </w:r>
+          </w:p>
+          <w:p>
+            <w:pPr>
+              <w:rPr>
+                <w:b w:val="0"/>
+                <w:bCs w:val="0"/>
+                <w:lang w:val="it-IT"/>
+              </w:rPr>
+            </w:pPr>
           </w:p>
           <w:p>
             <w:pPr>
@@ -186,14 +190,15 @@
             </w:pPr>
             <w:r>
               <w:rPr>
-                <w:noProof/>
+                <w:b w:val="0"/>
+                <w:bCs w:val="0"/>
                 <w:lang w:val="it-IT"/>
               </w:rPr>
               <w:drawing>
-                <wp:inline distT="0" distB="0" distL="0" distR="0" wp14:anchorId="60B4E49A" wp14:editId="3AB3433C">
-                  <wp:extent cx="4084890" cy="3217730"/>
+                <wp:inline distT="0" distB="0" distL="0" distR="0" wp14:anchorId="338F97D3" wp14:editId="0AE939C2">
+                  <wp:extent cx="3589234" cy="2929706"/>
                   <wp:effectExtent l="0" t="0" r="0" b="0"/>
-                  <wp:docPr id="2" name="Picture 2"/>
+                  <wp:docPr id="1" name="Picture 1"/>
                   <wp:cNvGraphicFramePr>
                     <a:graphicFrameLocks xmlns:a="http://schemas.openxmlformats.org/drawingml/2006/main" noChangeAspect="1"/>
                   </wp:cNvGraphicFramePr>
@@ -201,17 +206,11 @@
                     <a:graphicData uri="http://schemas.openxmlformats.org/drawingml/2006/picture">
                       <pic:pic xmlns:pic="http://schemas.openxmlformats.org/drawingml/2006/picture">
                         <pic:nvPicPr>
-                          <pic:cNvPr id="2" name="Screenshot 2019-11-05 at 15.02.47.png"/>
+                          <pic:cNvPr id="1" name=""/>
                           <pic:cNvPicPr/>
                         </pic:nvPicPr>
                         <pic:blipFill>
-                          <a:blip r:embed="rId8" cstate="print">
-                            <a:extLst>
-                              <a:ext uri="{28A0092B-C50C-407E-A947-70E740481C1C}">
-                                <a14:useLocalDpi xmlns:a14="http://schemas.microsoft.com/office/drawing/2010/main" val="0"/>
-                              </a:ext>
-                            </a:extLst>
-                          </a:blip>
+                          <a:blip r:embed="rId8"/>
                           <a:stretch>
                             <a:fillRect/>
                           </a:stretch>
@@ -219,7 +218,7 @@
                         <pic:spPr>
                           <a:xfrm>
                             <a:off x="0" y="0"/>
-                            <a:ext cx="4091465" cy="3222909"/>
+                            <a:ext cx="3599503" cy="2938088"/>
                           </a:xfrm>
                           <a:prstGeom prst="rect">
                             <a:avLst/>
@@ -242,171 +241,9 @@
           <w:p>
             <w:pPr>
               <w:rPr>
-                <w:b w:val="0"/>
-                <w:bCs w:val="0"/>
                 <w:lang w:val="it-IT"/>
               </w:rPr>
             </w:pPr>
-            <w:r>
-              <w:rPr>
-                <w:b w:val="0"/>
-                <w:bCs w:val="0"/>
-                <w:lang w:val="it-IT"/>
-              </w:rPr>
-              <w:t xml:space="preserve">Ho creato due nuove costanti in PHP, che indicano il nome delle classi che vengono utilizzate per definire se un </w:t>
-            </w:r>
-            <w:r>
-              <w:rPr>
-                <w:i/>
-                <w:iCs/>
-                <w:lang w:val="it-IT"/>
-              </w:rPr>
-              <w:t>input</w:t>
-            </w:r>
-            <w:r>
-              <w:rPr>
-                <w:b w:val="0"/>
-                <w:bCs w:val="0"/>
-                <w:lang w:val="it-IT"/>
-              </w:rPr>
-              <w:t xml:space="preserve"> </w:t>
-            </w:r>
-            <w:r>
-              <w:rPr>
-                <w:lang w:val="it-IT"/>
-              </w:rPr>
-              <w:t>HTML</w:t>
-            </w:r>
-            <w:r>
-              <w:rPr>
-                <w:lang w:val="it-IT"/>
-              </w:rPr>
-              <w:t xml:space="preserve"> </w:t>
-            </w:r>
-            <w:r>
-              <w:rPr>
-                <w:b w:val="0"/>
-                <w:bCs w:val="0"/>
-                <w:lang w:val="it-IT"/>
-              </w:rPr>
-              <w:t xml:space="preserve">è valido o </w:t>
-            </w:r>
-            <w:r>
-              <w:rPr>
-                <w:b w:val="0"/>
-                <w:bCs w:val="0"/>
-                <w:lang w:val="it-IT"/>
-              </w:rPr>
-              <w:t xml:space="preserve">invalido. Se un input contiene la classe </w:t>
-            </w:r>
-            <w:r>
-              <w:rPr>
-                <w:i/>
-                <w:iCs/>
-                <w:lang w:val="it-IT"/>
-              </w:rPr>
-              <w:t>invalid</w:t>
-            </w:r>
-            <w:r>
-              <w:rPr>
-                <w:b w:val="0"/>
-                <w:bCs w:val="0"/>
-                <w:lang w:val="it-IT"/>
-              </w:rPr>
-              <w:t xml:space="preserve"> varrà mostrato il corrispettivo messaggio di errore.</w:t>
-            </w:r>
-          </w:p>
-          <w:p>
-            <w:pPr>
-              <w:tabs>
-                <w:tab w:val="left" w:pos="1548"/>
-              </w:tabs>
-              <w:rPr>
-                <w:b w:val="0"/>
-                <w:bCs w:val="0"/>
-                <w:lang w:val="it-IT"/>
-              </w:rPr>
-            </w:pPr>
-            <w:r>
-              <w:rPr>
-                <w:b w:val="0"/>
-                <w:bCs w:val="0"/>
-                <w:lang w:val="it-IT"/>
-              </w:rPr>
-              <w:tab/>
-            </w:r>
-          </w:p>
-          <w:p>
-            <w:pPr>
-              <w:pStyle w:val="CODE"/>
-            </w:pPr>
-            <w:r>
-              <w:t>/**</w:t>
-            </w:r>
-          </w:p>
-          <w:p>
-            <w:pPr>
-              <w:pStyle w:val="CODE"/>
-            </w:pPr>
-            <w:r>
-              <w:t xml:space="preserve"> * Define the CSS classes, that indicate that </w:t>
-            </w:r>
-            <w:proofErr w:type="gramStart"/>
-            <w:r>
-              <w:t>a</w:t>
-            </w:r>
-            <w:proofErr w:type="gramEnd"/>
-            <w:r>
-              <w:t xml:space="preserve"> input is valid or invalid.</w:t>
-            </w:r>
-          </w:p>
-          <w:p>
-            <w:pPr>
-              <w:pStyle w:val="CODE"/>
-            </w:pPr>
-            <w:r>
-              <w:t xml:space="preserve"> * This classes show the messages contained in the HTML.</w:t>
-            </w:r>
-          </w:p>
-          <w:p>
-            <w:pPr>
-              <w:pStyle w:val="CODE"/>
-            </w:pPr>
-            <w:r>
-              <w:t xml:space="preserve"> */</w:t>
-            </w:r>
-          </w:p>
-          <w:p>
-            <w:pPr>
-              <w:pStyle w:val="CODE"/>
-            </w:pPr>
-            <w:r>
-              <w:t>define('</w:t>
-            </w:r>
-            <w:proofErr w:type="spellStart"/>
-            <w:r>
-              <w:t>VALID','is</w:t>
-            </w:r>
-            <w:proofErr w:type="spellEnd"/>
-            <w:r>
-              <w:t>-valid');</w:t>
-            </w:r>
-          </w:p>
-          <w:p>
-            <w:pPr>
-              <w:pStyle w:val="CODE"/>
-            </w:pPr>
-            <w:r>
-              <w:t>define('</w:t>
-            </w:r>
-            <w:proofErr w:type="spellStart"/>
-            <w:r>
-              <w:t>INVALID','is</w:t>
-            </w:r>
-            <w:proofErr w:type="spellEnd"/>
-            <w:r>
-              <w:t>-invalid');</w:t>
-            </w:r>
           </w:p>
           <w:p>
             <w:pPr>
@@ -416,6 +253,258 @@
                 <w:lang w:val="it-IT"/>
               </w:rPr>
             </w:pPr>
+            <w:r>
+              <w:rPr>
+                <w:b w:val="0"/>
+                <w:bCs w:val="0"/>
+                <w:lang w:val="it-IT"/>
+              </w:rPr>
+              <w:t>La prima cosa è prendere i valori</w:t>
+            </w:r>
+            <w:r>
+              <w:rPr>
+                <w:b w:val="0"/>
+                <w:bCs w:val="0"/>
+                <w:lang w:val="it-IT"/>
+              </w:rPr>
+              <w:t xml:space="preserve"> che sono arrivati con il </w:t>
+            </w:r>
+            <w:r>
+              <w:rPr>
+                <w:i/>
+                <w:iCs/>
+                <w:lang w:val="it-IT"/>
+              </w:rPr>
+              <w:t>Submit</w:t>
+            </w:r>
+            <w:r>
+              <w:rPr>
+                <w:b w:val="0"/>
+                <w:bCs w:val="0"/>
+                <w:lang w:val="it-IT"/>
+              </w:rPr>
+              <w:t xml:space="preserve"> del form di registrazione, e poi validare il loro contenuto e trasformare le password in hash</w:t>
+            </w:r>
+          </w:p>
+          <w:p>
+            <w:pPr>
+              <w:rPr>
+                <w:lang w:val="it-IT"/>
+              </w:rPr>
+            </w:pPr>
+          </w:p>
+          <w:p>
+            <w:pPr>
+              <w:pStyle w:val="CODE"/>
+            </w:pPr>
+            <w:r>
+              <w:t>// get the validated field, and the hash of the passwords, from login form</w:t>
+            </w:r>
+          </w:p>
+          <w:p>
+            <w:pPr>
+              <w:pStyle w:val="CODE"/>
+            </w:pPr>
+            <w:r>
+              <w:t>$username = $validator-&gt;</w:t>
+            </w:r>
+            <w:proofErr w:type="spellStart"/>
+            <w:r>
+              <w:t>validateString</w:t>
+            </w:r>
+            <w:proofErr w:type="spellEnd"/>
+            <w:r>
+              <w:t>($_POST['username']);</w:t>
+            </w:r>
+          </w:p>
+          <w:p>
+            <w:pPr>
+              <w:pStyle w:val="CODE"/>
+            </w:pPr>
+            <w:r>
+              <w:t>$_SESSION['username'] = $username;</w:t>
+            </w:r>
+          </w:p>
+          <w:p>
+            <w:pPr>
+              <w:pStyle w:val="CODE"/>
+            </w:pPr>
+            <w:r>
+              <w:t>$email = $validator-&gt;</w:t>
+            </w:r>
+            <w:proofErr w:type="spellStart"/>
+            <w:r>
+              <w:t>validateEmail</w:t>
+            </w:r>
+            <w:proofErr w:type="spellEnd"/>
+            <w:r>
+              <w:t>($_POST['email']);</w:t>
+            </w:r>
+          </w:p>
+          <w:p>
+            <w:pPr>
+              <w:pStyle w:val="CODE"/>
+            </w:pPr>
+            <w:r>
+              <w:t>$_SESSION['email'] = $email;</w:t>
+            </w:r>
+          </w:p>
+          <w:p>
+            <w:pPr>
+              <w:pStyle w:val="CODE"/>
+            </w:pPr>
+            <w:r>
+              <w:t>$</w:t>
+            </w:r>
+            <w:r>
+              <w:t xml:space="preserve">password = </w:t>
+            </w:r>
+            <w:proofErr w:type="gramStart"/>
+            <w:r>
+              <w:t>hash(</w:t>
+            </w:r>
+            <w:proofErr w:type="gramEnd"/>
+            <w:r>
+              <w:t>'sha256', $_POST['password']);</w:t>
+            </w:r>
+          </w:p>
+          <w:p>
+            <w:pPr>
+              <w:pStyle w:val="CODE"/>
+            </w:pPr>
+            <w:r>
+              <w:t>$_SESSION['password'] = $_POST['password'];</w:t>
+            </w:r>
+          </w:p>
+          <w:p>
+            <w:pPr>
+              <w:pStyle w:val="CODE"/>
+            </w:pPr>
+            <w:r>
+              <w:t>$</w:t>
+            </w:r>
+            <w:proofErr w:type="spellStart"/>
+            <w:r>
+              <w:t>confirmedPassword</w:t>
+            </w:r>
+            <w:proofErr w:type="spellEnd"/>
+            <w:r>
+              <w:t xml:space="preserve"> = </w:t>
+            </w:r>
+            <w:proofErr w:type="gramStart"/>
+            <w:r>
+              <w:t>hash(</w:t>
+            </w:r>
+            <w:proofErr w:type="gramEnd"/>
+            <w:r>
+              <w:t>'sha256', $_POST['</w:t>
+            </w:r>
+            <w:proofErr w:type="spellStart"/>
+            <w:r>
+              <w:t>confirmedPassword</w:t>
+            </w:r>
+            <w:proofErr w:type="spellEnd"/>
+            <w:r>
+              <w:t>']);</w:t>
+            </w:r>
+          </w:p>
+          <w:p>
+            <w:pPr>
+              <w:pStyle w:val="CODE"/>
+              <w:rPr>
+                <w:b/>
+                <w:bCs/>
+              </w:rPr>
+            </w:pPr>
+            <w:r>
+              <w:t>$_SESSION['</w:t>
+            </w:r>
+            <w:proofErr w:type="spellStart"/>
+            <w:r>
+              <w:t>confirmedPassword</w:t>
+            </w:r>
+            <w:proofErr w:type="spellEnd"/>
+            <w:r>
+              <w:t>'] = $_POST['</w:t>
+            </w:r>
+            <w:proofErr w:type="spellStart"/>
+            <w:r>
+              <w:t>confirmedPassword</w:t>
+            </w:r>
+            <w:proofErr w:type="spellEnd"/>
+            <w:r>
+              <w:t>'];</w:t>
+            </w:r>
+          </w:p>
+          <w:p>
+            <w:pPr>
+              <w:rPr>
+                <w:lang w:val="it-IT"/>
+              </w:rPr>
+            </w:pPr>
+          </w:p>
+          <w:p>
+            <w:pPr>
+              <w:rPr>
+                <w:lang w:val="it-IT"/>
+              </w:rPr>
+            </w:pPr>
+          </w:p>
+          <w:p>
+            <w:pPr>
+              <w:rPr>
+                <w:lang w:val="it-IT"/>
+              </w:rPr>
+            </w:pPr>
+          </w:p>
+          <w:p>
+            <w:pPr>
+              <w:rPr>
+                <w:lang w:val="it-IT"/>
+              </w:rPr>
+            </w:pPr>
+          </w:p>
+          <w:p>
+            <w:pPr>
+              <w:rPr>
+                <w:lang w:val="it-IT"/>
+              </w:rPr>
+            </w:pPr>
+          </w:p>
+          <w:p>
+            <w:pPr>
+              <w:rPr>
+                <w:lang w:val="it-IT"/>
+              </w:rPr>
+            </w:pPr>
+          </w:p>
+          <w:p>
+            <w:pPr>
+              <w:rPr>
+                <w:lang w:val="it-IT"/>
+              </w:rPr>
+            </w:pPr>
+          </w:p>
+          <w:p>
+            <w:pPr>
+              <w:rPr>
+                <w:lang w:val="it-IT"/>
+              </w:rPr>
+            </w:pPr>
+          </w:p>
+          <w:p>
+            <w:pPr>
+              <w:rPr>
+                <w:lang w:val="it-IT"/>
+              </w:rPr>
+            </w:pPr>
+          </w:p>
+          <w:p>
+            <w:pPr>
+              <w:rPr>
+                <w:lang w:val="it-IT"/>
+              </w:rPr>
+            </w:pPr>
           </w:p>
           <w:p>
             <w:pPr>
@@ -434,8 +523,6 @@
                 <w:lang w:val="it-IT"/>
               </w:rPr>
             </w:pPr>
-            <w:bookmarkStart w:id="0" w:name="_GoBack"/>
-            <w:bookmarkEnd w:id="0"/>
           </w:p>
           <w:p>
             <w:pPr>
@@ -445,6 +532,363 @@
                 <w:lang w:val="it-IT"/>
               </w:rPr>
             </w:pPr>
+            <w:r>
+              <w:rPr>
+                <w:b w:val="0"/>
+                <w:bCs w:val="0"/>
+                <w:lang w:val="it-IT"/>
+              </w:rPr>
+              <w:t>Dopo arriva un controllo che si occupa di capire quali campi siano validi e quali non, se i campi sono vuoti o non contengono i valori adeguati sono considerati invalidi, e la password e anche considerata invalida quando non corrisponde a quella di conferma.</w:t>
+            </w:r>
+          </w:p>
+          <w:p>
+            <w:pPr>
+              <w:rPr>
+                <w:lang w:val="it-IT"/>
+              </w:rPr>
+            </w:pPr>
+          </w:p>
+          <w:p>
+            <w:pPr>
+              <w:pStyle w:val="CODE"/>
+            </w:pPr>
+            <w:r>
+              <w:t>if (empty($username)) {</w:t>
+            </w:r>
+          </w:p>
+          <w:p>
+            <w:pPr>
+              <w:pStyle w:val="CODE"/>
+            </w:pPr>
+            <w:r>
+              <w:tab/>
+              <w:t>$_SESSION['</w:t>
+            </w:r>
+            <w:proofErr w:type="spellStart"/>
+            <w:r>
+              <w:t>usernameCSSValidityClass</w:t>
+            </w:r>
+            <w:proofErr w:type="spellEnd"/>
+            <w:r>
+              <w:t>'] = INVALID;</w:t>
+            </w:r>
+          </w:p>
+          <w:p>
+            <w:pPr>
+              <w:pStyle w:val="CODE"/>
+            </w:pPr>
+            <w:r>
+              <w:t>} else {</w:t>
+            </w:r>
+          </w:p>
+          <w:p>
+            <w:pPr>
+              <w:pStyle w:val="CODE"/>
+            </w:pPr>
+            <w:r>
+              <w:tab/>
+              <w:t>$_SESSION['</w:t>
+            </w:r>
+            <w:proofErr w:type="spellStart"/>
+            <w:r>
+              <w:t>usernameCSSValidityClass</w:t>
+            </w:r>
+            <w:proofErr w:type="spellEnd"/>
+            <w:r>
+              <w:t>'] = VALID;</w:t>
+            </w:r>
+          </w:p>
+          <w:p>
+            <w:pPr>
+              <w:pStyle w:val="CODE"/>
+            </w:pPr>
+            <w:r>
+              <w:t>}</w:t>
+            </w:r>
+          </w:p>
+          <w:p>
+            <w:pPr>
+              <w:pStyle w:val="CODE"/>
+            </w:pPr>
+          </w:p>
+          <w:p>
+            <w:pPr>
+              <w:pStyle w:val="CODE"/>
+            </w:pPr>
+            <w:r>
+              <w:t>if (empty($email)) {</w:t>
+            </w:r>
+          </w:p>
+          <w:p>
+            <w:pPr>
+              <w:pStyle w:val="CODE"/>
+            </w:pPr>
+            <w:r>
+              <w:tab/>
+              <w:t>$_SESSION['</w:t>
+            </w:r>
+            <w:proofErr w:type="spellStart"/>
+            <w:r>
+              <w:t>emailCSSValidityClass</w:t>
+            </w:r>
+            <w:proofErr w:type="spellEnd"/>
+            <w:r>
+              <w:t>'] = INVALID;</w:t>
+            </w:r>
+          </w:p>
+          <w:p>
+            <w:pPr>
+              <w:pStyle w:val="CODE"/>
+            </w:pPr>
+            <w:r>
+              <w:t>} else {</w:t>
+            </w:r>
+          </w:p>
+          <w:p>
+            <w:pPr>
+              <w:pStyle w:val="CODE"/>
+            </w:pPr>
+            <w:r>
+              <w:tab/>
+              <w:t>$_SESSION['</w:t>
+            </w:r>
+            <w:proofErr w:type="spellStart"/>
+            <w:r>
+              <w:t>emailCSSValidityClass</w:t>
+            </w:r>
+            <w:proofErr w:type="spellEnd"/>
+            <w:r>
+              <w:t>'] = VALID;</w:t>
+            </w:r>
+          </w:p>
+          <w:p>
+            <w:pPr>
+              <w:pStyle w:val="CODE"/>
+            </w:pPr>
+            <w:r>
+              <w:t>}</w:t>
+            </w:r>
+          </w:p>
+          <w:p>
+            <w:pPr>
+              <w:pStyle w:val="CODE"/>
+            </w:pPr>
+            <w:r>
+              <w:t>if (</w:t>
+            </w:r>
+          </w:p>
+          <w:p>
+            <w:pPr>
+              <w:pStyle w:val="CODE"/>
+            </w:pPr>
+            <w:r>
+              <w:t>$</w:t>
+            </w:r>
+            <w:proofErr w:type="spellStart"/>
+            <w:r>
+              <w:t>confirmedPassword</w:t>
+            </w:r>
+            <w:proofErr w:type="spellEnd"/>
+            <w:r>
+              <w:t xml:space="preserve"> ==</w:t>
+            </w:r>
+          </w:p>
+          <w:p>
+            <w:pPr>
+              <w:pStyle w:val="CODE"/>
+            </w:pPr>
+            <w:r>
+              <w:tab/>
+              <w:t>'e3b0c44298fc1c149afbf4c8996fb92427ae41e4649b934ca495991b7852b855'</w:t>
+            </w:r>
+          </w:p>
+          <w:p>
+            <w:pPr>
+              <w:pStyle w:val="CODE"/>
+            </w:pPr>
+            <w:r>
+              <w:t>) {</w:t>
+            </w:r>
+          </w:p>
+          <w:p>
+            <w:pPr>
+              <w:pStyle w:val="CODE"/>
+            </w:pPr>
+            <w:r>
+              <w:tab/>
+              <w:t>$_SESSION['</w:t>
+            </w:r>
+            <w:proofErr w:type="spellStart"/>
+            <w:r>
+              <w:t>passwordCSSValidityClass</w:t>
+            </w:r>
+            <w:proofErr w:type="spellEnd"/>
+            <w:r>
+              <w:t>'] = INVALID;</w:t>
+            </w:r>
+          </w:p>
+          <w:p>
+            <w:pPr>
+              <w:pStyle w:val="CODE"/>
+            </w:pPr>
+            <w:r>
+              <w:t>} else {</w:t>
+            </w:r>
+          </w:p>
+          <w:p>
+            <w:pPr>
+              <w:pStyle w:val="CODE"/>
+            </w:pPr>
+            <w:r>
+              <w:tab/>
+              <w:t>$_SESSION['</w:t>
+            </w:r>
+            <w:proofErr w:type="spellStart"/>
+            <w:r>
+              <w:t>passwordCSSValidityClass</w:t>
+            </w:r>
+            <w:proofErr w:type="spellEnd"/>
+            <w:r>
+              <w:t>'] = VALID;</w:t>
+            </w:r>
+          </w:p>
+          <w:p>
+            <w:pPr>
+              <w:pStyle w:val="CODE"/>
+            </w:pPr>
+            <w:r>
+              <w:t>}</w:t>
+            </w:r>
+          </w:p>
+          <w:p>
+            <w:pPr>
+              <w:pStyle w:val="CODE"/>
+              <w:rPr>
+                <w:b/>
+                <w:bCs/>
+              </w:rPr>
+            </w:pPr>
+          </w:p>
+          <w:p>
+            <w:pPr>
+              <w:pStyle w:val="CODE"/>
+            </w:pPr>
+            <w:r>
+              <w:t>if (</w:t>
+            </w:r>
+          </w:p>
+          <w:p>
+            <w:pPr>
+              <w:pStyle w:val="CODE"/>
+            </w:pPr>
+            <w:r>
+              <w:t xml:space="preserve">              </w:t>
+            </w:r>
+            <w:r>
+              <w:t>$</w:t>
+            </w:r>
+            <w:proofErr w:type="spellStart"/>
+            <w:r>
+              <w:t>confirmedPassword</w:t>
+            </w:r>
+            <w:proofErr w:type="spellEnd"/>
+            <w:r>
+              <w:t xml:space="preserve"> ==</w:t>
+            </w:r>
+          </w:p>
+          <w:p>
+            <w:pPr>
+              <w:pStyle w:val="CODE"/>
+            </w:pPr>
+            <w:r>
+              <w:tab/>
+              <w:t>'e3b0c44298fc1c149afbf4c8996fb92427ae41e4649b934ca495991b7852b855' ||</w:t>
+            </w:r>
+          </w:p>
+          <w:p>
+            <w:pPr>
+              <w:pStyle w:val="CODE"/>
+            </w:pPr>
+            <w:r>
+              <w:tab/>
+              <w:t>$</w:t>
+            </w:r>
+            <w:proofErr w:type="spellStart"/>
+            <w:proofErr w:type="gramStart"/>
+            <w:r>
+              <w:t>confirmedPassword</w:t>
+            </w:r>
+            <w:proofErr w:type="spellEnd"/>
+            <w:r>
+              <w:t xml:space="preserve"> !</w:t>
+            </w:r>
+            <w:proofErr w:type="gramEnd"/>
+            <w:r>
+              <w:t>= $password</w:t>
+            </w:r>
+          </w:p>
+          <w:p>
+            <w:pPr>
+              <w:pStyle w:val="CODE"/>
+            </w:pPr>
+            <w:r>
+              <w:t>) {</w:t>
+            </w:r>
+          </w:p>
+          <w:p>
+            <w:pPr>
+              <w:pStyle w:val="CODE"/>
+            </w:pPr>
+            <w:r>
+              <w:tab/>
+              <w:t>$_SESSION['</w:t>
+            </w:r>
+            <w:proofErr w:type="spellStart"/>
+            <w:r>
+              <w:t>confirmedPasswordCSSValidityClass</w:t>
+            </w:r>
+            <w:proofErr w:type="spellEnd"/>
+            <w:r>
+              <w:t>'] = INVALID;</w:t>
+            </w:r>
+          </w:p>
+          <w:p>
+            <w:pPr>
+              <w:pStyle w:val="CODE"/>
+            </w:pPr>
+            <w:r>
+              <w:t>} else {</w:t>
+            </w:r>
+          </w:p>
+          <w:p>
+            <w:pPr>
+              <w:pStyle w:val="CODE"/>
+            </w:pPr>
+            <w:r>
+              <w:tab/>
+              <w:t>$_SESSION['</w:t>
+            </w:r>
+            <w:proofErr w:type="spellStart"/>
+            <w:r>
+              <w:t>confirmedPasswordCSSValidityClass</w:t>
+            </w:r>
+            <w:proofErr w:type="spellEnd"/>
+            <w:r>
+              <w:t>'] = VALID;</w:t>
+            </w:r>
+          </w:p>
+          <w:p>
+            <w:pPr>
+              <w:pStyle w:val="CODE"/>
+            </w:pPr>
+            <w:r>
+              <w:t>}</w:t>
+            </w:r>
+          </w:p>
+          <w:p>
+            <w:pPr>
+              <w:pStyle w:val="CODE"/>
+            </w:pPr>
           </w:p>
           <w:p>
             <w:pPr>
@@ -458,6 +902,83 @@
           <w:p>
             <w:pPr>
               <w:rPr>
+                <w:b w:val="0"/>
+                <w:bCs w:val="0"/>
+                <w:lang w:val="it-IT"/>
+              </w:rPr>
+            </w:pPr>
+            <w:r>
+              <w:rPr>
+                <w:b w:val="0"/>
+                <w:bCs w:val="0"/>
+                <w:lang w:val="it-IT"/>
+              </w:rPr>
+              <w:t xml:space="preserve">Alla fine viene mostrato il messaggio di errore, inserendo tramite PHP una classe CSS che indica che quel campo è valido o non , e quindi deve mostrare il messaggio di </w:t>
+            </w:r>
+            <w:r>
+              <w:rPr>
+                <w:b w:val="0"/>
+                <w:bCs w:val="0"/>
+                <w:lang w:val="it-IT"/>
+              </w:rPr>
+              <w:t>invalidità</w:t>
+            </w:r>
+            <w:r>
+              <w:rPr>
+                <w:b w:val="0"/>
+                <w:bCs w:val="0"/>
+                <w:lang w:val="it-IT"/>
+              </w:rPr>
+              <w:t xml:space="preserve"> se necessario.</w:t>
+            </w:r>
+            <w:bookmarkStart w:id="0" w:name="_GoBack"/>
+            <w:bookmarkEnd w:id="0"/>
+          </w:p>
+          <w:p>
+            <w:pPr>
+              <w:rPr>
+                <w:lang w:val="it-IT"/>
+              </w:rPr>
+            </w:pPr>
+          </w:p>
+          <w:p>
+            <w:pPr>
+              <w:pStyle w:val="CODE"/>
+            </w:pPr>
+            <w:r>
+              <w:t>class="form-control mt-1 shadow-</w:t>
+            </w:r>
+            <w:proofErr w:type="spellStart"/>
+            <w:r>
+              <w:t>sm</w:t>
+            </w:r>
+            <w:proofErr w:type="spellEnd"/>
+            <w:r>
+              <w:t xml:space="preserve"> </w:t>
+            </w:r>
+            <w:proofErr w:type="gramStart"/>
+            <w:r>
+              <w:t>&lt;?=</w:t>
+            </w:r>
+            <w:proofErr w:type="gramEnd"/>
+            <w:r>
+              <w:t xml:space="preserve"> </w:t>
+            </w:r>
+            <w:r>
+              <w:t>$_SESSION['</w:t>
+            </w:r>
+            <w:proofErr w:type="spellStart"/>
+            <w:r>
+              <w:t>emailCSSValidityClass</w:t>
+            </w:r>
+            <w:proofErr w:type="spellEnd"/>
+            <w:r>
+              <w:t>'] ?&gt;"</w:t>
+            </w:r>
+          </w:p>
+          <w:p>
+            <w:pPr>
+              <w:rPr>
                 <w:lang w:val="it-IT"/>
               </w:rPr>
             </w:pPr>
@@ -467,6 +988,13 @@
               <w:rPr>
                 <w:b w:val="0"/>
                 <w:bCs w:val="0"/>
+                <w:lang w:val="it-IT"/>
+              </w:rPr>
+            </w:pPr>
+          </w:p>
+          <w:p>
+            <w:pPr>
+              <w:rPr>
                 <w:lang w:val="it-IT"/>
               </w:rPr>
             </w:pPr>
@@ -7241,7 +7769,7 @@
 </file>
 
 <file path=customXml/itemProps1.xml><?xml version="1.0" encoding="utf-8"?>
-<ds:datastoreItem xmlns:ds="http://schemas.openxmlformats.org/officeDocument/2006/customXml" ds:itemID="{4C979B6E-7520-C143-B0F5-F0506C5BBEA9}">
+<ds:datastoreItem xmlns:ds="http://schemas.openxmlformats.org/officeDocument/2006/customXml" ds:itemID="{6B88DA70-7F60-B846-AAC1-900119442F2A}">
   <ds:schemaRefs>
     <ds:schemaRef ds:uri="http://schemas.openxmlformats.org/officeDocument/2006/bibliography"/>
   </ds:schemaRefs>

</xml_diff>

<commit_message>
diary of the day
</commit_message>
<xml_diff>
--- a/doc/diaries/template_diario.docx
+++ b/doc/diaries/template_diario.docx
@@ -80,16 +80,16 @@
               <w:spacing w:line="360" w:lineRule="auto"/>
             </w:pPr>
             <w:r>
-              <w:t>05</w:t>
+              <w:t>0</w:t>
+            </w:r>
+            <w:r>
+              <w:t>8</w:t>
             </w:r>
             <w:r>
               <w:t>/</w:t>
             </w:r>
             <w:r>
-              <w:t>1</w:t>
-            </w:r>
-            <w:r>
-              <w:t>1</w:t>
+              <w:t>11</w:t>
             </w:r>
             <w:r>
               <w:t>/2019</w:t>
@@ -155,22 +155,7 @@
               <w:rPr>
                 <w:lang w:val="it-IT"/>
               </w:rPr>
-              <w:t xml:space="preserve">Ho continuato la pagina di registrazione, </w:t>
-            </w:r>
-          </w:p>
-          <w:p>
-            <w:pPr>
-              <w:rPr>
-                <w:b w:val="0"/>
-                <w:bCs w:val="0"/>
-                <w:lang w:val="it-IT"/>
-              </w:rPr>
-            </w:pPr>
-            <w:r>
-              <w:rPr>
-                <w:lang w:val="it-IT"/>
-              </w:rPr>
-              <w:t>ho fatto in modo che venissero controllati i campi:</w:t>
+              <w:t>Ho continuato e finito la registrazione</w:t>
             </w:r>
           </w:p>
           <w:p>
@@ -194,56 +179,24 @@
                 <w:bCs w:val="0"/>
                 <w:lang w:val="it-IT"/>
               </w:rPr>
-              <w:drawing>
-                <wp:inline distT="0" distB="0" distL="0" distR="0" wp14:anchorId="338F97D3" wp14:editId="0AE939C2">
-                  <wp:extent cx="3589234" cy="2929706"/>
-                  <wp:effectExtent l="0" t="0" r="0" b="0"/>
-                  <wp:docPr id="1" name="Picture 1"/>
-                  <wp:cNvGraphicFramePr>
-                    <a:graphicFrameLocks xmlns:a="http://schemas.openxmlformats.org/drawingml/2006/main" noChangeAspect="1"/>
-                  </wp:cNvGraphicFramePr>
-                  <a:graphic xmlns:a="http://schemas.openxmlformats.org/drawingml/2006/main">
-                    <a:graphicData uri="http://schemas.openxmlformats.org/drawingml/2006/picture">
-                      <pic:pic xmlns:pic="http://schemas.openxmlformats.org/drawingml/2006/picture">
-                        <pic:nvPicPr>
-                          <pic:cNvPr id="1" name=""/>
-                          <pic:cNvPicPr/>
-                        </pic:nvPicPr>
-                        <pic:blipFill>
-                          <a:blip r:embed="rId8"/>
-                          <a:stretch>
-                            <a:fillRect/>
-                          </a:stretch>
-                        </pic:blipFill>
-                        <pic:spPr>
-                          <a:xfrm>
-                            <a:off x="0" y="0"/>
-                            <a:ext cx="3599503" cy="2938088"/>
-                          </a:xfrm>
-                          <a:prstGeom prst="rect">
-                            <a:avLst/>
-                          </a:prstGeom>
-                        </pic:spPr>
-                      </pic:pic>
-                    </a:graphicData>
-                  </a:graphic>
-                </wp:inline>
-              </w:drawing>
-            </w:r>
-          </w:p>
-          <w:p>
-            <w:pPr>
+              <w:t xml:space="preserve">Se tutti i campi </w:t>
+            </w:r>
+            <w:r>
               <w:rPr>
+                <w:b w:val="0"/>
+                <w:bCs w:val="0"/>
                 <w:lang w:val="it-IT"/>
               </w:rPr>
-            </w:pPr>
-          </w:p>
-          <w:p>
-            <w:pPr>
+              <w:t>delle registrazioni</w:t>
+            </w:r>
+            <w:r>
               <w:rPr>
+                <w:b w:val="0"/>
+                <w:bCs w:val="0"/>
                 <w:lang w:val="it-IT"/>
               </w:rPr>
-            </w:pPr>
+              <w:t xml:space="preserve"> sono validi, viene inserito il nuovo utente nel database e torna alla pagina di login.</w:t>
+            </w:r>
           </w:p>
           <w:p>
             <w:pPr>
@@ -259,31 +212,7 @@
                 <w:bCs w:val="0"/>
                 <w:lang w:val="it-IT"/>
               </w:rPr>
-              <w:t>La prima cosa è prendere i valori</w:t>
-            </w:r>
-            <w:r>
-              <w:rPr>
-                <w:b w:val="0"/>
-                <w:bCs w:val="0"/>
-                <w:lang w:val="it-IT"/>
-              </w:rPr>
-              <w:t xml:space="preserve"> che sono arrivati con il </w:t>
-            </w:r>
-            <w:r>
-              <w:rPr>
-                <w:i/>
-                <w:iCs/>
-                <w:lang w:val="it-IT"/>
-              </w:rPr>
-              <w:t>Submit</w:t>
-            </w:r>
-            <w:r>
-              <w:rPr>
-                <w:b w:val="0"/>
-                <w:bCs w:val="0"/>
-                <w:lang w:val="it-IT"/>
-              </w:rPr>
-              <w:t xml:space="preserve"> del form di registrazione, e poi validare il loro contenuto e trasformare le password in hash</w:t>
+              <w:t>Se invece i campi non sono validi vengono mostrati gli errori.</w:t>
             </w:r>
           </w:p>
           <w:p>
@@ -298,7 +227,20 @@
               <w:pStyle w:val="CODE"/>
             </w:pPr>
             <w:r>
-              <w:t>// get the validated field, and the hash of the passwords, from login form</w:t>
+              <w:t xml:space="preserve">if </w:t>
+            </w:r>
+            <w:proofErr w:type="gramStart"/>
+            <w:r>
+              <w:t>(!$</w:t>
+            </w:r>
+            <w:proofErr w:type="spellStart"/>
+            <w:proofErr w:type="gramEnd"/>
+            <w:r>
+              <w:t>allFieldAreValid</w:t>
+            </w:r>
+            <w:proofErr w:type="spellEnd"/>
+            <w:r>
+              <w:t>) {</w:t>
             </w:r>
           </w:p>
           <w:p>
@@ -306,15 +248,8 @@
               <w:pStyle w:val="CODE"/>
             </w:pPr>
             <w:r>
-              <w:t>$username = $validator-&gt;</w:t>
-            </w:r>
-            <w:proofErr w:type="spellStart"/>
-            <w:r>
-              <w:t>validateString</w:t>
-            </w:r>
-            <w:proofErr w:type="spellEnd"/>
-            <w:r>
-              <w:t>($_POST['username']);</w:t>
+              <w:tab/>
+              <w:t>// return to the default page for registration</w:t>
             </w:r>
           </w:p>
           <w:p>
@@ -322,7 +257,8 @@
               <w:pStyle w:val="CODE"/>
             </w:pPr>
             <w:r>
-              <w:t>$_SESSION['username'] = $username;</w:t>
+              <w:tab/>
+              <w:t>$this-&gt;view('registration/index');</w:t>
             </w:r>
           </w:p>
           <w:p>
@@ -330,15 +266,7 @@
               <w:pStyle w:val="CODE"/>
             </w:pPr>
             <w:r>
-              <w:t>$email = $validator-&gt;</w:t>
-            </w:r>
-            <w:proofErr w:type="spellStart"/>
-            <w:r>
-              <w:t>validateEmail</w:t>
-            </w:r>
-            <w:proofErr w:type="spellEnd"/>
-            <w:r>
-              <w:t>($_POST['email']);</w:t>
+              <w:t>} else {</w:t>
             </w:r>
           </w:p>
           <w:p>
@@ -346,26 +274,38 @@
               <w:pStyle w:val="CODE"/>
             </w:pPr>
             <w:r>
-              <w:t>$_SESSION['email'] = $email;</w:t>
-            </w:r>
+              <w:tab/>
+              <w:t xml:space="preserve">// import the Validator Model class, and </w:t>
+            </w:r>
+            <w:proofErr w:type="spellStart"/>
+            <w:r>
+              <w:t>inizialize</w:t>
+            </w:r>
+            <w:proofErr w:type="spellEnd"/>
+            <w:r>
+              <w:t xml:space="preserve"> a new </w:t>
+            </w:r>
+            <w:proofErr w:type="spellStart"/>
+            <w:r>
+              <w:t>istance</w:t>
+            </w:r>
+            <w:proofErr w:type="spellEnd"/>
           </w:p>
           <w:p>
             <w:pPr>
               <w:pStyle w:val="CODE"/>
             </w:pPr>
             <w:r>
-              <w:t>$</w:t>
-            </w:r>
-            <w:r>
-              <w:t xml:space="preserve">password = </w:t>
-            </w:r>
-            <w:proofErr w:type="gramStart"/>
-            <w:r>
-              <w:t>hash(</w:t>
-            </w:r>
-            <w:proofErr w:type="gramEnd"/>
-            <w:r>
-              <w:t>'sha256', $_POST['password']);</w:t>
+              <w:tab/>
+              <w:t>$this-&gt;model('</w:t>
+            </w:r>
+            <w:proofErr w:type="spellStart"/>
+            <w:r>
+              <w:t>RegistrationModel</w:t>
+            </w:r>
+            <w:proofErr w:type="spellEnd"/>
+            <w:r>
+              <w:t>');</w:t>
             </w:r>
           </w:p>
           <w:p>
@@ -373,237 +313,29 @@
               <w:pStyle w:val="CODE"/>
             </w:pPr>
             <w:r>
-              <w:t>$_SESSION['password'] = $_POST['password'];</w:t>
-            </w:r>
-          </w:p>
-          <w:p>
-            <w:pPr>
-              <w:pStyle w:val="CODE"/>
-            </w:pPr>
-            <w:r>
+              <w:tab/>
               <w:t>$</w:t>
             </w:r>
             <w:proofErr w:type="spellStart"/>
             <w:r>
-              <w:t>confirmedPassword</w:t>
+              <w:t>registrationModel</w:t>
             </w:r>
             <w:proofErr w:type="spellEnd"/>
             <w:r>
-              <w:t xml:space="preserve"> = </w:t>
-            </w:r>
+              <w:t xml:space="preserve"> = new </w:t>
+            </w:r>
+            <w:proofErr w:type="spellStart"/>
             <w:proofErr w:type="gramStart"/>
             <w:r>
-              <w:t>hash(</w:t>
+              <w:t>RegistrationModel</w:t>
+            </w:r>
+            <w:proofErr w:type="spellEnd"/>
+            <w:r>
+              <w:t>(</w:t>
             </w:r>
             <w:proofErr w:type="gramEnd"/>
             <w:r>
-              <w:t>'sha256', $_POST['</w:t>
-            </w:r>
-            <w:proofErr w:type="spellStart"/>
-            <w:r>
-              <w:t>confirmedPassword</w:t>
-            </w:r>
-            <w:proofErr w:type="spellEnd"/>
-            <w:r>
-              <w:t>']);</w:t>
-            </w:r>
-          </w:p>
-          <w:p>
-            <w:pPr>
-              <w:pStyle w:val="CODE"/>
-              <w:rPr>
-                <w:b/>
-                <w:bCs/>
-              </w:rPr>
-            </w:pPr>
-            <w:r>
-              <w:t>$_SESSION['</w:t>
-            </w:r>
-            <w:proofErr w:type="spellStart"/>
-            <w:r>
-              <w:t>confirmedPassword</w:t>
-            </w:r>
-            <w:proofErr w:type="spellEnd"/>
-            <w:r>
-              <w:t>'] = $_POST['</w:t>
-            </w:r>
-            <w:proofErr w:type="spellStart"/>
-            <w:r>
-              <w:t>confirmedPassword</w:t>
-            </w:r>
-            <w:proofErr w:type="spellEnd"/>
-            <w:r>
-              <w:t>'];</w:t>
-            </w:r>
-          </w:p>
-          <w:p>
-            <w:pPr>
-              <w:rPr>
-                <w:lang w:val="it-IT"/>
-              </w:rPr>
-            </w:pPr>
-          </w:p>
-          <w:p>
-            <w:pPr>
-              <w:rPr>
-                <w:lang w:val="it-IT"/>
-              </w:rPr>
-            </w:pPr>
-          </w:p>
-          <w:p>
-            <w:pPr>
-              <w:rPr>
-                <w:lang w:val="it-IT"/>
-              </w:rPr>
-            </w:pPr>
-          </w:p>
-          <w:p>
-            <w:pPr>
-              <w:rPr>
-                <w:lang w:val="it-IT"/>
-              </w:rPr>
-            </w:pPr>
-          </w:p>
-          <w:p>
-            <w:pPr>
-              <w:rPr>
-                <w:lang w:val="it-IT"/>
-              </w:rPr>
-            </w:pPr>
-          </w:p>
-          <w:p>
-            <w:pPr>
-              <w:rPr>
-                <w:lang w:val="it-IT"/>
-              </w:rPr>
-            </w:pPr>
-          </w:p>
-          <w:p>
-            <w:pPr>
-              <w:rPr>
-                <w:lang w:val="it-IT"/>
-              </w:rPr>
-            </w:pPr>
-          </w:p>
-          <w:p>
-            <w:pPr>
-              <w:rPr>
-                <w:lang w:val="it-IT"/>
-              </w:rPr>
-            </w:pPr>
-          </w:p>
-          <w:p>
-            <w:pPr>
-              <w:rPr>
-                <w:lang w:val="it-IT"/>
-              </w:rPr>
-            </w:pPr>
-          </w:p>
-          <w:p>
-            <w:pPr>
-              <w:rPr>
-                <w:lang w:val="it-IT"/>
-              </w:rPr>
-            </w:pPr>
-          </w:p>
-          <w:p>
-            <w:pPr>
-              <w:rPr>
-                <w:b w:val="0"/>
-                <w:bCs w:val="0"/>
-                <w:lang w:val="it-IT"/>
-              </w:rPr>
-            </w:pPr>
-          </w:p>
-          <w:p>
-            <w:pPr>
-              <w:rPr>
-                <w:b w:val="0"/>
-                <w:bCs w:val="0"/>
-                <w:lang w:val="it-IT"/>
-              </w:rPr>
-            </w:pPr>
-          </w:p>
-          <w:p>
-            <w:pPr>
-              <w:rPr>
-                <w:b w:val="0"/>
-                <w:bCs w:val="0"/>
-                <w:lang w:val="it-IT"/>
-              </w:rPr>
-            </w:pPr>
-            <w:r>
-              <w:rPr>
-                <w:b w:val="0"/>
-                <w:bCs w:val="0"/>
-                <w:lang w:val="it-IT"/>
-              </w:rPr>
-              <w:t>Dopo arriva un controllo che si occupa di capire quali campi siano validi e quali non, se i campi sono vuoti o non contengono i valori adeguati sono considerati invalidi, e la password e anche considerata invalida quando non corrisponde a quella di conferma.</w:t>
-            </w:r>
-          </w:p>
-          <w:p>
-            <w:pPr>
-              <w:rPr>
-                <w:lang w:val="it-IT"/>
-              </w:rPr>
-            </w:pPr>
-          </w:p>
-          <w:p>
-            <w:pPr>
-              <w:pStyle w:val="CODE"/>
-            </w:pPr>
-            <w:r>
-              <w:t>if (empty($username)) {</w:t>
-            </w:r>
-          </w:p>
-          <w:p>
-            <w:pPr>
-              <w:pStyle w:val="CODE"/>
-            </w:pPr>
-            <w:r>
-              <w:tab/>
-              <w:t>$_SESSION['</w:t>
-            </w:r>
-            <w:proofErr w:type="spellStart"/>
-            <w:r>
-              <w:t>usernameCSSValidityClass</w:t>
-            </w:r>
-            <w:proofErr w:type="spellEnd"/>
-            <w:r>
-              <w:t>'] = INVALID;</w:t>
-            </w:r>
-          </w:p>
-          <w:p>
-            <w:pPr>
-              <w:pStyle w:val="CODE"/>
-            </w:pPr>
-            <w:r>
-              <w:t>} else {</w:t>
-            </w:r>
-          </w:p>
-          <w:p>
-            <w:pPr>
-              <w:pStyle w:val="CODE"/>
-            </w:pPr>
-            <w:r>
-              <w:tab/>
-              <w:t>$_SESSION['</w:t>
-            </w:r>
-            <w:proofErr w:type="spellStart"/>
-            <w:r>
-              <w:t>usernameCSSValidityClass</w:t>
-            </w:r>
-            <w:proofErr w:type="spellEnd"/>
-            <w:r>
-              <w:t>'] = VALID;</w:t>
-            </w:r>
-          </w:p>
-          <w:p>
-            <w:pPr>
-              <w:pStyle w:val="CODE"/>
-            </w:pPr>
-            <w:r>
-              <w:t>}</w:t>
+              <w:t>);</w:t>
             </w:r>
           </w:p>
           <w:p>
@@ -616,7 +348,8 @@
               <w:pStyle w:val="CODE"/>
             </w:pPr>
             <w:r>
-              <w:t>if (empty($email)) {</w:t>
+              <w:tab/>
+              <w:t>// insert the user data in the database</w:t>
             </w:r>
           </w:p>
           <w:p>
@@ -625,24 +358,34 @@
             </w:pPr>
             <w:r>
               <w:tab/>
-              <w:t>$_SESSION['</w:t>
+              <w:t>$</w:t>
             </w:r>
             <w:proofErr w:type="spellStart"/>
             <w:r>
-              <w:t>emailCSSValidityClass</w:t>
+              <w:t>registrationModel</w:t>
             </w:r>
             <w:proofErr w:type="spellEnd"/>
             <w:r>
-              <w:t>'] = INVALID;</w:t>
+              <w:t>-&gt;</w:t>
+            </w:r>
+            <w:proofErr w:type="spellStart"/>
+            <w:proofErr w:type="gramStart"/>
+            <w:r>
+              <w:t>insertUser</w:t>
+            </w:r>
+            <w:proofErr w:type="spellEnd"/>
+            <w:r>
+              <w:t>(</w:t>
+            </w:r>
+            <w:proofErr w:type="gramEnd"/>
+            <w:r>
+              <w:t>$username, $password, $email);</w:t>
             </w:r>
           </w:p>
           <w:p>
             <w:pPr>
               <w:pStyle w:val="CODE"/>
             </w:pPr>
-            <w:r>
-              <w:t>} else {</w:t>
-            </w:r>
           </w:p>
           <w:p>
             <w:pPr>
@@ -650,15 +393,15 @@
             </w:pPr>
             <w:r>
               <w:tab/>
-              <w:t>$_SESSION['</w:t>
+              <w:t xml:space="preserve">// unset the no longer needed var, </w:t>
             </w:r>
             <w:proofErr w:type="spellStart"/>
             <w:r>
-              <w:t>emailCSSValidityClass</w:t>
+              <w:t>memoraised</w:t>
             </w:r>
             <w:proofErr w:type="spellEnd"/>
             <w:r>
-              <w:t>'] = VALID;</w:t>
+              <w:t xml:space="preserve"> in the Session</w:t>
             </w:r>
           </w:p>
           <w:p>
@@ -666,7 +409,8 @@
               <w:pStyle w:val="CODE"/>
             </w:pPr>
             <w:r>
-              <w:t>}</w:t>
+              <w:tab/>
+              <w:t>unset($_SESSION['username']);</w:t>
             </w:r>
           </w:p>
           <w:p>
@@ -674,7 +418,8 @@
               <w:pStyle w:val="CODE"/>
             </w:pPr>
             <w:r>
-              <w:t>if (</w:t>
+              <w:tab/>
+              <w:t>unset($_SESSION['email']);</w:t>
             </w:r>
           </w:p>
           <w:p>
@@ -682,15 +427,8 @@
               <w:pStyle w:val="CODE"/>
             </w:pPr>
             <w:r>
-              <w:t>$</w:t>
-            </w:r>
-            <w:proofErr w:type="spellStart"/>
-            <w:r>
-              <w:t>confirmedPassword</w:t>
-            </w:r>
-            <w:proofErr w:type="spellEnd"/>
-            <w:r>
-              <w:t xml:space="preserve"> ==</w:t>
+              <w:tab/>
+              <w:t>unset($_SESSION['password']);</w:t>
             </w:r>
           </w:p>
           <w:p>
@@ -699,7 +437,15 @@
             </w:pPr>
             <w:r>
               <w:tab/>
-              <w:t>'e3b0c44298fc1c149afbf4c8996fb92427ae41e4649b934ca495991b7852b855'</w:t>
+              <w:t>unset($_SESSION['</w:t>
+            </w:r>
+            <w:proofErr w:type="spellStart"/>
+            <w:r>
+              <w:t>confirmedPassword</w:t>
+            </w:r>
+            <w:proofErr w:type="spellEnd"/>
+            <w:r>
+              <w:t>']);</w:t>
             </w:r>
           </w:p>
           <w:p>
@@ -707,7 +453,16 @@
               <w:pStyle w:val="CODE"/>
             </w:pPr>
             <w:r>
-              <w:t>) {</w:t>
+              <w:tab/>
+              <w:t>unset($_SESSION['</w:t>
+            </w:r>
+            <w:proofErr w:type="spellStart"/>
+            <w:r>
+              <w:t>usernameCSSValidityClass</w:t>
+            </w:r>
+            <w:proofErr w:type="spellEnd"/>
+            <w:r>
+              <w:t>']);</w:t>
             </w:r>
           </w:p>
           <w:p>
@@ -716,15 +471,15 @@
             </w:pPr>
             <w:r>
               <w:tab/>
-              <w:t>$_SESSION['</w:t>
+              <w:t>unset($_SESSION['</w:t>
             </w:r>
             <w:proofErr w:type="spellStart"/>
             <w:r>
-              <w:t>passwordCSSValidityClass</w:t>
+              <w:t>emailCSSValidityClass</w:t>
             </w:r>
             <w:proofErr w:type="spellEnd"/>
             <w:r>
-              <w:t>'] = INVALID;</w:t>
+              <w:t>']);</w:t>
             </w:r>
           </w:p>
           <w:p>
@@ -732,7 +487,16 @@
               <w:pStyle w:val="CODE"/>
             </w:pPr>
             <w:r>
-              <w:t>} else {</w:t>
+              <w:tab/>
+              <w:t>unset($_SESSION['</w:t>
+            </w:r>
+            <w:proofErr w:type="spellStart"/>
+            <w:r>
+              <w:t>passwordCSSValidityClass</w:t>
+            </w:r>
+            <w:proofErr w:type="spellEnd"/>
+            <w:r>
+              <w:t>']);</w:t>
             </w:r>
           </w:p>
           <w:p>
@@ -741,23 +505,29 @@
             </w:pPr>
             <w:r>
               <w:tab/>
-              <w:t>$_SESSION['</w:t>
+              <w:t>unset($_SESSION['</w:t>
             </w:r>
             <w:proofErr w:type="spellStart"/>
             <w:r>
-              <w:t>passwordCSSValidityClass</w:t>
+              <w:t>confirmedPasswordCSSValidityClass</w:t>
             </w:r>
             <w:proofErr w:type="spellEnd"/>
             <w:r>
-              <w:t>'] = VALID;</w:t>
+              <w:t>']);</w:t>
             </w:r>
           </w:p>
           <w:p>
             <w:pPr>
               <w:pStyle w:val="CODE"/>
             </w:pPr>
-            <w:r>
-              <w:t>}</w:t>
+          </w:p>
+          <w:p>
+            <w:pPr>
+              <w:pStyle w:val="CODE"/>
+            </w:pPr>
+            <w:r>
+              <w:tab/>
+              <w:t>// return to the login form</w:t>
             </w:r>
           </w:p>
           <w:p>
@@ -768,220 +538,24 @@
                 <w:bCs/>
               </w:rPr>
             </w:pPr>
+            <w:r>
+              <w:tab/>
+              <w:t>$this-&gt;view('home/index');</w:t>
+            </w:r>
           </w:p>
           <w:p>
             <w:pPr>
               <w:pStyle w:val="CODE"/>
-            </w:pPr>
-            <w:r>
-              <w:t>if (</w:t>
-            </w:r>
-          </w:p>
-          <w:p>
-            <w:pPr>
-              <w:pStyle w:val="CODE"/>
-            </w:pPr>
-            <w:r>
-              <w:t xml:space="preserve">              </w:t>
-            </w:r>
-            <w:r>
-              <w:t>$</w:t>
-            </w:r>
-            <w:proofErr w:type="spellStart"/>
-            <w:r>
-              <w:t>confirmedPassword</w:t>
-            </w:r>
-            <w:proofErr w:type="spellEnd"/>
-            <w:r>
-              <w:t xml:space="preserve"> ==</w:t>
-            </w:r>
-          </w:p>
-          <w:p>
-            <w:pPr>
-              <w:pStyle w:val="CODE"/>
-            </w:pPr>
-            <w:r>
-              <w:tab/>
-              <w:t>'e3b0c44298fc1c149afbf4c8996fb92427ae41e4649b934ca495991b7852b855' ||</w:t>
-            </w:r>
-          </w:p>
-          <w:p>
-            <w:pPr>
-              <w:pStyle w:val="CODE"/>
-            </w:pPr>
-            <w:r>
-              <w:tab/>
-              <w:t>$</w:t>
-            </w:r>
-            <w:proofErr w:type="spellStart"/>
-            <w:proofErr w:type="gramStart"/>
-            <w:r>
-              <w:t>confirmedPassword</w:t>
-            </w:r>
-            <w:proofErr w:type="spellEnd"/>
-            <w:r>
-              <w:t xml:space="preserve"> !</w:t>
-            </w:r>
-            <w:proofErr w:type="gramEnd"/>
-            <w:r>
-              <w:t>= $password</w:t>
-            </w:r>
-          </w:p>
-          <w:p>
-            <w:pPr>
-              <w:pStyle w:val="CODE"/>
-            </w:pPr>
-            <w:r>
-              <w:t>) {</w:t>
-            </w:r>
-          </w:p>
-          <w:p>
-            <w:pPr>
-              <w:pStyle w:val="CODE"/>
-            </w:pPr>
-            <w:r>
-              <w:tab/>
-              <w:t>$_SESSION['</w:t>
-            </w:r>
-            <w:proofErr w:type="spellStart"/>
-            <w:r>
-              <w:t>confirmedPasswordCSSValidityClass</w:t>
-            </w:r>
-            <w:proofErr w:type="spellEnd"/>
-            <w:r>
-              <w:t>'] = INVALID;</w:t>
-            </w:r>
-          </w:p>
-          <w:p>
-            <w:pPr>
-              <w:pStyle w:val="CODE"/>
-            </w:pPr>
-            <w:r>
-              <w:t>} else {</w:t>
-            </w:r>
-          </w:p>
-          <w:p>
-            <w:pPr>
-              <w:pStyle w:val="CODE"/>
-            </w:pPr>
-            <w:r>
-              <w:tab/>
-              <w:t>$_SESSION['</w:t>
-            </w:r>
-            <w:proofErr w:type="spellStart"/>
-            <w:r>
-              <w:t>confirmedPasswordCSSValidityClass</w:t>
-            </w:r>
-            <w:proofErr w:type="spellEnd"/>
-            <w:r>
-              <w:t>'] = VALID;</w:t>
-            </w:r>
-          </w:p>
-          <w:p>
-            <w:pPr>
-              <w:pStyle w:val="CODE"/>
-            </w:pPr>
-            <w:r>
-              <w:t>}</w:t>
-            </w:r>
-          </w:p>
-          <w:p>
-            <w:pPr>
-              <w:pStyle w:val="CODE"/>
-            </w:pPr>
-          </w:p>
-          <w:p>
-            <w:pPr>
               <w:rPr>
-                <w:b w:val="0"/>
-                <w:bCs w:val="0"/>
-                <w:lang w:val="it-IT"/>
+                <w:lang w:val="fr-CH"/>
               </w:rPr>
             </w:pPr>
-          </w:p>
-          <w:p>
-            <w:pPr>
+            <w:r>
               <w:rPr>
-                <w:b w:val="0"/>
-                <w:bCs w:val="0"/>
-                <w:lang w:val="it-IT"/>
+                <w:lang w:val="fr-CH"/>
               </w:rPr>
-            </w:pPr>
-            <w:r>
-              <w:rPr>
-                <w:b w:val="0"/>
-                <w:bCs w:val="0"/>
-                <w:lang w:val="it-IT"/>
-              </w:rPr>
-              <w:t xml:space="preserve">Alla fine viene mostrato il messaggio di errore, inserendo tramite PHP una classe CSS che indica che quel campo è valido o non , e quindi deve mostrare il messaggio di </w:t>
-            </w:r>
-            <w:r>
-              <w:rPr>
-                <w:b w:val="0"/>
-                <w:bCs w:val="0"/>
-                <w:lang w:val="it-IT"/>
-              </w:rPr>
-              <w:t>invalidità</w:t>
-            </w:r>
-            <w:r>
-              <w:rPr>
-                <w:b w:val="0"/>
-                <w:bCs w:val="0"/>
-                <w:lang w:val="it-IT"/>
-              </w:rPr>
-              <w:t xml:space="preserve"> se necessario.</w:t>
-            </w:r>
-            <w:bookmarkStart w:id="0" w:name="_GoBack"/>
-            <w:bookmarkEnd w:id="0"/>
-          </w:p>
-          <w:p>
-            <w:pPr>
-              <w:rPr>
-                <w:lang w:val="it-IT"/>
-              </w:rPr>
-            </w:pPr>
-          </w:p>
-          <w:p>
-            <w:pPr>
-              <w:pStyle w:val="CODE"/>
-            </w:pPr>
-            <w:r>
-              <w:t>class="form-control mt-1 shadow-</w:t>
-            </w:r>
-            <w:proofErr w:type="spellStart"/>
-            <w:r>
-              <w:t>sm</w:t>
-            </w:r>
-            <w:proofErr w:type="spellEnd"/>
-            <w:r>
-              <w:t xml:space="preserve"> </w:t>
-            </w:r>
-            <w:proofErr w:type="gramStart"/>
-            <w:r>
-              <w:t>&lt;?=</w:t>
-            </w:r>
-            <w:proofErr w:type="gramEnd"/>
-            <w:r>
-              <w:t xml:space="preserve"> </w:t>
-            </w:r>
-            <w:r>
-              <w:t>$_SESSION['</w:t>
-            </w:r>
-            <w:proofErr w:type="spellStart"/>
-            <w:r>
-              <w:t>emailCSSValidityClass</w:t>
-            </w:r>
-            <w:proofErr w:type="spellEnd"/>
-            <w:r>
-              <w:t>'] ?&gt;"</w:t>
-            </w:r>
-          </w:p>
-          <w:p>
-            <w:pPr>
-              <w:rPr>
-                <w:lang w:val="it-IT"/>
-              </w:rPr>
-            </w:pPr>
+              <w:t>}</w:t>
+            </w:r>
           </w:p>
           <w:p>
             <w:pPr>
@@ -998,6 +572,29 @@
                 <w:lang w:val="it-IT"/>
               </w:rPr>
             </w:pPr>
+            <w:r>
+              <w:rPr>
+                <w:lang w:val="it-IT"/>
+              </w:rPr>
+              <w:t>Ho commentato il codice e ho iniziato la gestione utenti</w:t>
+            </w:r>
+            <w:r>
+              <w:rPr>
+                <w:lang w:val="it-IT"/>
+              </w:rPr>
+              <w:t>.</w:t>
+            </w:r>
+          </w:p>
+          <w:p>
+            <w:pPr>
+              <w:rPr>
+                <w:b w:val="0"/>
+                <w:bCs w:val="0"/>
+                <w:lang w:val="it-IT"/>
+              </w:rPr>
+            </w:pPr>
+            <w:bookmarkStart w:id="0" w:name="_GoBack"/>
+            <w:bookmarkEnd w:id="0"/>
           </w:p>
         </w:tc>
       </w:tr>
@@ -1194,21 +791,14 @@
                 <w:b w:val="0"/>
                 <w:bCs w:val="0"/>
               </w:rPr>
-              <w:t>Continuare l’implementazione, completare l’interfaccia di registrazione</w:t>
+              <w:t xml:space="preserve">Continuare l’implementazione, </w:t>
             </w:r>
             <w:r>
               <w:rPr>
                 <w:b w:val="0"/>
                 <w:bCs w:val="0"/>
               </w:rPr>
-              <w:t>; documentare il codice</w:t>
-            </w:r>
-            <w:r>
-              <w:rPr>
-                <w:b w:val="0"/>
-                <w:bCs w:val="0"/>
-              </w:rPr>
-              <w:t xml:space="preserve"> </w:t>
+              <w:t xml:space="preserve">finire lista utenti e getione, </w:t>
             </w:r>
           </w:p>
         </w:tc>
@@ -1219,15 +809,16 @@
         <w:tabs>
           <w:tab w:val="left" w:pos="8650"/>
         </w:tabs>
+        <w:jc w:val="right"/>
       </w:pPr>
       <w:r>
         <w:tab/>
       </w:r>
     </w:p>
     <w:sectPr>
-      <w:headerReference w:type="default" r:id="rId9"/>
-      <w:footerReference w:type="even" r:id="rId10"/>
-      <w:footerReference w:type="default" r:id="rId11"/>
+      <w:headerReference w:type="default" r:id="rId8"/>
+      <w:footerReference w:type="even" r:id="rId9"/>
+      <w:footerReference w:type="default" r:id="rId10"/>
       <w:pgSz w:w="11906" w:h="16838"/>
       <w:pgMar w:top="1418" w:right="1134" w:bottom="1134" w:left="1134" w:header="709" w:footer="709" w:gutter="0"/>
       <w:cols w:space="708"/>
@@ -6905,6 +6496,7 @@
     <w:rsid w:val="00262E13"/>
     <w:rsid w:val="002706FD"/>
     <w:rsid w:val="002746BC"/>
+    <w:rsid w:val="0028199E"/>
     <w:rsid w:val="00283BFA"/>
     <w:rsid w:val="002A3D3A"/>
     <w:rsid w:val="002E249D"/>
@@ -6922,6 +6514,7 @@
     <w:rsid w:val="00540959"/>
     <w:rsid w:val="005B2EF9"/>
     <w:rsid w:val="005D27BB"/>
+    <w:rsid w:val="005E74D6"/>
     <w:rsid w:val="005F1498"/>
     <w:rsid w:val="006162E1"/>
     <w:rsid w:val="00645024"/>
@@ -7769,7 +7362,7 @@
 </file>
 
 <file path=customXml/itemProps1.xml><?xml version="1.0" encoding="utf-8"?>
-<ds:datastoreItem xmlns:ds="http://schemas.openxmlformats.org/officeDocument/2006/customXml" ds:itemID="{6B88DA70-7F60-B846-AAC1-900119442F2A}">
+<ds:datastoreItem xmlns:ds="http://schemas.openxmlformats.org/officeDocument/2006/customXml" ds:itemID="{D302EF1B-6CEC-864E-AA2E-9FB0525C2D37}">
   <ds:schemaRefs>
     <ds:schemaRef ds:uri="http://schemas.openxmlformats.org/officeDocument/2006/bibliography"/>
   </ds:schemaRefs>

</xml_diff>

<commit_message>
test of the logged user in every page
</commit_message>
<xml_diff>
--- a/doc/diaries/template_diario.docx
+++ b/doc/diaries/template_diario.docx
@@ -80,10 +80,10 @@
               <w:spacing w:line="360" w:lineRule="auto"/>
             </w:pPr>
             <w:r>
-              <w:t>0</w:t>
-            </w:r>
-            <w:r>
-              <w:t>8</w:t>
+              <w:t>1</w:t>
+            </w:r>
+            <w:r>
+              <w:t>4</w:t>
             </w:r>
             <w:r>
               <w:t>/</w:t>
@@ -146,16 +146,307 @@
           <w:p>
             <w:pPr>
               <w:rPr>
+                <w:lang w:val="it-IT"/>
+              </w:rPr>
+            </w:pPr>
+            <w:r>
+              <w:rPr>
                 <w:b w:val="0"/>
                 <w:bCs w:val="0"/>
                 <w:lang w:val="it-IT"/>
               </w:rPr>
-            </w:pPr>
-            <w:r>
+              <w:t>Nella classe Controller che fa parte delle classi centrali del pattern MVC, ho aggiunto alcuni metodi per permettere ad ogni controller di gestire alcune situazioni. Queste situazioni si presentano quando un metodo o più di un controller possono essere accessibili solo da particolari utenti, nel nostro caso sono presenti dei metodi che devono essere accessibili solo dall’amministratore.</w:t>
+            </w:r>
+          </w:p>
+          <w:p>
+            <w:pPr>
               <w:rPr>
                 <w:lang w:val="it-IT"/>
               </w:rPr>
-              <w:t>Ho continuato e finito la registrazione</w:t>
+            </w:pPr>
+          </w:p>
+          <w:p>
+            <w:pPr>
+              <w:rPr>
+                <w:lang w:val="it-IT"/>
+              </w:rPr>
+            </w:pPr>
+            <w:r>
+              <w:rPr>
+                <w:b w:val="0"/>
+                <w:bCs w:val="0"/>
+                <w:lang w:val="it-IT"/>
+              </w:rPr>
+              <w:t xml:space="preserve">Per fare questo ho creato questo metodo che consente di ritornare alla </w:t>
+            </w:r>
+            <w:r>
+              <w:rPr>
+                <w:b w:val="0"/>
+                <w:bCs w:val="0"/>
+                <w:i/>
+                <w:iCs/>
+                <w:lang w:val="it-IT"/>
+              </w:rPr>
+              <w:t>homepage</w:t>
+            </w:r>
+            <w:r>
+              <w:rPr>
+                <w:b w:val="0"/>
+                <w:bCs w:val="0"/>
+                <w:lang w:val="it-IT"/>
+              </w:rPr>
+              <w:t xml:space="preserve"> se nessuno si è ancora registrato.</w:t>
+            </w:r>
+          </w:p>
+          <w:p>
+            <w:pPr>
+              <w:rPr>
+                <w:lang w:val="it-IT"/>
+              </w:rPr>
+            </w:pPr>
+          </w:p>
+          <w:p>
+            <w:pPr>
+              <w:pStyle w:val="CODE"/>
+            </w:pPr>
+            <w:r>
+              <w:t>/**</w:t>
+            </w:r>
+          </w:p>
+          <w:p>
+            <w:pPr>
+              <w:pStyle w:val="CODE"/>
+            </w:pPr>
+            <w:r>
+              <w:t xml:space="preserve"> * Check if the login data of a user or of the administrator</w:t>
+            </w:r>
+          </w:p>
+          <w:p>
+            <w:pPr>
+              <w:pStyle w:val="CODE"/>
+            </w:pPr>
+            <w:r>
+              <w:t xml:space="preserve"> * is saved in the session.</w:t>
+            </w:r>
+          </w:p>
+          <w:p>
+            <w:pPr>
+              <w:pStyle w:val="CODE"/>
+            </w:pPr>
+            <w:r>
+              <w:t xml:space="preserve"> */</w:t>
+            </w:r>
+          </w:p>
+          <w:p>
+            <w:pPr>
+              <w:pStyle w:val="CODE"/>
+            </w:pPr>
+            <w:r>
+              <w:t xml:space="preserve">private function </w:t>
+            </w:r>
+            <w:proofErr w:type="spellStart"/>
+            <w:proofErr w:type="gramStart"/>
+            <w:r>
+              <w:t>existsLoginSessionData</w:t>
+            </w:r>
+            <w:proofErr w:type="spellEnd"/>
+            <w:r>
+              <w:t>(</w:t>
+            </w:r>
+            <w:proofErr w:type="gramEnd"/>
+            <w:r>
+              <w:t>)</w:t>
+            </w:r>
+          </w:p>
+          <w:p>
+            <w:pPr>
+              <w:pStyle w:val="CODE"/>
+            </w:pPr>
+            <w:r>
+              <w:t>{</w:t>
+            </w:r>
+          </w:p>
+          <w:p>
+            <w:pPr>
+              <w:pStyle w:val="CODE"/>
+            </w:pPr>
+            <w:r>
+              <w:tab/>
+              <w:t xml:space="preserve">return </w:t>
+            </w:r>
+            <w:proofErr w:type="spellStart"/>
+            <w:r>
+              <w:t>isset</w:t>
+            </w:r>
+            <w:proofErr w:type="spellEnd"/>
+            <w:r>
+              <w:t>($_SESSION[USER_SESSION_DATA]) ||</w:t>
+            </w:r>
+          </w:p>
+          <w:p>
+            <w:pPr>
+              <w:pStyle w:val="CODE"/>
+            </w:pPr>
+            <w:r>
+              <w:tab/>
+            </w:r>
+            <w:r>
+              <w:tab/>
+            </w:r>
+            <w:proofErr w:type="spellStart"/>
+            <w:r>
+              <w:t>isset</w:t>
+            </w:r>
+            <w:proofErr w:type="spellEnd"/>
+            <w:r>
+              <w:t>($_SESSION[ADMINISTRATOR_SESSION_DATA]);</w:t>
+            </w:r>
+          </w:p>
+          <w:p>
+            <w:pPr>
+              <w:pStyle w:val="CODE"/>
+            </w:pPr>
+            <w:r>
+              <w:t>}</w:t>
+            </w:r>
+          </w:p>
+          <w:p>
+            <w:pPr>
+              <w:pStyle w:val="CODE"/>
+            </w:pPr>
+          </w:p>
+          <w:p>
+            <w:pPr>
+              <w:pStyle w:val="CODE"/>
+            </w:pPr>
+            <w:r>
+              <w:t>/**</w:t>
+            </w:r>
+          </w:p>
+          <w:p>
+            <w:pPr>
+              <w:pStyle w:val="CODE"/>
+            </w:pPr>
+            <w:r>
+              <w:t xml:space="preserve"> * Redirect to the home page, if the login is not been effectuated by anyone.</w:t>
+            </w:r>
+          </w:p>
+          <w:p>
+            <w:pPr>
+              <w:pStyle w:val="CODE"/>
+            </w:pPr>
+            <w:r>
+              <w:t xml:space="preserve"> */</w:t>
+            </w:r>
+          </w:p>
+          <w:p>
+            <w:pPr>
+              <w:pStyle w:val="CODE"/>
+            </w:pPr>
+            <w:r>
+              <w:t xml:space="preserve">public function </w:t>
+            </w:r>
+            <w:proofErr w:type="spellStart"/>
+            <w:proofErr w:type="gramStart"/>
+            <w:r>
+              <w:t>redirectToHomePageIfAnyoneIsLogged</w:t>
+            </w:r>
+            <w:proofErr w:type="spellEnd"/>
+            <w:r>
+              <w:t>(</w:t>
+            </w:r>
+            <w:proofErr w:type="gramEnd"/>
+            <w:r>
+              <w:t>)</w:t>
+            </w:r>
+          </w:p>
+          <w:p>
+            <w:pPr>
+              <w:pStyle w:val="CODE"/>
+            </w:pPr>
+            <w:r>
+              <w:t>{</w:t>
+            </w:r>
+          </w:p>
+          <w:p>
+            <w:pPr>
+              <w:pStyle w:val="CODE"/>
+            </w:pPr>
+            <w:r>
+              <w:tab/>
+              <w:t xml:space="preserve">if </w:t>
+            </w:r>
+            <w:proofErr w:type="gramStart"/>
+            <w:r>
+              <w:t>(!$</w:t>
+            </w:r>
+            <w:proofErr w:type="gramEnd"/>
+            <w:r>
+              <w:t>this-&gt;</w:t>
+            </w:r>
+            <w:proofErr w:type="spellStart"/>
+            <w:r>
+              <w:t>existsLoginSessionData</w:t>
+            </w:r>
+            <w:proofErr w:type="spellEnd"/>
+            <w:r>
+              <w:t>()) {</w:t>
+            </w:r>
+          </w:p>
+          <w:p>
+            <w:pPr>
+              <w:pStyle w:val="CODE"/>
+            </w:pPr>
+            <w:r>
+              <w:tab/>
+            </w:r>
+            <w:r>
+              <w:tab/>
+            </w:r>
+            <w:proofErr w:type="gramStart"/>
+            <w:r>
+              <w:t>header(</w:t>
+            </w:r>
+            <w:proofErr w:type="gramEnd"/>
+            <w:r>
+              <w:t xml:space="preserve">"Location: " . </w:t>
+            </w:r>
+            <w:proofErr w:type="gramStart"/>
+            <w:r>
+              <w:t>URL .</w:t>
+            </w:r>
+            <w:proofErr w:type="gramEnd"/>
+            <w:r>
+              <w:t xml:space="preserve"> "home/</w:t>
+            </w:r>
+            <w:proofErr w:type="spellStart"/>
+            <w:r>
+              <w:t>index</w:t>
+            </w:r>
+            <w:proofErr w:type="spellEnd"/>
+            <w:r>
+              <w:t>");</w:t>
+            </w:r>
+          </w:p>
+          <w:p>
+            <w:pPr>
+              <w:pStyle w:val="CODE"/>
+            </w:pPr>
+            <w:r>
+              <w:tab/>
+              <w:t>}</w:t>
+            </w:r>
+          </w:p>
+          <w:p>
+            <w:pPr>
+              <w:pStyle w:val="CODE"/>
+              <w:rPr>
+                <w:b/>
+                <w:bCs/>
+              </w:rPr>
+            </w:pPr>
+            <w:r>
+              <w:t>}</w:t>
             </w:r>
           </w:p>
           <w:p>
@@ -179,7 +470,17 @@
                 <w:bCs w:val="0"/>
                 <w:lang w:val="it-IT"/>
               </w:rPr>
-              <w:t xml:space="preserve">Se tutti i campi </w:t>
+              <w:t xml:space="preserve">Ho implementato anche questo metodo, che permette di ritornare automaticamente alla </w:t>
+            </w:r>
+            <w:r>
+              <w:rPr>
+                <w:b w:val="0"/>
+                <w:bCs w:val="0"/>
+                <w:i/>
+                <w:iCs/>
+                <w:lang w:val="it-IT"/>
+              </w:rPr>
+              <w:t>homepage</w:t>
             </w:r>
             <w:r>
               <w:rPr>
@@ -187,7 +488,13 @@
                 <w:bCs w:val="0"/>
                 <w:lang w:val="it-IT"/>
               </w:rPr>
-              <w:t>delle registrazioni</w:t>
+              <w:t xml:space="preserve">, se è registrato un </w:t>
+            </w:r>
+            <w:r>
+              <w:rPr>
+                <w:lang w:val="it-IT"/>
+              </w:rPr>
+              <w:t>Utente</w:t>
             </w:r>
             <w:r>
               <w:rPr>
@@ -195,24 +502,7 @@
                 <w:bCs w:val="0"/>
                 <w:lang w:val="it-IT"/>
               </w:rPr>
-              <w:t xml:space="preserve"> sono validi, viene inserito il nuovo utente nel database e torna alla pagina di login.</w:t>
-            </w:r>
-          </w:p>
-          <w:p>
-            <w:pPr>
-              <w:rPr>
-                <w:b w:val="0"/>
-                <w:bCs w:val="0"/>
-                <w:lang w:val="it-IT"/>
-              </w:rPr>
-            </w:pPr>
-            <w:r>
-              <w:rPr>
-                <w:b w:val="0"/>
-                <w:bCs w:val="0"/>
-                <w:lang w:val="it-IT"/>
-              </w:rPr>
-              <w:t>Se invece i campi non sono validi vengono mostrati gli errori.</w:t>
+              <w:t xml:space="preserve"> o nessuno si è ancora registrato.</w:t>
             </w:r>
           </w:p>
           <w:p>
@@ -227,20 +517,7 @@
               <w:pStyle w:val="CODE"/>
             </w:pPr>
             <w:r>
-              <w:t xml:space="preserve">if </w:t>
-            </w:r>
-            <w:proofErr w:type="gramStart"/>
-            <w:r>
-              <w:t>(!$</w:t>
-            </w:r>
-            <w:proofErr w:type="spellStart"/>
-            <w:proofErr w:type="gramEnd"/>
-            <w:r>
-              <w:t>allFieldAreValid</w:t>
-            </w:r>
-            <w:proofErr w:type="spellEnd"/>
-            <w:r>
-              <w:t>) {</w:t>
+              <w:t>/**</w:t>
             </w:r>
           </w:p>
           <w:p>
@@ -248,8 +525,15 @@
               <w:pStyle w:val="CODE"/>
             </w:pPr>
             <w:r>
-              <w:tab/>
-              <w:t>// return to the default page for registration</w:t>
+              <w:t xml:space="preserve"> * </w:t>
+            </w:r>
+            <w:proofErr w:type="spellStart"/>
+            <w:r>
+              <w:t>Redirect</w:t>
+            </w:r>
+            <w:proofErr w:type="spellEnd"/>
+            <w:r>
+              <w:t xml:space="preserve"> to the home page, if is logged a user or anyone.</w:t>
             </w:r>
           </w:p>
           <w:p>
@@ -257,8 +541,7 @@
               <w:pStyle w:val="CODE"/>
             </w:pPr>
             <w:r>
-              <w:tab/>
-              <w:t>$this-&gt;view('registration/index');</w:t>
+              <w:t xml:space="preserve"> *</w:t>
             </w:r>
           </w:p>
           <w:p>
@@ -266,7 +549,15 @@
               <w:pStyle w:val="CODE"/>
             </w:pPr>
             <w:r>
-              <w:t>} else {</w:t>
+              <w:t xml:space="preserve"> * @param session </w:t>
+            </w:r>
+            <w:proofErr w:type="gramStart"/>
+            <w:r>
+              <w:t>The</w:t>
+            </w:r>
+            <w:proofErr w:type="gramEnd"/>
+            <w:r>
+              <w:t xml:space="preserve"> current session saved on the server.</w:t>
             </w:r>
           </w:p>
           <w:p>
@@ -274,38 +565,28 @@
               <w:pStyle w:val="CODE"/>
             </w:pPr>
             <w:r>
-              <w:tab/>
-              <w:t xml:space="preserve">// import the Validator Model class, and </w:t>
-            </w:r>
-            <w:proofErr w:type="spellStart"/>
-            <w:r>
-              <w:t>inizialize</w:t>
-            </w:r>
-            <w:proofErr w:type="spellEnd"/>
-            <w:r>
-              <w:t xml:space="preserve"> a new </w:t>
-            </w:r>
-            <w:proofErr w:type="spellStart"/>
-            <w:r>
-              <w:t>istance</w:t>
-            </w:r>
-            <w:proofErr w:type="spellEnd"/>
+              <w:t xml:space="preserve"> */</w:t>
+            </w:r>
           </w:p>
           <w:p>
             <w:pPr>
               <w:pStyle w:val="CODE"/>
             </w:pPr>
             <w:r>
-              <w:tab/>
-              <w:t>$this-&gt;model('</w:t>
+              <w:t xml:space="preserve">public function </w:t>
             </w:r>
             <w:proofErr w:type="spellStart"/>
-            <w:r>
-              <w:t>RegistrationModel</w:t>
+            <w:proofErr w:type="gramStart"/>
+            <w:r>
+              <w:t>redirectToHomePageIfUserOrAnyoneIsLogged</w:t>
             </w:r>
             <w:proofErr w:type="spellEnd"/>
             <w:r>
-              <w:t>');</w:t>
+              <w:t>(</w:t>
+            </w:r>
+            <w:proofErr w:type="gramEnd"/>
+            <w:r>
+              <w:t>)</w:t>
             </w:r>
           </w:p>
           <w:p>
@@ -313,35 +594,17 @@
               <w:pStyle w:val="CODE"/>
             </w:pPr>
             <w:r>
-              <w:tab/>
-              <w:t>$</w:t>
-            </w:r>
-            <w:proofErr w:type="spellStart"/>
-            <w:r>
-              <w:t>registrationModel</w:t>
-            </w:r>
-            <w:proofErr w:type="spellEnd"/>
-            <w:r>
-              <w:t xml:space="preserve"> = new </w:t>
-            </w:r>
-            <w:proofErr w:type="spellStart"/>
-            <w:proofErr w:type="gramStart"/>
-            <w:r>
-              <w:t>RegistrationModel</w:t>
-            </w:r>
-            <w:proofErr w:type="spellEnd"/>
-            <w:r>
-              <w:t>(</w:t>
-            </w:r>
-            <w:proofErr w:type="gramEnd"/>
-            <w:r>
-              <w:t>);</w:t>
+              <w:t>{</w:t>
             </w:r>
           </w:p>
           <w:p>
             <w:pPr>
               <w:pStyle w:val="CODE"/>
             </w:pPr>
+            <w:r>
+              <w:tab/>
+              <w:t>if (</w:t>
+            </w:r>
           </w:p>
           <w:p>
             <w:pPr>
@@ -349,7 +612,17 @@
             </w:pPr>
             <w:r>
               <w:tab/>
-              <w:t>// insert the user data in the database</w:t>
+            </w:r>
+            <w:r>
+              <w:tab/>
+            </w:r>
+            <w:proofErr w:type="spellStart"/>
+            <w:r>
+              <w:t>isset</w:t>
+            </w:r>
+            <w:proofErr w:type="spellEnd"/>
+            <w:r>
+              <w:t>($_SESSION[USER_SESSION_DATA]) ||</w:t>
             </w:r>
           </w:p>
           <w:p>
@@ -358,34 +631,35 @@
             </w:pPr>
             <w:r>
               <w:tab/>
-              <w:t>$</w:t>
+            </w:r>
+            <w:r>
+              <w:tab/>
+            </w:r>
+            <w:proofErr w:type="gramStart"/>
+            <w:r>
+              <w:t>!$</w:t>
+            </w:r>
+            <w:proofErr w:type="gramEnd"/>
+            <w:r>
+              <w:t>this-&gt;</w:t>
             </w:r>
             <w:proofErr w:type="spellStart"/>
             <w:r>
-              <w:t>registrationModel</w:t>
+              <w:t>existsLoginSessionData</w:t>
             </w:r>
             <w:proofErr w:type="spellEnd"/>
             <w:r>
-              <w:t>-&gt;</w:t>
-            </w:r>
-            <w:proofErr w:type="spellStart"/>
-            <w:proofErr w:type="gramStart"/>
-            <w:r>
-              <w:t>insertUser</w:t>
-            </w:r>
-            <w:proofErr w:type="spellEnd"/>
-            <w:r>
-              <w:t>(</w:t>
-            </w:r>
-            <w:proofErr w:type="gramEnd"/>
-            <w:r>
-              <w:t>$username, $password, $email);</w:t>
+              <w:t>()</w:t>
             </w:r>
           </w:p>
           <w:p>
             <w:pPr>
               <w:pStyle w:val="CODE"/>
             </w:pPr>
+            <w:r>
+              <w:tab/>
+              <w:t>) {</w:t>
+            </w:r>
           </w:p>
           <w:p>
             <w:pPr>
@@ -393,15 +667,33 @@
             </w:pPr>
             <w:r>
               <w:tab/>
-              <w:t xml:space="preserve">// unset the no longer needed var, </w:t>
+            </w:r>
+            <w:r>
+              <w:tab/>
+            </w:r>
+            <w:proofErr w:type="gramStart"/>
+            <w:r>
+              <w:t>header(</w:t>
+            </w:r>
+            <w:proofErr w:type="gramEnd"/>
+            <w:r>
+              <w:t xml:space="preserve">"Location: " . </w:t>
+            </w:r>
+            <w:proofErr w:type="gramStart"/>
+            <w:r>
+              <w:t>URL .</w:t>
+            </w:r>
+            <w:proofErr w:type="gramEnd"/>
+            <w:r>
+              <w:t xml:space="preserve"> "home/</w:t>
             </w:r>
             <w:proofErr w:type="spellStart"/>
             <w:r>
-              <w:t>memoraised</w:t>
+              <w:t>index</w:t>
             </w:r>
             <w:proofErr w:type="spellEnd"/>
             <w:r>
-              <w:t xml:space="preserve"> in the Session</w:t>
+              <w:t>");</w:t>
             </w:r>
           </w:p>
           <w:p>
@@ -410,124 +702,7 @@
             </w:pPr>
             <w:r>
               <w:tab/>
-              <w:t>unset($_SESSION['username']);</w:t>
-            </w:r>
-          </w:p>
-          <w:p>
-            <w:pPr>
-              <w:pStyle w:val="CODE"/>
-            </w:pPr>
-            <w:r>
-              <w:tab/>
-              <w:t>unset($_SESSION['email']);</w:t>
-            </w:r>
-          </w:p>
-          <w:p>
-            <w:pPr>
-              <w:pStyle w:val="CODE"/>
-            </w:pPr>
-            <w:r>
-              <w:tab/>
-              <w:t>unset($_SESSION['password']);</w:t>
-            </w:r>
-          </w:p>
-          <w:p>
-            <w:pPr>
-              <w:pStyle w:val="CODE"/>
-            </w:pPr>
-            <w:r>
-              <w:tab/>
-              <w:t>unset($_SESSION['</w:t>
-            </w:r>
-            <w:proofErr w:type="spellStart"/>
-            <w:r>
-              <w:t>confirmedPassword</w:t>
-            </w:r>
-            <w:proofErr w:type="spellEnd"/>
-            <w:r>
-              <w:t>']);</w:t>
-            </w:r>
-          </w:p>
-          <w:p>
-            <w:pPr>
-              <w:pStyle w:val="CODE"/>
-            </w:pPr>
-            <w:r>
-              <w:tab/>
-              <w:t>unset($_SESSION['</w:t>
-            </w:r>
-            <w:proofErr w:type="spellStart"/>
-            <w:r>
-              <w:t>usernameCSSValidityClass</w:t>
-            </w:r>
-            <w:proofErr w:type="spellEnd"/>
-            <w:r>
-              <w:t>']);</w:t>
-            </w:r>
-          </w:p>
-          <w:p>
-            <w:pPr>
-              <w:pStyle w:val="CODE"/>
-            </w:pPr>
-            <w:r>
-              <w:tab/>
-              <w:t>unset($_SESSION['</w:t>
-            </w:r>
-            <w:proofErr w:type="spellStart"/>
-            <w:r>
-              <w:t>emailCSSValidityClass</w:t>
-            </w:r>
-            <w:proofErr w:type="spellEnd"/>
-            <w:r>
-              <w:t>']);</w:t>
-            </w:r>
-          </w:p>
-          <w:p>
-            <w:pPr>
-              <w:pStyle w:val="CODE"/>
-            </w:pPr>
-            <w:r>
-              <w:tab/>
-              <w:t>unset($_SESSION['</w:t>
-            </w:r>
-            <w:proofErr w:type="spellStart"/>
-            <w:r>
-              <w:t>passwordCSSValidityClass</w:t>
-            </w:r>
-            <w:proofErr w:type="spellEnd"/>
-            <w:r>
-              <w:t>']);</w:t>
-            </w:r>
-          </w:p>
-          <w:p>
-            <w:pPr>
-              <w:pStyle w:val="CODE"/>
-            </w:pPr>
-            <w:r>
-              <w:tab/>
-              <w:t>unset($_SESSION['</w:t>
-            </w:r>
-            <w:proofErr w:type="spellStart"/>
-            <w:r>
-              <w:t>confirmedPasswordCSSValidityClass</w:t>
-            </w:r>
-            <w:proofErr w:type="spellEnd"/>
-            <w:r>
-              <w:t>']);</w:t>
-            </w:r>
-          </w:p>
-          <w:p>
-            <w:pPr>
-              <w:pStyle w:val="CODE"/>
-            </w:pPr>
-          </w:p>
-          <w:p>
-            <w:pPr>
-              <w:pStyle w:val="CODE"/>
-            </w:pPr>
-            <w:r>
-              <w:tab/>
-              <w:t>// return to the login form</w:t>
+              <w:t>}</w:t>
             </w:r>
           </w:p>
           <w:p>
@@ -539,21 +714,6 @@
               </w:rPr>
             </w:pPr>
             <w:r>
-              <w:tab/>
-              <w:t>$this-&gt;view('home/index');</w:t>
-            </w:r>
-          </w:p>
-          <w:p>
-            <w:pPr>
-              <w:pStyle w:val="CODE"/>
-              <w:rPr>
-                <w:lang w:val="fr-CH"/>
-              </w:rPr>
-            </w:pPr>
-            <w:r>
-              <w:rPr>
-                <w:lang w:val="fr-CH"/>
-              </w:rPr>
               <w:t>}</w:t>
             </w:r>
           </w:p>
@@ -569,27 +729,24 @@
           <w:p>
             <w:pPr>
               <w:rPr>
+                <w:b w:val="0"/>
+                <w:bCs w:val="0"/>
                 <w:lang w:val="it-IT"/>
               </w:rPr>
             </w:pPr>
-            <w:r>
-              <w:rPr>
-                <w:lang w:val="it-IT"/>
-              </w:rPr>
-              <w:t>Ho commentato il codice e ho iniziato la gestione utenti</w:t>
-            </w:r>
-            <w:r>
-              <w:rPr>
-                <w:lang w:val="it-IT"/>
-              </w:rPr>
-              <w:t>.</w:t>
-            </w:r>
           </w:p>
           <w:p>
             <w:pPr>
               <w:rPr>
                 <w:b w:val="0"/>
                 <w:bCs w:val="0"/>
+                <w:lang w:val="it-IT"/>
+              </w:rPr>
+            </w:pPr>
+          </w:p>
+          <w:p>
+            <w:pPr>
+              <w:rPr>
                 <w:lang w:val="it-IT"/>
               </w:rPr>
             </w:pPr>
@@ -628,6 +785,7 @@
               <w:rPr>
                 <w:b w:val="0"/>
               </w:rPr>
+              <w:lastRenderedPageBreak/>
               <w:t>Problemi riscontrati</w:t>
             </w:r>
             <w:r>
@@ -723,7 +881,35 @@
                 <w:b w:val="0"/>
                 <w:bCs w:val="0"/>
               </w:rPr>
-              <w:t>In linea con la pianificazione.</w:t>
+              <w:t>Un po</w:t>
+            </w:r>
+            <w:r>
+              <w:rPr>
+                <w:b w:val="0"/>
+                <w:bCs w:val="0"/>
+              </w:rPr>
+              <w:t>’</w:t>
+            </w:r>
+            <w:r>
+              <w:rPr>
+                <w:b w:val="0"/>
+                <w:bCs w:val="0"/>
+              </w:rPr>
+              <w:t xml:space="preserve"> in ritardo</w:t>
+            </w:r>
+            <w:r>
+              <w:rPr>
+                <w:b w:val="0"/>
+                <w:bCs w:val="0"/>
+              </w:rPr>
+              <w:t xml:space="preserve"> con</w:t>
+            </w:r>
+            <w:r>
+              <w:rPr>
+                <w:b w:val="0"/>
+                <w:bCs w:val="0"/>
+              </w:rPr>
+              <w:t xml:space="preserve"> la pianificazione.</w:t>
             </w:r>
           </w:p>
         </w:tc>
@@ -798,7 +984,14 @@
                 <w:b w:val="0"/>
                 <w:bCs w:val="0"/>
               </w:rPr>
-              <w:t xml:space="preserve">finire lista utenti e getione, </w:t>
+              <w:t>continuare con la pagina di gestione dei prodotti.</w:t>
+            </w:r>
+            <w:r>
+              <w:rPr>
+                <w:b w:val="0"/>
+                <w:bCs w:val="0"/>
+              </w:rPr>
+              <w:t xml:space="preserve"> </w:t>
             </w:r>
           </w:p>
         </w:tc>
@@ -6502,6 +6695,7 @@
     <w:rsid w:val="002E249D"/>
     <w:rsid w:val="00304ECD"/>
     <w:rsid w:val="003753B3"/>
+    <w:rsid w:val="00376FF4"/>
     <w:rsid w:val="00392F29"/>
     <w:rsid w:val="003D1B61"/>
     <w:rsid w:val="003F5C32"/>
@@ -6513,11 +6707,13 @@
     <w:rsid w:val="004F7A60"/>
     <w:rsid w:val="00540959"/>
     <w:rsid w:val="005B2EF9"/>
+    <w:rsid w:val="005C6E1C"/>
     <w:rsid w:val="005D27BB"/>
     <w:rsid w:val="005E74D6"/>
     <w:rsid w:val="005F1498"/>
     <w:rsid w:val="006162E1"/>
     <w:rsid w:val="00645024"/>
+    <w:rsid w:val="00647C09"/>
     <w:rsid w:val="00670B36"/>
     <w:rsid w:val="00682218"/>
     <w:rsid w:val="00724B9C"/>
@@ -7362,7 +7558,7 @@
 </file>
 
 <file path=customXml/itemProps1.xml><?xml version="1.0" encoding="utf-8"?>
-<ds:datastoreItem xmlns:ds="http://schemas.openxmlformats.org/officeDocument/2006/customXml" ds:itemID="{D302EF1B-6CEC-864E-AA2E-9FB0525C2D37}">
+<ds:datastoreItem xmlns:ds="http://schemas.openxmlformats.org/officeDocument/2006/customXml" ds:itemID="{59FCDCA7-42CD-B74B-ADEC-EBFF525EE33C}">
   <ds:schemaRefs>
     <ds:schemaRef ds:uri="http://schemas.openxmlformats.org/officeDocument/2006/bibliography"/>
   </ds:schemaRefs>

</xml_diff>

<commit_message>
Add diary and updated src
</commit_message>
<xml_diff>
--- a/doc/diaries/template_diario.docx
+++ b/doc/diaries/template_diario.docx
@@ -83,7 +83,7 @@
               <w:t>1</w:t>
             </w:r>
             <w:r>
-              <w:t>4</w:t>
+              <w:t>5</w:t>
             </w:r>
             <w:r>
               <w:t>/</w:t>
@@ -197,6 +197,8 @@
               </w:rPr>
               <w:t xml:space="preserve"> se nessuno si è ancora registrato.</w:t>
             </w:r>
+            <w:bookmarkStart w:id="0" w:name="_GoBack"/>
+            <w:bookmarkEnd w:id="0"/>
           </w:p>
           <w:p>
             <w:pPr>
@@ -242,20 +244,7 @@
               <w:pStyle w:val="CODE"/>
             </w:pPr>
             <w:r>
-              <w:t xml:space="preserve">private function </w:t>
-            </w:r>
-            <w:proofErr w:type="spellStart"/>
-            <w:proofErr w:type="gramStart"/>
-            <w:r>
-              <w:t>existsLoginSessionData</w:t>
-            </w:r>
-            <w:proofErr w:type="spellEnd"/>
-            <w:r>
-              <w:t>(</w:t>
-            </w:r>
-            <w:proofErr w:type="gramEnd"/>
-            <w:r>
-              <w:t>)</w:t>
+              <w:t>private function existsLoginSessionData()</w:t>
             </w:r>
           </w:p>
           <w:p>
@@ -272,15 +261,7 @@
             </w:pPr>
             <w:r>
               <w:tab/>
-              <w:t xml:space="preserve">return </w:t>
-            </w:r>
-            <w:proofErr w:type="spellStart"/>
-            <w:r>
-              <w:t>isset</w:t>
-            </w:r>
-            <w:proofErr w:type="spellEnd"/>
-            <w:r>
-              <w:t>($_SESSION[USER_SESSION_DATA]) ||</w:t>
+              <w:t>return isset($_SESSION[USER_SESSION_DATA]) ||</w:t>
             </w:r>
           </w:p>
           <w:p>
@@ -292,14 +273,7 @@
             </w:r>
             <w:r>
               <w:tab/>
-            </w:r>
-            <w:proofErr w:type="spellStart"/>
-            <w:r>
-              <w:t>isset</w:t>
-            </w:r>
-            <w:proofErr w:type="spellEnd"/>
-            <w:r>
-              <w:t>($_SESSION[ADMINISTRATOR_SESSION_DATA]);</w:t>
+              <w:t>isset($_SESSION[ADMINISTRATOR_SESSION_DATA]);</w:t>
             </w:r>
           </w:p>
           <w:p>
@@ -344,20 +318,7 @@
               <w:pStyle w:val="CODE"/>
             </w:pPr>
             <w:r>
-              <w:t xml:space="preserve">public function </w:t>
-            </w:r>
-            <w:proofErr w:type="spellStart"/>
-            <w:proofErr w:type="gramStart"/>
-            <w:r>
-              <w:t>redirectToHomePageIfAnyoneIsLogged</w:t>
-            </w:r>
-            <w:proofErr w:type="spellEnd"/>
-            <w:r>
-              <w:t>(</w:t>
-            </w:r>
-            <w:proofErr w:type="gramEnd"/>
-            <w:r>
-              <w:t>)</w:t>
+              <w:t>public function redirectToHomePageIfAnyoneIsLogged()</w:t>
             </w:r>
           </w:p>
           <w:p>
@@ -374,23 +335,7 @@
             </w:pPr>
             <w:r>
               <w:tab/>
-              <w:t xml:space="preserve">if </w:t>
-            </w:r>
-            <w:proofErr w:type="gramStart"/>
-            <w:r>
-              <w:t>(!$</w:t>
-            </w:r>
-            <w:proofErr w:type="gramEnd"/>
-            <w:r>
-              <w:t>this-&gt;</w:t>
-            </w:r>
-            <w:proofErr w:type="spellStart"/>
-            <w:r>
-              <w:t>existsLoginSessionData</w:t>
-            </w:r>
-            <w:proofErr w:type="spellEnd"/>
-            <w:r>
-              <w:t>()) {</w:t>
+              <w:t>if (!$this-&gt;existsLoginSessionData()) {</w:t>
             </w:r>
           </w:p>
           <w:p>
@@ -402,30 +347,7 @@
             </w:r>
             <w:r>
               <w:tab/>
-            </w:r>
-            <w:proofErr w:type="gramStart"/>
-            <w:r>
-              <w:t>header(</w:t>
-            </w:r>
-            <w:proofErr w:type="gramEnd"/>
-            <w:r>
-              <w:t xml:space="preserve">"Location: " . </w:t>
-            </w:r>
-            <w:proofErr w:type="gramStart"/>
-            <w:r>
-              <w:t>URL .</w:t>
-            </w:r>
-            <w:proofErr w:type="gramEnd"/>
-            <w:r>
-              <w:t xml:space="preserve"> "home/</w:t>
-            </w:r>
-            <w:proofErr w:type="spellStart"/>
-            <w:r>
-              <w:t>index</w:t>
-            </w:r>
-            <w:proofErr w:type="spellEnd"/>
-            <w:r>
-              <w:t>");</w:t>
+              <w:t>header("Location: " . URL . "home/index");</w:t>
             </w:r>
           </w:p>
           <w:p>
@@ -525,15 +447,7 @@
               <w:pStyle w:val="CODE"/>
             </w:pPr>
             <w:r>
-              <w:t xml:space="preserve"> * </w:t>
-            </w:r>
-            <w:proofErr w:type="spellStart"/>
-            <w:r>
-              <w:t>Redirect</w:t>
-            </w:r>
-            <w:proofErr w:type="spellEnd"/>
-            <w:r>
-              <w:t xml:space="preserve"> to the home page, if is logged a user or anyone.</w:t>
+              <w:t xml:space="preserve"> * Redirect to the home page, if is logged a user or anyone.</w:t>
             </w:r>
           </w:p>
           <w:p>
@@ -549,15 +463,7 @@
               <w:pStyle w:val="CODE"/>
             </w:pPr>
             <w:r>
-              <w:t xml:space="preserve"> * @param session </w:t>
-            </w:r>
-            <w:proofErr w:type="gramStart"/>
-            <w:r>
-              <w:t>The</w:t>
-            </w:r>
-            <w:proofErr w:type="gramEnd"/>
-            <w:r>
-              <w:t xml:space="preserve"> current session saved on the server.</w:t>
+              <w:t xml:space="preserve"> * @param session The current session saved on the server.</w:t>
             </w:r>
           </w:p>
           <w:p>
@@ -573,20 +479,7 @@
               <w:pStyle w:val="CODE"/>
             </w:pPr>
             <w:r>
-              <w:t xml:space="preserve">public function </w:t>
-            </w:r>
-            <w:proofErr w:type="spellStart"/>
-            <w:proofErr w:type="gramStart"/>
-            <w:r>
-              <w:t>redirectToHomePageIfUserOrAnyoneIsLogged</w:t>
-            </w:r>
-            <w:proofErr w:type="spellEnd"/>
-            <w:r>
-              <w:t>(</w:t>
-            </w:r>
-            <w:proofErr w:type="gramEnd"/>
-            <w:r>
-              <w:t>)</w:t>
+              <w:t>public function redirectToHomePageIfUserOrAnyoneIsLogged()</w:t>
             </w:r>
           </w:p>
           <w:p>
@@ -615,14 +508,7 @@
             </w:r>
             <w:r>
               <w:tab/>
-            </w:r>
-            <w:proofErr w:type="spellStart"/>
-            <w:r>
-              <w:t>isset</w:t>
-            </w:r>
-            <w:proofErr w:type="spellEnd"/>
-            <w:r>
-              <w:t>($_SESSION[USER_SESSION_DATA]) ||</w:t>
+              <w:t>isset($_SESSION[USER_SESSION_DATA]) ||</w:t>
             </w:r>
           </w:p>
           <w:p>
@@ -634,22 +520,7 @@
             </w:r>
             <w:r>
               <w:tab/>
-            </w:r>
-            <w:proofErr w:type="gramStart"/>
-            <w:r>
-              <w:t>!$</w:t>
-            </w:r>
-            <w:proofErr w:type="gramEnd"/>
-            <w:r>
-              <w:t>this-&gt;</w:t>
-            </w:r>
-            <w:proofErr w:type="spellStart"/>
-            <w:r>
-              <w:t>existsLoginSessionData</w:t>
-            </w:r>
-            <w:proofErr w:type="spellEnd"/>
-            <w:r>
-              <w:t>()</w:t>
+              <w:t>!$this-&gt;existsLoginSessionData()</w:t>
             </w:r>
           </w:p>
           <w:p>
@@ -670,30 +541,7 @@
             </w:r>
             <w:r>
               <w:tab/>
-            </w:r>
-            <w:proofErr w:type="gramStart"/>
-            <w:r>
-              <w:t>header(</w:t>
-            </w:r>
-            <w:proofErr w:type="gramEnd"/>
-            <w:r>
-              <w:t xml:space="preserve">"Location: " . </w:t>
-            </w:r>
-            <w:proofErr w:type="gramStart"/>
-            <w:r>
-              <w:t>URL .</w:t>
-            </w:r>
-            <w:proofErr w:type="gramEnd"/>
-            <w:r>
-              <w:t xml:space="preserve"> "home/</w:t>
-            </w:r>
-            <w:proofErr w:type="spellStart"/>
-            <w:r>
-              <w:t>index</w:t>
-            </w:r>
-            <w:proofErr w:type="spellEnd"/>
-            <w:r>
-              <w:t>");</w:t>
+              <w:t>header("Location: " . URL . "home/index");</w:t>
             </w:r>
           </w:p>
           <w:p>
@@ -738,6 +586,132 @@
           <w:p>
             <w:pPr>
               <w:rPr>
+                <w:lang w:val="it-IT"/>
+              </w:rPr>
+            </w:pPr>
+          </w:p>
+          <w:p>
+            <w:pPr>
+              <w:rPr>
+                <w:lang w:val="it-IT"/>
+              </w:rPr>
+            </w:pPr>
+          </w:p>
+          <w:p>
+            <w:pPr>
+              <w:rPr>
+                <w:lang w:val="it-IT"/>
+              </w:rPr>
+            </w:pPr>
+          </w:p>
+          <w:p>
+            <w:pPr>
+              <w:rPr>
+                <w:lang w:val="it-IT"/>
+              </w:rPr>
+            </w:pPr>
+            <w:r>
+              <w:rPr>
+                <w:lang w:val="it-IT"/>
+              </w:rPr>
+              <w:lastRenderedPageBreak/>
+              <w:t>Nella pagina di registrazione</w:t>
+            </w:r>
+            <w:r>
+              <w:rPr>
+                <w:lang w:val="it-IT"/>
+              </w:rPr>
+              <w:t xml:space="preserve"> </w:t>
+            </w:r>
+            <w:r>
+              <w:rPr>
+                <w:lang w:val="it-IT"/>
+              </w:rPr>
+              <w:t xml:space="preserve">mostro un errore, se l’ username o la password non corrispondono a  nessun </w:t>
+            </w:r>
+            <w:r>
+              <w:rPr>
+                <w:lang w:val="it-IT"/>
+              </w:rPr>
+              <w:t>U</w:t>
+            </w:r>
+            <w:r>
+              <w:rPr>
+                <w:lang w:val="it-IT"/>
+              </w:rPr>
+              <w:t>tente</w:t>
+            </w:r>
+            <w:r>
+              <w:rPr>
+                <w:lang w:val="it-IT"/>
+              </w:rPr>
+              <w:t xml:space="preserve"> registrato nel database.</w:t>
+            </w:r>
+          </w:p>
+          <w:p>
+            <w:pPr>
+              <w:rPr>
+                <w:lang w:val="it-IT"/>
+              </w:rPr>
+            </w:pPr>
+          </w:p>
+          <w:p>
+            <w:pPr>
+              <w:rPr>
+                <w:lang w:val="it-IT"/>
+              </w:rPr>
+            </w:pPr>
+            <w:r>
+              <w:rPr>
+                <w:noProof/>
+                <w:lang w:val="it-IT"/>
+              </w:rPr>
+              <w:drawing>
+                <wp:inline distT="0" distB="0" distL="0" distR="0" wp14:anchorId="336090F2" wp14:editId="423C3E7D">
+                  <wp:extent cx="2182090" cy="1795389"/>
+                  <wp:effectExtent l="0" t="0" r="2540" b="0"/>
+                  <wp:docPr id="2" name="Picture 2"/>
+                  <wp:cNvGraphicFramePr>
+                    <a:graphicFrameLocks xmlns:a="http://schemas.openxmlformats.org/drawingml/2006/main" noChangeAspect="1"/>
+                  </wp:cNvGraphicFramePr>
+                  <a:graphic xmlns:a="http://schemas.openxmlformats.org/drawingml/2006/main">
+                    <a:graphicData uri="http://schemas.openxmlformats.org/drawingml/2006/picture">
+                      <pic:pic xmlns:pic="http://schemas.openxmlformats.org/drawingml/2006/picture">
+                        <pic:nvPicPr>
+                          <pic:cNvPr id="2" name="Screenshot 2019-11-15 at 15.39.41.png"/>
+                          <pic:cNvPicPr/>
+                        </pic:nvPicPr>
+                        <pic:blipFill>
+                          <a:blip r:embed="rId8" cstate="print">
+                            <a:extLst>
+                              <a:ext uri="{28A0092B-C50C-407E-A947-70E740481C1C}">
+                                <a14:useLocalDpi xmlns:a14="http://schemas.microsoft.com/office/drawing/2010/main" val="0"/>
+                              </a:ext>
+                            </a:extLst>
+                          </a:blip>
+                          <a:stretch>
+                            <a:fillRect/>
+                          </a:stretch>
+                        </pic:blipFill>
+                        <pic:spPr>
+                          <a:xfrm>
+                            <a:off x="0" y="0"/>
+                            <a:ext cx="2301828" cy="1893907"/>
+                          </a:xfrm>
+                          <a:prstGeom prst="rect">
+                            <a:avLst/>
+                          </a:prstGeom>
+                        </pic:spPr>
+                      </pic:pic>
+                    </a:graphicData>
+                  </a:graphic>
+                </wp:inline>
+              </w:drawing>
+            </w:r>
+          </w:p>
+          <w:p>
+            <w:pPr>
+              <w:rPr>
                 <w:b w:val="0"/>
                 <w:bCs w:val="0"/>
                 <w:lang w:val="it-IT"/>
@@ -750,8 +724,6 @@
                 <w:lang w:val="it-IT"/>
               </w:rPr>
             </w:pPr>
-            <w:bookmarkStart w:id="0" w:name="_GoBack"/>
-            <w:bookmarkEnd w:id="0"/>
           </w:p>
         </w:tc>
       </w:tr>
@@ -785,7 +757,6 @@
               <w:rPr>
                 <w:b w:val="0"/>
               </w:rPr>
-              <w:lastRenderedPageBreak/>
               <w:t>Problemi riscontrati</w:t>
             </w:r>
             <w:r>
@@ -1009,9 +980,9 @@
       </w:r>
     </w:p>
     <w:sectPr>
-      <w:headerReference w:type="default" r:id="rId8"/>
-      <w:footerReference w:type="even" r:id="rId9"/>
-      <w:footerReference w:type="default" r:id="rId10"/>
+      <w:headerReference w:type="default" r:id="rId9"/>
+      <w:footerReference w:type="even" r:id="rId10"/>
+      <w:footerReference w:type="default" r:id="rId11"/>
       <w:pgSz w:w="11906" w:h="16838"/>
       <w:pgMar w:top="1418" w:right="1134" w:bottom="1134" w:left="1134" w:header="709" w:footer="709" w:gutter="0"/>
       <w:cols w:space="708"/>
@@ -6707,10 +6678,10 @@
     <w:rsid w:val="004F7A60"/>
     <w:rsid w:val="00540959"/>
     <w:rsid w:val="005B2EF9"/>
-    <w:rsid w:val="005C6E1C"/>
     <w:rsid w:val="005D27BB"/>
     <w:rsid w:val="005E74D6"/>
     <w:rsid w:val="005F1498"/>
+    <w:rsid w:val="00612B0C"/>
     <w:rsid w:val="006162E1"/>
     <w:rsid w:val="00645024"/>
     <w:rsid w:val="00647C09"/>
@@ -7558,7 +7529,7 @@
 </file>
 
 <file path=customXml/itemProps1.xml><?xml version="1.0" encoding="utf-8"?>
-<ds:datastoreItem xmlns:ds="http://schemas.openxmlformats.org/officeDocument/2006/customXml" ds:itemID="{59FCDCA7-42CD-B74B-ADEC-EBFF525EE33C}">
+<ds:datastoreItem xmlns:ds="http://schemas.openxmlformats.org/officeDocument/2006/customXml" ds:itemID="{5908A200-E2F3-564A-9962-EECB4FFC5FFA}">
   <ds:schemaRefs>
     <ds:schemaRef ds:uri="http://schemas.openxmlformats.org/officeDocument/2006/bibliography"/>
   </ds:schemaRefs>

</xml_diff>

<commit_message>
add product manager page
</commit_message>
<xml_diff>
--- a/doc/diaries/template_diario.docx
+++ b/doc/diaries/template_diario.docx
@@ -143,6 +143,726 @@
             <w:cnfStyle w:val="001000000000" w:firstRow="0" w:lastRow="0" w:firstColumn="1" w:lastColumn="0" w:oddVBand="0" w:evenVBand="0" w:oddHBand="0" w:evenHBand="0" w:firstRowFirstColumn="0" w:firstRowLastColumn="0" w:lastRowFirstColumn="0" w:lastRowLastColumn="0"/>
             <w:tcW w:w="9618" w:type="dxa"/>
           </w:tcPr>
+          <w:p>
+            <w:pPr>
+              <w:rPr>
+                <w:lang w:val="it-IT"/>
+              </w:rPr>
+            </w:pPr>
+            <w:r>
+              <w:rPr>
+                <w:lang w:val="it-IT"/>
+              </w:rPr>
+              <w:t xml:space="preserve">Ho fatto la pagina che gestisce i prodotti, e che può aggiungere nuovi prodotti </w:t>
+            </w:r>
+          </w:p>
+          <w:p>
+            <w:pPr>
+              <w:rPr>
+                <w:b w:val="0"/>
+                <w:bCs w:val="0"/>
+                <w:lang w:val="it-IT"/>
+              </w:rPr>
+            </w:pPr>
+          </w:p>
+          <w:p>
+            <w:pPr>
+              <w:rPr>
+                <w:b w:val="0"/>
+                <w:bCs w:val="0"/>
+                <w:lang w:val="it-IT"/>
+              </w:rPr>
+            </w:pPr>
+            <w:r>
+              <w:rPr>
+                <w:noProof/>
+                <w:lang w:val="it-IT"/>
+              </w:rPr>
+              <w:drawing>
+                <wp:inline distT="0" distB="0" distL="0" distR="0" wp14:anchorId="52C1D04B" wp14:editId="7060B46B">
+                  <wp:extent cx="2822027" cy="3147330"/>
+                  <wp:effectExtent l="0" t="0" r="0" b="2540"/>
+                  <wp:docPr id="1" name="Picture 1"/>
+                  <wp:cNvGraphicFramePr>
+                    <a:graphicFrameLocks xmlns:a="http://schemas.openxmlformats.org/drawingml/2006/main" noChangeAspect="1"/>
+                  </wp:cNvGraphicFramePr>
+                  <a:graphic xmlns:a="http://schemas.openxmlformats.org/drawingml/2006/main">
+                    <a:graphicData uri="http://schemas.openxmlformats.org/drawingml/2006/picture">
+                      <pic:pic xmlns:pic="http://schemas.openxmlformats.org/drawingml/2006/picture">
+                        <pic:nvPicPr>
+                          <pic:cNvPr id="1" name="Screenshot 2019-11-19 at 16.09.24.png"/>
+                          <pic:cNvPicPr/>
+                        </pic:nvPicPr>
+                        <pic:blipFill>
+                          <a:blip r:embed="rId8" cstate="print">
+                            <a:extLst>
+                              <a:ext uri="{28A0092B-C50C-407E-A947-70E740481C1C}">
+                                <a14:useLocalDpi xmlns:a14="http://schemas.microsoft.com/office/drawing/2010/main" val="0"/>
+                              </a:ext>
+                            </a:extLst>
+                          </a:blip>
+                          <a:stretch>
+                            <a:fillRect/>
+                          </a:stretch>
+                        </pic:blipFill>
+                        <pic:spPr>
+                          <a:xfrm>
+                            <a:off x="0" y="0"/>
+                            <a:ext cx="2832638" cy="3159164"/>
+                          </a:xfrm>
+                          <a:prstGeom prst="rect">
+                            <a:avLst/>
+                          </a:prstGeom>
+                        </pic:spPr>
+                      </pic:pic>
+                    </a:graphicData>
+                  </a:graphic>
+                </wp:inline>
+              </w:drawing>
+            </w:r>
+          </w:p>
+          <w:p>
+            <w:pPr>
+              <w:rPr>
+                <w:b w:val="0"/>
+                <w:bCs w:val="0"/>
+                <w:lang w:val="it-IT"/>
+              </w:rPr>
+            </w:pPr>
+          </w:p>
+          <w:p>
+            <w:pPr>
+              <w:rPr>
+                <w:lang w:val="it-IT"/>
+              </w:rPr>
+            </w:pPr>
+            <w:r>
+              <w:rPr>
+                <w:lang w:val="it-IT"/>
+              </w:rPr>
+              <w:t>Questo codice permette di prendere i prodotti salvati sul database</w:t>
+            </w:r>
+          </w:p>
+          <w:p>
+            <w:pPr>
+              <w:rPr>
+                <w:lang w:val="it-IT"/>
+              </w:rPr>
+            </w:pPr>
+          </w:p>
+          <w:p>
+            <w:pPr>
+              <w:pStyle w:val="CODE"/>
+            </w:pPr>
+            <w:r>
+              <w:t>/**</w:t>
+            </w:r>
+          </w:p>
+          <w:p>
+            <w:pPr>
+              <w:pStyle w:val="CODE"/>
+            </w:pPr>
+            <w:r>
+              <w:t xml:space="preserve"> * </w:t>
+            </w:r>
+            <w:proofErr w:type="spellStart"/>
+            <w:r>
+              <w:t>Get</w:t>
+            </w:r>
+            <w:proofErr w:type="spellEnd"/>
+            <w:r>
+              <w:t xml:space="preserve"> the saved </w:t>
+            </w:r>
+            <w:proofErr w:type="spellStart"/>
+            <w:r>
+              <w:t>products</w:t>
+            </w:r>
+            <w:proofErr w:type="spellEnd"/>
+            <w:r>
+              <w:t xml:space="preserve"> in the database.</w:t>
+            </w:r>
+          </w:p>
+          <w:p>
+            <w:pPr>
+              <w:pStyle w:val="CODE"/>
+            </w:pPr>
+            <w:r>
+              <w:t xml:space="preserve"> */</w:t>
+            </w:r>
+          </w:p>
+          <w:p>
+            <w:pPr>
+              <w:pStyle w:val="CODE"/>
+            </w:pPr>
+            <w:r>
+              <w:t xml:space="preserve">public function </w:t>
+            </w:r>
+            <w:proofErr w:type="spellStart"/>
+            <w:proofErr w:type="gramStart"/>
+            <w:r>
+              <w:t>getProducts</w:t>
+            </w:r>
+            <w:proofErr w:type="spellEnd"/>
+            <w:r>
+              <w:t>(</w:t>
+            </w:r>
+            <w:proofErr w:type="gramEnd"/>
+            <w:r>
+              <w:t>)</w:t>
+            </w:r>
+          </w:p>
+          <w:p>
+            <w:pPr>
+              <w:pStyle w:val="CODE"/>
+            </w:pPr>
+            <w:r>
+              <w:t>{</w:t>
+            </w:r>
+          </w:p>
+          <w:p>
+            <w:pPr>
+              <w:pStyle w:val="CODE"/>
+            </w:pPr>
+            <w:r>
+              <w:t xml:space="preserve">    // prepare the query, that get all the not enabled users</w:t>
+            </w:r>
+          </w:p>
+          <w:p>
+            <w:pPr>
+              <w:pStyle w:val="CODE"/>
+            </w:pPr>
+            <w:r>
+              <w:t xml:space="preserve">    $</w:t>
+            </w:r>
+            <w:proofErr w:type="spellStart"/>
+            <w:r>
+              <w:t>selectProducts</w:t>
+            </w:r>
+            <w:proofErr w:type="spellEnd"/>
+            <w:r>
+              <w:t xml:space="preserve"> = 'select </w:t>
+            </w:r>
+            <w:proofErr w:type="spellStart"/>
+            <w:proofErr w:type="gramStart"/>
+            <w:r>
+              <w:t>id,description</w:t>
+            </w:r>
+            <w:proofErr w:type="gramEnd"/>
+            <w:r>
+              <w:t>,price</w:t>
+            </w:r>
+            <w:proofErr w:type="spellEnd"/>
+            <w:r>
+              <w:t xml:space="preserve"> from product';</w:t>
+            </w:r>
+          </w:p>
+          <w:p>
+            <w:pPr>
+              <w:pStyle w:val="CODE"/>
+            </w:pPr>
+            <w:r>
+              <w:t xml:space="preserve">    $</w:t>
+            </w:r>
+            <w:proofErr w:type="spellStart"/>
+            <w:r>
+              <w:t>stmt</w:t>
+            </w:r>
+            <w:proofErr w:type="spellEnd"/>
+            <w:r>
+              <w:t xml:space="preserve"> = $this-&gt;</w:t>
+            </w:r>
+            <w:proofErr w:type="spellStart"/>
+            <w:r>
+              <w:t>connInvoices</w:t>
+            </w:r>
+            <w:proofErr w:type="spellEnd"/>
+            <w:r>
+              <w:t>-&gt;prepare($</w:t>
+            </w:r>
+            <w:proofErr w:type="spellStart"/>
+            <w:r>
+              <w:t>selectProducts</w:t>
+            </w:r>
+            <w:proofErr w:type="spellEnd"/>
+            <w:r>
+              <w:t>);</w:t>
+            </w:r>
+          </w:p>
+          <w:p>
+            <w:pPr>
+              <w:pStyle w:val="CODE"/>
+            </w:pPr>
+          </w:p>
+          <w:p>
+            <w:pPr>
+              <w:pStyle w:val="CODE"/>
+            </w:pPr>
+            <w:r>
+              <w:t xml:space="preserve">    // the query statement is executed and returned</w:t>
+            </w:r>
+          </w:p>
+          <w:p>
+            <w:pPr>
+              <w:pStyle w:val="CODE"/>
+            </w:pPr>
+            <w:r>
+              <w:t xml:space="preserve">    $</w:t>
+            </w:r>
+            <w:proofErr w:type="spellStart"/>
+            <w:r>
+              <w:t>stmt</w:t>
+            </w:r>
+            <w:proofErr w:type="spellEnd"/>
+            <w:r>
+              <w:t>-&gt;</w:t>
+            </w:r>
+            <w:proofErr w:type="gramStart"/>
+            <w:r>
+              <w:t>execute(</w:t>
+            </w:r>
+            <w:proofErr w:type="gramEnd"/>
+            <w:r>
+              <w:t>);</w:t>
+            </w:r>
+          </w:p>
+          <w:p>
+            <w:pPr>
+              <w:pStyle w:val="CODE"/>
+            </w:pPr>
+            <w:r>
+              <w:t xml:space="preserve">    return $</w:t>
+            </w:r>
+            <w:proofErr w:type="spellStart"/>
+            <w:r>
+              <w:t>stmt</w:t>
+            </w:r>
+            <w:proofErr w:type="spellEnd"/>
+            <w:r>
+              <w:t>-&gt;</w:t>
+            </w:r>
+            <w:proofErr w:type="spellStart"/>
+            <w:proofErr w:type="gramStart"/>
+            <w:r>
+              <w:t>fetchAll</w:t>
+            </w:r>
+            <w:proofErr w:type="spellEnd"/>
+            <w:r>
+              <w:t>(</w:t>
+            </w:r>
+            <w:proofErr w:type="gramEnd"/>
+            <w:r>
+              <w:t>PDO::FETCH_ASSOC);</w:t>
+            </w:r>
+          </w:p>
+          <w:p>
+            <w:pPr>
+              <w:pStyle w:val="CODE"/>
+              <w:rPr>
+                <w:b/>
+                <w:bCs/>
+              </w:rPr>
+            </w:pPr>
+            <w:r>
+              <w:t>}</w:t>
+            </w:r>
+          </w:p>
+          <w:p>
+            <w:pPr>
+              <w:rPr>
+                <w:b w:val="0"/>
+                <w:bCs w:val="0"/>
+                <w:lang w:val="it-IT"/>
+              </w:rPr>
+            </w:pPr>
+          </w:p>
+          <w:p>
+            <w:pPr>
+              <w:rPr>
+                <w:lang w:val="it-IT"/>
+              </w:rPr>
+            </w:pPr>
+          </w:p>
+          <w:p>
+            <w:pPr>
+              <w:rPr>
+                <w:lang w:val="it-IT"/>
+              </w:rPr>
+            </w:pPr>
+          </w:p>
+          <w:p>
+            <w:pPr>
+              <w:rPr>
+                <w:lang w:val="it-IT"/>
+              </w:rPr>
+            </w:pPr>
+          </w:p>
+          <w:p>
+            <w:pPr>
+              <w:rPr>
+                <w:lang w:val="it-IT"/>
+              </w:rPr>
+            </w:pPr>
+          </w:p>
+          <w:p>
+            <w:pPr>
+              <w:rPr>
+                <w:lang w:val="it-IT"/>
+              </w:rPr>
+            </w:pPr>
+          </w:p>
+          <w:p>
+            <w:pPr>
+              <w:rPr>
+                <w:lang w:val="it-IT"/>
+              </w:rPr>
+            </w:pPr>
+          </w:p>
+          <w:p>
+            <w:pPr>
+              <w:rPr>
+                <w:lang w:val="it-IT"/>
+              </w:rPr>
+            </w:pPr>
+          </w:p>
+          <w:p>
+            <w:pPr>
+              <w:rPr>
+                <w:lang w:val="it-IT"/>
+              </w:rPr>
+            </w:pPr>
+          </w:p>
+          <w:p>
+            <w:pPr>
+              <w:rPr>
+                <w:lang w:val="it-IT"/>
+              </w:rPr>
+            </w:pPr>
+          </w:p>
+          <w:p>
+            <w:pPr>
+              <w:rPr>
+                <w:b w:val="0"/>
+                <w:bCs w:val="0"/>
+                <w:lang w:val="it-IT"/>
+              </w:rPr>
+            </w:pPr>
+            <w:r>
+              <w:rPr>
+                <w:lang w:val="it-IT"/>
+              </w:rPr>
+              <w:t>Questo codice permette di inserire un nuovo utente all’interno del database</w:t>
+            </w:r>
+          </w:p>
+          <w:p>
+            <w:pPr>
+              <w:rPr>
+                <w:lang w:val="it-IT"/>
+              </w:rPr>
+            </w:pPr>
+          </w:p>
+          <w:p>
+            <w:pPr>
+              <w:pStyle w:val="CODE"/>
+            </w:pPr>
+            <w:r>
+              <w:t>/**</w:t>
+            </w:r>
+          </w:p>
+          <w:p>
+            <w:pPr>
+              <w:pStyle w:val="CODE"/>
+            </w:pPr>
+            <w:r>
+              <w:t xml:space="preserve"> * </w:t>
+            </w:r>
+            <w:proofErr w:type="spellStart"/>
+            <w:r>
+              <w:t>Insert</w:t>
+            </w:r>
+            <w:proofErr w:type="spellEnd"/>
+            <w:r>
+              <w:t xml:space="preserve"> a new product in the database.</w:t>
+            </w:r>
+          </w:p>
+          <w:p>
+            <w:pPr>
+              <w:pStyle w:val="CODE"/>
+            </w:pPr>
+            <w:r>
+              <w:t xml:space="preserve"> *</w:t>
+            </w:r>
+          </w:p>
+          <w:p>
+            <w:pPr>
+              <w:pStyle w:val="CODE"/>
+            </w:pPr>
+            <w:r>
+              <w:t xml:space="preserve"> * @</w:t>
+            </w:r>
+            <w:proofErr w:type="spellStart"/>
+            <w:r>
+              <w:t>param</w:t>
+            </w:r>
+            <w:proofErr w:type="spellEnd"/>
+            <w:r>
+              <w:t xml:space="preserve"> </w:t>
+            </w:r>
+            <w:proofErr w:type="spellStart"/>
+            <w:r>
+              <w:t>description</w:t>
+            </w:r>
+            <w:proofErr w:type="spellEnd"/>
+            <w:r>
+              <w:t xml:space="preserve"> the </w:t>
+            </w:r>
+            <w:proofErr w:type="spellStart"/>
+            <w:r>
+              <w:t>description</w:t>
+            </w:r>
+            <w:proofErr w:type="spellEnd"/>
+            <w:r>
+              <w:t xml:space="preserve"> of the new product</w:t>
+            </w:r>
+          </w:p>
+          <w:p>
+            <w:pPr>
+              <w:pStyle w:val="CODE"/>
+            </w:pPr>
+            <w:r>
+              <w:t xml:space="preserve"> * @param price the price of the new product</w:t>
+            </w:r>
+          </w:p>
+          <w:p>
+            <w:pPr>
+              <w:pStyle w:val="CODE"/>
+            </w:pPr>
+            <w:r>
+              <w:t xml:space="preserve"> */</w:t>
+            </w:r>
+          </w:p>
+          <w:p>
+            <w:pPr>
+              <w:pStyle w:val="CODE"/>
+            </w:pPr>
+            <w:r>
+              <w:t xml:space="preserve">public function </w:t>
+            </w:r>
+            <w:proofErr w:type="spellStart"/>
+            <w:proofErr w:type="gramStart"/>
+            <w:r>
+              <w:t>saveProduct</w:t>
+            </w:r>
+            <w:proofErr w:type="spellEnd"/>
+            <w:r>
+              <w:t>(</w:t>
+            </w:r>
+            <w:proofErr w:type="gramEnd"/>
+            <w:r>
+              <w:t>$description, $price)</w:t>
+            </w:r>
+          </w:p>
+          <w:p>
+            <w:pPr>
+              <w:pStyle w:val="CODE"/>
+            </w:pPr>
+            <w:r>
+              <w:t>{</w:t>
+            </w:r>
+          </w:p>
+          <w:p>
+            <w:pPr>
+              <w:pStyle w:val="CODE"/>
+            </w:pPr>
+            <w:r>
+              <w:t xml:space="preserve">    // prepare the query, to insert a new product in the database</w:t>
+            </w:r>
+          </w:p>
+          <w:p>
+            <w:pPr>
+              <w:pStyle w:val="CODE"/>
+            </w:pPr>
+            <w:r>
+              <w:t xml:space="preserve">    $</w:t>
+            </w:r>
+            <w:proofErr w:type="spellStart"/>
+            <w:r>
+              <w:t>selectUserById</w:t>
+            </w:r>
+            <w:proofErr w:type="spellEnd"/>
+            <w:r>
+              <w:t xml:space="preserve"> = "insert into product (id, description, price) values (null</w:t>
+            </w:r>
+            <w:proofErr w:type="gramStart"/>
+            <w:r>
+              <w:t>, :description</w:t>
+            </w:r>
+            <w:proofErr w:type="gramEnd"/>
+            <w:r>
+              <w:t>, :price)";</w:t>
+            </w:r>
+          </w:p>
+          <w:p>
+            <w:pPr>
+              <w:pStyle w:val="CODE"/>
+            </w:pPr>
+            <w:r>
+              <w:t xml:space="preserve">    $</w:t>
+            </w:r>
+            <w:proofErr w:type="spellStart"/>
+            <w:r>
+              <w:t>stmt</w:t>
+            </w:r>
+            <w:proofErr w:type="spellEnd"/>
+            <w:r>
+              <w:t xml:space="preserve"> = $this-&gt;</w:t>
+            </w:r>
+            <w:proofErr w:type="spellStart"/>
+            <w:r>
+              <w:t>connInvoices</w:t>
+            </w:r>
+            <w:proofErr w:type="spellEnd"/>
+            <w:r>
+              <w:t>-&gt;prepare($</w:t>
+            </w:r>
+            <w:proofErr w:type="spellStart"/>
+            <w:r>
+              <w:t>selectUserById</w:t>
+            </w:r>
+            <w:proofErr w:type="spellEnd"/>
+            <w:r>
+              <w:t>);</w:t>
+            </w:r>
+          </w:p>
+          <w:p>
+            <w:pPr>
+              <w:pStyle w:val="CODE"/>
+            </w:pPr>
+          </w:p>
+          <w:p>
+            <w:pPr>
+              <w:pStyle w:val="CODE"/>
+            </w:pPr>
+            <w:r>
+              <w:t xml:space="preserve">    // insert in the query the id of the user</w:t>
+            </w:r>
+          </w:p>
+          <w:p>
+            <w:pPr>
+              <w:pStyle w:val="CODE"/>
+            </w:pPr>
+            <w:r>
+              <w:t xml:space="preserve">    $</w:t>
+            </w:r>
+            <w:proofErr w:type="spellStart"/>
+            <w:r>
+              <w:t>stmt</w:t>
+            </w:r>
+            <w:proofErr w:type="spellEnd"/>
+            <w:r>
+              <w:t>-&gt;</w:t>
+            </w:r>
+            <w:proofErr w:type="spellStart"/>
+            <w:proofErr w:type="gramStart"/>
+            <w:r>
+              <w:t>bindParam</w:t>
+            </w:r>
+            <w:proofErr w:type="spellEnd"/>
+            <w:r>
+              <w:t>(</w:t>
+            </w:r>
+            <w:proofErr w:type="gramEnd"/>
+            <w:r>
+              <w:t>':description', $description);</w:t>
+            </w:r>
+          </w:p>
+          <w:p>
+            <w:pPr>
+              <w:pStyle w:val="CODE"/>
+            </w:pPr>
+            <w:r>
+              <w:t xml:space="preserve">    $</w:t>
+            </w:r>
+            <w:proofErr w:type="spellStart"/>
+            <w:r>
+              <w:t>stmt</w:t>
+            </w:r>
+            <w:proofErr w:type="spellEnd"/>
+            <w:r>
+              <w:t>-&gt;</w:t>
+            </w:r>
+            <w:proofErr w:type="spellStart"/>
+            <w:proofErr w:type="gramStart"/>
+            <w:r>
+              <w:t>bindParam</w:t>
+            </w:r>
+            <w:proofErr w:type="spellEnd"/>
+            <w:r>
+              <w:t>(</w:t>
+            </w:r>
+            <w:proofErr w:type="gramEnd"/>
+            <w:r>
+              <w:t>':price', $price);</w:t>
+            </w:r>
+          </w:p>
+          <w:p>
+            <w:pPr>
+              <w:pStyle w:val="CODE"/>
+            </w:pPr>
+          </w:p>
+          <w:p>
+            <w:pPr>
+              <w:pStyle w:val="CODE"/>
+            </w:pPr>
+            <w:r>
+              <w:t xml:space="preserve">    // the query statement is </w:t>
+            </w:r>
+            <w:proofErr w:type="spellStart"/>
+            <w:r>
+              <w:t>executed</w:t>
+            </w:r>
+            <w:proofErr w:type="spellEnd"/>
+          </w:p>
+          <w:p>
+            <w:pPr>
+              <w:pStyle w:val="CODE"/>
+            </w:pPr>
+            <w:r>
+              <w:t xml:space="preserve">    $</w:t>
+            </w:r>
+            <w:proofErr w:type="spellStart"/>
+            <w:r>
+              <w:t>stmt</w:t>
+            </w:r>
+            <w:proofErr w:type="spellEnd"/>
+            <w:r>
+              <w:t>-&gt;</w:t>
+            </w:r>
+            <w:proofErr w:type="gramStart"/>
+            <w:r>
+              <w:t>execute(</w:t>
+            </w:r>
+            <w:proofErr w:type="gramEnd"/>
+            <w:r>
+              <w:t>);</w:t>
+            </w:r>
+          </w:p>
+          <w:p>
+            <w:pPr>
+              <w:pStyle w:val="CODE"/>
+            </w:pPr>
+            <w:r>
+              <w:t>}</w:t>
+            </w:r>
+          </w:p>
+          <w:p>
+            <w:pPr>
+              <w:rPr>
+                <w:b w:val="0"/>
+                <w:bCs w:val="0"/>
+                <w:lang w:val="it-IT"/>
+              </w:rPr>
+            </w:pPr>
+          </w:p>
           <w:p>
             <w:pPr>
               <w:rPr>
@@ -298,14 +1018,35 @@
                 <w:b w:val="0"/>
                 <w:bCs w:val="0"/>
               </w:rPr>
-              <w:t xml:space="preserve"> con</w:t>
+              <w:t xml:space="preserve"> </w:t>
             </w:r>
             <w:r>
               <w:rPr>
                 <w:b w:val="0"/>
                 <w:bCs w:val="0"/>
               </w:rPr>
-              <w:t xml:space="preserve"> la pianificazione.</w:t>
+              <w:t>rispetto</w:t>
+            </w:r>
+            <w:r>
+              <w:rPr>
+                <w:b w:val="0"/>
+                <w:bCs w:val="0"/>
+              </w:rPr>
+              <w:t xml:space="preserve"> </w:t>
+            </w:r>
+            <w:r>
+              <w:rPr>
+                <w:b w:val="0"/>
+                <w:bCs w:val="0"/>
+              </w:rPr>
+              <w:t>al</w:t>
+            </w:r>
+            <w:r>
+              <w:rPr>
+                <w:b w:val="0"/>
+                <w:bCs w:val="0"/>
+              </w:rPr>
+              <w:t>la pianificazione.</w:t>
             </w:r>
           </w:p>
         </w:tc>
@@ -380,15 +1121,24 @@
                 <w:b w:val="0"/>
                 <w:bCs w:val="0"/>
               </w:rPr>
-              <w:t>continuare con la pagina di gestione dei prodotti.</w:t>
+              <w:t>continuare con la pagina di gestione dei</w:t>
             </w:r>
             <w:r>
               <w:rPr>
                 <w:b w:val="0"/>
                 <w:bCs w:val="0"/>
               </w:rPr>
-              <w:t xml:space="preserve"> </w:t>
-            </w:r>
+              <w:t xml:space="preserve"> clienti</w:t>
+            </w:r>
+            <w:r>
+              <w:rPr>
+                <w:b w:val="0"/>
+                <w:bCs w:val="0"/>
+              </w:rPr>
+              <w:t>.</w:t>
+            </w:r>
+            <w:bookmarkStart w:id="0" w:name="_GoBack"/>
+            <w:bookmarkEnd w:id="0"/>
           </w:p>
         </w:tc>
       </w:tr>
@@ -400,16 +1150,14 @@
         </w:tabs>
         <w:jc w:val="right"/>
       </w:pPr>
-      <w:bookmarkStart w:id="0" w:name="_GoBack"/>
-      <w:bookmarkEnd w:id="0"/>
       <w:r>
         <w:tab/>
       </w:r>
     </w:p>
     <w:sectPr>
-      <w:headerReference w:type="default" r:id="rId8"/>
-      <w:footerReference w:type="even" r:id="rId9"/>
-      <w:footerReference w:type="default" r:id="rId10"/>
+      <w:headerReference w:type="default" r:id="rId9"/>
+      <w:footerReference w:type="even" r:id="rId10"/>
+      <w:footerReference w:type="default" r:id="rId11"/>
       <w:pgSz w:w="11906" w:h="16838"/>
       <w:pgMar w:top="1418" w:right="1134" w:bottom="1134" w:left="1134" w:header="709" w:footer="709" w:gutter="0"/>
       <w:cols w:space="708"/>
@@ -6131,6 +6879,7 @@
     <w:rsid w:val="00936D54"/>
     <w:rsid w:val="009567F1"/>
     <w:rsid w:val="00997E7D"/>
+    <w:rsid w:val="00A13B3D"/>
     <w:rsid w:val="00A1514F"/>
     <w:rsid w:val="00A7697E"/>
     <w:rsid w:val="00A93D46"/>
@@ -6138,7 +6887,6 @@
     <w:rsid w:val="00AE7D08"/>
     <w:rsid w:val="00AF32B5"/>
     <w:rsid w:val="00B25EAE"/>
-    <w:rsid w:val="00B46621"/>
     <w:rsid w:val="00B46C8B"/>
     <w:rsid w:val="00B86DBD"/>
     <w:rsid w:val="00BD119E"/>
@@ -6957,7 +7705,7 @@
 </file>
 
 <file path=customXml/itemProps1.xml><?xml version="1.0" encoding="utf-8"?>
-<ds:datastoreItem xmlns:ds="http://schemas.openxmlformats.org/officeDocument/2006/customXml" ds:itemID="{A03617BD-326F-8E43-8A61-A989E460A891}">
+<ds:datastoreItem xmlns:ds="http://schemas.openxmlformats.org/officeDocument/2006/customXml" ds:itemID="{33A01594-1016-D844-A98C-3DCEB8461812}">
   <ds:schemaRefs>
     <ds:schemaRef ds:uri="http://schemas.openxmlformats.org/officeDocument/2006/bibliography"/>
   </ds:schemaRefs>

</xml_diff>

<commit_message>
update views and invoice
</commit_message>
<xml_diff>
--- a/doc/diaries/template_diario.docx
+++ b/doc/diaries/template_diario.docx
@@ -83,7 +83,7 @@
               <w:t>1</w:t>
             </w:r>
             <w:r>
-              <w:t>3</w:t>
+              <w:t>7</w:t>
             </w:r>
             <w:r>
               <w:t>/</w:t>
@@ -154,22 +154,25 @@
                 <w:b w:val="0"/>
                 <w:bCs w:val="0"/>
               </w:rPr>
-              <w:t>Ho sistemato il codice per la validazione e ogginto validazioni mancanti.</w:t>
+              <w:t>Ho sistemato la documentazione e sono andato aventi con essa ho fatto il test e l’abstact.</w:t>
             </w:r>
           </w:p>
           <w:p>
+            <w:pPr>
+              <w:rPr>
+                <w:b w:val="0"/>
+                <w:bCs w:val="0"/>
+              </w:rPr>
+            </w:pPr>
             <w:r>
               <w:rPr>
                 <w:b w:val="0"/>
                 <w:bCs w:val="0"/>
               </w:rPr>
-              <w:t>Ho sistemato il codice in diverse classi e sono andato avanti con l’implementazione.</w:t>
+              <w:t>Ho sistemato il codice e sono andato avanti con l’implementazione.</w:t>
             </w:r>
           </w:p>
-          <w:p>
-            <w:bookmarkStart w:id="0" w:name="_GoBack"/>
-            <w:bookmarkEnd w:id="0"/>
-          </w:p>
+          <w:p/>
         </w:tc>
       </w:tr>
     </w:tbl>
@@ -434,8 +437,17 @@
                 <w:b w:val="0"/>
                 <w:bCs w:val="0"/>
               </w:rPr>
+              <w:t xml:space="preserve"> e mostrare demo</w:t>
+            </w:r>
+            <w:r>
+              <w:rPr>
+                <w:b w:val="0"/>
+                <w:bCs w:val="0"/>
+              </w:rPr>
               <w:t>.</w:t>
             </w:r>
+            <w:bookmarkStart w:id="0" w:name="_GoBack"/>
+            <w:bookmarkEnd w:id="0"/>
           </w:p>
         </w:tc>
       </w:tr>
@@ -6040,7 +6052,7 @@
     <w:charset w:val="00"/>
     <w:family w:val="swiss"/>
     <w:pitch w:val="variable"/>
-    <w:sig w:usb0="E0002AFF" w:usb1="C000247B" w:usb2="00000009" w:usb3="00000000" w:csb0="000001FF" w:csb1="00000000"/>
+    <w:sig w:usb0="A00002EF" w:usb1="4000207B" w:usb2="00000000" w:usb3="00000000" w:csb0="0000009F" w:csb1="00000000"/>
   </w:font>
   <w:font w:name="Courier New">
     <w:panose1 w:val="02070309020205020404"/>
@@ -6054,7 +6066,7 @@
     <w:charset w:val="00"/>
     <w:family w:val="roman"/>
     <w:pitch w:val="variable"/>
-    <w:sig w:usb0="E0002EFF" w:usb1="C000785B" w:usb2="00000009" w:usb3="00000000" w:csb0="000001FF" w:csb1="00000000"/>
+    <w:sig w:usb0="20002A87" w:usb1="80000000" w:usb2="00000008" w:usb3="00000000" w:csb0="000001FF" w:csb1="00000000"/>
   </w:font>
   <w:font w:name="Wingdings">
     <w:panose1 w:val="05000000000000000000"/>
@@ -6075,14 +6087,14 @@
     <w:charset w:val="00"/>
     <w:family w:val="roman"/>
     <w:pitch w:val="variable"/>
-    <w:sig w:usb0="E00002FF" w:usb1="400004FF" w:usb2="00000000" w:usb3="00000000" w:csb0="0000019F" w:csb1="00000000"/>
+    <w:sig w:usb0="A00002EF" w:usb1="4000004B" w:usb2="00000000" w:usb3="00000000" w:csb0="0000009F" w:csb1="00000000"/>
   </w:font>
   <w:font w:name="Tahoma">
     <w:panose1 w:val="020B0604030504040204"/>
     <w:charset w:val="00"/>
     <w:family w:val="swiss"/>
     <w:pitch w:val="variable"/>
-    <w:sig w:usb0="E1002EFF" w:usb1="C000605B" w:usb2="00000029" w:usb3="00000000" w:csb0="000101FF" w:csb1="00000000"/>
+    <w:sig w:usb0="00000003" w:usb1="00000000" w:usb2="00000000" w:usb3="00000000" w:csb0="00000001" w:csb1="00000000"/>
   </w:font>
   <w:font w:name="Arial">
     <w:panose1 w:val="020B0604020202020204"/>
@@ -6180,6 +6192,7 @@
     <w:rsid w:val="00923218"/>
     <w:rsid w:val="00936D54"/>
     <w:rsid w:val="009567F1"/>
+    <w:rsid w:val="00970ED3"/>
     <w:rsid w:val="00997E7D"/>
     <w:rsid w:val="009A5820"/>
     <w:rsid w:val="009B08B5"/>
@@ -7012,7 +7025,7 @@
 </file>
 
 <file path=customXml/itemProps1.xml><?xml version="1.0" encoding="utf-8"?>
-<ds:datastoreItem xmlns:ds="http://schemas.openxmlformats.org/officeDocument/2006/customXml" ds:itemID="{A40E135F-FC02-D74A-B6AE-37155D8F0E5F}">
+<ds:datastoreItem xmlns:ds="http://schemas.openxmlformats.org/officeDocument/2006/customXml" ds:itemID="{85727F51-792B-6445-B864-575724ED3B9B}">
   <ds:schemaRefs>
     <ds:schemaRef ds:uri="http://schemas.openxmlformats.org/officeDocument/2006/bibliography"/>
   </ds:schemaRefs>

</xml_diff>